<commit_message>
Finish section 3 onwards of documentation
only have to do overview and problem introduction + captions on images
</commit_message>
<xml_diff>
--- a/docs/ICT112 - 2023 - Task 3.docx
+++ b/docs/ICT112 - 2023 - Task 3.docx
@@ -1161,7 +1161,6 @@
                             <w:dataBinding w:prefixMappings="xmlns:ns0='http://purl.org/dc/elements/1.1/' xmlns:ns1='http://schemas.openxmlformats.org/package/2006/metadata/core-properties' " w:xpath="/ns1:coreProperties[1]/ns0:subject[1]" w:storeItemID="{6C3C8BC8-F283-45AE-878A-BAB7291924A1}"/>
                             <w:text/>
                           </w:sdtPr>
-                          <w:sdtEndPr/>
                           <w:sdtContent>
                             <w:p>
                               <w:pPr>
@@ -1301,7 +1300,7 @@
             </w:rPr>
             <w:fldChar w:fldCharType="separate"/>
           </w:r>
-          <w:hyperlink w:anchor="_Toc137028205" w:history="1">
+          <w:hyperlink w:anchor="_Toc137050768" w:history="1">
             <w:r>
               <w:rPr>
                 <w:rStyle w:val="Hyperlink"/>
@@ -1351,7 +1350,7 @@
                 <w:noProof/>
                 <w:webHidden/>
               </w:rPr>
-              <w:instrText xml:space="preserve"> PAGEREF _Toc137028205 \h </w:instrText>
+              <w:instrText xml:space="preserve"> PAGEREF _Toc137050768 \h </w:instrText>
             </w:r>
             <w:r>
               <w:rPr>
@@ -1403,7 +1402,7 @@
               <w14:ligatures w14:val="standardContextual"/>
             </w:rPr>
           </w:pPr>
-          <w:hyperlink w:anchor="_Toc137028206" w:history="1">
+          <w:hyperlink w:anchor="_Toc137050769" w:history="1">
             <w:r>
               <w:rPr>
                 <w:rStyle w:val="Hyperlink"/>
@@ -1453,7 +1452,7 @@
                 <w:noProof/>
                 <w:webHidden/>
               </w:rPr>
-              <w:instrText xml:space="preserve"> PAGEREF _Toc137028206 \h </w:instrText>
+              <w:instrText xml:space="preserve"> PAGEREF _Toc137050769 \h </w:instrText>
             </w:r>
             <w:r>
               <w:rPr>
@@ -1505,7 +1504,7 @@
               <w14:ligatures w14:val="standardContextual"/>
             </w:rPr>
           </w:pPr>
-          <w:hyperlink w:anchor="_Toc137028207" w:history="1">
+          <w:hyperlink w:anchor="_Toc137050770" w:history="1">
             <w:r>
               <w:rPr>
                 <w:rStyle w:val="Hyperlink"/>
@@ -1555,7 +1554,7 @@
                 <w:noProof/>
                 <w:webHidden/>
               </w:rPr>
-              <w:instrText xml:space="preserve"> PAGEREF _Toc137028207 \h </w:instrText>
+              <w:instrText xml:space="preserve"> PAGEREF _Toc137050770 \h </w:instrText>
             </w:r>
             <w:r>
               <w:rPr>
@@ -1607,7 +1606,7 @@
               <w14:ligatures w14:val="standardContextual"/>
             </w:rPr>
           </w:pPr>
-          <w:hyperlink w:anchor="_Toc137028208" w:history="1">
+          <w:hyperlink w:anchor="_Toc137050771" w:history="1">
             <w:r>
               <w:rPr>
                 <w:rStyle w:val="Hyperlink"/>
@@ -1657,7 +1656,195 @@
                 <w:noProof/>
                 <w:webHidden/>
               </w:rPr>
-              <w:instrText xml:space="preserve"> PAGEREF _Toc137028208 \h </w:instrText>
+              <w:instrText xml:space="preserve"> PAGEREF _Toc137050771 \h </w:instrText>
+            </w:r>
+            <w:r>
+              <w:rPr>
+                <w:noProof/>
+                <w:webHidden/>
+              </w:rPr>
+            </w:r>
+            <w:r>
+              <w:rPr>
+                <w:noProof/>
+                <w:webHidden/>
+              </w:rPr>
+              <w:fldChar w:fldCharType="separate"/>
+            </w:r>
+            <w:r>
+              <w:rPr>
+                <w:noProof/>
+                <w:webHidden/>
+              </w:rPr>
+              <w:t>4</w:t>
+            </w:r>
+            <w:r>
+              <w:rPr>
+                <w:noProof/>
+                <w:webHidden/>
+              </w:rPr>
+              <w:fldChar w:fldCharType="end"/>
+            </w:r>
+          </w:hyperlink>
+        </w:p>
+        <w:p>
+          <w:pPr>
+            <w:pStyle w:val="TOC2"/>
+            <w:tabs>
+              <w:tab w:val="left" w:pos="880"/>
+              <w:tab w:val="right" w:leader="dot" w:pos="9016"/>
+            </w:tabs>
+            <w:rPr>
+              <w:rFonts w:eastAsiaTheme="minorEastAsia" w:cstheme="minorBidi"/>
+              <w:b w:val="0"/>
+              <w:bCs w:val="0"/>
+              <w:noProof/>
+              <w:kern w:val="2"/>
+              <w:lang w:eastAsia="en-AU"/>
+              <w14:ligatures w14:val="standardContextual"/>
+            </w:rPr>
+          </w:pPr>
+          <w:hyperlink w:anchor="_Toc137050772" w:history="1">
+            <w:r>
+              <w:rPr>
+                <w:rStyle w:val="Hyperlink"/>
+                <w:noProof/>
+              </w:rPr>
+              <w:t>4.1</w:t>
+            </w:r>
+            <w:r>
+              <w:rPr>
+                <w:rFonts w:eastAsiaTheme="minorEastAsia" w:cstheme="minorBidi"/>
+                <w:b w:val="0"/>
+                <w:bCs w:val="0"/>
+                <w:noProof/>
+                <w:kern w:val="2"/>
+                <w:lang w:eastAsia="en-AU"/>
+                <w14:ligatures w14:val="standardContextual"/>
+              </w:rPr>
+              <w:tab/>
+            </w:r>
+            <w:r>
+              <w:rPr>
+                <w:rStyle w:val="Hyperlink"/>
+                <w:noProof/>
+              </w:rPr>
+              <w:t>Top-Level</w:t>
+            </w:r>
+            <w:r>
+              <w:rPr>
+                <w:noProof/>
+                <w:webHidden/>
+              </w:rPr>
+              <w:tab/>
+            </w:r>
+            <w:r>
+              <w:rPr>
+                <w:noProof/>
+                <w:webHidden/>
+              </w:rPr>
+              <w:fldChar w:fldCharType="begin"/>
+            </w:r>
+            <w:r>
+              <w:rPr>
+                <w:noProof/>
+                <w:webHidden/>
+              </w:rPr>
+              <w:instrText xml:space="preserve"> PAGEREF _Toc137050772 \h </w:instrText>
+            </w:r>
+            <w:r>
+              <w:rPr>
+                <w:noProof/>
+                <w:webHidden/>
+              </w:rPr>
+            </w:r>
+            <w:r>
+              <w:rPr>
+                <w:noProof/>
+                <w:webHidden/>
+              </w:rPr>
+              <w:fldChar w:fldCharType="separate"/>
+            </w:r>
+            <w:r>
+              <w:rPr>
+                <w:noProof/>
+                <w:webHidden/>
+              </w:rPr>
+              <w:t>4</w:t>
+            </w:r>
+            <w:r>
+              <w:rPr>
+                <w:noProof/>
+                <w:webHidden/>
+              </w:rPr>
+              <w:fldChar w:fldCharType="end"/>
+            </w:r>
+          </w:hyperlink>
+        </w:p>
+        <w:p>
+          <w:pPr>
+            <w:pStyle w:val="TOC2"/>
+            <w:tabs>
+              <w:tab w:val="left" w:pos="880"/>
+              <w:tab w:val="right" w:leader="dot" w:pos="9016"/>
+            </w:tabs>
+            <w:rPr>
+              <w:rFonts w:eastAsiaTheme="minorEastAsia" w:cstheme="minorBidi"/>
+              <w:b w:val="0"/>
+              <w:bCs w:val="0"/>
+              <w:noProof/>
+              <w:kern w:val="2"/>
+              <w:lang w:eastAsia="en-AU"/>
+              <w14:ligatures w14:val="standardContextual"/>
+            </w:rPr>
+          </w:pPr>
+          <w:hyperlink w:anchor="_Toc137050773" w:history="1">
+            <w:r>
+              <w:rPr>
+                <w:rStyle w:val="Hyperlink"/>
+                <w:noProof/>
+              </w:rPr>
+              <w:t>4.2</w:t>
+            </w:r>
+            <w:r>
+              <w:rPr>
+                <w:rFonts w:eastAsiaTheme="minorEastAsia" w:cstheme="minorBidi"/>
+                <w:b w:val="0"/>
+                <w:bCs w:val="0"/>
+                <w:noProof/>
+                <w:kern w:val="2"/>
+                <w:lang w:eastAsia="en-AU"/>
+                <w14:ligatures w14:val="standardContextual"/>
+              </w:rPr>
+              <w:tab/>
+            </w:r>
+            <w:r>
+              <w:rPr>
+                <w:rStyle w:val="Hyperlink"/>
+                <w:noProof/>
+              </w:rPr>
+              <w:t>Detailed</w:t>
+            </w:r>
+            <w:r>
+              <w:rPr>
+                <w:noProof/>
+                <w:webHidden/>
+              </w:rPr>
+              <w:tab/>
+            </w:r>
+            <w:r>
+              <w:rPr>
+                <w:noProof/>
+                <w:webHidden/>
+              </w:rPr>
+              <w:fldChar w:fldCharType="begin"/>
+            </w:r>
+            <w:r>
+              <w:rPr>
+                <w:noProof/>
+                <w:webHidden/>
+              </w:rPr>
+              <w:instrText xml:space="preserve"> PAGEREF _Toc137050773 \h </w:instrText>
             </w:r>
             <w:r>
               <w:rPr>
@@ -1709,7 +1896,7 @@
               <w14:ligatures w14:val="standardContextual"/>
             </w:rPr>
           </w:pPr>
-          <w:hyperlink w:anchor="_Toc137028209" w:history="1">
+          <w:hyperlink w:anchor="_Toc137050774" w:history="1">
             <w:r>
               <w:rPr>
                 <w:rStyle w:val="Hyperlink"/>
@@ -1759,7 +1946,7 @@
                 <w:noProof/>
                 <w:webHidden/>
               </w:rPr>
-              <w:instrText xml:space="preserve"> PAGEREF _Toc137028209 \h </w:instrText>
+              <w:instrText xml:space="preserve"> PAGEREF _Toc137050774 \h </w:instrText>
             </w:r>
             <w:r>
               <w:rPr>
@@ -1811,7 +1998,7 @@
               <w14:ligatures w14:val="standardContextual"/>
             </w:rPr>
           </w:pPr>
-          <w:hyperlink w:anchor="_Toc137028210" w:history="1">
+          <w:hyperlink w:anchor="_Toc137050775" w:history="1">
             <w:r>
               <w:rPr>
                 <w:rStyle w:val="Hyperlink"/>
@@ -1861,7 +2048,7 @@
                 <w:noProof/>
                 <w:webHidden/>
               </w:rPr>
-              <w:instrText xml:space="preserve"> PAGEREF _Toc137028210 \h </w:instrText>
+              <w:instrText xml:space="preserve"> PAGEREF _Toc137050775 \h </w:instrText>
             </w:r>
             <w:r>
               <w:rPr>
@@ -1913,7 +2100,7 @@
               <w14:ligatures w14:val="standardContextual"/>
             </w:rPr>
           </w:pPr>
-          <w:hyperlink w:anchor="_Toc137028211" w:history="1">
+          <w:hyperlink w:anchor="_Toc137050776" w:history="1">
             <w:r>
               <w:rPr>
                 <w:rStyle w:val="Hyperlink"/>
@@ -1967,7 +2154,7 @@
                 <w:noProof/>
                 <w:webHidden/>
               </w:rPr>
-              <w:instrText xml:space="preserve"> PAGEREF _Toc137028211 \h </w:instrText>
+              <w:instrText xml:space="preserve"> PAGEREF _Toc137050776 \h </w:instrText>
             </w:r>
             <w:r>
               <w:rPr>
@@ -2081,6 +2268,7 @@
       <w:pPr>
         <w:pStyle w:val="TableofFigures"/>
         <w:tabs>
+          <w:tab w:val="left" w:pos="3923"/>
           <w:tab w:val="right" w:leader="dot" w:pos="9016"/>
         </w:tabs>
         <w:rPr>
@@ -2122,20 +2310,31 @@
         </w:rPr>
         <w:fldChar w:fldCharType="separate"/>
       </w:r>
-      <w:hyperlink w:anchor="_Toc137038509" w:history="1">
+      <w:hyperlink w:anchor="_Toc137058616" w:history="1">
         <w:r>
           <w:rPr>
             <w:rStyle w:val="Hyperlink"/>
             <w:noProof/>
           </w:rPr>
-          <w:t>Figure 1: A View of the Cod</w:t>
+          <w:t xml:space="preserve">Figure 1: 4.2.1a display_actions function. </w:t>
+        </w:r>
+        <w:r>
+          <w:rPr>
+            <w:rFonts w:eastAsiaTheme="minorEastAsia"/>
+            <w:noProof/>
+            <w:kern w:val="2"/>
+            <w:szCs w:val="22"/>
+            <w:lang w:eastAsia="en-AU"/>
+            <w14:ligatures w14:val="standardContextual"/>
+          </w:rPr>
+          <w:tab/>
         </w:r>
         <w:r>
           <w:rPr>
             <w:rStyle w:val="Hyperlink"/>
             <w:noProof/>
           </w:rPr>
-          <w:t>e</w:t>
+          <w:t xml:space="preserve">           Figure 2: 4.2.1b example of running code.</w:t>
         </w:r>
         <w:r>
           <w:rPr>
@@ -2156,7 +2355,7 @@
             <w:noProof/>
             <w:webHidden/>
           </w:rPr>
-          <w:instrText xml:space="preserve"> PAGEREF _Toc137038509 \h </w:instrText>
+          <w:instrText xml:space="preserve"> PAGEREF _Toc137058616 \h </w:instrText>
         </w:r>
         <w:r>
           <w:rPr>
@@ -2202,13 +2401,13 @@
           <w14:ligatures w14:val="standardContextual"/>
         </w:rPr>
       </w:pPr>
-      <w:hyperlink r:id="rId11" w:anchor="_Toc137038510" w:history="1">
+      <w:hyperlink r:id="rId11" w:anchor="_Toc137058617" w:history="1">
         <w:r>
           <w:rPr>
             <w:rStyle w:val="Hyperlink"/>
             <w:noProof/>
           </w:rPr>
-          <w:t>Figure 2: 5.1 Test Function</w:t>
+          <w:t>Figure 3: 4.2.2 data_store.move() function</w:t>
         </w:r>
         <w:r>
           <w:rPr>
@@ -2229,7 +2428,7 @@
             <w:noProof/>
             <w:webHidden/>
           </w:rPr>
-          <w:instrText xml:space="preserve"> PAGEREF _Toc137038510 \h </w:instrText>
+          <w:instrText xml:space="preserve"> PAGEREF _Toc137058617 \h </w:instrText>
         </w:r>
         <w:r>
           <w:rPr>
@@ -2275,13 +2474,13 @@
           <w14:ligatures w14:val="standardContextual"/>
         </w:rPr>
       </w:pPr>
-      <w:hyperlink r:id="rId12" w:anchor="_Toc137038511" w:history="1">
+      <w:hyperlink r:id="rId12" w:anchor="_Toc137058618" w:history="1">
         <w:r>
           <w:rPr>
             <w:rStyle w:val="Hyperlink"/>
             <w:noProof/>
           </w:rPr>
-          <w:t>Figure 4: main function extract</w:t>
+          <w:t>Figure 4: 4.2.3 ui.shop() function</w:t>
         </w:r>
         <w:r>
           <w:rPr>
@@ -2302,7 +2501,7 @@
             <w:noProof/>
             <w:webHidden/>
           </w:rPr>
-          <w:instrText xml:space="preserve"> PAGEREF _Toc137038511 \h </w:instrText>
+          <w:instrText xml:space="preserve"> PAGEREF _Toc137058618 \h </w:instrText>
         </w:r>
         <w:r>
           <w:rPr>
@@ -2348,13 +2547,13 @@
           <w14:ligatures w14:val="standardContextual"/>
         </w:rPr>
       </w:pPr>
-      <w:hyperlink r:id="rId13" w:anchor="_Toc137038512" w:history="1">
+      <w:hyperlink r:id="rId13" w:anchor="_Toc137058619" w:history="1">
         <w:r>
           <w:rPr>
             <w:rStyle w:val="Hyperlink"/>
             <w:noProof/>
           </w:rPr>
-          <w:t>Figure 3: 5.2b TEST file</w:t>
+          <w:t>Figure 5: 4.2.4 extract from main, after user chooses an action.</w:t>
         </w:r>
         <w:r>
           <w:rPr>
@@ -2375,7 +2574,7 @@
             <w:noProof/>
             <w:webHidden/>
           </w:rPr>
-          <w:instrText xml:space="preserve"> PAGEREF _Toc137038512 \h </w:instrText>
+          <w:instrText xml:space="preserve"> PAGEREF _Toc137058619 \h </w:instrText>
         </w:r>
         <w:r>
           <w:rPr>
@@ -2408,79 +2607,6 @@
     </w:p>
     <w:p>
       <w:pPr>
-        <w:pStyle w:val="TableofFigures"/>
-        <w:tabs>
-          <w:tab w:val="right" w:leader="dot" w:pos="9016"/>
-        </w:tabs>
-        <w:rPr>
-          <w:rFonts w:eastAsiaTheme="minorEastAsia"/>
-          <w:noProof/>
-          <w:kern w:val="2"/>
-          <w:szCs w:val="22"/>
-          <w:lang w:eastAsia="en-AU"/>
-          <w14:ligatures w14:val="standardContextual"/>
-        </w:rPr>
-      </w:pPr>
-      <w:hyperlink r:id="rId14" w:anchor="_Toc137038513" w:history="1">
-        <w:r>
-          <w:rPr>
-            <w:rStyle w:val="Hyperlink"/>
-            <w:noProof/>
-          </w:rPr>
-          <w:t>Figure 5: 5.2a TEST file</w:t>
-        </w:r>
-        <w:r>
-          <w:rPr>
-            <w:noProof/>
-            <w:webHidden/>
-          </w:rPr>
-          <w:tab/>
-        </w:r>
-        <w:r>
-          <w:rPr>
-            <w:noProof/>
-            <w:webHidden/>
-          </w:rPr>
-          <w:fldChar w:fldCharType="begin"/>
-        </w:r>
-        <w:r>
-          <w:rPr>
-            <w:noProof/>
-            <w:webHidden/>
-          </w:rPr>
-          <w:instrText xml:space="preserve"> PAGEREF _Toc137038513 \h </w:instrText>
-        </w:r>
-        <w:r>
-          <w:rPr>
-            <w:noProof/>
-            <w:webHidden/>
-          </w:rPr>
-        </w:r>
-        <w:r>
-          <w:rPr>
-            <w:noProof/>
-            <w:webHidden/>
-          </w:rPr>
-          <w:fldChar w:fldCharType="separate"/>
-        </w:r>
-        <w:r>
-          <w:rPr>
-            <w:noProof/>
-            <w:webHidden/>
-          </w:rPr>
-          <w:t>5</w:t>
-        </w:r>
-        <w:r>
-          <w:rPr>
-            <w:noProof/>
-            <w:webHidden/>
-          </w:rPr>
-          <w:fldChar w:fldCharType="end"/>
-        </w:r>
-      </w:hyperlink>
-    </w:p>
-    <w:p>
-      <w:pPr>
         <w:spacing w:line="240" w:lineRule="auto"/>
         <w:rPr>
           <w:rFonts w:asciiTheme="majorHAnsi" w:eastAsia="Times New Roman" w:hAnsiTheme="majorHAnsi" w:cstheme="majorBidi"/>
@@ -2524,8 +2650,8 @@
           <w:lang w:eastAsia="en-GB"/>
         </w:rPr>
         <w:sectPr>
-          <w:footerReference w:type="even" r:id="rId15"/>
-          <w:footerReference w:type="default" r:id="rId16"/>
+          <w:footerReference w:type="even" r:id="rId14"/>
+          <w:footerReference w:type="default" r:id="rId15"/>
           <w:pgSz w:w="11906" w:h="16838"/>
           <w:pgMar w:top="1440" w:right="1440" w:bottom="1440" w:left="1440" w:header="708" w:footer="708" w:gutter="0"/>
           <w:pgNumType w:fmt="lowerRoman" w:start="1"/>
@@ -2539,7 +2665,7 @@
         <w:pStyle w:val="Heading1"/>
       </w:pPr>
       <w:bookmarkStart w:id="1" w:name="_Toc130714987"/>
-      <w:bookmarkStart w:id="2" w:name="_Toc137028205"/>
+      <w:bookmarkStart w:id="2" w:name="_Toc137050768"/>
       <w:r>
         <w:lastRenderedPageBreak/>
         <w:t>Introduction</w:t>
@@ -2551,7 +2677,10 @@
         <w:spacing w:line="240" w:lineRule="auto"/>
       </w:pPr>
       <w:r>
-        <w:t xml:space="preserve">In this report will include the design </w:t>
+        <w:t xml:space="preserve">In this report will include </w:t>
+      </w:r>
+      <w:r>
+        <w:t xml:space="preserve">an overview of </w:t>
       </w:r>
     </w:p>
     <w:p>
@@ -2572,7 +2701,7 @@
       <w:pPr>
         <w:pStyle w:val="Heading1"/>
       </w:pPr>
-      <w:bookmarkStart w:id="3" w:name="_Toc137028206"/>
+      <w:bookmarkStart w:id="3" w:name="_Toc137050769"/>
       <w:r>
         <w:lastRenderedPageBreak/>
         <w:t>Problem Description</w:t>
@@ -2625,7 +2754,7 @@
       <w:pPr>
         <w:pStyle w:val="Heading1"/>
       </w:pPr>
-      <w:bookmarkStart w:id="4" w:name="_Toc137028207"/>
+      <w:bookmarkStart w:id="4" w:name="_Toc137050770"/>
       <w:r>
         <w:lastRenderedPageBreak/>
         <w:t>Assumptions</w:t>
@@ -2633,27 +2762,184 @@
       <w:bookmarkEnd w:id="4"/>
     </w:p>
     <w:p>
-      <w:pPr>
-        <w:spacing w:line="240" w:lineRule="auto"/>
-      </w:pPr>
-      <w:r>
-        <w:t>Identify</w:t>
-      </w:r>
-      <w:r>
-        <w:t xml:space="preserve"> any assumptions about your project – any modules that need to be imported, any data setup</w:t>
-      </w:r>
-      <w:r>
-        <w:t>.</w:t>
+      <w:r>
+        <w:t>The program that will be made to solve this problem description will have these assumptions:</w:t>
       </w:r>
     </w:p>
     <w:p>
       <w:pPr>
+        <w:pStyle w:val="ListParagraph"/>
+        <w:numPr>
+          <w:ilvl w:val="0"/>
+          <w:numId w:val="8"/>
+        </w:numPr>
         <w:spacing w:line="240" w:lineRule="auto"/>
-      </w:pPr>
+        <w:jc w:val="both"/>
+      </w:pPr>
+      <w:r>
+        <w:t xml:space="preserve">The program assumes that the program will be run on either a Windows or Unix/Linux system based on the value of </w:t>
+      </w:r>
+      <w:r>
+        <w:t>‘</w:t>
+      </w:r>
+      <w:proofErr w:type="spellStart"/>
+      <w:proofErr w:type="gramStart"/>
+      <w:r>
+        <w:t>sys.platform</w:t>
+      </w:r>
+      <w:proofErr w:type="spellEnd"/>
+      <w:proofErr w:type="gramEnd"/>
+      <w:r>
+        <w:t>’</w:t>
+      </w:r>
+      <w:r>
+        <w:t>.</w:t>
+      </w:r>
     </w:p>
     <w:p>
       <w:pPr>
+        <w:pStyle w:val="ListParagraph"/>
+        <w:numPr>
+          <w:ilvl w:val="0"/>
+          <w:numId w:val="8"/>
+        </w:numPr>
         <w:spacing w:line="240" w:lineRule="auto"/>
+        <w:jc w:val="both"/>
+      </w:pPr>
+      <w:r>
+        <w:t xml:space="preserve">The program assumes the availability of the </w:t>
+      </w:r>
+      <w:r>
+        <w:t>‘</w:t>
+      </w:r>
+      <w:proofErr w:type="spellStart"/>
+      <w:r>
+        <w:t>msvcrt</w:t>
+      </w:r>
+      <w:proofErr w:type="spellEnd"/>
+      <w:r>
+        <w:t>’</w:t>
+      </w:r>
+      <w:r>
+        <w:t xml:space="preserve"> module when running on Windows, and the </w:t>
+      </w:r>
+      <w:r>
+        <w:t>‘</w:t>
+      </w:r>
+      <w:proofErr w:type="spellStart"/>
+      <w:r>
+        <w:t>termios</w:t>
+      </w:r>
+      <w:proofErr w:type="spellEnd"/>
+      <w:r>
+        <w:t>’</w:t>
+      </w:r>
+      <w:r>
+        <w:t xml:space="preserve"> and </w:t>
+      </w:r>
+      <w:r>
+        <w:t>‘</w:t>
+      </w:r>
+      <w:proofErr w:type="spellStart"/>
+      <w:r>
+        <w:t>tty</w:t>
+      </w:r>
+      <w:proofErr w:type="spellEnd"/>
+      <w:r>
+        <w:t>’</w:t>
+      </w:r>
+      <w:r>
+        <w:t xml:space="preserve"> modules when running on </w:t>
+      </w:r>
+      <w:r>
+        <w:t xml:space="preserve">the </w:t>
+      </w:r>
+      <w:r>
+        <w:t>Linux/Unix platforms.</w:t>
+      </w:r>
+    </w:p>
+    <w:p>
+      <w:pPr>
+        <w:pStyle w:val="ListParagraph"/>
+        <w:numPr>
+          <w:ilvl w:val="0"/>
+          <w:numId w:val="8"/>
+        </w:numPr>
+        <w:spacing w:line="240" w:lineRule="auto"/>
+        <w:jc w:val="both"/>
+      </w:pPr>
+      <w:r>
+        <w:t>The program assumes that the program will have read and write capabilities in the directory it is being run from, so that it can interface with JSON files.</w:t>
+      </w:r>
+    </w:p>
+    <w:p>
+      <w:pPr>
+        <w:pStyle w:val="ListParagraph"/>
+        <w:numPr>
+          <w:ilvl w:val="0"/>
+          <w:numId w:val="8"/>
+        </w:numPr>
+        <w:spacing w:line="240" w:lineRule="auto"/>
+        <w:jc w:val="both"/>
+      </w:pPr>
+      <w:r>
+        <w:t>The program assumes that a file called 'TEST' will be available if testing is intended to be done.</w:t>
+      </w:r>
+    </w:p>
+    <w:p>
+      <w:pPr>
+        <w:pStyle w:val="ListParagraph"/>
+        <w:numPr>
+          <w:ilvl w:val="0"/>
+          <w:numId w:val="8"/>
+        </w:numPr>
+        <w:spacing w:line="240" w:lineRule="auto"/>
+        <w:jc w:val="both"/>
+      </w:pPr>
+      <w:r>
+        <w:t>The program assumes that the keyboard module will be available if the 'TEST' file is found.</w:t>
+      </w:r>
+    </w:p>
+    <w:p>
+      <w:pPr>
+        <w:pStyle w:val="ListParagraph"/>
+        <w:numPr>
+          <w:ilvl w:val="0"/>
+          <w:numId w:val="8"/>
+        </w:numPr>
+        <w:spacing w:line="240" w:lineRule="auto"/>
+        <w:jc w:val="both"/>
+      </w:pPr>
+      <w:r>
+        <w:t>The program assumes that the user will be able to input keyboard presses into the terminal.</w:t>
+      </w:r>
+    </w:p>
+    <w:p>
+      <w:pPr>
+        <w:pStyle w:val="ListParagraph"/>
+        <w:numPr>
+          <w:ilvl w:val="0"/>
+          <w:numId w:val="8"/>
+        </w:numPr>
+        <w:spacing w:line="240" w:lineRule="auto"/>
+        <w:jc w:val="both"/>
+      </w:pPr>
+      <w:r>
+        <w:t xml:space="preserve">The program assumes the availability of certain Python standard library modules such as sys, </w:t>
+      </w:r>
+      <w:proofErr w:type="spellStart"/>
+      <w:r>
+        <w:t>os</w:t>
+      </w:r>
+      <w:proofErr w:type="spellEnd"/>
+      <w:r>
+        <w:t>, glob, random, and time.</w:t>
+      </w:r>
+    </w:p>
+    <w:p>
+      <w:pPr>
+        <w:spacing w:line="240" w:lineRule="auto"/>
+        <w:jc w:val="both"/>
       </w:pPr>
     </w:p>
     <w:p>
@@ -2679,7 +2965,7 @@
       <w:pPr>
         <w:pStyle w:val="Heading1"/>
       </w:pPr>
-      <w:bookmarkStart w:id="5" w:name="_Toc137028208"/>
+      <w:bookmarkStart w:id="5" w:name="_Toc137050771"/>
       <w:r>
         <w:lastRenderedPageBreak/>
         <w:t>Design</w:t>
@@ -2690,150 +2976,64 @@
       <w:pPr>
         <w:pStyle w:val="Heading2"/>
       </w:pPr>
+      <w:bookmarkStart w:id="6" w:name="_Toc137050772"/>
       <w:r>
         <w:t>Top-Level</w:t>
+      </w:r>
+      <w:bookmarkEnd w:id="6"/>
+      <w:r>
+        <w:t xml:space="preserve"> view</w:t>
       </w:r>
     </w:p>
     <w:p>
+      <w:pPr>
+        <w:jc w:val="both"/>
+      </w:pPr>
       <w:r>
         <w:t xml:space="preserve">The program will begin with a menu system, explaining how the menu controls work, and offering a way to restore previous progress or create a new save, for both the rooms and the players. </w:t>
       </w:r>
       <w:r>
         <w:t xml:space="preserve">If a new player is created, the initial sequence will be triggered, giving the player a short introduction to what has happened to their character. </w:t>
+      </w:r>
+      <w:r>
+        <w:t xml:space="preserve">Once that is finished, the main game will start, where the user has many different options for what they would like to do, such as move, use items, shop for items, drop items, and save. Each of these will have their own submenus which allow the user to interface with those options. Also, above the menu currently being shown one to three lines explaining how their usage of an item affected their experience or information about the room they are in, this is only hidden when using an item or transitioning between rooms. Once the main objective has been met, it allows the user to leave the game, or so it seems to them. </w:t>
       </w:r>
     </w:p>
     <w:p>
       <w:pPr>
-        <w:spacing w:line="240" w:lineRule="auto"/>
-      </w:pPr>
-      <w:r>
-        <w:t xml:space="preserve">Show 2 levels of </w:t>
-      </w:r>
-      <w:r>
-        <w:t>design.</w:t>
-      </w:r>
-      <w:r>
-        <w:t xml:space="preserve"> </w:t>
+        <w:pStyle w:val="Heading2"/>
+      </w:pPr>
+      <w:bookmarkStart w:id="7" w:name="_Toc137050773"/>
+      <w:r>
+        <w:t>Detailed</w:t>
+      </w:r>
+      <w:bookmarkEnd w:id="7"/>
+      <w:r>
+        <w:t xml:space="preserve"> view</w:t>
       </w:r>
     </w:p>
     <w:p>
       <w:pPr>
-        <w:pStyle w:val="ListParagraph"/>
-        <w:numPr>
-          <w:ilvl w:val="0"/>
-          <w:numId w:val="7"/>
-        </w:numPr>
-        <w:spacing w:line="240" w:lineRule="auto"/>
-      </w:pPr>
-      <w:r>
-        <w:t xml:space="preserve">A </w:t>
-      </w:r>
-      <w:r>
-        <w:t>top-level</w:t>
-      </w:r>
-      <w:r>
-        <w:t xml:space="preserve"> design of your solution (</w:t>
-      </w:r>
-      <w:r>
-        <w:t>5 to 10 lines max)</w:t>
+        <w:jc w:val="both"/>
+      </w:pPr>
+      <w:r>
+        <w:t xml:space="preserve">This section will focus on the flows for the main menu functions. </w:t>
+      </w:r>
+      <w:r>
+        <w:t xml:space="preserve">For all the main actions, it begins with the available actions, available rooms to move to, items in the current room, current items the player is holding, and extra story elements from used items. This information is passed to the UI, displaying it to the user to choose. </w:t>
       </w:r>
     </w:p>
     <w:p>
       <w:pPr>
-        <w:pStyle w:val="ListParagraph"/>
-        <w:numPr>
-          <w:ilvl w:val="0"/>
-          <w:numId w:val="7"/>
-        </w:numPr>
-        <w:spacing w:line="240" w:lineRule="auto"/>
-      </w:pPr>
-      <w:r>
-        <w:t>A more detailed design that maps into your code.</w:t>
-      </w:r>
-    </w:p>
-    <w:p>
-      <w:pPr>
-        <w:spacing w:line="240" w:lineRule="auto"/>
-      </w:pPr>
-    </w:p>
-    <w:p>
-      <w:pPr>
-        <w:spacing w:line="240" w:lineRule="auto"/>
-      </w:pPr>
-      <w:r>
-        <w:t xml:space="preserve">If you incorporate </w:t>
-      </w:r>
-      <w:r>
-        <w:t xml:space="preserve">pictures, screenshots, etc. </w:t>
-      </w:r>
-      <w:r>
-        <w:t xml:space="preserve">then label them as </w:t>
-      </w:r>
-      <w:r>
-        <w:t>figures (</w:t>
-      </w:r>
-      <w:r>
-        <w:t xml:space="preserve">example below) and </w:t>
-      </w:r>
-      <w:r>
-        <w:t xml:space="preserve">then create a table of figures after the table of contents that shows the label and page </w:t>
-      </w:r>
-      <w:proofErr w:type="gramStart"/>
-      <w:r>
-        <w:t>number</w:t>
-      </w:r>
-      <w:proofErr w:type="gramEnd"/>
-      <w:r>
-        <w:t xml:space="preserve"> </w:t>
-      </w:r>
-    </w:p>
-    <w:p>
-      <w:pPr>
-        <w:spacing w:line="240" w:lineRule="auto"/>
-      </w:pPr>
-    </w:p>
-    <w:p>
-      <w:pPr>
-        <w:spacing w:line="240" w:lineRule="auto"/>
-      </w:pPr>
-    </w:p>
-    <w:p>
-      <w:pPr>
-        <w:pStyle w:val="Heading4"/>
-        <w:numPr>
-          <w:ilvl w:val="0"/>
-          <w:numId w:val="0"/>
-        </w:numPr>
-        <w:ind w:left="864" w:hanging="864"/>
-      </w:pPr>
-      <w:bookmarkStart w:id="6" w:name="_Toc136157856"/>
-      <w:r>
-        <w:t xml:space="preserve">Figure 1: </w:t>
-      </w:r>
-      <w:r>
-        <w:t xml:space="preserve">Where to </w:t>
-      </w:r>
-      <w:r>
-        <w:t xml:space="preserve">caption a </w:t>
-      </w:r>
-      <w:r>
-        <w:t>figure.</w:t>
-      </w:r>
-      <w:bookmarkEnd w:id="6"/>
-    </w:p>
-    <w:p>
-      <w:pPr>
         <w:keepNext/>
-      </w:pPr>
-      <w:r>
-        <w:rPr>
-          <w:noProof/>
-        </w:rPr>
+        <w:jc w:val="both"/>
+      </w:pPr>
+      <w:r>
         <w:drawing>
-          <wp:inline distT="0" distB="0" distL="0" distR="0" wp14:anchorId="554B5201" wp14:editId="2E1304DE">
-            <wp:extent cx="5731510" cy="1368425"/>
-            <wp:effectExtent l="0" t="0" r="2540" b="3175"/>
-            <wp:docPr id="1856581654" name="Picture 1" descr="A screenshot of a computer&#10;&#10;Description automatically generated with medium confidence"/>
+          <wp:inline distT="0" distB="0" distL="0" distR="0" wp14:anchorId="5713B8CD" wp14:editId="60546299">
+            <wp:extent cx="3019425" cy="1534019"/>
+            <wp:effectExtent l="0" t="0" r="0" b="9525"/>
+            <wp:docPr id="1924524762" name="Picture 1"/>
             <wp:cNvGraphicFramePr>
               <a:graphicFrameLocks xmlns:a="http://schemas.openxmlformats.org/drawingml/2006/main" noChangeAspect="1"/>
             </wp:cNvGraphicFramePr>
@@ -2841,7 +3041,44 @@
               <a:graphicData uri="http://schemas.openxmlformats.org/drawingml/2006/picture">
                 <pic:pic xmlns:pic="http://schemas.openxmlformats.org/drawingml/2006/picture">
                   <pic:nvPicPr>
-                    <pic:cNvPr id="1856581654" name="Picture 1" descr="A screenshot of a computer&#10;&#10;Description automatically generated with medium confidence"/>
+                    <pic:cNvPr id="1924524762" name=""/>
+                    <pic:cNvPicPr/>
+                  </pic:nvPicPr>
+                  <pic:blipFill>
+                    <a:blip r:embed="rId16"/>
+                    <a:stretch>
+                      <a:fillRect/>
+                    </a:stretch>
+                  </pic:blipFill>
+                  <pic:spPr>
+                    <a:xfrm>
+                      <a:off x="0" y="0"/>
+                      <a:ext cx="3029914" cy="1539348"/>
+                    </a:xfrm>
+                    <a:prstGeom prst="rect">
+                      <a:avLst/>
+                    </a:prstGeom>
+                  </pic:spPr>
+                </pic:pic>
+              </a:graphicData>
+            </a:graphic>
+          </wp:inline>
+        </w:drawing>
+      </w:r>
+      <w:r>
+        <w:drawing>
+          <wp:inline distT="0" distB="0" distL="0" distR="0" wp14:anchorId="5F633E77" wp14:editId="38BC89D7">
+            <wp:extent cx="1980937" cy="1383030"/>
+            <wp:effectExtent l="0" t="0" r="635" b="7620"/>
+            <wp:docPr id="50623088" name="Picture 1" descr="A screenshot of a computer&#10;&#10;Description automatically generated with medium confidence"/>
+            <wp:cNvGraphicFramePr>
+              <a:graphicFrameLocks xmlns:a="http://schemas.openxmlformats.org/drawingml/2006/main" noChangeAspect="1"/>
+            </wp:cNvGraphicFramePr>
+            <a:graphic xmlns:a="http://schemas.openxmlformats.org/drawingml/2006/main">
+              <a:graphicData uri="http://schemas.openxmlformats.org/drawingml/2006/picture">
+                <pic:pic xmlns:pic="http://schemas.openxmlformats.org/drawingml/2006/picture">
+                  <pic:nvPicPr>
+                    <pic:cNvPr id="50623088" name="Picture 1" descr="A screenshot of a computer&#10;&#10;Description automatically generated with medium confidence"/>
                     <pic:cNvPicPr/>
                   </pic:nvPicPr>
                   <pic:blipFill>
@@ -2853,7 +3090,7 @@
                   <pic:spPr>
                     <a:xfrm>
                       <a:off x="0" y="0"/>
-                      <a:ext cx="5731510" cy="1368425"/>
+                      <a:ext cx="1987165" cy="1387378"/>
                     </a:xfrm>
                     <a:prstGeom prst="rect">
                       <a:avLst/>
@@ -2868,34 +3105,814 @@
     </w:p>
     <w:p>
       <w:pPr>
-        <w:spacing w:line="240" w:lineRule="auto"/>
-      </w:pPr>
+        <w:pStyle w:val="Caption"/>
+        <w:jc w:val="both"/>
+      </w:pPr>
+      <w:bookmarkStart w:id="8" w:name="_Toc137058616"/>
+      <w:r>
+        <w:t xml:space="preserve">Figure </w:t>
+      </w:r>
+      <w:r>
+        <w:fldChar w:fldCharType="begin"/>
+      </w:r>
+      <w:r>
+        <w:instrText xml:space="preserve"> SEQ Figure \* ARABIC </w:instrText>
+      </w:r>
+      <w:r>
+        <w:fldChar w:fldCharType="separate"/>
+      </w:r>
+      <w:r>
+        <w:rPr>
+          <w:noProof/>
+        </w:rPr>
+        <w:t>1</w:t>
+      </w:r>
+      <w:r>
+        <w:fldChar w:fldCharType="end"/>
+      </w:r>
+      <w:r>
+        <w:t xml:space="preserve">: </w:t>
+      </w:r>
+      <w:r>
+        <w:t xml:space="preserve">4.2.1a </w:t>
+      </w:r>
+      <w:r>
+        <w:rPr>
+          <w:noProof/>
+        </w:rPr>
+        <w:t>display</w:t>
+      </w:r>
+      <w:r>
+        <w:rPr>
+          <w:noProof/>
+        </w:rPr>
+        <w:t>_actions function</w:t>
+      </w:r>
+      <w:r>
+        <w:rPr>
+          <w:noProof/>
+        </w:rPr>
+        <w:t>.</w:t>
+      </w:r>
+      <w:r>
+        <w:t xml:space="preserve"> </w:t>
+      </w:r>
+      <w:r>
+        <w:tab/>
+      </w:r>
+      <w:r>
+        <w:tab/>
+        <w:t xml:space="preserve">          Figure </w:t>
+      </w:r>
+      <w:fldSimple w:instr=" SEQ Figure \* ARABIC ">
+        <w:r>
+          <w:rPr>
+            <w:noProof/>
+          </w:rPr>
+          <w:t>2</w:t>
+        </w:r>
+      </w:fldSimple>
+      <w:r>
+        <w:t>: 4.2.1b example of running code.</w:t>
+      </w:r>
+      <w:bookmarkEnd w:id="8"/>
+      <w:r>
+        <w:tab/>
+      </w:r>
+      <w:r>
+        <w:tab/>
+        <w:t xml:space="preserve">          </w:t>
+      </w:r>
     </w:p>
     <w:p>
       <w:pPr>
-        <w:spacing w:line="240" w:lineRule="auto"/>
-        <w:rPr>
-          <w:rFonts w:asciiTheme="majorHAnsi" w:eastAsiaTheme="majorEastAsia" w:hAnsiTheme="majorHAnsi" w:cstheme="majorBidi"/>
-          <w:color w:val="2F5496" w:themeColor="accent1" w:themeShade="BF"/>
-          <w:sz w:val="32"/>
-          <w:szCs w:val="32"/>
-        </w:rPr>
-      </w:pPr>
-      <w:r>
-        <w:br w:type="page"/>
+        <w:keepNext/>
+        <w:jc w:val="both"/>
+      </w:pPr>
+      <w:r>
+        <w:t xml:space="preserve">The option that the user chooses is returned to main, which is then passed back to the UI, which runs the relevant actions. If </w:t>
+      </w:r>
+      <w:r>
+        <w:t xml:space="preserve">the choice was to move, the user then sees whichever rooms are north, south, east, and west, and can choose which one to move to. If the option is to view the inventory, the user is presented with the shop, the ability to use any item they are holding, or to return to the main menu. If the option is to pick up an item, then they are presented with the ability to pick up any item in their current room, if they are holding less than three items. If they choose to drop an item, then they are </w:t>
+      </w:r>
+      <w:r>
+        <w:lastRenderedPageBreak/>
+        <w:t xml:space="preserve">presented with all their items, and show how much money they get back from dropping this item. Finally, if they choose to save, then it shows that the game is being saved and </w:t>
+      </w:r>
+      <w:r>
+        <w:t>returns to main.</w:t>
       </w:r>
     </w:p>
     <w:p>
       <w:pPr>
+        <w:keepNext/>
+        <w:spacing w:line="240" w:lineRule="auto"/>
+      </w:pPr>
+    </w:p>
+    <w:p>
+      <w:pPr>
+        <w:spacing w:line="240" w:lineRule="auto"/>
+        <w:ind w:left="2160"/>
+        <w:jc w:val="both"/>
+      </w:pPr>
+      <w:r>
+        <w:rPr>
+          <w:noProof/>
+        </w:rPr>
+        <mc:AlternateContent>
+          <mc:Choice Requires="wps">
+            <w:drawing>
+              <wp:anchor distT="0" distB="0" distL="114300" distR="114300" simplePos="0" relativeHeight="251671552" behindDoc="0" locked="0" layoutInCell="1" allowOverlap="1" wp14:anchorId="6D2B9285" wp14:editId="4AEF1223">
+                <wp:simplePos x="0" y="0"/>
+                <wp:positionH relativeFrom="margin">
+                  <wp:align>left</wp:align>
+                </wp:positionH>
+                <wp:positionV relativeFrom="paragraph">
+                  <wp:posOffset>961390</wp:posOffset>
+                </wp:positionV>
+                <wp:extent cx="3181350" cy="635"/>
+                <wp:effectExtent l="0" t="0" r="0" b="0"/>
+                <wp:wrapSquare wrapText="bothSides"/>
+                <wp:docPr id="2103844227" name="Text Box 1"/>
+                <wp:cNvGraphicFramePr/>
+                <a:graphic xmlns:a="http://schemas.openxmlformats.org/drawingml/2006/main">
+                  <a:graphicData uri="http://schemas.microsoft.com/office/word/2010/wordprocessingShape">
+                    <wps:wsp>
+                      <wps:cNvSpPr txBox="1"/>
+                      <wps:spPr>
+                        <a:xfrm>
+                          <a:off x="0" y="0"/>
+                          <a:ext cx="3181350" cy="635"/>
+                        </a:xfrm>
+                        <a:prstGeom prst="rect">
+                          <a:avLst/>
+                        </a:prstGeom>
+                        <a:noFill/>
+                        <a:ln>
+                          <a:noFill/>
+                        </a:ln>
+                      </wps:spPr>
+                      <wps:txbx>
+                        <w:txbxContent>
+                          <w:p>
+                            <w:pPr>
+                              <w:pStyle w:val="Caption"/>
+                            </w:pPr>
+                            <w:bookmarkStart w:id="9" w:name="_Toc137058617"/>
+                            <w:r>
+                              <w:t xml:space="preserve">Figure </w:t>
+                            </w:r>
+                            <w:fldSimple w:instr=" SEQ Figure \* ARABIC ">
+                              <w:r>
+                                <w:rPr>
+                                  <w:noProof/>
+                                </w:rPr>
+                                <w:t>3</w:t>
+                              </w:r>
+                            </w:fldSimple>
+                            <w:r>
+                              <w:t xml:space="preserve">: 4.2.2 </w:t>
+                            </w:r>
+                            <w:proofErr w:type="spellStart"/>
+                            <w:r>
+                              <w:t>data_</w:t>
+                            </w:r>
+                            <w:proofErr w:type="gramStart"/>
+                            <w:r>
+                              <w:t>store.move</w:t>
+                            </w:r>
+                            <w:proofErr w:type="spellEnd"/>
+                            <w:proofErr w:type="gramEnd"/>
+                            <w:r>
+                              <w:t>() function</w:t>
+                            </w:r>
+                            <w:bookmarkEnd w:id="9"/>
+                          </w:p>
+                        </w:txbxContent>
+                      </wps:txbx>
+                      <wps:bodyPr rot="0" spcFirstLastPara="0" vertOverflow="overflow" horzOverflow="overflow" vert="horz" wrap="square" lIns="0" tIns="0" rIns="0" bIns="0" numCol="1" spcCol="0" rtlCol="0" fromWordArt="0" anchor="t" anchorCtr="0" forceAA="0" compatLnSpc="1">
+                        <a:prstTxWarp prst="textNoShape">
+                          <a:avLst/>
+                        </a:prstTxWarp>
+                        <a:spAutoFit/>
+                      </wps:bodyPr>
+                    </wps:wsp>
+                  </a:graphicData>
+                </a:graphic>
+              </wp:anchor>
+            </w:drawing>
+          </mc:Choice>
+          <mc:Fallback>
+            <w:pict>
+              <v:shape w14:anchorId="6D2B9285" id="Text Box 1" o:spid="_x0000_s1029" type="#_x0000_t202" style="position:absolute;left:0;text-align:left;margin-left:0;margin-top:75.7pt;width:250.5pt;height:.05pt;z-index:251671552;visibility:visible;mso-wrap-style:square;mso-wrap-distance-left:9pt;mso-wrap-distance-top:0;mso-wrap-distance-right:9pt;mso-wrap-distance-bottom:0;mso-position-horizontal:left;mso-position-horizontal-relative:margin;mso-position-vertical:absolute;mso-position-vertical-relative:text;v-text-anchor:top" o:gfxdata="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" filled="f" stroked="f">
+                <v:textbox style="mso-fit-shape-to-text:t" inset="0,0,0,0">
+                  <w:txbxContent>
+                    <w:p>
+                      <w:pPr>
+                        <w:pStyle w:val="Caption"/>
+                      </w:pPr>
+                      <w:bookmarkStart w:id="10" w:name="_Toc137058617"/>
+                      <w:r>
+                        <w:t xml:space="preserve">Figure </w:t>
+                      </w:r>
+                      <w:fldSimple w:instr=" SEQ Figure \* ARABIC ">
+                        <w:r>
+                          <w:rPr>
+                            <w:noProof/>
+                          </w:rPr>
+                          <w:t>3</w:t>
+                        </w:r>
+                      </w:fldSimple>
+                      <w:r>
+                        <w:t xml:space="preserve">: 4.2.2 </w:t>
+                      </w:r>
+                      <w:proofErr w:type="spellStart"/>
+                      <w:r>
+                        <w:t>data_</w:t>
+                      </w:r>
+                      <w:proofErr w:type="gramStart"/>
+                      <w:r>
+                        <w:t>store.move</w:t>
+                      </w:r>
+                      <w:proofErr w:type="spellEnd"/>
+                      <w:proofErr w:type="gramEnd"/>
+                      <w:r>
+                        <w:t>() function</w:t>
+                      </w:r>
+                      <w:bookmarkEnd w:id="10"/>
+                    </w:p>
+                  </w:txbxContent>
+                </v:textbox>
+                <w10:wrap type="square" anchorx="margin"/>
+              </v:shape>
+            </w:pict>
+          </mc:Fallback>
+        </mc:AlternateContent>
+      </w:r>
+      <w:r>
+        <w:drawing>
+          <wp:anchor distT="0" distB="0" distL="114300" distR="114300" simplePos="0" relativeHeight="251669504" behindDoc="0" locked="0" layoutInCell="1" allowOverlap="1" wp14:anchorId="2267CF39" wp14:editId="723C17E6">
+            <wp:simplePos x="0" y="0"/>
+            <wp:positionH relativeFrom="margin">
+              <wp:align>left</wp:align>
+            </wp:positionH>
+            <wp:positionV relativeFrom="paragraph">
+              <wp:posOffset>12700</wp:posOffset>
+            </wp:positionV>
+            <wp:extent cx="3248025" cy="929640"/>
+            <wp:effectExtent l="0" t="0" r="9525" b="3810"/>
+            <wp:wrapSquare wrapText="bothSides"/>
+            <wp:docPr id="1960489721" name="Picture 1"/>
+            <wp:cNvGraphicFramePr>
+              <a:graphicFrameLocks xmlns:a="http://schemas.openxmlformats.org/drawingml/2006/main" noChangeAspect="1"/>
+            </wp:cNvGraphicFramePr>
+            <a:graphic xmlns:a="http://schemas.openxmlformats.org/drawingml/2006/main">
+              <a:graphicData uri="http://schemas.openxmlformats.org/drawingml/2006/picture">
+                <pic:pic xmlns:pic="http://schemas.openxmlformats.org/drawingml/2006/picture">
+                  <pic:nvPicPr>
+                    <pic:cNvPr id="1960489721" name=""/>
+                    <pic:cNvPicPr/>
+                  </pic:nvPicPr>
+                  <pic:blipFill>
+                    <a:blip r:embed="rId18" cstate="print">
+                      <a:extLst>
+                        <a:ext uri="{28A0092B-C50C-407E-A947-70E740481C1C}">
+                          <a14:useLocalDpi xmlns:a14="http://schemas.microsoft.com/office/drawing/2010/main" val="0"/>
+                        </a:ext>
+                      </a:extLst>
+                    </a:blip>
+                    <a:stretch>
+                      <a:fillRect/>
+                    </a:stretch>
+                  </pic:blipFill>
+                  <pic:spPr>
+                    <a:xfrm>
+                      <a:off x="0" y="0"/>
+                      <a:ext cx="3248025" cy="929640"/>
+                    </a:xfrm>
+                    <a:prstGeom prst="rect">
+                      <a:avLst/>
+                    </a:prstGeom>
+                  </pic:spPr>
+                </pic:pic>
+              </a:graphicData>
+            </a:graphic>
+            <wp14:sizeRelH relativeFrom="margin">
+              <wp14:pctWidth>0</wp14:pctWidth>
+            </wp14:sizeRelH>
+            <wp14:sizeRelV relativeFrom="margin">
+              <wp14:pctHeight>0</wp14:pctHeight>
+            </wp14:sizeRelV>
+          </wp:anchor>
+        </w:drawing>
+      </w:r>
+      <w:r>
+        <w:t xml:space="preserve">Once </w:t>
+      </w:r>
+      <w:r>
+        <w:t>this has completed, main checks what was chosen by the user, and runs the relevant actions, such as with move, where it changes the players position, and checks to see if any items are set to break upon entering the next room.</w:t>
+      </w:r>
+    </w:p>
+    <w:p>
+      <w:pPr>
+        <w:spacing w:line="240" w:lineRule="auto"/>
+      </w:pPr>
+    </w:p>
+    <w:p>
+      <w:pPr>
+        <w:spacing w:line="240" w:lineRule="auto"/>
+        <w:jc w:val="both"/>
+      </w:pPr>
+      <w:r>
+        <w:rPr>
+          <w:noProof/>
+        </w:rPr>
+        <mc:AlternateContent>
+          <mc:Choice Requires="wps">
+            <w:drawing>
+              <wp:anchor distT="0" distB="0" distL="114300" distR="114300" simplePos="0" relativeHeight="251674624" behindDoc="0" locked="0" layoutInCell="1" allowOverlap="1" wp14:anchorId="0956822F" wp14:editId="2FDE95D4">
+                <wp:simplePos x="0" y="0"/>
+                <wp:positionH relativeFrom="column">
+                  <wp:posOffset>0</wp:posOffset>
+                </wp:positionH>
+                <wp:positionV relativeFrom="paragraph">
+                  <wp:posOffset>2143760</wp:posOffset>
+                </wp:positionV>
+                <wp:extent cx="3248025" cy="635"/>
+                <wp:effectExtent l="0" t="0" r="9525" b="0"/>
+                <wp:wrapSquare wrapText="bothSides"/>
+                <wp:docPr id="641917683" name="Text Box 1"/>
+                <wp:cNvGraphicFramePr/>
+                <a:graphic xmlns:a="http://schemas.openxmlformats.org/drawingml/2006/main">
+                  <a:graphicData uri="http://schemas.microsoft.com/office/word/2010/wordprocessingShape">
+                    <wps:wsp>
+                      <wps:cNvSpPr txBox="1"/>
+                      <wps:spPr>
+                        <a:xfrm>
+                          <a:off x="0" y="0"/>
+                          <a:ext cx="3248025" cy="635"/>
+                        </a:xfrm>
+                        <a:prstGeom prst="rect">
+                          <a:avLst/>
+                        </a:prstGeom>
+                        <a:noFill/>
+                        <a:ln>
+                          <a:noFill/>
+                        </a:ln>
+                      </wps:spPr>
+                      <wps:txbx>
+                        <w:txbxContent>
+                          <w:p>
+                            <w:pPr>
+                              <w:pStyle w:val="Caption"/>
+                              <w:rPr>
+                                <w:szCs w:val="24"/>
+                              </w:rPr>
+                            </w:pPr>
+                            <w:bookmarkStart w:id="11" w:name="_Toc137058618"/>
+                            <w:r>
+                              <w:t xml:space="preserve">Figure </w:t>
+                            </w:r>
+                            <w:fldSimple w:instr=" SEQ Figure \* ARABIC ">
+                              <w:r>
+                                <w:rPr>
+                                  <w:noProof/>
+                                </w:rPr>
+                                <w:t>4</w:t>
+                              </w:r>
+                            </w:fldSimple>
+                            <w:r>
+                              <w:t xml:space="preserve">: 4.2.3 </w:t>
+                            </w:r>
+                            <w:proofErr w:type="spellStart"/>
+                            <w:proofErr w:type="gramStart"/>
+                            <w:r>
+                              <w:t>ui.shop</w:t>
+                            </w:r>
+                            <w:proofErr w:type="spellEnd"/>
+                            <w:proofErr w:type="gramEnd"/>
+                            <w:r>
+                              <w:t>() function</w:t>
+                            </w:r>
+                            <w:bookmarkEnd w:id="11"/>
+                          </w:p>
+                        </w:txbxContent>
+                      </wps:txbx>
+                      <wps:bodyPr rot="0" spcFirstLastPara="0" vertOverflow="overflow" horzOverflow="overflow" vert="horz" wrap="square" lIns="0" tIns="0" rIns="0" bIns="0" numCol="1" spcCol="0" rtlCol="0" fromWordArt="0" anchor="t" anchorCtr="0" forceAA="0" compatLnSpc="1">
+                        <a:prstTxWarp prst="textNoShape">
+                          <a:avLst/>
+                        </a:prstTxWarp>
+                        <a:spAutoFit/>
+                      </wps:bodyPr>
+                    </wps:wsp>
+                  </a:graphicData>
+                </a:graphic>
+              </wp:anchor>
+            </w:drawing>
+          </mc:Choice>
+          <mc:Fallback>
+            <w:pict>
+              <v:shape w14:anchorId="0956822F" id="_x0000_s1030" type="#_x0000_t202" style="position:absolute;left:0;text-align:left;margin-left:0;margin-top:168.8pt;width:255.75pt;height:.05pt;z-index:251674624;visibility:visible;mso-wrap-style:square;mso-wrap-distance-left:9pt;mso-wrap-distance-top:0;mso-wrap-distance-right:9pt;mso-wrap-distance-bottom:0;mso-position-horizontal:absolute;mso-position-horizontal-relative:text;mso-position-vertical:absolute;mso-position-vertical-relative:text;v-text-anchor:top" o:gfxdata="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" filled="f" stroked="f">
+                <v:textbox style="mso-fit-shape-to-text:t" inset="0,0,0,0">
+                  <w:txbxContent>
+                    <w:p>
+                      <w:pPr>
+                        <w:pStyle w:val="Caption"/>
+                        <w:rPr>
+                          <w:szCs w:val="24"/>
+                        </w:rPr>
+                      </w:pPr>
+                      <w:bookmarkStart w:id="12" w:name="_Toc137058618"/>
+                      <w:r>
+                        <w:t xml:space="preserve">Figure </w:t>
+                      </w:r>
+                      <w:fldSimple w:instr=" SEQ Figure \* ARABIC ">
+                        <w:r>
+                          <w:rPr>
+                            <w:noProof/>
+                          </w:rPr>
+                          <w:t>4</w:t>
+                        </w:r>
+                      </w:fldSimple>
+                      <w:r>
+                        <w:t xml:space="preserve">: 4.2.3 </w:t>
+                      </w:r>
+                      <w:proofErr w:type="spellStart"/>
+                      <w:proofErr w:type="gramStart"/>
+                      <w:r>
+                        <w:t>ui.shop</w:t>
+                      </w:r>
+                      <w:proofErr w:type="spellEnd"/>
+                      <w:proofErr w:type="gramEnd"/>
+                      <w:r>
+                        <w:t>() function</w:t>
+                      </w:r>
+                      <w:bookmarkEnd w:id="12"/>
+                    </w:p>
+                  </w:txbxContent>
+                </v:textbox>
+                <w10:wrap type="square"/>
+              </v:shape>
+            </w:pict>
+          </mc:Fallback>
+        </mc:AlternateContent>
+      </w:r>
+      <w:r>
+        <w:drawing>
+          <wp:anchor distT="0" distB="0" distL="114300" distR="114300" simplePos="0" relativeHeight="251672576" behindDoc="0" locked="0" layoutInCell="1" allowOverlap="1" wp14:anchorId="7FC05661" wp14:editId="6FF02368">
+            <wp:simplePos x="0" y="0"/>
+            <wp:positionH relativeFrom="margin">
+              <wp:align>left</wp:align>
+            </wp:positionH>
+            <wp:positionV relativeFrom="paragraph">
+              <wp:posOffset>9525</wp:posOffset>
+            </wp:positionV>
+            <wp:extent cx="3248025" cy="2077085"/>
+            <wp:effectExtent l="0" t="0" r="9525" b="0"/>
+            <wp:wrapSquare wrapText="bothSides"/>
+            <wp:docPr id="1611174916" name="Picture 1"/>
+            <wp:cNvGraphicFramePr>
+              <a:graphicFrameLocks xmlns:a="http://schemas.openxmlformats.org/drawingml/2006/main" noChangeAspect="1"/>
+            </wp:cNvGraphicFramePr>
+            <a:graphic xmlns:a="http://schemas.openxmlformats.org/drawingml/2006/main">
+              <a:graphicData uri="http://schemas.openxmlformats.org/drawingml/2006/picture">
+                <pic:pic xmlns:pic="http://schemas.openxmlformats.org/drawingml/2006/picture">
+                  <pic:nvPicPr>
+                    <pic:cNvPr id="1611174916" name=""/>
+                    <pic:cNvPicPr/>
+                  </pic:nvPicPr>
+                  <pic:blipFill>
+                    <a:blip r:embed="rId19">
+                      <a:extLst>
+                        <a:ext uri="{28A0092B-C50C-407E-A947-70E740481C1C}">
+                          <a14:useLocalDpi xmlns:a14="http://schemas.microsoft.com/office/drawing/2010/main" val="0"/>
+                        </a:ext>
+                      </a:extLst>
+                    </a:blip>
+                    <a:stretch>
+                      <a:fillRect/>
+                    </a:stretch>
+                  </pic:blipFill>
+                  <pic:spPr>
+                    <a:xfrm>
+                      <a:off x="0" y="0"/>
+                      <a:ext cx="3248025" cy="2077085"/>
+                    </a:xfrm>
+                    <a:prstGeom prst="rect">
+                      <a:avLst/>
+                    </a:prstGeom>
+                  </pic:spPr>
+                </pic:pic>
+              </a:graphicData>
+            </a:graphic>
+            <wp14:sizeRelH relativeFrom="margin">
+              <wp14:pctWidth>0</wp14:pctWidth>
+            </wp14:sizeRelH>
+            <wp14:sizeRelV relativeFrom="margin">
+              <wp14:pctHeight>0</wp14:pctHeight>
+            </wp14:sizeRelV>
+          </wp:anchor>
+        </w:drawing>
+      </w:r>
+      <w:r>
+        <w:t xml:space="preserve">Or like with shop, where it makes the shop display to the user, and allows them to choose something to buy, then returns the results to the </w:t>
+      </w:r>
+      <w:proofErr w:type="spellStart"/>
+      <w:r>
+        <w:t>data_store</w:t>
+      </w:r>
+      <w:proofErr w:type="spellEnd"/>
+      <w:r>
+        <w:t>, to be stored.</w:t>
+      </w:r>
+    </w:p>
+    <w:p>
+      <w:pPr>
+        <w:spacing w:line="240" w:lineRule="auto"/>
+        <w:jc w:val="both"/>
+      </w:pPr>
+    </w:p>
+    <w:p>
+      <w:pPr>
+        <w:spacing w:line="240" w:lineRule="auto"/>
+        <w:jc w:val="both"/>
+      </w:pPr>
+      <w:r>
+        <w:t xml:space="preserve">The only exception to this is with the save option, where </w:t>
+      </w:r>
+      <w:r>
+        <w:t>what it does is call</w:t>
+      </w:r>
+      <w:r>
+        <w:t xml:space="preserve"> the </w:t>
+      </w:r>
+      <w:proofErr w:type="spellStart"/>
+      <w:r>
+        <w:t>data_store</w:t>
+      </w:r>
+      <w:proofErr w:type="spellEnd"/>
+      <w:r>
+        <w:t xml:space="preserve"> to save the current state of all of the rooms and the player’s information to file, then </w:t>
+      </w:r>
+      <w:r>
+        <w:t>exits</w:t>
+      </w:r>
+      <w:r>
+        <w:t xml:space="preserve"> utilising </w:t>
+      </w:r>
+      <w:r>
+        <w:t>‘</w:t>
+      </w:r>
+      <w:proofErr w:type="spellStart"/>
+      <w:proofErr w:type="gramStart"/>
+      <w:r>
+        <w:t>sys.exit</w:t>
+      </w:r>
+      <w:proofErr w:type="spellEnd"/>
+      <w:proofErr w:type="gramEnd"/>
+      <w:r>
+        <w:t>()</w:t>
+      </w:r>
+      <w:r>
+        <w:t>’, the only warning being the print() call in the UI in the save function mentioned earlier</w:t>
+      </w:r>
+      <w:r>
+        <w:t>.</w:t>
+      </w:r>
+    </w:p>
+    <w:p>
+      <w:pPr>
+        <w:spacing w:line="240" w:lineRule="auto"/>
+      </w:pPr>
+    </w:p>
+    <w:p>
+      <w:pPr>
+        <w:spacing w:line="240" w:lineRule="auto"/>
+      </w:pPr>
+    </w:p>
+    <w:p>
+      <w:pPr>
+        <w:spacing w:line="240" w:lineRule="auto"/>
+      </w:pPr>
+    </w:p>
+    <w:p>
+      <w:pPr>
+        <w:pStyle w:val="Caption"/>
+      </w:pPr>
+      <w:r>
+        <w:rPr>
+          <w:noProof/>
+        </w:rPr>
+        <mc:AlternateContent>
+          <mc:Choice Requires="wps">
+            <w:drawing>
+              <wp:anchor distT="0" distB="0" distL="114300" distR="114300" simplePos="0" relativeHeight="251676672" behindDoc="0" locked="0" layoutInCell="1" allowOverlap="1" wp14:anchorId="3AA0922D" wp14:editId="3285999C">
+                <wp:simplePos x="0" y="0"/>
+                <wp:positionH relativeFrom="column">
+                  <wp:posOffset>4133850</wp:posOffset>
+                </wp:positionH>
+                <wp:positionV relativeFrom="paragraph">
+                  <wp:posOffset>27940</wp:posOffset>
+                </wp:positionV>
+                <wp:extent cx="1304925" cy="635"/>
+                <wp:effectExtent l="0" t="0" r="9525" b="6985"/>
+                <wp:wrapThrough wrapText="bothSides">
+                  <wp:wrapPolygon edited="0">
+                    <wp:start x="0" y="0"/>
+                    <wp:lineTo x="0" y="21122"/>
+                    <wp:lineTo x="21442" y="21122"/>
+                    <wp:lineTo x="21442" y="0"/>
+                    <wp:lineTo x="0" y="0"/>
+                  </wp:wrapPolygon>
+                </wp:wrapThrough>
+                <wp:docPr id="1767700674" name="Text Box 1"/>
+                <wp:cNvGraphicFramePr/>
+                <a:graphic xmlns:a="http://schemas.openxmlformats.org/drawingml/2006/main">
+                  <a:graphicData uri="http://schemas.microsoft.com/office/word/2010/wordprocessingShape">
+                    <wps:wsp>
+                      <wps:cNvSpPr txBox="1"/>
+                      <wps:spPr>
+                        <a:xfrm>
+                          <a:off x="0" y="0"/>
+                          <a:ext cx="1304925" cy="635"/>
+                        </a:xfrm>
+                        <a:prstGeom prst="rect">
+                          <a:avLst/>
+                        </a:prstGeom>
+                        <a:noFill/>
+                        <a:ln>
+                          <a:noFill/>
+                        </a:ln>
+                      </wps:spPr>
+                      <wps:txbx>
+                        <w:txbxContent>
+                          <w:p>
+                            <w:pPr>
+                              <w:pStyle w:val="Caption"/>
+                              <w:rPr>
+                                <w:szCs w:val="24"/>
+                              </w:rPr>
+                            </w:pPr>
+                            <w:bookmarkStart w:id="13" w:name="_Toc137058619"/>
+                            <w:r>
+                              <w:t xml:space="preserve">Figure </w:t>
+                            </w:r>
+                            <w:r>
+                              <w:fldChar w:fldCharType="begin"/>
+                            </w:r>
+                            <w:r>
+                              <w:instrText xml:space="preserve"> SEQ Figure \* ARABIC </w:instrText>
+                            </w:r>
+                            <w:r>
+                              <w:fldChar w:fldCharType="separate"/>
+                            </w:r>
+                            <w:r>
+                              <w:rPr>
+                                <w:noProof/>
+                              </w:rPr>
+                              <w:t>5</w:t>
+                            </w:r>
+                            <w:r>
+                              <w:fldChar w:fldCharType="end"/>
+                            </w:r>
+                            <w:r>
+                              <w:t>: 4.2.</w:t>
+                            </w:r>
+                            <w:r>
+                              <w:t>4</w:t>
+                            </w:r>
+                            <w:r>
+                              <w:t xml:space="preserve"> extract from main, after user chooses an action.</w:t>
+                            </w:r>
+                            <w:bookmarkEnd w:id="13"/>
+                          </w:p>
+                        </w:txbxContent>
+                      </wps:txbx>
+                      <wps:bodyPr rot="0" spcFirstLastPara="0" vertOverflow="overflow" horzOverflow="overflow" vert="horz" wrap="square" lIns="0" tIns="0" rIns="0" bIns="0" numCol="1" spcCol="0" rtlCol="0" fromWordArt="0" anchor="t" anchorCtr="0" forceAA="0" compatLnSpc="1">
+                        <a:prstTxWarp prst="textNoShape">
+                          <a:avLst/>
+                        </a:prstTxWarp>
+                        <a:spAutoFit/>
+                      </wps:bodyPr>
+                    </wps:wsp>
+                  </a:graphicData>
+                </a:graphic>
+                <wp14:sizeRelH relativeFrom="margin">
+                  <wp14:pctWidth>0</wp14:pctWidth>
+                </wp14:sizeRelH>
+              </wp:anchor>
+            </w:drawing>
+          </mc:Choice>
+          <mc:Fallback>
+            <w:pict>
+              <v:shape w14:anchorId="3AA0922D" id="_x0000_s1031" type="#_x0000_t202" style="position:absolute;margin-left:325.5pt;margin-top:2.2pt;width:102.75pt;height:.05pt;z-index:251676672;visibility:visible;mso-wrap-style:square;mso-width-percent:0;mso-wrap-distance-left:9pt;mso-wrap-distance-top:0;mso-wrap-distance-right:9pt;mso-wrap-distance-bottom:0;mso-position-horizontal:absolute;mso-position-horizontal-relative:text;mso-position-vertical:absolute;mso-position-vertical-relative:text;mso-width-percent:0;mso-width-relative:margin;v-text-anchor:top" o:gfxdata="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" filled="f" stroked="f">
+                <v:textbox style="mso-fit-shape-to-text:t" inset="0,0,0,0">
+                  <w:txbxContent>
+                    <w:p>
+                      <w:pPr>
+                        <w:pStyle w:val="Caption"/>
+                        <w:rPr>
+                          <w:szCs w:val="24"/>
+                        </w:rPr>
+                      </w:pPr>
+                      <w:bookmarkStart w:id="14" w:name="_Toc137058619"/>
+                      <w:r>
+                        <w:t xml:space="preserve">Figure </w:t>
+                      </w:r>
+                      <w:r>
+                        <w:fldChar w:fldCharType="begin"/>
+                      </w:r>
+                      <w:r>
+                        <w:instrText xml:space="preserve"> SEQ Figure \* ARABIC </w:instrText>
+                      </w:r>
+                      <w:r>
+                        <w:fldChar w:fldCharType="separate"/>
+                      </w:r>
+                      <w:r>
+                        <w:rPr>
+                          <w:noProof/>
+                        </w:rPr>
+                        <w:t>5</w:t>
+                      </w:r>
+                      <w:r>
+                        <w:fldChar w:fldCharType="end"/>
+                      </w:r>
+                      <w:r>
+                        <w:t>: 4.2.</w:t>
+                      </w:r>
+                      <w:r>
+                        <w:t>4</w:t>
+                      </w:r>
+                      <w:r>
+                        <w:t xml:space="preserve"> extract from main, after user chooses an action.</w:t>
+                      </w:r>
+                      <w:bookmarkEnd w:id="14"/>
+                    </w:p>
+                  </w:txbxContent>
+                </v:textbox>
+                <w10:wrap type="through"/>
+              </v:shape>
+            </w:pict>
+          </mc:Fallback>
+        </mc:AlternateContent>
+      </w:r>
+      <w:r>
+        <w:drawing>
+          <wp:inline distT="0" distB="0" distL="0" distR="0" wp14:anchorId="27E4F177" wp14:editId="4B1D01E7">
+            <wp:extent cx="4019550" cy="2492744"/>
+            <wp:effectExtent l="0" t="0" r="0" b="3175"/>
+            <wp:docPr id="356172707" name="Picture 1"/>
+            <wp:cNvGraphicFramePr>
+              <a:graphicFrameLocks xmlns:a="http://schemas.openxmlformats.org/drawingml/2006/main" noChangeAspect="1"/>
+            </wp:cNvGraphicFramePr>
+            <a:graphic xmlns:a="http://schemas.openxmlformats.org/drawingml/2006/main">
+              <a:graphicData uri="http://schemas.openxmlformats.org/drawingml/2006/picture">
+                <pic:pic xmlns:pic="http://schemas.openxmlformats.org/drawingml/2006/picture">
+                  <pic:nvPicPr>
+                    <pic:cNvPr id="356172707" name=""/>
+                    <pic:cNvPicPr/>
+                  </pic:nvPicPr>
+                  <pic:blipFill>
+                    <a:blip r:embed="rId20"/>
+                    <a:stretch>
+                      <a:fillRect/>
+                    </a:stretch>
+                  </pic:blipFill>
+                  <pic:spPr>
+                    <a:xfrm>
+                      <a:off x="0" y="0"/>
+                      <a:ext cx="4024704" cy="2495940"/>
+                    </a:xfrm>
+                    <a:prstGeom prst="rect">
+                      <a:avLst/>
+                    </a:prstGeom>
+                  </pic:spPr>
+                </pic:pic>
+              </a:graphicData>
+            </a:graphic>
+          </wp:inline>
+        </w:drawing>
+      </w:r>
+    </w:p>
+    <w:p>
+      <w:pPr>
+        <w:spacing w:line="240" w:lineRule="auto"/>
+      </w:pPr>
+      <w:r>
+        <w:br w:type="page"/>
+      </w:r>
+    </w:p>
+    <w:p>
+      <w:pPr>
         <w:pStyle w:val="Heading1"/>
       </w:pPr>
-      <w:bookmarkStart w:id="7" w:name="_Toc137028209"/>
+      <w:bookmarkStart w:id="15" w:name="_Toc137050774"/>
       <w:r>
         <w:lastRenderedPageBreak/>
         <w:t>Test Plan</w:t>
       </w:r>
       <w:bookmarkEnd w:id="1"/>
-      <w:bookmarkEnd w:id="7"/>
+      <w:bookmarkEnd w:id="15"/>
     </w:p>
     <w:p>
       <w:pPr>
@@ -2913,7 +3930,7 @@
       <w:r>
         <w:t xml:space="preserve">the </w:t>
       </w:r>
-      <w:hyperlink r:id="rId18" w:history="1">
+      <w:hyperlink r:id="rId21" w:history="1">
         <w:r>
           <w:rPr>
             <w:rStyle w:val="Hyperlink"/>
@@ -2922,7 +3939,17 @@
         </w:r>
       </w:hyperlink>
       <w:r>
-        <w:t>, which in one of the functions of the module, called ‘keyboard.press(key)’, allows for a key as a string to be passed of which it will simulate that key being pressed on the keyboard. Shown below is how it was implemented in this project:</w:t>
+        <w:t>, which in one of the functions of the module, called ‘</w:t>
+      </w:r>
+      <w:r>
+        <w:rPr>
+          <w:i/>
+          <w:iCs/>
+        </w:rPr>
+        <w:t>keyboard.press(key)</w:t>
+      </w:r>
+      <w:r>
+        <w:t>’, allows for a key as a string to be passed of which it will simulate that key being pressed on the keyboard. Shown below is how it was implemented in this project:</w:t>
       </w:r>
     </w:p>
     <w:p>
@@ -2930,6 +3957,9 @@
         <w:jc w:val="both"/>
       </w:pPr>
       <w:r>
+        <w:rPr>
+          <w:noProof/>
+        </w:rPr>
         <w:drawing>
           <wp:anchor distT="0" distB="0" distL="114300" distR="114300" simplePos="0" relativeHeight="251664384" behindDoc="1" locked="0" layoutInCell="1" allowOverlap="1" wp14:anchorId="0E57A4D3" wp14:editId="774E52D5">
             <wp:simplePos x="0" y="0"/>
@@ -2954,7 +3984,7 @@
                     <pic:cNvPicPr/>
                   </pic:nvPicPr>
                   <pic:blipFill rotWithShape="1">
-                    <a:blip r:embed="rId19">
+                    <a:blip r:embed="rId22">
                       <a:extLst>
                         <a:ext uri="{28A0092B-C50C-407E-A947-70E740481C1C}">
                           <a14:useLocalDpi xmlns:a14="http://schemas.microsoft.com/office/drawing/2010/main" val="0"/>
@@ -3023,7 +4053,7 @@
                     </pic:cNvPicPr>
                   </pic:nvPicPr>
                   <pic:blipFill rotWithShape="1">
-                    <a:blip r:embed="rId20" cstate="print">
+                    <a:blip r:embed="rId23" cstate="print">
                       <a:extLst>
                         <a:ext uri="{28A0092B-C50C-407E-A947-70E740481C1C}">
                           <a14:useLocalDpi xmlns:a14="http://schemas.microsoft.com/office/drawing/2010/main" val="0"/>
@@ -3060,14 +4090,17 @@
     </w:p>
     <w:p>
       <w:r>
+        <w:rPr>
+          <w:noProof/>
+        </w:rPr>
         <w:drawing>
-          <wp:anchor distT="0" distB="0" distL="114300" distR="114300" simplePos="0" relativeHeight="251668480" behindDoc="1" locked="0" layoutInCell="1" allowOverlap="1" wp14:anchorId="48DA6B9D" wp14:editId="26964615">
+          <wp:anchor distT="0" distB="0" distL="114300" distR="114300" simplePos="0" relativeHeight="251668480" behindDoc="1" locked="0" layoutInCell="1" allowOverlap="1" wp14:anchorId="48DA6B9D" wp14:editId="2A88A47E">
             <wp:simplePos x="0" y="0"/>
             <wp:positionH relativeFrom="column">
-              <wp:posOffset>3569465</wp:posOffset>
+              <wp:posOffset>4229602</wp:posOffset>
             </wp:positionH>
             <wp:positionV relativeFrom="paragraph">
-              <wp:posOffset>146807</wp:posOffset>
+              <wp:posOffset>146685</wp:posOffset>
             </wp:positionV>
             <wp:extent cx="358048" cy="2177582"/>
             <wp:effectExtent l="0" t="0" r="4445" b="0"/>
@@ -3084,7 +4117,7 @@
                     <pic:cNvPicPr/>
                   </pic:nvPicPr>
                   <pic:blipFill>
-                    <a:blip r:embed="rId21" cstate="print">
+                    <a:blip r:embed="rId24" cstate="print">
                       <a:extLst>
                         <a:ext uri="{28A0092B-C50C-407E-A947-70E740481C1C}">
                           <a14:useLocalDpi xmlns:a14="http://schemas.microsoft.com/office/drawing/2010/main" val="0"/>
@@ -3098,7 +4131,7 @@
                   <pic:spPr>
                     <a:xfrm>
                       <a:off x="0" y="0"/>
-                      <a:ext cx="367029" cy="2232200"/>
+                      <a:ext cx="358048" cy="2177582"/>
                     </a:xfrm>
                     <a:prstGeom prst="rect">
                       <a:avLst/>
@@ -3117,6 +4150,9 @@
         </w:drawing>
       </w:r>
       <w:r>
+        <w:rPr>
+          <w:noProof/>
+        </w:rPr>
         <w:drawing>
           <wp:anchor distT="0" distB="0" distL="114300" distR="114300" simplePos="0" relativeHeight="251665408" behindDoc="1" locked="0" layoutInCell="1" allowOverlap="1" wp14:anchorId="1FBEDB1E" wp14:editId="7EC3D49C">
             <wp:simplePos x="0" y="0"/>
@@ -3141,7 +4177,7 @@
                     <pic:cNvPicPr/>
                   </pic:nvPicPr>
                   <pic:blipFill>
-                    <a:blip r:embed="rId22" cstate="print">
+                    <a:blip r:embed="rId25" cstate="print">
                       <a:extLst>
                         <a:ext uri="{28A0092B-C50C-407E-A947-70E740481C1C}">
                           <a14:useLocalDpi xmlns:a14="http://schemas.microsoft.com/office/drawing/2010/main" val="0"/>
@@ -3197,7 +4233,9 @@
       <w:r>
         <w:t xml:space="preserve"> The call to change </w:t>
       </w:r>
-      <w:proofErr w:type="spellStart"/>
+      <w:r>
+        <w:t>‘</w:t>
+      </w:r>
       <w:r>
         <w:rPr>
           <w:i/>
@@ -3205,7 +4243,13 @@
         </w:rPr>
         <w:t>ui.test_mode</w:t>
       </w:r>
-      <w:proofErr w:type="spellEnd"/>
+      <w:r>
+        <w:rPr>
+          <w:i/>
+          <w:iCs/>
+        </w:rPr>
+        <w:t>’</w:t>
+      </w:r>
       <w:r>
         <w:rPr>
           <w:i/>
@@ -3223,7 +4267,13 @@
         </w:rPr>
         <w:t xml:space="preserve">True, which allows for the </w:t>
       </w:r>
-      <w:proofErr w:type="spellStart"/>
+      <w:r>
+        <w:rPr>
+          <w:i/>
+          <w:iCs/>
+        </w:rPr>
+        <w:t>‘</w:t>
+      </w:r>
       <w:proofErr w:type="gramStart"/>
       <w:r>
         <w:rPr>
@@ -3238,43 +4288,7 @@
           <w:i/>
           <w:iCs/>
         </w:rPr>
-        <w:t>_input</w:t>
-      </w:r>
-      <w:proofErr w:type="spellEnd"/>
-      <w:r>
-        <w:rPr>
-          <w:i/>
-          <w:iCs/>
-        </w:rPr>
-        <w:t xml:space="preserve">() </w:t>
-      </w:r>
-      <w:r>
-        <w:t xml:space="preserve">function to not run, which would typically clear out the input buffer, which is a problem for this method of testing </w:t>
-      </w:r>
-      <w:r>
-        <w:t>as it just fills the input buffer with all the options beforehand.</w:t>
-      </w:r>
-      <w:r>
-        <w:t xml:space="preserve"> </w:t>
-      </w:r>
-    </w:p>
-    <w:p>
-      <w:r>
-        <w:t>If the test is successful, it will completely run through the game and finish with it showing ‘</w:t>
-      </w:r>
-      <w:r>
-        <w:rPr>
-          <w:i/>
-          <w:iCs/>
-        </w:rPr>
-        <w:t>SUCCESS, game tested successfully from start through finish</w:t>
-      </w:r>
-      <w:r>
-        <w:rPr>
-          <w:i/>
-          <w:iCs/>
-        </w:rPr>
-        <w:t>.</w:t>
+        <w:t>_input()</w:t>
       </w:r>
       <w:r>
         <w:rPr>
@@ -3284,173 +4298,43 @@
         <w:t>’</w:t>
       </w:r>
       <w:r>
-        <w:t>, if the program gets stuck midway through, or errors out, then there is a problem with it.</w:t>
+        <w:rPr>
+          <w:i/>
+          <w:iCs/>
+        </w:rPr>
+        <w:t xml:space="preserve"> </w:t>
+      </w:r>
+      <w:r>
+        <w:t xml:space="preserve">function to not run, which would typically clear out the input buffer, which is a problem for this method of testing </w:t>
+      </w:r>
+      <w:r>
+        <w:t>as it just fills the input buffer with all the options beforehand.</w:t>
+      </w:r>
+      <w:r>
+        <w:t xml:space="preserve"> </w:t>
       </w:r>
     </w:p>
     <w:p>
       <w:r>
-        <w:br w:type="page"/>
-      </w:r>
-    </w:p>
-    <w:bookmarkStart w:id="8" w:name="_Toc137028210" w:displacedByCustomXml="next"/>
-    <w:sdt>
-      <w:sdtPr>
+        <w:t>If the test is successful, it will completely run through the game and finish with it showing ‘</w:t>
+      </w:r>
+      <w:r>
         <w:rPr>
-          <w:rFonts w:asciiTheme="minorHAnsi" w:eastAsiaTheme="minorHAnsi" w:hAnsiTheme="minorHAnsi" w:cstheme="minorBidi"/>
-          <w:color w:val="auto"/>
-          <w:sz w:val="22"/>
-          <w:szCs w:val="24"/>
+          <w:i/>
+          <w:iCs/>
         </w:rPr>
-        <w:id w:val="2011174585"/>
-        <w:docPartObj>
-          <w:docPartGallery w:val="Bibliographies"/>
-          <w:docPartUnique/>
-        </w:docPartObj>
-      </w:sdtPr>
-      <w:sdtContent>
-        <w:p>
-          <w:pPr>
-            <w:pStyle w:val="Heading1"/>
-          </w:pPr>
-          <w:r>
-            <w:t>References</w:t>
-          </w:r>
-          <w:bookmarkEnd w:id="8"/>
-        </w:p>
-        <w:sdt>
-          <w:sdtPr>
-            <w:id w:val="-573587230"/>
-            <w:bibliography/>
-          </w:sdtPr>
-          <w:sdtContent>
-            <w:p>
-              <w:r>
-                <w:t xml:space="preserve">Any </w:t>
-              </w:r>
-              <w:proofErr w:type="gramStart"/>
-              <w:r>
-                <w:t>references</w:t>
-              </w:r>
-              <w:r>
-                <w:t xml:space="preserve"> </w:t>
-              </w:r>
-              <w:r>
-                <w:t xml:space="preserve"> you</w:t>
-              </w:r>
-              <w:proofErr w:type="gramEnd"/>
-              <w:r>
-                <w:t xml:space="preserve"> may </w:t>
-              </w:r>
-              <w:proofErr w:type="spellStart"/>
-              <w:r>
-                <w:t>used</w:t>
-              </w:r>
-              <w:proofErr w:type="spellEnd"/>
-              <w:r>
-                <w:t xml:space="preserve"> (not likely)</w:t>
-              </w:r>
-            </w:p>
-          </w:sdtContent>
-        </w:sdt>
-      </w:sdtContent>
-    </w:sdt>
-    <w:p>
-      <w:pPr>
+        <w:t>SUCCESS, game tested successfully from start through finish.</w:t>
+      </w:r>
+      <w:r>
         <w:rPr>
-          <w:lang w:eastAsia="en-GB"/>
+          <w:i/>
+          <w:iCs/>
         </w:rPr>
-      </w:pPr>
-    </w:p>
-    <w:p>
-      <w:pPr>
-        <w:spacing w:line="240" w:lineRule="auto"/>
-        <w:rPr>
-          <w:rFonts w:asciiTheme="majorHAnsi" w:eastAsia="Times New Roman" w:hAnsiTheme="majorHAnsi" w:cstheme="majorBidi"/>
-          <w:color w:val="2F5496" w:themeColor="accent1" w:themeShade="BF"/>
-          <w:sz w:val="32"/>
-          <w:szCs w:val="32"/>
-          <w:lang w:eastAsia="en-GB"/>
-        </w:rPr>
-      </w:pPr>
-    </w:p>
-    <w:p>
-      <w:pPr>
-        <w:spacing w:line="240" w:lineRule="auto"/>
-        <w:rPr>
-          <w:rFonts w:asciiTheme="majorHAnsi" w:eastAsia="Times New Roman" w:hAnsiTheme="majorHAnsi" w:cstheme="majorBidi"/>
-          <w:color w:val="2F5496" w:themeColor="accent1" w:themeShade="BF"/>
-          <w:sz w:val="32"/>
-          <w:szCs w:val="32"/>
-          <w:lang w:eastAsia="en-GB"/>
-        </w:rPr>
-      </w:pPr>
-    </w:p>
-    <w:p>
-      <w:pPr>
-        <w:spacing w:line="240" w:lineRule="auto"/>
-        <w:rPr>
-          <w:rFonts w:asciiTheme="majorHAnsi" w:eastAsia="Times New Roman" w:hAnsiTheme="majorHAnsi" w:cstheme="majorBidi"/>
-          <w:color w:val="2F5496" w:themeColor="accent1" w:themeShade="BF"/>
-          <w:sz w:val="32"/>
-          <w:szCs w:val="32"/>
-          <w:lang w:eastAsia="en-GB"/>
-        </w:rPr>
-      </w:pPr>
-      <w:r>
-        <w:rPr>
-          <w:rFonts w:asciiTheme="majorHAnsi" w:eastAsia="Times New Roman" w:hAnsiTheme="majorHAnsi" w:cstheme="majorBidi"/>
-          <w:color w:val="2F5496" w:themeColor="accent1" w:themeShade="BF"/>
-          <w:sz w:val="32"/>
-          <w:szCs w:val="32"/>
-          <w:lang w:eastAsia="en-GB"/>
-        </w:rPr>
-        <w:br w:type="page"/>
-      </w:r>
-    </w:p>
-    <w:p>
-      <w:pPr>
-        <w:pStyle w:val="Heading1"/>
-        <w:rPr>
-          <w:rFonts w:eastAsia="Times New Roman"/>
-          <w:lang w:eastAsia="en-GB"/>
-        </w:rPr>
-      </w:pPr>
-      <w:bookmarkStart w:id="9" w:name="_Toc137028211"/>
-      <w:r>
-        <w:rPr>
-          <w:rFonts w:eastAsia="Times New Roman"/>
-          <w:lang w:eastAsia="en-GB"/>
-        </w:rPr>
-        <w:lastRenderedPageBreak/>
-        <w:t>Appendices</w:t>
-      </w:r>
-      <w:bookmarkEnd w:id="9"/>
-    </w:p>
-    <w:p>
-      <w:pPr>
-        <w:rPr>
-          <w:lang w:eastAsia="en-GB"/>
-        </w:rPr>
-      </w:pPr>
-      <w:r>
-        <w:rPr>
-          <w:lang w:eastAsia="en-GB"/>
-        </w:rPr>
-        <w:t xml:space="preserve">Any material you wish to show </w:t>
-      </w:r>
-      <w:r>
-        <w:rPr>
-          <w:lang w:eastAsia="en-GB"/>
-        </w:rPr>
-        <w:t>that you have pointed to in your report. Only if required.</w:t>
-      </w:r>
-    </w:p>
-    <w:p>
-      <w:pPr>
-        <w:rPr>
-          <w:lang w:eastAsia="en-GB"/>
-        </w:rPr>
-      </w:pPr>
+        <w:t>’</w:t>
+      </w:r>
+      <w:r>
+        <w:t>, if the program gets stuck midway through, or errors out, then there is a problem with it.</w:t>
+      </w:r>
     </w:p>
     <w:p>
       <w:pPr>
@@ -3861,6 +4745,118 @@
     </w:lvl>
   </w:abstractNum>
   <w:abstractNum w:abstractNumId="2" w15:restartNumberingAfterBreak="0">
+    <w:nsid w:val="16C006CD"/>
+    <w:multiLevelType w:val="hybridMultilevel"/>
+    <w:tmpl w:val="A30A6A3C"/>
+    <w:lvl w:ilvl="0" w:tplc="16563200">
+      <w:numFmt w:val="bullet"/>
+      <w:lvlText w:val="-"/>
+      <w:lvlJc w:val="left"/>
+      <w:pPr>
+        <w:ind w:left="720" w:hanging="360"/>
+      </w:pPr>
+      <w:rPr>
+        <w:rFonts w:ascii="Calibri" w:eastAsiaTheme="minorHAnsi" w:hAnsi="Calibri" w:cs="Calibri" w:hint="default"/>
+      </w:rPr>
+    </w:lvl>
+    <w:lvl w:ilvl="1" w:tplc="0C090003" w:tentative="1">
+      <w:start w:val="1"/>
+      <w:numFmt w:val="bullet"/>
+      <w:lvlText w:val="o"/>
+      <w:lvlJc w:val="left"/>
+      <w:pPr>
+        <w:ind w:left="1440" w:hanging="360"/>
+      </w:pPr>
+      <w:rPr>
+        <w:rFonts w:ascii="Courier New" w:hAnsi="Courier New" w:cs="Courier New" w:hint="default"/>
+      </w:rPr>
+    </w:lvl>
+    <w:lvl w:ilvl="2" w:tplc="0C090005" w:tentative="1">
+      <w:start w:val="1"/>
+      <w:numFmt w:val="bullet"/>
+      <w:lvlText w:val=""/>
+      <w:lvlJc w:val="left"/>
+      <w:pPr>
+        <w:ind w:left="2160" w:hanging="360"/>
+      </w:pPr>
+      <w:rPr>
+        <w:rFonts w:ascii="Wingdings" w:hAnsi="Wingdings" w:hint="default"/>
+      </w:rPr>
+    </w:lvl>
+    <w:lvl w:ilvl="3" w:tplc="0C090001" w:tentative="1">
+      <w:start w:val="1"/>
+      <w:numFmt w:val="bullet"/>
+      <w:lvlText w:val=""/>
+      <w:lvlJc w:val="left"/>
+      <w:pPr>
+        <w:ind w:left="2880" w:hanging="360"/>
+      </w:pPr>
+      <w:rPr>
+        <w:rFonts w:ascii="Symbol" w:hAnsi="Symbol" w:hint="default"/>
+      </w:rPr>
+    </w:lvl>
+    <w:lvl w:ilvl="4" w:tplc="0C090003" w:tentative="1">
+      <w:start w:val="1"/>
+      <w:numFmt w:val="bullet"/>
+      <w:lvlText w:val="o"/>
+      <w:lvlJc w:val="left"/>
+      <w:pPr>
+        <w:ind w:left="3600" w:hanging="360"/>
+      </w:pPr>
+      <w:rPr>
+        <w:rFonts w:ascii="Courier New" w:hAnsi="Courier New" w:cs="Courier New" w:hint="default"/>
+      </w:rPr>
+    </w:lvl>
+    <w:lvl w:ilvl="5" w:tplc="0C090005" w:tentative="1">
+      <w:start w:val="1"/>
+      <w:numFmt w:val="bullet"/>
+      <w:lvlText w:val=""/>
+      <w:lvlJc w:val="left"/>
+      <w:pPr>
+        <w:ind w:left="4320" w:hanging="360"/>
+      </w:pPr>
+      <w:rPr>
+        <w:rFonts w:ascii="Wingdings" w:hAnsi="Wingdings" w:hint="default"/>
+      </w:rPr>
+    </w:lvl>
+    <w:lvl w:ilvl="6" w:tplc="0C090001" w:tentative="1">
+      <w:start w:val="1"/>
+      <w:numFmt w:val="bullet"/>
+      <w:lvlText w:val=""/>
+      <w:lvlJc w:val="left"/>
+      <w:pPr>
+        <w:ind w:left="5040" w:hanging="360"/>
+      </w:pPr>
+      <w:rPr>
+        <w:rFonts w:ascii="Symbol" w:hAnsi="Symbol" w:hint="default"/>
+      </w:rPr>
+    </w:lvl>
+    <w:lvl w:ilvl="7" w:tplc="0C090003" w:tentative="1">
+      <w:start w:val="1"/>
+      <w:numFmt w:val="bullet"/>
+      <w:lvlText w:val="o"/>
+      <w:lvlJc w:val="left"/>
+      <w:pPr>
+        <w:ind w:left="5760" w:hanging="360"/>
+      </w:pPr>
+      <w:rPr>
+        <w:rFonts w:ascii="Courier New" w:hAnsi="Courier New" w:cs="Courier New" w:hint="default"/>
+      </w:rPr>
+    </w:lvl>
+    <w:lvl w:ilvl="8" w:tplc="0C090005" w:tentative="1">
+      <w:start w:val="1"/>
+      <w:numFmt w:val="bullet"/>
+      <w:lvlText w:val=""/>
+      <w:lvlJc w:val="left"/>
+      <w:pPr>
+        <w:ind w:left="6480" w:hanging="360"/>
+      </w:pPr>
+      <w:rPr>
+        <w:rFonts w:ascii="Wingdings" w:hAnsi="Wingdings" w:hint="default"/>
+      </w:rPr>
+    </w:lvl>
+  </w:abstractNum>
+  <w:abstractNum w:abstractNumId="3" w15:restartNumberingAfterBreak="0">
     <w:nsid w:val="2B1F774A"/>
     <w:multiLevelType w:val="hybridMultilevel"/>
     <w:tmpl w:val="2BBC3058"/>
@@ -3973,7 +4969,7 @@
       </w:rPr>
     </w:lvl>
   </w:abstractNum>
-  <w:abstractNum w:abstractNumId="3" w15:restartNumberingAfterBreak="0">
+  <w:abstractNum w:abstractNumId="4" w15:restartNumberingAfterBreak="0">
     <w:nsid w:val="4E61294D"/>
     <w:multiLevelType w:val="hybridMultilevel"/>
     <w:tmpl w:val="FC1C47AE"/>
@@ -4086,7 +5082,7 @@
       </w:rPr>
     </w:lvl>
   </w:abstractNum>
-  <w:abstractNum w:abstractNumId="4" w15:restartNumberingAfterBreak="0">
+  <w:abstractNum w:abstractNumId="5" w15:restartNumberingAfterBreak="0">
     <w:nsid w:val="4E903BE9"/>
     <w:multiLevelType w:val="hybridMultilevel"/>
     <w:tmpl w:val="8B34E1B4"/>
@@ -4199,7 +5195,7 @@
       </w:rPr>
     </w:lvl>
   </w:abstractNum>
-  <w:abstractNum w:abstractNumId="5" w15:restartNumberingAfterBreak="0">
+  <w:abstractNum w:abstractNumId="6" w15:restartNumberingAfterBreak="0">
     <w:nsid w:val="697211C0"/>
     <w:multiLevelType w:val="hybridMultilevel"/>
     <w:tmpl w:val="B3869770"/>
@@ -4288,7 +5284,7 @@
       </w:pPr>
     </w:lvl>
   </w:abstractNum>
-  <w:abstractNum w:abstractNumId="6" w15:restartNumberingAfterBreak="0">
+  <w:abstractNum w:abstractNumId="7" w15:restartNumberingAfterBreak="0">
     <w:nsid w:val="6D093384"/>
     <w:multiLevelType w:val="hybridMultilevel"/>
     <w:tmpl w:val="11E84C7A"/>
@@ -4405,22 +5401,25 @@
     <w:abstractNumId w:val="1"/>
   </w:num>
   <w:num w:numId="2" w16cid:durableId="2139951295">
-    <w:abstractNumId w:val="2"/>
+    <w:abstractNumId w:val="3"/>
   </w:num>
   <w:num w:numId="3" w16cid:durableId="597565666">
-    <w:abstractNumId w:val="6"/>
+    <w:abstractNumId w:val="7"/>
   </w:num>
   <w:num w:numId="4" w16cid:durableId="885338279">
-    <w:abstractNumId w:val="3"/>
+    <w:abstractNumId w:val="4"/>
   </w:num>
   <w:num w:numId="5" w16cid:durableId="221982609">
-    <w:abstractNumId w:val="4"/>
+    <w:abstractNumId w:val="5"/>
   </w:num>
   <w:num w:numId="6" w16cid:durableId="1308708366">
     <w:abstractNumId w:val="0"/>
   </w:num>
   <w:num w:numId="7" w16cid:durableId="1427725770">
-    <w:abstractNumId w:val="5"/>
+    <w:abstractNumId w:val="6"/>
+  </w:num>
+  <w:num w:numId="8" w16cid:durableId="1905144671">
+    <w:abstractNumId w:val="2"/>
   </w:num>
 </w:numbering>
 </file>

</xml_diff>

<commit_message>
Update ICT112 - 2023 - Task 3.docx
</commit_message>
<xml_diff>
--- a/docs/ICT112 - 2023 - Task 3.docx
+++ b/docs/ICT112 - 2023 - Task 3.docx
@@ -646,7 +646,7 @@
                                         <w:sz w:val="20"/>
                                         <w:szCs w:val="20"/>
                                       </w:rPr>
-                                      <w:t xml:space="preserve">Student ID: </w:t>
+                                      <w:t xml:space="preserve">Student ID: 1166675 </w:t>
                                     </w:r>
                                     <w:r>
                                       <w:rPr>
@@ -673,23 +673,7 @@
                                         <w:szCs w:val="20"/>
                                       </w:rPr>
                                       <w:br/>
-                                      <w:t xml:space="preserve">Due date: </w:t>
-                                    </w:r>
-                                    <w:r>
-                                      <w:rPr>
-                                        <w:color w:val="595959" w:themeColor="text1" w:themeTint="A6"/>
-                                        <w:sz w:val="20"/>
-                                        <w:szCs w:val="20"/>
-                                      </w:rPr>
-                                      <w:t xml:space="preserve">June 9th, </w:t>
-                                    </w:r>
-                                    <w:r>
-                                      <w:rPr>
-                                        <w:color w:val="595959" w:themeColor="text1" w:themeTint="A6"/>
-                                        <w:sz w:val="20"/>
-                                        <w:szCs w:val="20"/>
-                                      </w:rPr>
-                                      <w:t>2023</w:t>
+                                      <w:t>Due date: June 9th, 2023</w:t>
                                     </w:r>
                                     <w:r>
                                       <w:rPr>
@@ -698,23 +682,7 @@
                                         <w:szCs w:val="20"/>
                                       </w:rPr>
                                       <w:br/>
-                                      <w:t xml:space="preserve">Submission date: </w:t>
-                                    </w:r>
-                                    <w:r>
-                                      <w:rPr>
-                                        <w:color w:val="595959" w:themeColor="text1" w:themeTint="A6"/>
-                                        <w:sz w:val="20"/>
-                                        <w:szCs w:val="20"/>
-                                      </w:rPr>
-                                      <w:t xml:space="preserve">June 9th, </w:t>
-                                    </w:r>
-                                    <w:r>
-                                      <w:rPr>
-                                        <w:color w:val="595959" w:themeColor="text1" w:themeTint="A6"/>
-                                        <w:sz w:val="20"/>
-                                        <w:szCs w:val="20"/>
-                                      </w:rPr>
-                                      <w:t>2023</w:t>
+                                      <w:t>Submission date: June 9th, 2023</w:t>
                                     </w:r>
                                     <w:r>
                                       <w:rPr>
@@ -783,7 +751,7 @@
                                   <w:sz w:val="20"/>
                                   <w:szCs w:val="20"/>
                                 </w:rPr>
-                                <w:t xml:space="preserve">Student ID: </w:t>
+                                <w:t xml:space="preserve">Student ID: 1166675 </w:t>
                               </w:r>
                               <w:r>
                                 <w:rPr>
@@ -810,23 +778,7 @@
                                   <w:szCs w:val="20"/>
                                 </w:rPr>
                                 <w:br/>
-                                <w:t xml:space="preserve">Due date: </w:t>
-                              </w:r>
-                              <w:r>
-                                <w:rPr>
-                                  <w:color w:val="595959" w:themeColor="text1" w:themeTint="A6"/>
-                                  <w:sz w:val="20"/>
-                                  <w:szCs w:val="20"/>
-                                </w:rPr>
-                                <w:t xml:space="preserve">June 9th, </w:t>
-                              </w:r>
-                              <w:r>
-                                <w:rPr>
-                                  <w:color w:val="595959" w:themeColor="text1" w:themeTint="A6"/>
-                                  <w:sz w:val="20"/>
-                                  <w:szCs w:val="20"/>
-                                </w:rPr>
-                                <w:t>2023</w:t>
+                                <w:t>Due date: June 9th, 2023</w:t>
                               </w:r>
                               <w:r>
                                 <w:rPr>
@@ -835,23 +787,7 @@
                                   <w:szCs w:val="20"/>
                                 </w:rPr>
                                 <w:br/>
-                                <w:t xml:space="preserve">Submission date: </w:t>
-                              </w:r>
-                              <w:r>
-                                <w:rPr>
-                                  <w:color w:val="595959" w:themeColor="text1" w:themeTint="A6"/>
-                                  <w:sz w:val="20"/>
-                                  <w:szCs w:val="20"/>
-                                </w:rPr>
-                                <w:t xml:space="preserve">June 9th, </w:t>
-                              </w:r>
-                              <w:r>
-                                <w:rPr>
-                                  <w:color w:val="595959" w:themeColor="text1" w:themeTint="A6"/>
-                                  <w:sz w:val="20"/>
-                                  <w:szCs w:val="20"/>
-                                </w:rPr>
-                                <w:t>2023</w:t>
+                                <w:t>Submission date: June 9th, 2023</w:t>
                               </w:r>
                               <w:r>
                                 <w:rPr>
@@ -2310,7 +2246,7 @@
         </w:rPr>
         <w:fldChar w:fldCharType="separate"/>
       </w:r>
-      <w:hyperlink w:anchor="_Toc137058616" w:history="1">
+      <w:hyperlink w:anchor="_Toc137059551" w:history="1">
         <w:r>
           <w:rPr>
             <w:rStyle w:val="Hyperlink"/>
@@ -2355,7 +2291,7 @@
             <w:noProof/>
             <w:webHidden/>
           </w:rPr>
-          <w:instrText xml:space="preserve"> PAGEREF _Toc137058616 \h </w:instrText>
+          <w:instrText xml:space="preserve"> PAGEREF _Toc137059551 \h </w:instrText>
         </w:r>
         <w:r>
           <w:rPr>
@@ -2401,7 +2337,7 @@
           <w14:ligatures w14:val="standardContextual"/>
         </w:rPr>
       </w:pPr>
-      <w:hyperlink r:id="rId11" w:anchor="_Toc137058617" w:history="1">
+      <w:hyperlink r:id="rId11" w:anchor="_Toc137059552" w:history="1">
         <w:r>
           <w:rPr>
             <w:rStyle w:val="Hyperlink"/>
@@ -2428,7 +2364,7 @@
             <w:noProof/>
             <w:webHidden/>
           </w:rPr>
-          <w:instrText xml:space="preserve"> PAGEREF _Toc137058617 \h </w:instrText>
+          <w:instrText xml:space="preserve"> PAGEREF _Toc137059552 \h </w:instrText>
         </w:r>
         <w:r>
           <w:rPr>
@@ -2474,7 +2410,7 @@
           <w14:ligatures w14:val="standardContextual"/>
         </w:rPr>
       </w:pPr>
-      <w:hyperlink r:id="rId12" w:anchor="_Toc137058618" w:history="1">
+      <w:hyperlink r:id="rId12" w:anchor="_Toc137059553" w:history="1">
         <w:r>
           <w:rPr>
             <w:rStyle w:val="Hyperlink"/>
@@ -2501,7 +2437,7 @@
             <w:noProof/>
             <w:webHidden/>
           </w:rPr>
-          <w:instrText xml:space="preserve"> PAGEREF _Toc137058618 \h </w:instrText>
+          <w:instrText xml:space="preserve"> PAGEREF _Toc137059553 \h </w:instrText>
         </w:r>
         <w:r>
           <w:rPr>
@@ -2547,7 +2483,7 @@
           <w14:ligatures w14:val="standardContextual"/>
         </w:rPr>
       </w:pPr>
-      <w:hyperlink r:id="rId13" w:anchor="_Toc137058619" w:history="1">
+      <w:hyperlink r:id="rId13" w:anchor="_Toc137059554" w:history="1">
         <w:r>
           <w:rPr>
             <w:rStyle w:val="Hyperlink"/>
@@ -2574,7 +2510,7 @@
             <w:noProof/>
             <w:webHidden/>
           </w:rPr>
-          <w:instrText xml:space="preserve"> PAGEREF _Toc137058619 \h </w:instrText>
+          <w:instrText xml:space="preserve"> PAGEREF _Toc137059554 \h </w:instrText>
         </w:r>
         <w:r>
           <w:rPr>
@@ -2595,6 +2531,312 @@
             <w:webHidden/>
           </w:rPr>
           <w:t>5</w:t>
+        </w:r>
+        <w:r>
+          <w:rPr>
+            <w:noProof/>
+            <w:webHidden/>
+          </w:rPr>
+          <w:fldChar w:fldCharType="end"/>
+        </w:r>
+      </w:hyperlink>
+    </w:p>
+    <w:p>
+      <w:pPr>
+        <w:pStyle w:val="TableofFigures"/>
+        <w:tabs>
+          <w:tab w:val="right" w:leader="dot" w:pos="9016"/>
+        </w:tabs>
+        <w:rPr>
+          <w:rFonts w:eastAsiaTheme="minorEastAsia"/>
+          <w:noProof/>
+          <w:kern w:val="2"/>
+          <w:szCs w:val="22"/>
+          <w:lang w:eastAsia="en-AU"/>
+          <w14:ligatures w14:val="standardContextual"/>
+        </w:rPr>
+      </w:pPr>
+      <w:hyperlink r:id="rId14" w:anchor="_Toc137059555" w:history="1">
+        <w:r>
+          <w:rPr>
+            <w:rStyle w:val="Hyperlink"/>
+            <w:noProof/>
+          </w:rPr>
+          <w:t>Figure 6: 5.1 extract from main() showing test() function.</w:t>
+        </w:r>
+        <w:r>
+          <w:rPr>
+            <w:noProof/>
+            <w:webHidden/>
+          </w:rPr>
+          <w:tab/>
+        </w:r>
+        <w:r>
+          <w:rPr>
+            <w:noProof/>
+            <w:webHidden/>
+          </w:rPr>
+          <w:fldChar w:fldCharType="begin"/>
+        </w:r>
+        <w:r>
+          <w:rPr>
+            <w:noProof/>
+            <w:webHidden/>
+          </w:rPr>
+          <w:instrText xml:space="preserve"> PAGEREF _Toc137059555 \h </w:instrText>
+        </w:r>
+        <w:r>
+          <w:rPr>
+            <w:noProof/>
+            <w:webHidden/>
+          </w:rPr>
+        </w:r>
+        <w:r>
+          <w:rPr>
+            <w:noProof/>
+            <w:webHidden/>
+          </w:rPr>
+          <w:fldChar w:fldCharType="separate"/>
+        </w:r>
+        <w:r>
+          <w:rPr>
+            <w:noProof/>
+            <w:webHidden/>
+          </w:rPr>
+          <w:t>6</w:t>
+        </w:r>
+        <w:r>
+          <w:rPr>
+            <w:noProof/>
+            <w:webHidden/>
+          </w:rPr>
+          <w:fldChar w:fldCharType="end"/>
+        </w:r>
+      </w:hyperlink>
+    </w:p>
+    <w:p>
+      <w:pPr>
+        <w:pStyle w:val="TableofFigures"/>
+        <w:tabs>
+          <w:tab w:val="right" w:leader="dot" w:pos="9016"/>
+        </w:tabs>
+        <w:rPr>
+          <w:rFonts w:eastAsiaTheme="minorEastAsia"/>
+          <w:noProof/>
+          <w:kern w:val="2"/>
+          <w:szCs w:val="22"/>
+          <w:lang w:eastAsia="en-AU"/>
+          <w14:ligatures w14:val="standardContextual"/>
+        </w:rPr>
+      </w:pPr>
+      <w:hyperlink r:id="rId15" w:anchor="_Toc137059556" w:history="1">
+        <w:r>
+          <w:rPr>
+            <w:rStyle w:val="Hyperlink"/>
+            <w:noProof/>
+          </w:rPr>
+          <w:t>Figure 7: 5.3 test() fu</w:t>
+        </w:r>
+        <w:r>
+          <w:rPr>
+            <w:rStyle w:val="Hyperlink"/>
+            <w:noProof/>
+          </w:rPr>
+          <w:t>n</w:t>
+        </w:r>
+        <w:r>
+          <w:rPr>
+            <w:rStyle w:val="Hyperlink"/>
+            <w:noProof/>
+          </w:rPr>
+          <w:t>ction.</w:t>
+        </w:r>
+        <w:r>
+          <w:rPr>
+            <w:noProof/>
+            <w:webHidden/>
+          </w:rPr>
+          <w:tab/>
+        </w:r>
+        <w:r>
+          <w:rPr>
+            <w:noProof/>
+            <w:webHidden/>
+          </w:rPr>
+          <w:fldChar w:fldCharType="begin"/>
+        </w:r>
+        <w:r>
+          <w:rPr>
+            <w:noProof/>
+            <w:webHidden/>
+          </w:rPr>
+          <w:instrText xml:space="preserve"> PAGEREF _Toc137059556 \h </w:instrText>
+        </w:r>
+        <w:r>
+          <w:rPr>
+            <w:noProof/>
+            <w:webHidden/>
+          </w:rPr>
+        </w:r>
+        <w:r>
+          <w:rPr>
+            <w:noProof/>
+            <w:webHidden/>
+          </w:rPr>
+          <w:fldChar w:fldCharType="separate"/>
+        </w:r>
+        <w:r>
+          <w:rPr>
+            <w:noProof/>
+            <w:webHidden/>
+          </w:rPr>
+          <w:t>6</w:t>
+        </w:r>
+        <w:r>
+          <w:rPr>
+            <w:noProof/>
+            <w:webHidden/>
+          </w:rPr>
+          <w:fldChar w:fldCharType="end"/>
+        </w:r>
+      </w:hyperlink>
+    </w:p>
+    <w:p>
+      <w:pPr>
+        <w:pStyle w:val="TableofFigures"/>
+        <w:tabs>
+          <w:tab w:val="right" w:leader="dot" w:pos="9016"/>
+        </w:tabs>
+        <w:rPr>
+          <w:rFonts w:eastAsiaTheme="minorEastAsia"/>
+          <w:noProof/>
+          <w:kern w:val="2"/>
+          <w:szCs w:val="22"/>
+          <w:lang w:eastAsia="en-AU"/>
+          <w14:ligatures w14:val="standardContextual"/>
+        </w:rPr>
+      </w:pPr>
+      <w:hyperlink r:id="rId16" w:anchor="_Toc137059557" w:history="1">
+        <w:r>
+          <w:rPr>
+            <w:rStyle w:val="Hyperlink"/>
+            <w:noProof/>
+          </w:rPr>
+          <w:t>Figure 8: 5.2b lines 31-60 of TEST file.</w:t>
+        </w:r>
+        <w:r>
+          <w:rPr>
+            <w:noProof/>
+            <w:webHidden/>
+          </w:rPr>
+          <w:tab/>
+        </w:r>
+        <w:r>
+          <w:rPr>
+            <w:noProof/>
+            <w:webHidden/>
+          </w:rPr>
+          <w:fldChar w:fldCharType="begin"/>
+        </w:r>
+        <w:r>
+          <w:rPr>
+            <w:noProof/>
+            <w:webHidden/>
+          </w:rPr>
+          <w:instrText xml:space="preserve"> PAGEREF _Toc137059557 \h </w:instrText>
+        </w:r>
+        <w:r>
+          <w:rPr>
+            <w:noProof/>
+            <w:webHidden/>
+          </w:rPr>
+        </w:r>
+        <w:r>
+          <w:rPr>
+            <w:noProof/>
+            <w:webHidden/>
+          </w:rPr>
+          <w:fldChar w:fldCharType="separate"/>
+        </w:r>
+        <w:r>
+          <w:rPr>
+            <w:noProof/>
+            <w:webHidden/>
+          </w:rPr>
+          <w:t>6</w:t>
+        </w:r>
+        <w:r>
+          <w:rPr>
+            <w:noProof/>
+            <w:webHidden/>
+          </w:rPr>
+          <w:fldChar w:fldCharType="end"/>
+        </w:r>
+      </w:hyperlink>
+    </w:p>
+    <w:p>
+      <w:pPr>
+        <w:pStyle w:val="TableofFigures"/>
+        <w:tabs>
+          <w:tab w:val="right" w:leader="dot" w:pos="9016"/>
+        </w:tabs>
+        <w:rPr>
+          <w:rFonts w:eastAsiaTheme="minorEastAsia"/>
+          <w:noProof/>
+          <w:kern w:val="2"/>
+          <w:szCs w:val="22"/>
+          <w:lang w:eastAsia="en-AU"/>
+          <w14:ligatures w14:val="standardContextual"/>
+        </w:rPr>
+      </w:pPr>
+      <w:hyperlink r:id="rId17" w:anchor="_Toc137059558" w:history="1">
+        <w:r>
+          <w:rPr>
+            <w:rStyle w:val="Hyperlink"/>
+            <w:noProof/>
+          </w:rPr>
+          <w:t>Figure 9: 5.2a lines 1-30 of TEST file.</w:t>
+        </w:r>
+        <w:r>
+          <w:rPr>
+            <w:noProof/>
+            <w:webHidden/>
+          </w:rPr>
+          <w:tab/>
+        </w:r>
+        <w:r>
+          <w:rPr>
+            <w:noProof/>
+            <w:webHidden/>
+          </w:rPr>
+          <w:fldChar w:fldCharType="begin"/>
+        </w:r>
+        <w:r>
+          <w:rPr>
+            <w:noProof/>
+            <w:webHidden/>
+          </w:rPr>
+          <w:instrText xml:space="preserve"> PAGEREF _Toc137059558 \h </w:instrText>
+        </w:r>
+        <w:r>
+          <w:rPr>
+            <w:noProof/>
+            <w:webHidden/>
+          </w:rPr>
+        </w:r>
+        <w:r>
+          <w:rPr>
+            <w:noProof/>
+            <w:webHidden/>
+          </w:rPr>
+          <w:fldChar w:fldCharType="separate"/>
+        </w:r>
+        <w:r>
+          <w:rPr>
+            <w:noProof/>
+            <w:webHidden/>
+          </w:rPr>
+          <w:t>6</w:t>
         </w:r>
         <w:r>
           <w:rPr>
@@ -2650,8 +2892,8 @@
           <w:lang w:eastAsia="en-GB"/>
         </w:rPr>
         <w:sectPr>
-          <w:footerReference w:type="even" r:id="rId14"/>
-          <w:footerReference w:type="default" r:id="rId15"/>
+          <w:footerReference w:type="even" r:id="rId18"/>
+          <w:footerReference w:type="default" r:id="rId19"/>
           <w:pgSz w:w="11906" w:h="16838"/>
           <w:pgMar w:top="1440" w:right="1440" w:bottom="1440" w:left="1440" w:header="708" w:footer="708" w:gutter="0"/>
           <w:pgNumType w:fmt="lowerRoman" w:start="1"/>
@@ -2664,13 +2906,13 @@
       <w:pPr>
         <w:pStyle w:val="Heading1"/>
       </w:pPr>
-      <w:bookmarkStart w:id="1" w:name="_Toc130714987"/>
-      <w:bookmarkStart w:id="2" w:name="_Toc137050768"/>
+      <w:bookmarkStart w:id="1" w:name="_Toc137050768"/>
+      <w:bookmarkStart w:id="2" w:name="_Toc130714987"/>
       <w:r>
         <w:lastRenderedPageBreak/>
         <w:t>Introduction</w:t>
       </w:r>
-      <w:bookmarkEnd w:id="2"/>
+      <w:bookmarkEnd w:id="1"/>
     </w:p>
     <w:p>
       <w:pPr>
@@ -2777,10 +3019,7 @@
         <w:jc w:val="both"/>
       </w:pPr>
       <w:r>
-        <w:t xml:space="preserve">The program assumes that the program will be run on either a Windows or Unix/Linux system based on the value of </w:t>
-      </w:r>
-      <w:r>
-        <w:t>‘</w:t>
+        <w:t>The program assumes that the program will be run on either a Windows or Unix/Linux system based on the value of ‘</w:t>
       </w:r>
       <w:proofErr w:type="spellStart"/>
       <w:proofErr w:type="gramStart"/>
@@ -2790,10 +3029,7 @@
       <w:proofErr w:type="spellEnd"/>
       <w:proofErr w:type="gramEnd"/>
       <w:r>
-        <w:t>’</w:t>
-      </w:r>
-      <w:r>
-        <w:t>.</w:t>
+        <w:t>’.</w:t>
       </w:r>
     </w:p>
     <w:p>
@@ -3029,6 +3265,9 @@
         <w:jc w:val="both"/>
       </w:pPr>
       <w:r>
+        <w:rPr>
+          <w:noProof/>
+        </w:rPr>
         <w:drawing>
           <wp:inline distT="0" distB="0" distL="0" distR="0" wp14:anchorId="5713B8CD" wp14:editId="60546299">
             <wp:extent cx="3019425" cy="1534019"/>
@@ -3045,7 +3284,7 @@
                     <pic:cNvPicPr/>
                   </pic:nvPicPr>
                   <pic:blipFill>
-                    <a:blip r:embed="rId16"/>
+                    <a:blip r:embed="rId20"/>
                     <a:stretch>
                       <a:fillRect/>
                     </a:stretch>
@@ -3066,6 +3305,9 @@
         </w:drawing>
       </w:r>
       <w:r>
+        <w:rPr>
+          <w:noProof/>
+        </w:rPr>
         <w:drawing>
           <wp:inline distT="0" distB="0" distL="0" distR="0" wp14:anchorId="5F633E77" wp14:editId="38BC89D7">
             <wp:extent cx="1980937" cy="1383030"/>
@@ -3082,7 +3324,7 @@
                     <pic:cNvPicPr/>
                   </pic:nvPicPr>
                   <pic:blipFill>
-                    <a:blip r:embed="rId17"/>
+                    <a:blip r:embed="rId21"/>
                     <a:stretch>
                       <a:fillRect/>
                     </a:stretch>
@@ -3108,51 +3350,26 @@
         <w:pStyle w:val="Caption"/>
         <w:jc w:val="both"/>
       </w:pPr>
-      <w:bookmarkStart w:id="8" w:name="_Toc137058616"/>
+      <w:bookmarkStart w:id="8" w:name="_Toc137059551"/>
       <w:r>
         <w:t xml:space="preserve">Figure </w:t>
       </w:r>
-      <w:r>
-        <w:fldChar w:fldCharType="begin"/>
-      </w:r>
-      <w:r>
-        <w:instrText xml:space="preserve"> SEQ Figure \* ARABIC </w:instrText>
-      </w:r>
-      <w:r>
-        <w:fldChar w:fldCharType="separate"/>
+      <w:fldSimple w:instr=" SEQ Figure \* ARABIC ">
+        <w:r>
+          <w:rPr>
+            <w:noProof/>
+          </w:rPr>
+          <w:t>1</w:t>
+        </w:r>
+      </w:fldSimple>
+      <w:r>
+        <w:t xml:space="preserve">: 4.2.1a </w:t>
       </w:r>
       <w:r>
         <w:rPr>
           <w:noProof/>
         </w:rPr>
-        <w:t>1</w:t>
-      </w:r>
-      <w:r>
-        <w:fldChar w:fldCharType="end"/>
-      </w:r>
-      <w:r>
-        <w:t xml:space="preserve">: </w:t>
-      </w:r>
-      <w:r>
-        <w:t xml:space="preserve">4.2.1a </w:t>
-      </w:r>
-      <w:r>
-        <w:rPr>
-          <w:noProof/>
-        </w:rPr>
-        <w:t>display</w:t>
-      </w:r>
-      <w:r>
-        <w:rPr>
-          <w:noProof/>
-        </w:rPr>
-        <w:t>_actions function</w:t>
-      </w:r>
-      <w:r>
-        <w:rPr>
-          <w:noProof/>
-        </w:rPr>
-        <w:t>.</w:t>
+        <w:t>display_actions function.</w:t>
       </w:r>
       <w:r>
         <w:t xml:space="preserve"> </w:t>
@@ -3258,7 +3475,7 @@
                             <w:pPr>
                               <w:pStyle w:val="Caption"/>
                             </w:pPr>
-                            <w:bookmarkStart w:id="9" w:name="_Toc137058617"/>
+                            <w:bookmarkStart w:id="9" w:name="_Toc137059552"/>
                             <w:r>
                               <w:t xml:space="preserve">Figure </w:t>
                             </w:r>
@@ -3311,7 +3528,7 @@
                       <w:pPr>
                         <w:pStyle w:val="Caption"/>
                       </w:pPr>
-                      <w:bookmarkStart w:id="10" w:name="_Toc137058617"/>
+                      <w:bookmarkStart w:id="10" w:name="_Toc137059552"/>
                       <w:r>
                         <w:t xml:space="preserve">Figure </w:t>
                       </w:r>
@@ -3350,6 +3567,9 @@
         </mc:AlternateContent>
       </w:r>
       <w:r>
+        <w:rPr>
+          <w:noProof/>
+        </w:rPr>
         <w:drawing>
           <wp:anchor distT="0" distB="0" distL="114300" distR="114300" simplePos="0" relativeHeight="251669504" behindDoc="0" locked="0" layoutInCell="1" allowOverlap="1" wp14:anchorId="2267CF39" wp14:editId="723C17E6">
             <wp:simplePos x="0" y="0"/>
@@ -3374,7 +3594,7 @@
                     <pic:cNvPicPr/>
                   </pic:nvPicPr>
                   <pic:blipFill>
-                    <a:blip r:embed="rId18" cstate="print">
+                    <a:blip r:embed="rId22" cstate="print">
                       <a:extLst>
                         <a:ext uri="{28A0092B-C50C-407E-A947-70E740481C1C}">
                           <a14:useLocalDpi xmlns:a14="http://schemas.microsoft.com/office/drawing/2010/main" val="0"/>
@@ -3469,7 +3689,7 @@
                                 <w:szCs w:val="24"/>
                               </w:rPr>
                             </w:pPr>
-                            <w:bookmarkStart w:id="11" w:name="_Toc137058618"/>
+                            <w:bookmarkStart w:id="11" w:name="_Toc137059553"/>
                             <w:r>
                               <w:t xml:space="preserve">Figure </w:t>
                             </w:r>
@@ -3522,7 +3742,7 @@
                           <w:szCs w:val="24"/>
                         </w:rPr>
                       </w:pPr>
-                      <w:bookmarkStart w:id="12" w:name="_Toc137058618"/>
+                      <w:bookmarkStart w:id="12" w:name="_Toc137059553"/>
                       <w:r>
                         <w:t xml:space="preserve">Figure </w:t>
                       </w:r>
@@ -3558,6 +3778,9 @@
         </mc:AlternateContent>
       </w:r>
       <w:r>
+        <w:rPr>
+          <w:noProof/>
+        </w:rPr>
         <w:drawing>
           <wp:anchor distT="0" distB="0" distL="114300" distR="114300" simplePos="0" relativeHeight="251672576" behindDoc="0" locked="0" layoutInCell="1" allowOverlap="1" wp14:anchorId="7FC05661" wp14:editId="6FF02368">
             <wp:simplePos x="0" y="0"/>
@@ -3582,7 +3805,7 @@
                     <pic:cNvPicPr/>
                   </pic:nvPicPr>
                   <pic:blipFill>
-                    <a:blip r:embed="rId19">
+                    <a:blip r:embed="rId23">
                       <a:extLst>
                         <a:ext uri="{28A0092B-C50C-407E-A947-70E740481C1C}">
                           <a14:useLocalDpi xmlns:a14="http://schemas.microsoft.com/office/drawing/2010/main" val="0"/>
@@ -3694,11 +3917,6 @@
       <w:pPr>
         <w:spacing w:line="240" w:lineRule="auto"/>
       </w:pPr>
-    </w:p>
-    <w:p>
-      <w:pPr>
-        <w:pStyle w:val="Caption"/>
-      </w:pPr>
       <w:r>
         <w:rPr>
           <w:noProof/>
@@ -3706,13 +3924,13 @@
         <mc:AlternateContent>
           <mc:Choice Requires="wps">
             <w:drawing>
-              <wp:anchor distT="0" distB="0" distL="114300" distR="114300" simplePos="0" relativeHeight="251676672" behindDoc="0" locked="0" layoutInCell="1" allowOverlap="1" wp14:anchorId="3AA0922D" wp14:editId="3285999C">
+              <wp:anchor distT="0" distB="0" distL="114300" distR="114300" simplePos="0" relativeHeight="251676672" behindDoc="0" locked="0" layoutInCell="1" allowOverlap="1" wp14:anchorId="3AA0922D" wp14:editId="592B8049">
                 <wp:simplePos x="0" y="0"/>
                 <wp:positionH relativeFrom="column">
-                  <wp:posOffset>4133850</wp:posOffset>
+                  <wp:posOffset>4154805</wp:posOffset>
                 </wp:positionH>
                 <wp:positionV relativeFrom="paragraph">
-                  <wp:posOffset>27940</wp:posOffset>
+                  <wp:posOffset>24765</wp:posOffset>
                 </wp:positionV>
                 <wp:extent cx="1304925" cy="635"/>
                 <wp:effectExtent l="0" t="0" r="9525" b="6985"/>
@@ -3753,36 +3971,20 @@
                                 <w:szCs w:val="24"/>
                               </w:rPr>
                             </w:pPr>
-                            <w:bookmarkStart w:id="13" w:name="_Toc137058619"/>
+                            <w:bookmarkStart w:id="13" w:name="_Toc137059554"/>
                             <w:r>
                               <w:t xml:space="preserve">Figure </w:t>
                             </w:r>
+                            <w:fldSimple w:instr=" SEQ Figure \* ARABIC ">
+                              <w:r>
+                                <w:rPr>
+                                  <w:noProof/>
+                                </w:rPr>
+                                <w:t>5</w:t>
+                              </w:r>
+                            </w:fldSimple>
                             <w:r>
-                              <w:fldChar w:fldCharType="begin"/>
-                            </w:r>
-                            <w:r>
-                              <w:instrText xml:space="preserve"> SEQ Figure \* ARABIC </w:instrText>
-                            </w:r>
-                            <w:r>
-                              <w:fldChar w:fldCharType="separate"/>
-                            </w:r>
-                            <w:r>
-                              <w:rPr>
-                                <w:noProof/>
-                              </w:rPr>
-                              <w:t>5</w:t>
-                            </w:r>
-                            <w:r>
-                              <w:fldChar w:fldCharType="end"/>
-                            </w:r>
-                            <w:r>
-                              <w:t>: 4.2.</w:t>
-                            </w:r>
-                            <w:r>
-                              <w:t>4</w:t>
-                            </w:r>
-                            <w:r>
-                              <w:t xml:space="preserve"> extract from main, after user chooses an action.</w:t>
+                              <w:t>: 4.2.4 extract from main, after user chooses an action.</w:t>
                             </w:r>
                             <w:bookmarkEnd w:id="13"/>
                           </w:p>
@@ -3805,7 +4007,7 @@
           </mc:Choice>
           <mc:Fallback>
             <w:pict>
-              <v:shape w14:anchorId="3AA0922D" id="_x0000_s1031" type="#_x0000_t202" style="position:absolute;margin-left:325.5pt;margin-top:2.2pt;width:102.75pt;height:.05pt;z-index:251676672;visibility:visible;mso-wrap-style:square;mso-width-percent:0;mso-wrap-distance-left:9pt;mso-wrap-distance-top:0;mso-wrap-distance-right:9pt;mso-wrap-distance-bottom:0;mso-position-horizontal:absolute;mso-position-horizontal-relative:text;mso-position-vertical:absolute;mso-position-vertical-relative:text;mso-width-percent:0;mso-width-relative:margin;v-text-anchor:top" o:gfxdata="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" filled="f" stroked="f">
+              <v:shape w14:anchorId="3AA0922D" id="_x0000_s1031" type="#_x0000_t202" style="position:absolute;margin-left:327.15pt;margin-top:1.95pt;width:102.75pt;height:.05pt;z-index:251676672;visibility:visible;mso-wrap-style:square;mso-width-percent:0;mso-wrap-distance-left:9pt;mso-wrap-distance-top:0;mso-wrap-distance-right:9pt;mso-wrap-distance-bottom:0;mso-position-horizontal:absolute;mso-position-horizontal-relative:text;mso-position-vertical:absolute;mso-position-vertical-relative:text;mso-width-percent:0;mso-width-relative:margin;v-text-anchor:top" o:gfxdata="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" filled="f" stroked="f">
                 <v:textbox style="mso-fit-shape-to-text:t" inset="0,0,0,0">
                   <w:txbxContent>
                     <w:p>
@@ -3815,36 +4017,20 @@
                           <w:szCs w:val="24"/>
                         </w:rPr>
                       </w:pPr>
-                      <w:bookmarkStart w:id="14" w:name="_Toc137058619"/>
+                      <w:bookmarkStart w:id="14" w:name="_Toc137059554"/>
                       <w:r>
                         <w:t xml:space="preserve">Figure </w:t>
                       </w:r>
+                      <w:fldSimple w:instr=" SEQ Figure \* ARABIC ">
+                        <w:r>
+                          <w:rPr>
+                            <w:noProof/>
+                          </w:rPr>
+                          <w:t>5</w:t>
+                        </w:r>
+                      </w:fldSimple>
                       <w:r>
-                        <w:fldChar w:fldCharType="begin"/>
-                      </w:r>
-                      <w:r>
-                        <w:instrText xml:space="preserve"> SEQ Figure \* ARABIC </w:instrText>
-                      </w:r>
-                      <w:r>
-                        <w:fldChar w:fldCharType="separate"/>
-                      </w:r>
-                      <w:r>
-                        <w:rPr>
-                          <w:noProof/>
-                        </w:rPr>
-                        <w:t>5</w:t>
-                      </w:r>
-                      <w:r>
-                        <w:fldChar w:fldCharType="end"/>
-                      </w:r>
-                      <w:r>
-                        <w:t>: 4.2.</w:t>
-                      </w:r>
-                      <w:r>
-                        <w:t>4</w:t>
-                      </w:r>
-                      <w:r>
-                        <w:t xml:space="preserve"> extract from main, after user chooses an action.</w:t>
+                        <w:t>: 4.2.4 extract from main, after user chooses an action.</w:t>
                       </w:r>
                       <w:bookmarkEnd w:id="14"/>
                     </w:p>
@@ -3857,8 +4043,11 @@
         </mc:AlternateContent>
       </w:r>
       <w:r>
+        <w:rPr>
+          <w:noProof/>
+        </w:rPr>
         <w:drawing>
-          <wp:inline distT="0" distB="0" distL="0" distR="0" wp14:anchorId="27E4F177" wp14:editId="4B1D01E7">
+          <wp:inline distT="0" distB="0" distL="0" distR="0" wp14:anchorId="01890CD2" wp14:editId="01BD8FC9">
             <wp:extent cx="4019550" cy="2492744"/>
             <wp:effectExtent l="0" t="0" r="0" b="3175"/>
             <wp:docPr id="356172707" name="Picture 1"/>
@@ -3873,7 +4062,7 @@
                     <pic:cNvPicPr/>
                   </pic:nvPicPr>
                   <pic:blipFill>
-                    <a:blip r:embed="rId20"/>
+                    <a:blip r:embed="rId24"/>
                     <a:stretch>
                       <a:fillRect/>
                     </a:stretch>
@@ -3896,14 +4085,19 @@
     </w:p>
     <w:p>
       <w:pPr>
-        <w:spacing w:line="240" w:lineRule="auto"/>
-      </w:pPr>
-      <w:r>
-        <w:br w:type="page"/>
-      </w:r>
+        <w:pStyle w:val="Caption"/>
+      </w:pPr>
     </w:p>
     <w:p>
       <w:pPr>
+        <w:spacing w:line="240" w:lineRule="auto"/>
+      </w:pPr>
+      <w:r>
+        <w:br w:type="page"/>
+      </w:r>
+    </w:p>
+    <w:p>
+      <w:pPr>
         <w:pStyle w:val="Heading1"/>
       </w:pPr>
       <w:bookmarkStart w:id="15" w:name="_Toc137050774"/>
@@ -3911,7 +4105,7 @@
         <w:lastRenderedPageBreak/>
         <w:t>Test Plan</w:t>
       </w:r>
-      <w:bookmarkEnd w:id="1"/>
+      <w:bookmarkEnd w:id="2"/>
       <w:bookmarkEnd w:id="15"/>
     </w:p>
     <w:p>
@@ -3930,7 +4124,7 @@
       <w:r>
         <w:t xml:space="preserve">the </w:t>
       </w:r>
-      <w:hyperlink r:id="rId21" w:history="1">
+      <w:hyperlink r:id="rId25" w:history="1">
         <w:r>
           <w:rPr>
             <w:rStyle w:val="Hyperlink"/>
@@ -3960,8 +4154,126 @@
         <w:rPr>
           <w:noProof/>
         </w:rPr>
+        <mc:AlternateContent>
+          <mc:Choice Requires="wps">
+            <w:drawing>
+              <wp:anchor distT="0" distB="0" distL="114300" distR="114300" simplePos="0" relativeHeight="251678720" behindDoc="1" locked="0" layoutInCell="1" allowOverlap="1" wp14:anchorId="62598895" wp14:editId="409F8748">
+                <wp:simplePos x="0" y="0"/>
+                <wp:positionH relativeFrom="column">
+                  <wp:posOffset>5135526</wp:posOffset>
+                </wp:positionH>
+                <wp:positionV relativeFrom="paragraph">
+                  <wp:posOffset>6232</wp:posOffset>
+                </wp:positionV>
+                <wp:extent cx="1339702" cy="635"/>
+                <wp:effectExtent l="0" t="0" r="13335" b="6985"/>
+                <wp:wrapNone/>
+                <wp:docPr id="1499185173" name="Text Box 1"/>
+                <wp:cNvGraphicFramePr/>
+                <a:graphic xmlns:a="http://schemas.openxmlformats.org/drawingml/2006/main">
+                  <a:graphicData uri="http://schemas.microsoft.com/office/word/2010/wordprocessingShape">
+                    <wps:wsp>
+                      <wps:cNvSpPr txBox="1"/>
+                      <wps:spPr>
+                        <a:xfrm>
+                          <a:off x="0" y="0"/>
+                          <a:ext cx="1339702" cy="635"/>
+                        </a:xfrm>
+                        <a:prstGeom prst="rect">
+                          <a:avLst/>
+                        </a:prstGeom>
+                        <a:noFill/>
+                        <a:ln>
+                          <a:noFill/>
+                        </a:ln>
+                      </wps:spPr>
+                      <wps:txbx>
+                        <w:txbxContent>
+                          <w:p>
+                            <w:pPr>
+                              <w:pStyle w:val="Caption"/>
+                              <w:rPr>
+                                <w:noProof/>
+                                <w:szCs w:val="24"/>
+                              </w:rPr>
+                            </w:pPr>
+                            <w:bookmarkStart w:id="16" w:name="_Toc137059555"/>
+                            <w:r>
+                              <w:t xml:space="preserve">Figure </w:t>
+                            </w:r>
+                            <w:fldSimple w:instr=" SEQ Figure \* ARABIC ">
+                              <w:r>
+                                <w:rPr>
+                                  <w:noProof/>
+                                </w:rPr>
+                                <w:t>6</w:t>
+                              </w:r>
+                            </w:fldSimple>
+                            <w:r>
+                              <w:t>: 5.1 extract from main() showing test() function.</w:t>
+                            </w:r>
+                            <w:bookmarkEnd w:id="16"/>
+                          </w:p>
+                        </w:txbxContent>
+                      </wps:txbx>
+                      <wps:bodyPr rot="0" spcFirstLastPara="0" vertOverflow="overflow" horzOverflow="overflow" vert="horz" wrap="square" lIns="0" tIns="0" rIns="0" bIns="0" numCol="1" spcCol="0" rtlCol="0" fromWordArt="0" anchor="t" anchorCtr="0" forceAA="0" compatLnSpc="1">
+                        <a:prstTxWarp prst="textNoShape">
+                          <a:avLst/>
+                        </a:prstTxWarp>
+                        <a:spAutoFit/>
+                      </wps:bodyPr>
+                    </wps:wsp>
+                  </a:graphicData>
+                </a:graphic>
+                <wp14:sizeRelH relativeFrom="margin">
+                  <wp14:pctWidth>0</wp14:pctWidth>
+                </wp14:sizeRelH>
+              </wp:anchor>
+            </w:drawing>
+          </mc:Choice>
+          <mc:Fallback>
+            <w:pict>
+              <v:shape w14:anchorId="62598895" id="_x0000_s1032" type="#_x0000_t202" style="position:absolute;left:0;text-align:left;margin-left:404.35pt;margin-top:.5pt;width:105.5pt;height:.05pt;z-index:-251637760;visibility:visible;mso-wrap-style:square;mso-width-percent:0;mso-wrap-distance-left:9pt;mso-wrap-distance-top:0;mso-wrap-distance-right:9pt;mso-wrap-distance-bottom:0;mso-position-horizontal:absolute;mso-position-horizontal-relative:text;mso-position-vertical:absolute;mso-position-vertical-relative:text;mso-width-percent:0;mso-width-relative:margin;v-text-anchor:top" o:gfxdata="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" filled="f" stroked="f">
+                <v:textbox style="mso-fit-shape-to-text:t" inset="0,0,0,0">
+                  <w:txbxContent>
+                    <w:p>
+                      <w:pPr>
+                        <w:pStyle w:val="Caption"/>
+                        <w:rPr>
+                          <w:noProof/>
+                          <w:szCs w:val="24"/>
+                        </w:rPr>
+                      </w:pPr>
+                      <w:bookmarkStart w:id="17" w:name="_Toc137059555"/>
+                      <w:r>
+                        <w:t xml:space="preserve">Figure </w:t>
+                      </w:r>
+                      <w:fldSimple w:instr=" SEQ Figure \* ARABIC ">
+                        <w:r>
+                          <w:rPr>
+                            <w:noProof/>
+                          </w:rPr>
+                          <w:t>6</w:t>
+                        </w:r>
+                      </w:fldSimple>
+                      <w:r>
+                        <w:t>: 5.1 extract from main() showing test() function.</w:t>
+                      </w:r>
+                      <w:bookmarkEnd w:id="17"/>
+                    </w:p>
+                  </w:txbxContent>
+                </v:textbox>
+              </v:shape>
+            </w:pict>
+          </mc:Fallback>
+        </mc:AlternateContent>
+      </w:r>
+      <w:r>
+        <w:rPr>
+          <w:noProof/>
+        </w:rPr>
         <w:drawing>
-          <wp:anchor distT="0" distB="0" distL="114300" distR="114300" simplePos="0" relativeHeight="251664384" behindDoc="1" locked="0" layoutInCell="1" allowOverlap="1" wp14:anchorId="0E57A4D3" wp14:editId="774E52D5">
+          <wp:anchor distT="0" distB="0" distL="114300" distR="114300" simplePos="0" relativeHeight="251664384" behindDoc="1" locked="0" layoutInCell="1" allowOverlap="1" wp14:anchorId="0E57A4D3" wp14:editId="5E5BCFED">
             <wp:simplePos x="0" y="0"/>
             <wp:positionH relativeFrom="margin">
               <wp:posOffset>3271122</wp:posOffset>
@@ -3984,7 +4296,7 @@
                     <pic:cNvPicPr/>
                   </pic:nvPicPr>
                   <pic:blipFill rotWithShape="1">
-                    <a:blip r:embed="rId22">
+                    <a:blip r:embed="rId26">
                       <a:extLst>
                         <a:ext uri="{28A0092B-C50C-407E-A947-70E740481C1C}">
                           <a14:useLocalDpi xmlns:a14="http://schemas.microsoft.com/office/drawing/2010/main" val="0"/>
@@ -4027,6 +4339,137 @@
         <w:rPr>
           <w:noProof/>
         </w:rPr>
+        <mc:AlternateContent>
+          <mc:Choice Requires="wps">
+            <w:drawing>
+              <wp:anchor distT="0" distB="0" distL="114300" distR="114300" simplePos="0" relativeHeight="251684864" behindDoc="1" locked="0" layoutInCell="1" allowOverlap="1" wp14:anchorId="683E31D9" wp14:editId="3FD56819">
+                <wp:simplePos x="0" y="0"/>
+                <wp:positionH relativeFrom="column">
+                  <wp:posOffset>0</wp:posOffset>
+                </wp:positionH>
+                <wp:positionV relativeFrom="paragraph">
+                  <wp:posOffset>2663190</wp:posOffset>
+                </wp:positionV>
+                <wp:extent cx="3271520" cy="635"/>
+                <wp:effectExtent l="0" t="0" r="5080" b="0"/>
+                <wp:wrapNone/>
+                <wp:docPr id="1442046791" name="Text Box 1"/>
+                <wp:cNvGraphicFramePr/>
+                <a:graphic xmlns:a="http://schemas.openxmlformats.org/drawingml/2006/main">
+                  <a:graphicData uri="http://schemas.microsoft.com/office/word/2010/wordprocessingShape">
+                    <wps:wsp>
+                      <wps:cNvSpPr txBox="1"/>
+                      <wps:spPr>
+                        <a:xfrm>
+                          <a:off x="0" y="0"/>
+                          <a:ext cx="3271520" cy="635"/>
+                        </a:xfrm>
+                        <a:prstGeom prst="rect">
+                          <a:avLst/>
+                        </a:prstGeom>
+                        <a:noFill/>
+                        <a:ln>
+                          <a:noFill/>
+                        </a:ln>
+                      </wps:spPr>
+                      <wps:txbx>
+                        <w:txbxContent>
+                          <w:p>
+                            <w:pPr>
+                              <w:pStyle w:val="Caption"/>
+                              <w:rPr>
+                                <w:noProof/>
+                                <w:szCs w:val="24"/>
+                              </w:rPr>
+                            </w:pPr>
+                            <w:bookmarkStart w:id="18" w:name="_Toc137059556"/>
+                            <w:r>
+                              <w:t xml:space="preserve">Figure </w:t>
+                            </w:r>
+                            <w:fldSimple w:instr=" SEQ Figure \* ARABIC ">
+                              <w:r>
+                                <w:rPr>
+                                  <w:noProof/>
+                                </w:rPr>
+                                <w:t>7</w:t>
+                              </w:r>
+                            </w:fldSimple>
+                            <w:r>
+                              <w:t xml:space="preserve">: 5.3 </w:t>
+                            </w:r>
+                            <w:proofErr w:type="gramStart"/>
+                            <w:r>
+                              <w:t>test(</w:t>
+                            </w:r>
+                            <w:proofErr w:type="gramEnd"/>
+                            <w:r>
+                              <w:t>) function.</w:t>
+                            </w:r>
+                            <w:bookmarkEnd w:id="18"/>
+                          </w:p>
+                        </w:txbxContent>
+                      </wps:txbx>
+                      <wps:bodyPr rot="0" spcFirstLastPara="0" vertOverflow="overflow" horzOverflow="overflow" vert="horz" wrap="square" lIns="0" tIns="0" rIns="0" bIns="0" numCol="1" spcCol="0" rtlCol="0" fromWordArt="0" anchor="t" anchorCtr="0" forceAA="0" compatLnSpc="1">
+                        <a:prstTxWarp prst="textNoShape">
+                          <a:avLst/>
+                        </a:prstTxWarp>
+                        <a:spAutoFit/>
+                      </wps:bodyPr>
+                    </wps:wsp>
+                  </a:graphicData>
+                </a:graphic>
+              </wp:anchor>
+            </w:drawing>
+          </mc:Choice>
+          <mc:Fallback>
+            <w:pict>
+              <v:shape w14:anchorId="683E31D9" id="_x0000_s1033" type="#_x0000_t202" style="position:absolute;left:0;text-align:left;margin-left:0;margin-top:209.7pt;width:257.6pt;height:.05pt;z-index:-251631616;visibility:visible;mso-wrap-style:square;mso-wrap-distance-left:9pt;mso-wrap-distance-top:0;mso-wrap-distance-right:9pt;mso-wrap-distance-bottom:0;mso-position-horizontal:absolute;mso-position-horizontal-relative:text;mso-position-vertical:absolute;mso-position-vertical-relative:text;v-text-anchor:top" o:gfxdata="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" filled="f" stroked="f">
+                <v:textbox style="mso-fit-shape-to-text:t" inset="0,0,0,0">
+                  <w:txbxContent>
+                    <w:p>
+                      <w:pPr>
+                        <w:pStyle w:val="Caption"/>
+                        <w:rPr>
+                          <w:noProof/>
+                          <w:szCs w:val="24"/>
+                        </w:rPr>
+                      </w:pPr>
+                      <w:bookmarkStart w:id="19" w:name="_Toc137059556"/>
+                      <w:r>
+                        <w:t xml:space="preserve">Figure </w:t>
+                      </w:r>
+                      <w:fldSimple w:instr=" SEQ Figure \* ARABIC ">
+                        <w:r>
+                          <w:rPr>
+                            <w:noProof/>
+                          </w:rPr>
+                          <w:t>7</w:t>
+                        </w:r>
+                      </w:fldSimple>
+                      <w:r>
+                        <w:t xml:space="preserve">: 5.3 </w:t>
+                      </w:r>
+                      <w:proofErr w:type="gramStart"/>
+                      <w:r>
+                        <w:t>test(</w:t>
+                      </w:r>
+                      <w:proofErr w:type="gramEnd"/>
+                      <w:r>
+                        <w:t>) function.</w:t>
+                      </w:r>
+                      <w:bookmarkEnd w:id="19"/>
+                    </w:p>
+                  </w:txbxContent>
+                </v:textbox>
+              </v:shape>
+            </w:pict>
+          </mc:Fallback>
+        </mc:AlternateContent>
+      </w:r>
+      <w:r>
+        <w:rPr>
+          <w:noProof/>
+        </w:rPr>
         <w:drawing>
           <wp:anchor distT="0" distB="0" distL="114300" distR="114300" simplePos="0" relativeHeight="251663360" behindDoc="1" locked="0" layoutInCell="1" allowOverlap="1" wp14:anchorId="2F0017E4" wp14:editId="42BE549E">
             <wp:simplePos x="0" y="0"/>
@@ -4053,7 +4496,7 @@
                     </pic:cNvPicPr>
                   </pic:nvPicPr>
                   <pic:blipFill rotWithShape="1">
-                    <a:blip r:embed="rId23" cstate="print">
+                    <a:blip r:embed="rId27" cstate="print">
                       <a:extLst>
                         <a:ext uri="{28A0092B-C50C-407E-A947-70E740481C1C}">
                           <a14:useLocalDpi xmlns:a14="http://schemas.microsoft.com/office/drawing/2010/main" val="0"/>
@@ -4093,8 +4536,247 @@
         <w:rPr>
           <w:noProof/>
         </w:rPr>
+        <mc:AlternateContent>
+          <mc:Choice Requires="wps">
+            <w:drawing>
+              <wp:anchor distT="0" distB="0" distL="114300" distR="114300" simplePos="0" relativeHeight="251682816" behindDoc="1" locked="0" layoutInCell="1" allowOverlap="1" wp14:anchorId="7DA024BE" wp14:editId="1CAA9A13">
+                <wp:simplePos x="0" y="0"/>
+                <wp:positionH relativeFrom="column">
+                  <wp:posOffset>4614530</wp:posOffset>
+                </wp:positionH>
+                <wp:positionV relativeFrom="paragraph">
+                  <wp:posOffset>164997</wp:posOffset>
+                </wp:positionV>
+                <wp:extent cx="520996" cy="584790"/>
+                <wp:effectExtent l="0" t="0" r="12700" b="6350"/>
+                <wp:wrapNone/>
+                <wp:docPr id="2078987552" name="Text Box 1"/>
+                <wp:cNvGraphicFramePr/>
+                <a:graphic xmlns:a="http://schemas.openxmlformats.org/drawingml/2006/main">
+                  <a:graphicData uri="http://schemas.microsoft.com/office/word/2010/wordprocessingShape">
+                    <wps:wsp>
+                      <wps:cNvSpPr txBox="1"/>
+                      <wps:spPr>
+                        <a:xfrm>
+                          <a:off x="0" y="0"/>
+                          <a:ext cx="520996" cy="584790"/>
+                        </a:xfrm>
+                        <a:prstGeom prst="rect">
+                          <a:avLst/>
+                        </a:prstGeom>
+                        <a:noFill/>
+                        <a:ln>
+                          <a:noFill/>
+                        </a:ln>
+                      </wps:spPr>
+                      <wps:txbx>
+                        <w:txbxContent>
+                          <w:p>
+                            <w:pPr>
+                              <w:pStyle w:val="Caption"/>
+                              <w:rPr>
+                                <w:noProof/>
+                                <w:szCs w:val="24"/>
+                              </w:rPr>
+                            </w:pPr>
+                            <w:bookmarkStart w:id="20" w:name="_Toc137059557"/>
+                            <w:r>
+                              <w:t xml:space="preserve">Figure </w:t>
+                            </w:r>
+                            <w:fldSimple w:instr=" SEQ Figure \* ARABIC ">
+                              <w:r>
+                                <w:rPr>
+                                  <w:noProof/>
+                                </w:rPr>
+                                <w:t>8</w:t>
+                              </w:r>
+                            </w:fldSimple>
+                            <w:r>
+                              <w:t>: 5.2b lines 31-60 of TEST file.</w:t>
+                            </w:r>
+                            <w:bookmarkEnd w:id="20"/>
+                          </w:p>
+                        </w:txbxContent>
+                      </wps:txbx>
+                      <wps:bodyPr rot="0" spcFirstLastPara="0" vertOverflow="overflow" horzOverflow="overflow" vert="horz" wrap="square" lIns="0" tIns="0" rIns="0" bIns="0" numCol="1" spcCol="0" rtlCol="0" fromWordArt="0" anchor="t" anchorCtr="0" forceAA="0" compatLnSpc="1">
+                        <a:prstTxWarp prst="textNoShape">
+                          <a:avLst/>
+                        </a:prstTxWarp>
+                        <a:noAutofit/>
+                      </wps:bodyPr>
+                    </wps:wsp>
+                  </a:graphicData>
+                </a:graphic>
+                <wp14:sizeRelH relativeFrom="margin">
+                  <wp14:pctWidth>0</wp14:pctWidth>
+                </wp14:sizeRelH>
+                <wp14:sizeRelV relativeFrom="margin">
+                  <wp14:pctHeight>0</wp14:pctHeight>
+                </wp14:sizeRelV>
+              </wp:anchor>
+            </w:drawing>
+          </mc:Choice>
+          <mc:Fallback>
+            <w:pict>
+              <v:shape w14:anchorId="7DA024BE" id="_x0000_s1034" type="#_x0000_t202" style="position:absolute;margin-left:363.35pt;margin-top:13pt;width:41pt;height:46.05pt;z-index:-251633664;visibility:visible;mso-wrap-style:square;mso-width-percent:0;mso-height-percent:0;mso-wrap-distance-left:9pt;mso-wrap-distance-top:0;mso-wrap-distance-right:9pt;mso-wrap-distance-bottom:0;mso-position-horizontal:absolute;mso-position-horizontal-relative:text;mso-position-vertical:absolute;mso-position-vertical-relative:text;mso-width-percent:0;mso-height-percent:0;mso-width-relative:margin;mso-height-relative:margin;v-text-anchor:top" o:gfxdata="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" filled="f" stroked="f">
+                <v:textbox inset="0,0,0,0">
+                  <w:txbxContent>
+                    <w:p>
+                      <w:pPr>
+                        <w:pStyle w:val="Caption"/>
+                        <w:rPr>
+                          <w:noProof/>
+                          <w:szCs w:val="24"/>
+                        </w:rPr>
+                      </w:pPr>
+                      <w:bookmarkStart w:id="21" w:name="_Toc137059557"/>
+                      <w:r>
+                        <w:t xml:space="preserve">Figure </w:t>
+                      </w:r>
+                      <w:fldSimple w:instr=" SEQ Figure \* ARABIC ">
+                        <w:r>
+                          <w:rPr>
+                            <w:noProof/>
+                          </w:rPr>
+                          <w:t>8</w:t>
+                        </w:r>
+                      </w:fldSimple>
+                      <w:r>
+                        <w:t>: 5.2b lines 31-60 of TEST file.</w:t>
+                      </w:r>
+                      <w:bookmarkEnd w:id="21"/>
+                    </w:p>
+                  </w:txbxContent>
+                </v:textbox>
+              </v:shape>
+            </w:pict>
+          </mc:Fallback>
+        </mc:AlternateContent>
+      </w:r>
+      <w:r>
+        <w:rPr>
+          <w:noProof/>
+        </w:rPr>
+        <mc:AlternateContent>
+          <mc:Choice Requires="wps">
+            <w:drawing>
+              <wp:anchor distT="0" distB="0" distL="114300" distR="114300" simplePos="0" relativeHeight="251680768" behindDoc="1" locked="0" layoutInCell="1" allowOverlap="1" wp14:anchorId="51F7A7AC" wp14:editId="67D02B49">
+                <wp:simplePos x="0" y="0"/>
+                <wp:positionH relativeFrom="column">
+                  <wp:posOffset>3604113</wp:posOffset>
+                </wp:positionH>
+                <wp:positionV relativeFrom="paragraph">
+                  <wp:posOffset>164303</wp:posOffset>
+                </wp:positionV>
+                <wp:extent cx="669851" cy="635"/>
+                <wp:effectExtent l="0" t="0" r="16510" b="6985"/>
+                <wp:wrapNone/>
+                <wp:docPr id="215377473" name="Text Box 1"/>
+                <wp:cNvGraphicFramePr/>
+                <a:graphic xmlns:a="http://schemas.openxmlformats.org/drawingml/2006/main">
+                  <a:graphicData uri="http://schemas.microsoft.com/office/word/2010/wordprocessingShape">
+                    <wps:wsp>
+                      <wps:cNvSpPr txBox="1"/>
+                      <wps:spPr>
+                        <a:xfrm>
+                          <a:off x="0" y="0"/>
+                          <a:ext cx="669851" cy="635"/>
+                        </a:xfrm>
+                        <a:prstGeom prst="rect">
+                          <a:avLst/>
+                        </a:prstGeom>
+                        <a:noFill/>
+                        <a:ln>
+                          <a:noFill/>
+                        </a:ln>
+                      </wps:spPr>
+                      <wps:txbx>
+                        <w:txbxContent>
+                          <w:p>
+                            <w:pPr>
+                              <w:pStyle w:val="Caption"/>
+                              <w:rPr>
+                                <w:noProof/>
+                                <w:szCs w:val="24"/>
+                              </w:rPr>
+                            </w:pPr>
+                            <w:bookmarkStart w:id="22" w:name="_Toc137059558"/>
+                            <w:r>
+                              <w:t xml:space="preserve">Figure </w:t>
+                            </w:r>
+                            <w:fldSimple w:instr=" SEQ Figure \* ARABIC ">
+                              <w:r>
+                                <w:rPr>
+                                  <w:noProof/>
+                                </w:rPr>
+                                <w:t>9</w:t>
+                              </w:r>
+                            </w:fldSimple>
+                            <w:r>
+                              <w:t>: 5.2a lines 1-30 of TEST file.</w:t>
+                            </w:r>
+                            <w:bookmarkEnd w:id="22"/>
+                          </w:p>
+                        </w:txbxContent>
+                      </wps:txbx>
+                      <wps:bodyPr rot="0" spcFirstLastPara="0" vertOverflow="overflow" horzOverflow="overflow" vert="horz" wrap="square" lIns="0" tIns="0" rIns="0" bIns="0" numCol="1" spcCol="0" rtlCol="0" fromWordArt="0" anchor="t" anchorCtr="0" forceAA="0" compatLnSpc="1">
+                        <a:prstTxWarp prst="textNoShape">
+                          <a:avLst/>
+                        </a:prstTxWarp>
+                        <a:spAutoFit/>
+                      </wps:bodyPr>
+                    </wps:wsp>
+                  </a:graphicData>
+                </a:graphic>
+                <wp14:sizeRelH relativeFrom="margin">
+                  <wp14:pctWidth>0</wp14:pctWidth>
+                </wp14:sizeRelH>
+              </wp:anchor>
+            </w:drawing>
+          </mc:Choice>
+          <mc:Fallback>
+            <w:pict>
+              <v:shape w14:anchorId="51F7A7AC" id="_x0000_s1035" type="#_x0000_t202" style="position:absolute;margin-left:283.8pt;margin-top:12.95pt;width:52.75pt;height:.05pt;z-index:-251635712;visibility:visible;mso-wrap-style:square;mso-width-percent:0;mso-wrap-distance-left:9pt;mso-wrap-distance-top:0;mso-wrap-distance-right:9pt;mso-wrap-distance-bottom:0;mso-position-horizontal:absolute;mso-position-horizontal-relative:text;mso-position-vertical:absolute;mso-position-vertical-relative:text;mso-width-percent:0;mso-width-relative:margin;v-text-anchor:top" o:gfxdata="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" filled="f" stroked="f">
+                <v:textbox style="mso-fit-shape-to-text:t" inset="0,0,0,0">
+                  <w:txbxContent>
+                    <w:p>
+                      <w:pPr>
+                        <w:pStyle w:val="Caption"/>
+                        <w:rPr>
+                          <w:noProof/>
+                          <w:szCs w:val="24"/>
+                        </w:rPr>
+                      </w:pPr>
+                      <w:bookmarkStart w:id="23" w:name="_Toc137059558"/>
+                      <w:r>
+                        <w:t xml:space="preserve">Figure </w:t>
+                      </w:r>
+                      <w:fldSimple w:instr=" SEQ Figure \* ARABIC ">
+                        <w:r>
+                          <w:rPr>
+                            <w:noProof/>
+                          </w:rPr>
+                          <w:t>9</w:t>
+                        </w:r>
+                      </w:fldSimple>
+                      <w:r>
+                        <w:t>: 5.2a lines 1-30 of TEST file.</w:t>
+                      </w:r>
+                      <w:bookmarkEnd w:id="23"/>
+                    </w:p>
+                  </w:txbxContent>
+                </v:textbox>
+              </v:shape>
+            </w:pict>
+          </mc:Fallback>
+        </mc:AlternateContent>
+      </w:r>
+      <w:r>
+        <w:rPr>
+          <w:noProof/>
+        </w:rPr>
         <w:drawing>
-          <wp:anchor distT="0" distB="0" distL="114300" distR="114300" simplePos="0" relativeHeight="251668480" behindDoc="1" locked="0" layoutInCell="1" allowOverlap="1" wp14:anchorId="48DA6B9D" wp14:editId="2A88A47E">
+          <wp:anchor distT="0" distB="0" distL="114300" distR="114300" simplePos="0" relativeHeight="251668480" behindDoc="1" locked="0" layoutInCell="1" allowOverlap="1" wp14:anchorId="48DA6B9D" wp14:editId="26096550">
             <wp:simplePos x="0" y="0"/>
             <wp:positionH relativeFrom="column">
               <wp:posOffset>4229602</wp:posOffset>
@@ -4117,7 +4799,7 @@
                     <pic:cNvPicPr/>
                   </pic:nvPicPr>
                   <pic:blipFill>
-                    <a:blip r:embed="rId24" cstate="print">
+                    <a:blip r:embed="rId28" cstate="print">
                       <a:extLst>
                         <a:ext uri="{28A0092B-C50C-407E-A947-70E740481C1C}">
                           <a14:useLocalDpi xmlns:a14="http://schemas.microsoft.com/office/drawing/2010/main" val="0"/>
@@ -4154,7 +4836,7 @@
           <w:noProof/>
         </w:rPr>
         <w:drawing>
-          <wp:anchor distT="0" distB="0" distL="114300" distR="114300" simplePos="0" relativeHeight="251665408" behindDoc="1" locked="0" layoutInCell="1" allowOverlap="1" wp14:anchorId="1FBEDB1E" wp14:editId="7EC3D49C">
+          <wp:anchor distT="0" distB="0" distL="114300" distR="114300" simplePos="0" relativeHeight="251665408" behindDoc="1" locked="0" layoutInCell="1" allowOverlap="1" wp14:anchorId="1FBEDB1E" wp14:editId="38842CBA">
             <wp:simplePos x="0" y="0"/>
             <wp:positionH relativeFrom="margin">
               <wp:posOffset>3271979</wp:posOffset>
@@ -4177,7 +4859,7 @@
                     <pic:cNvPicPr/>
                   </pic:nvPicPr>
                   <pic:blipFill>
-                    <a:blip r:embed="rId25" cstate="print">
+                    <a:blip r:embed="rId29" cstate="print">
                       <a:extLst>
                         <a:ext uri="{28A0092B-C50C-407E-A947-70E740481C1C}">
                           <a14:useLocalDpi xmlns:a14="http://schemas.microsoft.com/office/drawing/2010/main" val="0"/>
@@ -6962,7 +7644,7 @@
 <file path=customXml/item1.xml><?xml version="1.0" encoding="utf-8"?>
 <CoverPageProperties xmlns="http://schemas.microsoft.com/office/2006/coverPageProps">
   <PublishDate/>
-  <Abstract>Student ID: 
+  <Abstract>Student ID: 1166675 
 Campus: Online
 Tutor’s name: Andrew Lang
 Due date: June 9th, 2023

</xml_diff>

<commit_message>
Problem Description page complete
</commit_message>
<xml_diff>
--- a/docs/ICT112 - 2023 - Task 3.docx
+++ b/docs/ICT112 - 2023 - Task 3.docx
@@ -2246,7 +2246,7 @@
         </w:rPr>
         <w:fldChar w:fldCharType="separate"/>
       </w:r>
-      <w:hyperlink w:anchor="_Toc137059551" w:history="1">
+      <w:hyperlink w:anchor="_Toc137107912" w:history="1">
         <w:r>
           <w:rPr>
             <w:rStyle w:val="Hyperlink"/>
@@ -2291,7 +2291,7 @@
             <w:noProof/>
             <w:webHidden/>
           </w:rPr>
-          <w:instrText xml:space="preserve"> PAGEREF _Toc137059551 \h </w:instrText>
+          <w:instrText xml:space="preserve"> PAGEREF _Toc137107912 \h </w:instrText>
         </w:r>
         <w:r>
           <w:rPr>
@@ -2337,7 +2337,7 @@
           <w14:ligatures w14:val="standardContextual"/>
         </w:rPr>
       </w:pPr>
-      <w:hyperlink r:id="rId11" w:anchor="_Toc137059552" w:history="1">
+      <w:hyperlink r:id="rId11" w:anchor="_Toc137107913" w:history="1">
         <w:r>
           <w:rPr>
             <w:rStyle w:val="Hyperlink"/>
@@ -2364,7 +2364,7 @@
             <w:noProof/>
             <w:webHidden/>
           </w:rPr>
-          <w:instrText xml:space="preserve"> PAGEREF _Toc137059552 \h </w:instrText>
+          <w:instrText xml:space="preserve"> PAGEREF _Toc137107913 \h </w:instrText>
         </w:r>
         <w:r>
           <w:rPr>
@@ -2410,7 +2410,7 @@
           <w14:ligatures w14:val="standardContextual"/>
         </w:rPr>
       </w:pPr>
-      <w:hyperlink r:id="rId12" w:anchor="_Toc137059553" w:history="1">
+      <w:hyperlink r:id="rId12" w:anchor="_Toc137107914" w:history="1">
         <w:r>
           <w:rPr>
             <w:rStyle w:val="Hyperlink"/>
@@ -2437,7 +2437,7 @@
             <w:noProof/>
             <w:webHidden/>
           </w:rPr>
-          <w:instrText xml:space="preserve"> PAGEREF _Toc137059553 \h </w:instrText>
+          <w:instrText xml:space="preserve"> PAGEREF _Toc137107914 \h </w:instrText>
         </w:r>
         <w:r>
           <w:rPr>
@@ -2483,7 +2483,7 @@
           <w14:ligatures w14:val="standardContextual"/>
         </w:rPr>
       </w:pPr>
-      <w:hyperlink r:id="rId13" w:anchor="_Toc137059554" w:history="1">
+      <w:hyperlink r:id="rId13" w:anchor="_Toc137107915" w:history="1">
         <w:r>
           <w:rPr>
             <w:rStyle w:val="Hyperlink"/>
@@ -2510,7 +2510,7 @@
             <w:noProof/>
             <w:webHidden/>
           </w:rPr>
-          <w:instrText xml:space="preserve"> PAGEREF _Toc137059554 \h </w:instrText>
+          <w:instrText xml:space="preserve"> PAGEREF _Toc137107915 \h </w:instrText>
         </w:r>
         <w:r>
           <w:rPr>
@@ -2556,7 +2556,7 @@
           <w14:ligatures w14:val="standardContextual"/>
         </w:rPr>
       </w:pPr>
-      <w:hyperlink r:id="rId14" w:anchor="_Toc137059555" w:history="1">
+      <w:hyperlink r:id="rId14" w:anchor="_Toc137107916" w:history="1">
         <w:r>
           <w:rPr>
             <w:rStyle w:val="Hyperlink"/>
@@ -2583,7 +2583,7 @@
             <w:noProof/>
             <w:webHidden/>
           </w:rPr>
-          <w:instrText xml:space="preserve"> PAGEREF _Toc137059555 \h </w:instrText>
+          <w:instrText xml:space="preserve"> PAGEREF _Toc137107916 \h </w:instrText>
         </w:r>
         <w:r>
           <w:rPr>
@@ -2629,27 +2629,13 @@
           <w14:ligatures w14:val="standardContextual"/>
         </w:rPr>
       </w:pPr>
-      <w:hyperlink r:id="rId15" w:anchor="_Toc137059556" w:history="1">
+      <w:hyperlink r:id="rId15" w:anchor="_Toc137107918" w:history="1">
         <w:r>
           <w:rPr>
             <w:rStyle w:val="Hyperlink"/>
             <w:noProof/>
           </w:rPr>
-          <w:t>Figure 7: 5.3 test() fu</w:t>
-        </w:r>
-        <w:r>
-          <w:rPr>
-            <w:rStyle w:val="Hyperlink"/>
-            <w:noProof/>
-          </w:rPr>
-          <w:t>n</w:t>
-        </w:r>
-        <w:r>
-          <w:rPr>
-            <w:rStyle w:val="Hyperlink"/>
-            <w:noProof/>
-          </w:rPr>
-          <w:t>ction.</w:t>
+          <w:t>Figure 7: 5.2a lines 1-30 of TEST file.</w:t>
         </w:r>
         <w:r>
           <w:rPr>
@@ -2670,7 +2656,7 @@
             <w:noProof/>
             <w:webHidden/>
           </w:rPr>
-          <w:instrText xml:space="preserve"> PAGEREF _Toc137059556 \h </w:instrText>
+          <w:instrText xml:space="preserve"> PAGEREF _Toc137107918 \h </w:instrText>
         </w:r>
         <w:r>
           <w:rPr>
@@ -2716,7 +2702,7 @@
           <w14:ligatures w14:val="standardContextual"/>
         </w:rPr>
       </w:pPr>
-      <w:hyperlink r:id="rId16" w:anchor="_Toc137059557" w:history="1">
+      <w:hyperlink r:id="rId16" w:anchor="_Toc137107917" w:history="1">
         <w:r>
           <w:rPr>
             <w:rStyle w:val="Hyperlink"/>
@@ -2743,7 +2729,71 @@
             <w:noProof/>
             <w:webHidden/>
           </w:rPr>
-          <w:instrText xml:space="preserve"> PAGEREF _Toc137059557 \h </w:instrText>
+          <w:instrText xml:space="preserve"> PAGEREF _Toc137107917 \h </w:instrText>
+        </w:r>
+        <w:r>
+          <w:rPr>
+            <w:noProof/>
+            <w:webHidden/>
+          </w:rPr>
+        </w:r>
+        <w:r>
+          <w:rPr>
+            <w:noProof/>
+            <w:webHidden/>
+          </w:rPr>
+          <w:fldChar w:fldCharType="separate"/>
+        </w:r>
+        <w:r>
+          <w:rPr>
+            <w:noProof/>
+            <w:webHidden/>
+          </w:rPr>
+          <w:t>6</w:t>
+        </w:r>
+        <w:r>
+          <w:rPr>
+            <w:noProof/>
+            <w:webHidden/>
+          </w:rPr>
+          <w:fldChar w:fldCharType="end"/>
+        </w:r>
+      </w:hyperlink>
+      <w:r>
+        <w:rPr>
+          <w:rStyle w:val="Hyperlink"/>
+          <w:noProof/>
+        </w:rPr>
+        <w:br/>
+      </w:r>
+      <w:hyperlink r:id="rId17" w:anchor="_Toc137107919" w:history="1">
+        <w:r>
+          <w:rPr>
+            <w:rStyle w:val="Hyperlink"/>
+            <w:noProof/>
+          </w:rPr>
+          <w:t>Figure 9: 5.3 test() function.</w:t>
+        </w:r>
+        <w:r>
+          <w:rPr>
+            <w:noProof/>
+            <w:webHidden/>
+          </w:rPr>
+          <w:tab/>
+        </w:r>
+        <w:r>
+          <w:rPr>
+            <w:noProof/>
+            <w:webHidden/>
+          </w:rPr>
+          <w:fldChar w:fldCharType="begin"/>
+        </w:r>
+        <w:r>
+          <w:rPr>
+            <w:noProof/>
+            <w:webHidden/>
+          </w:rPr>
+          <w:instrText xml:space="preserve"> PAGEREF _Toc137107919 \h </w:instrText>
         </w:r>
         <w:r>
           <w:rPr>
@@ -2776,79 +2826,6 @@
     </w:p>
     <w:p>
       <w:pPr>
-        <w:pStyle w:val="TableofFigures"/>
-        <w:tabs>
-          <w:tab w:val="right" w:leader="dot" w:pos="9016"/>
-        </w:tabs>
-        <w:rPr>
-          <w:rFonts w:eastAsiaTheme="minorEastAsia"/>
-          <w:noProof/>
-          <w:kern w:val="2"/>
-          <w:szCs w:val="22"/>
-          <w:lang w:eastAsia="en-AU"/>
-          <w14:ligatures w14:val="standardContextual"/>
-        </w:rPr>
-      </w:pPr>
-      <w:hyperlink r:id="rId17" w:anchor="_Toc137059558" w:history="1">
-        <w:r>
-          <w:rPr>
-            <w:rStyle w:val="Hyperlink"/>
-            <w:noProof/>
-          </w:rPr>
-          <w:t>Figure 9: 5.2a lines 1-30 of TEST file.</w:t>
-        </w:r>
-        <w:r>
-          <w:rPr>
-            <w:noProof/>
-            <w:webHidden/>
-          </w:rPr>
-          <w:tab/>
-        </w:r>
-        <w:r>
-          <w:rPr>
-            <w:noProof/>
-            <w:webHidden/>
-          </w:rPr>
-          <w:fldChar w:fldCharType="begin"/>
-        </w:r>
-        <w:r>
-          <w:rPr>
-            <w:noProof/>
-            <w:webHidden/>
-          </w:rPr>
-          <w:instrText xml:space="preserve"> PAGEREF _Toc137059558 \h </w:instrText>
-        </w:r>
-        <w:r>
-          <w:rPr>
-            <w:noProof/>
-            <w:webHidden/>
-          </w:rPr>
-        </w:r>
-        <w:r>
-          <w:rPr>
-            <w:noProof/>
-            <w:webHidden/>
-          </w:rPr>
-          <w:fldChar w:fldCharType="separate"/>
-        </w:r>
-        <w:r>
-          <w:rPr>
-            <w:noProof/>
-            <w:webHidden/>
-          </w:rPr>
-          <w:t>6</w:t>
-        </w:r>
-        <w:r>
-          <w:rPr>
-            <w:noProof/>
-            <w:webHidden/>
-          </w:rPr>
-          <w:fldChar w:fldCharType="end"/>
-        </w:r>
-      </w:hyperlink>
-    </w:p>
-    <w:p>
-      <w:pPr>
         <w:spacing w:line="240" w:lineRule="auto"/>
         <w:rPr>
           <w:rFonts w:asciiTheme="majorHAnsi" w:eastAsia="Times New Roman" w:hAnsiTheme="majorHAnsi" w:cstheme="majorBidi"/>
@@ -2978,18 +2955,235 @@
         <w:t>Discuss any versions you did and would do in the future.</w:t>
       </w:r>
     </w:p>
-    <w:p/>
-    <w:p/>
-    <w:p/>
     <w:p>
-      <w:pPr>
+      <w:r>
+        <w:t>As per the task description for the ‘</w:t>
+      </w:r>
+      <w:r>
         <w:rPr>
           <w:i/>
           <w:iCs/>
         </w:rPr>
-      </w:pPr>
-      <w:r>
-        <w:br w:type="page"/>
+        <w:t>Multi madness text game</w:t>
+      </w:r>
+      <w:r>
+        <w:t>’:</w:t>
+      </w:r>
+    </w:p>
+    <w:p>
+      <w:pPr>
+        <w:jc w:val="both"/>
+        <w:rPr>
+          <w:rStyle w:val="SubtleEmphasis"/>
+        </w:rPr>
+      </w:pPr>
+      <w:r>
+        <w:rPr>
+          <w:rStyle w:val="SubtleEmphasis"/>
+        </w:rPr>
+        <w:t>“</w:t>
+      </w:r>
+      <w:r>
+        <w:rPr>
+          <w:rStyle w:val="SubtleEmphasis"/>
+        </w:rPr>
+        <w:t>Your program will load room setups from a file. The setup could include names, items, room descriptions, text instructions, directions to other rooms, and hints (unlocked if you use a certain item).</w:t>
+      </w:r>
+    </w:p>
+    <w:p>
+      <w:pPr>
+        <w:jc w:val="both"/>
+        <w:rPr>
+          <w:rStyle w:val="SubtleEmphasis"/>
+        </w:rPr>
+      </w:pPr>
+      <w:r>
+        <w:rPr>
+          <w:rStyle w:val="SubtleEmphasis"/>
+        </w:rPr>
+        <w:t>After giving instructions, the program will then ask the player for actions - a player can move North, South, East, or West.</w:t>
+      </w:r>
+    </w:p>
+    <w:p>
+      <w:pPr>
+        <w:jc w:val="both"/>
+        <w:rPr>
+          <w:rStyle w:val="SubtleEmphasis"/>
+        </w:rPr>
+      </w:pPr>
+      <w:r>
+        <w:rPr>
+          <w:rStyle w:val="SubtleEmphasis"/>
+        </w:rPr>
+        <w:t>They can pick up an object (maximum of 3), they can drop an object, and can use an object to get a hint.</w:t>
+      </w:r>
+    </w:p>
+    <w:p>
+      <w:pPr>
+        <w:jc w:val="both"/>
+        <w:rPr>
+          <w:i/>
+          <w:iCs/>
+          <w:color w:val="404040" w:themeColor="text1" w:themeTint="BF"/>
+        </w:rPr>
+      </w:pPr>
+      <w:r>
+        <w:rPr>
+          <w:rStyle w:val="SubtleEmphasis"/>
+        </w:rPr>
+        <w:t>Keep the number of moves as the score. The game is over when the player reaches the escape room or asks to stop.</w:t>
+      </w:r>
+    </w:p>
+    <w:p>
+      <w:pPr>
+        <w:jc w:val="both"/>
+        <w:rPr>
+          <w:rStyle w:val="SubtleEmphasis"/>
+          <w:i w:val="0"/>
+          <w:iCs w:val="0"/>
+        </w:rPr>
+      </w:pPr>
+      <w:r>
+        <w:rPr>
+          <w:rStyle w:val="SubtleEmphasis"/>
+        </w:rPr>
+        <w:t>Advanced - load in a player configuration from a file with name and other details including their wallet with cash. The player pays when picking up an object and gets a portion back if they drop it before using it. At the end of the game write the updated player details to the configuration file</w:t>
+      </w:r>
+      <w:r>
+        <w:rPr>
+          <w:rStyle w:val="SubtleEmphasis"/>
+          <w:i w:val="0"/>
+          <w:iCs w:val="0"/>
+        </w:rPr>
+        <w:t>.”</w:t>
+      </w:r>
+    </w:p>
+    <w:p>
+      <w:pPr>
+        <w:jc w:val="both"/>
+      </w:pPr>
+      <w:r>
+        <w:t xml:space="preserve">The produced </w:t>
+      </w:r>
+      <w:r>
+        <w:t xml:space="preserve">product will meet all of these requirements, except for the </w:t>
+      </w:r>
+      <w:r>
+        <w:rPr>
+          <w:rStyle w:val="SubtleEmphasis"/>
+        </w:rPr>
+        <w:t>“</w:t>
+      </w:r>
+      <w:r>
+        <w:rPr>
+          <w:rStyle w:val="SubtleEmphasis"/>
+        </w:rPr>
+        <w:t>The player pays when picking up an object</w:t>
+      </w:r>
+      <w:r>
+        <w:rPr>
+          <w:rStyle w:val="SubtleEmphasis"/>
+        </w:rPr>
+        <w:t>”</w:t>
+      </w:r>
+      <w:r>
+        <w:t xml:space="preserve">, </w:t>
+      </w:r>
+      <w:r>
+        <w:t xml:space="preserve">as the plot of the story is that the player has been snatched and is stuck within an endless loop, the player not having anything on them works better with the story, which is also why it will also change how the end requirement, </w:t>
+      </w:r>
+      <w:r>
+        <w:rPr>
+          <w:rStyle w:val="SubtleEmphasis"/>
+        </w:rPr>
+        <w:t>“</w:t>
+      </w:r>
+      <w:r>
+        <w:rPr>
+          <w:rStyle w:val="SubtleEmphasis"/>
+        </w:rPr>
+        <w:t>Keep the number of moves as the score. The game is over when the player reaches the escape room or asks to stop</w:t>
+      </w:r>
+      <w:r>
+        <w:rPr>
+          <w:i/>
+          <w:iCs/>
+          <w:color w:val="404040" w:themeColor="text1" w:themeTint="BF"/>
+        </w:rPr>
+        <w:t>”</w:t>
+      </w:r>
+      <w:r>
+        <w:t>,</w:t>
+      </w:r>
+      <w:r>
+        <w:t xml:space="preserve"> will work. As the story follows a character stuck in this endless loop without being able to escape, the escape room simply leads them back to the start, restarting the loop. Although they will have successfully made it through the game, the game won’t necessarily ‘end’. Although the user will be able to save and exit to return later.</w:t>
+      </w:r>
+    </w:p>
+    <w:p>
+      <w:pPr>
+        <w:jc w:val="both"/>
+      </w:pPr>
+      <w:r>
+        <w:t>With regards to testing, the task proposes the requirements:</w:t>
+      </w:r>
+    </w:p>
+    <w:p>
+      <w:pPr>
+        <w:jc w:val="both"/>
+        <w:rPr>
+          <w:rFonts w:ascii="Lato" w:hAnsi="Lato"/>
+          <w:color w:val="292B2C"/>
+          <w:shd w:val="clear" w:color="auto" w:fill="FFFFFF"/>
+        </w:rPr>
+      </w:pPr>
+      <w:r>
+        <w:t>“</w:t>
+      </w:r>
+      <w:r>
+        <w:rPr>
+          <w:rStyle w:val="SubtleEmphasis"/>
+        </w:rPr>
+        <w:t xml:space="preserve">The test plan should include paths (maybe in an input file using piping). You should break the problem into </w:t>
+      </w:r>
+      <w:r>
+        <w:rPr>
+          <w:rStyle w:val="SubtleEmphasis"/>
+        </w:rPr>
+        <w:t>subproblems and</w:t>
+      </w:r>
+      <w:r>
+        <w:rPr>
+          <w:rStyle w:val="SubtleEmphasis"/>
+        </w:rPr>
+        <w:t xml:space="preserve"> solve and test each. E</w:t>
+      </w:r>
+      <w:r>
+        <w:rPr>
+          <w:rStyle w:val="SubtleEmphasis"/>
+        </w:rPr>
+        <w:t>xample</w:t>
+      </w:r>
+      <w:r>
+        <w:rPr>
+          <w:rStyle w:val="SubtleEmphasis"/>
+        </w:rPr>
+        <w:t xml:space="preserve"> - read the file, initialise data structure, and each command. Use functions and determine the best data structure to store all the information.</w:t>
+      </w:r>
+      <w:r>
+        <w:rPr>
+          <w:rFonts w:ascii="Lato" w:hAnsi="Lato"/>
+          <w:color w:val="292B2C"/>
+          <w:shd w:val="clear" w:color="auto" w:fill="FFFFFF"/>
+        </w:rPr>
+        <w:t>”</w:t>
+      </w:r>
+    </w:p>
+    <w:p>
+      <w:r>
+        <w:t>The testing and main program will both incorporate this, as both read from a file, for testing that being TEST, and for the main program being the room and player save files. The testing portion of the program will take inputs in the form of words in a text file, then use a python module to send these to the program as keyboard inputs, as if the test was like a user running i</w:t>
+      </w:r>
+      <w:r>
+        <w:t>t.</w:t>
       </w:r>
     </w:p>
     <w:p>
@@ -3019,17 +3213,7 @@
         <w:jc w:val="both"/>
       </w:pPr>
       <w:r>
-        <w:t>The program assumes that the program will be run on either a Windows or Unix/Linux system based on the value of ‘</w:t>
-      </w:r>
-      <w:proofErr w:type="spellStart"/>
-      <w:proofErr w:type="gramStart"/>
-      <w:r>
-        <w:t>sys.platform</w:t>
-      </w:r>
-      <w:proofErr w:type="spellEnd"/>
-      <w:proofErr w:type="gramEnd"/>
-      <w:r>
-        <w:t>’.</w:t>
+        <w:t>The program assumes that the program will be run on either a Windows or Unix/Linux system based on the value of ‘sys.platform’.</w:t>
       </w:r>
     </w:p>
     <w:p>
@@ -3048,11 +3232,9 @@
       <w:r>
         <w:t>‘</w:t>
       </w:r>
-      <w:proofErr w:type="spellStart"/>
       <w:r>
         <w:t>msvcrt</w:t>
       </w:r>
-      <w:proofErr w:type="spellEnd"/>
       <w:r>
         <w:t>’</w:t>
       </w:r>
@@ -3062,11 +3244,9 @@
       <w:r>
         <w:t>‘</w:t>
       </w:r>
-      <w:proofErr w:type="spellStart"/>
       <w:r>
         <w:t>termios</w:t>
       </w:r>
-      <w:proofErr w:type="spellEnd"/>
       <w:r>
         <w:t>’</w:t>
       </w:r>
@@ -3076,11 +3256,9 @@
       <w:r>
         <w:t>‘</w:t>
       </w:r>
-      <w:proofErr w:type="spellStart"/>
       <w:r>
         <w:t>tty</w:t>
       </w:r>
-      <w:proofErr w:type="spellEnd"/>
       <w:r>
         <w:t>’</w:t>
       </w:r>
@@ -3105,7 +3283,13 @@
         <w:jc w:val="both"/>
       </w:pPr>
       <w:r>
-        <w:t>The program assumes that the program will have read and write capabilities in the directory it is being run from, so that it can interface with JSON files.</w:t>
+        <w:t xml:space="preserve">The program assumes that the </w:t>
+      </w:r>
+      <w:r>
+        <w:t xml:space="preserve">terminal it is being run in </w:t>
+      </w:r>
+      <w:r>
+        <w:t>will have read and write capabilities in the directory it is being run from, so that it can interface with JSON files.</w:t>
       </w:r>
     </w:p>
     <w:p>
@@ -3161,15 +3345,7 @@
         <w:jc w:val="both"/>
       </w:pPr>
       <w:r>
-        <w:t xml:space="preserve">The program assumes the availability of certain Python standard library modules such as sys, </w:t>
-      </w:r>
-      <w:proofErr w:type="spellStart"/>
-      <w:r>
-        <w:t>os</w:t>
-      </w:r>
-      <w:proofErr w:type="spellEnd"/>
-      <w:r>
-        <w:t>, glob, random, and time.</w:t>
+        <w:t>The program assumes the availability of certain Python standard library modules such as sys, os, glob, random, and time.</w:t>
       </w:r>
     </w:p>
     <w:p>
@@ -3350,18 +3526,31 @@
         <w:pStyle w:val="Caption"/>
         <w:jc w:val="both"/>
       </w:pPr>
-      <w:bookmarkStart w:id="8" w:name="_Toc137059551"/>
+      <w:bookmarkStart w:id="8" w:name="_Toc137107912"/>
       <w:r>
         <w:t xml:space="preserve">Figure </w:t>
       </w:r>
-      <w:fldSimple w:instr=" SEQ Figure \* ARABIC ">
-        <w:r>
-          <w:rPr>
-            <w:noProof/>
-          </w:rPr>
-          <w:t>1</w:t>
-        </w:r>
-      </w:fldSimple>
+      <w:r>
+        <w:fldChar w:fldCharType="begin"/>
+      </w:r>
+      <w:r>
+        <w:instrText xml:space="preserve"> SEQ Figure \* ARABIC </w:instrText>
+      </w:r>
+      <w:r>
+        <w:fldChar w:fldCharType="separate"/>
+      </w:r>
+      <w:r>
+        <w:rPr>
+          <w:noProof/>
+        </w:rPr>
+        <w:t>1</w:t>
+      </w:r>
+      <w:r>
+        <w:rPr>
+          <w:noProof/>
+        </w:rPr>
+        <w:fldChar w:fldCharType="end"/>
+      </w:r>
       <w:r>
         <w:t xml:space="preserve">: 4.2.1a </w:t>
       </w:r>
@@ -3381,14 +3570,27 @@
         <w:tab/>
         <w:t xml:space="preserve">          Figure </w:t>
       </w:r>
-      <w:fldSimple w:instr=" SEQ Figure \* ARABIC ">
-        <w:r>
-          <w:rPr>
-            <w:noProof/>
-          </w:rPr>
-          <w:t>2</w:t>
-        </w:r>
-      </w:fldSimple>
+      <w:r>
+        <w:fldChar w:fldCharType="begin"/>
+      </w:r>
+      <w:r>
+        <w:instrText xml:space="preserve"> SEQ Figure \* ARABIC </w:instrText>
+      </w:r>
+      <w:r>
+        <w:fldChar w:fldCharType="separate"/>
+      </w:r>
+      <w:r>
+        <w:rPr>
+          <w:noProof/>
+        </w:rPr>
+        <w:t>2</w:t>
+      </w:r>
+      <w:r>
+        <w:rPr>
+          <w:noProof/>
+        </w:rPr>
+        <w:fldChar w:fldCharType="end"/>
+      </w:r>
       <w:r>
         <w:t>: 4.2.1b example of running code.</w:t>
       </w:r>
@@ -3475,33 +3677,33 @@
                             <w:pPr>
                               <w:pStyle w:val="Caption"/>
                             </w:pPr>
-                            <w:bookmarkStart w:id="9" w:name="_Toc137059552"/>
+                            <w:bookmarkStart w:id="9" w:name="_Toc137107913"/>
                             <w:r>
                               <w:t xml:space="preserve">Figure </w:t>
                             </w:r>
-                            <w:fldSimple w:instr=" SEQ Figure \* ARABIC ">
-                              <w:r>
-                                <w:rPr>
-                                  <w:noProof/>
-                                </w:rPr>
-                                <w:t>3</w:t>
-                              </w:r>
-                            </w:fldSimple>
                             <w:r>
-                              <w:t xml:space="preserve">: 4.2.2 </w:t>
+                              <w:fldChar w:fldCharType="begin"/>
                             </w:r>
-                            <w:proofErr w:type="spellStart"/>
                             <w:r>
-                              <w:t>data_</w:t>
+                              <w:instrText xml:space="preserve"> SEQ Figure \* ARABIC </w:instrText>
                             </w:r>
-                            <w:proofErr w:type="gramStart"/>
                             <w:r>
-                              <w:t>store.move</w:t>
+                              <w:fldChar w:fldCharType="separate"/>
                             </w:r>
-                            <w:proofErr w:type="spellEnd"/>
-                            <w:proofErr w:type="gramEnd"/>
                             <w:r>
-                              <w:t>() function</w:t>
+                              <w:rPr>
+                                <w:noProof/>
+                              </w:rPr>
+                              <w:t>3</w:t>
+                            </w:r>
+                            <w:r>
+                              <w:rPr>
+                                <w:noProof/>
+                              </w:rPr>
+                              <w:fldChar w:fldCharType="end"/>
+                            </w:r>
+                            <w:r>
+                              <w:t>: 4.2.2 data_store.move() function</w:t>
                             </w:r>
                             <w:bookmarkEnd w:id="9"/>
                           </w:p>
@@ -3528,33 +3730,33 @@
                       <w:pPr>
                         <w:pStyle w:val="Caption"/>
                       </w:pPr>
-                      <w:bookmarkStart w:id="10" w:name="_Toc137059552"/>
+                      <w:bookmarkStart w:id="10" w:name="_Toc137107913"/>
                       <w:r>
                         <w:t xml:space="preserve">Figure </w:t>
                       </w:r>
-                      <w:fldSimple w:instr=" SEQ Figure \* ARABIC ">
-                        <w:r>
-                          <w:rPr>
-                            <w:noProof/>
-                          </w:rPr>
-                          <w:t>3</w:t>
-                        </w:r>
-                      </w:fldSimple>
                       <w:r>
-                        <w:t xml:space="preserve">: 4.2.2 </w:t>
+                        <w:fldChar w:fldCharType="begin"/>
                       </w:r>
-                      <w:proofErr w:type="spellStart"/>
                       <w:r>
-                        <w:t>data_</w:t>
+                        <w:instrText xml:space="preserve"> SEQ Figure \* ARABIC </w:instrText>
                       </w:r>
-                      <w:proofErr w:type="gramStart"/>
                       <w:r>
-                        <w:t>store.move</w:t>
+                        <w:fldChar w:fldCharType="separate"/>
                       </w:r>
-                      <w:proofErr w:type="spellEnd"/>
-                      <w:proofErr w:type="gramEnd"/>
                       <w:r>
-                        <w:t>() function</w:t>
+                        <w:rPr>
+                          <w:noProof/>
+                        </w:rPr>
+                        <w:t>3</w:t>
+                      </w:r>
+                      <w:r>
+                        <w:rPr>
+                          <w:noProof/>
+                        </w:rPr>
+                        <w:fldChar w:fldCharType="end"/>
+                      </w:r>
+                      <w:r>
+                        <w:t>: 4.2.2 data_store.move() function</w:t>
                       </w:r>
                       <w:bookmarkEnd w:id="10"/>
                     </w:p>
@@ -3689,30 +3891,33 @@
                                 <w:szCs w:val="24"/>
                               </w:rPr>
                             </w:pPr>
-                            <w:bookmarkStart w:id="11" w:name="_Toc137059553"/>
+                            <w:bookmarkStart w:id="11" w:name="_Toc137107914"/>
                             <w:r>
                               <w:t xml:space="preserve">Figure </w:t>
                             </w:r>
-                            <w:fldSimple w:instr=" SEQ Figure \* ARABIC ">
-                              <w:r>
-                                <w:rPr>
-                                  <w:noProof/>
-                                </w:rPr>
-                                <w:t>4</w:t>
-                              </w:r>
-                            </w:fldSimple>
                             <w:r>
-                              <w:t xml:space="preserve">: 4.2.3 </w:t>
+                              <w:fldChar w:fldCharType="begin"/>
                             </w:r>
-                            <w:proofErr w:type="spellStart"/>
-                            <w:proofErr w:type="gramStart"/>
                             <w:r>
-                              <w:t>ui.shop</w:t>
+                              <w:instrText xml:space="preserve"> SEQ Figure \* ARABIC </w:instrText>
                             </w:r>
-                            <w:proofErr w:type="spellEnd"/>
-                            <w:proofErr w:type="gramEnd"/>
                             <w:r>
-                              <w:t>() function</w:t>
+                              <w:fldChar w:fldCharType="separate"/>
+                            </w:r>
+                            <w:r>
+                              <w:rPr>
+                                <w:noProof/>
+                              </w:rPr>
+                              <w:t>4</w:t>
+                            </w:r>
+                            <w:r>
+                              <w:rPr>
+                                <w:noProof/>
+                              </w:rPr>
+                              <w:fldChar w:fldCharType="end"/>
+                            </w:r>
+                            <w:r>
+                              <w:t>: 4.2.3 ui.shop() function</w:t>
                             </w:r>
                             <w:bookmarkEnd w:id="11"/>
                           </w:p>
@@ -3742,30 +3947,33 @@
                           <w:szCs w:val="24"/>
                         </w:rPr>
                       </w:pPr>
-                      <w:bookmarkStart w:id="12" w:name="_Toc137059553"/>
+                      <w:bookmarkStart w:id="12" w:name="_Toc137107914"/>
                       <w:r>
                         <w:t xml:space="preserve">Figure </w:t>
                       </w:r>
-                      <w:fldSimple w:instr=" SEQ Figure \* ARABIC ">
-                        <w:r>
-                          <w:rPr>
-                            <w:noProof/>
-                          </w:rPr>
-                          <w:t>4</w:t>
-                        </w:r>
-                      </w:fldSimple>
                       <w:r>
-                        <w:t xml:space="preserve">: 4.2.3 </w:t>
+                        <w:fldChar w:fldCharType="begin"/>
                       </w:r>
-                      <w:proofErr w:type="spellStart"/>
-                      <w:proofErr w:type="gramStart"/>
                       <w:r>
-                        <w:t>ui.shop</w:t>
+                        <w:instrText xml:space="preserve"> SEQ Figure \* ARABIC </w:instrText>
                       </w:r>
-                      <w:proofErr w:type="spellEnd"/>
-                      <w:proofErr w:type="gramEnd"/>
                       <w:r>
-                        <w:t>() function</w:t>
+                        <w:fldChar w:fldCharType="separate"/>
+                      </w:r>
+                      <w:r>
+                        <w:rPr>
+                          <w:noProof/>
+                        </w:rPr>
+                        <w:t>4</w:t>
+                      </w:r>
+                      <w:r>
+                        <w:rPr>
+                          <w:noProof/>
+                        </w:rPr>
+                        <w:fldChar w:fldCharType="end"/>
+                      </w:r>
+                      <w:r>
+                        <w:t>: 4.2.3 ui.shop() function</w:t>
                       </w:r>
                       <w:bookmarkEnd w:id="12"/>
                     </w:p>
@@ -3838,15 +4046,7 @@
         </w:drawing>
       </w:r>
       <w:r>
-        <w:t xml:space="preserve">Or like with shop, where it makes the shop display to the user, and allows them to choose something to buy, then returns the results to the </w:t>
-      </w:r>
-      <w:proofErr w:type="spellStart"/>
-      <w:r>
-        <w:t>data_store</w:t>
-      </w:r>
-      <w:proofErr w:type="spellEnd"/>
-      <w:r>
-        <w:t>, to be stored.</w:t>
+        <w:t>Or like with shop, where it makes the shop display to the user, and allows them to choose something to buy, then returns the results to the data_store, to be stored.</w:t>
       </w:r>
     </w:p>
     <w:p>
@@ -3867,15 +4067,7 @@
         <w:t>what it does is call</w:t>
       </w:r>
       <w:r>
-        <w:t xml:space="preserve"> the </w:t>
-      </w:r>
-      <w:proofErr w:type="spellStart"/>
-      <w:r>
-        <w:t>data_store</w:t>
-      </w:r>
-      <w:proofErr w:type="spellEnd"/>
-      <w:r>
-        <w:t xml:space="preserve"> to save the current state of all of the rooms and the player’s information to file, then </w:t>
+        <w:t xml:space="preserve"> the data_store to save the current state of all of the rooms and the player’s information to file, then </w:t>
       </w:r>
       <w:r>
         <w:t>exits</w:t>
@@ -3886,15 +4078,8 @@
       <w:r>
         <w:t>‘</w:t>
       </w:r>
-      <w:proofErr w:type="spellStart"/>
-      <w:proofErr w:type="gramStart"/>
-      <w:r>
-        <w:t>sys.exit</w:t>
-      </w:r>
-      <w:proofErr w:type="spellEnd"/>
-      <w:proofErr w:type="gramEnd"/>
-      <w:r>
-        <w:t>()</w:t>
+      <w:r>
+        <w:t>sys.exit()</w:t>
       </w:r>
       <w:r>
         <w:t>’, the only warning being the print() call in the UI in the save function mentioned earlier</w:t>
@@ -3971,18 +4156,31 @@
                                 <w:szCs w:val="24"/>
                               </w:rPr>
                             </w:pPr>
-                            <w:bookmarkStart w:id="13" w:name="_Toc137059554"/>
+                            <w:bookmarkStart w:id="13" w:name="_Toc137107915"/>
                             <w:r>
                               <w:t xml:space="preserve">Figure </w:t>
                             </w:r>
-                            <w:fldSimple w:instr=" SEQ Figure \* ARABIC ">
-                              <w:r>
-                                <w:rPr>
-                                  <w:noProof/>
-                                </w:rPr>
-                                <w:t>5</w:t>
-                              </w:r>
-                            </w:fldSimple>
+                            <w:r>
+                              <w:fldChar w:fldCharType="begin"/>
+                            </w:r>
+                            <w:r>
+                              <w:instrText xml:space="preserve"> SEQ Figure \* ARABIC </w:instrText>
+                            </w:r>
+                            <w:r>
+                              <w:fldChar w:fldCharType="separate"/>
+                            </w:r>
+                            <w:r>
+                              <w:rPr>
+                                <w:noProof/>
+                              </w:rPr>
+                              <w:t>5</w:t>
+                            </w:r>
+                            <w:r>
+                              <w:rPr>
+                                <w:noProof/>
+                              </w:rPr>
+                              <w:fldChar w:fldCharType="end"/>
+                            </w:r>
                             <w:r>
                               <w:t>: 4.2.4 extract from main, after user chooses an action.</w:t>
                             </w:r>
@@ -4017,18 +4215,31 @@
                           <w:szCs w:val="24"/>
                         </w:rPr>
                       </w:pPr>
-                      <w:bookmarkStart w:id="14" w:name="_Toc137059554"/>
+                      <w:bookmarkStart w:id="14" w:name="_Toc137107915"/>
                       <w:r>
                         <w:t xml:space="preserve">Figure </w:t>
                       </w:r>
-                      <w:fldSimple w:instr=" SEQ Figure \* ARABIC ">
-                        <w:r>
-                          <w:rPr>
-                            <w:noProof/>
-                          </w:rPr>
-                          <w:t>5</w:t>
-                        </w:r>
-                      </w:fldSimple>
+                      <w:r>
+                        <w:fldChar w:fldCharType="begin"/>
+                      </w:r>
+                      <w:r>
+                        <w:instrText xml:space="preserve"> SEQ Figure \* ARABIC </w:instrText>
+                      </w:r>
+                      <w:r>
+                        <w:fldChar w:fldCharType="separate"/>
+                      </w:r>
+                      <w:r>
+                        <w:rPr>
+                          <w:noProof/>
+                        </w:rPr>
+                        <w:t>5</w:t>
+                      </w:r>
+                      <w:r>
+                        <w:rPr>
+                          <w:noProof/>
+                        </w:rPr>
+                        <w:fldChar w:fldCharType="end"/>
+                      </w:r>
                       <w:r>
                         <w:t>: 4.2.4 extract from main, after user chooses an action.</w:t>
                       </w:r>
@@ -4197,18 +4408,31 @@
                                 <w:szCs w:val="24"/>
                               </w:rPr>
                             </w:pPr>
-                            <w:bookmarkStart w:id="16" w:name="_Toc137059555"/>
+                            <w:bookmarkStart w:id="16" w:name="_Toc137107916"/>
                             <w:r>
                               <w:t xml:space="preserve">Figure </w:t>
                             </w:r>
-                            <w:fldSimple w:instr=" SEQ Figure \* ARABIC ">
-                              <w:r>
-                                <w:rPr>
-                                  <w:noProof/>
-                                </w:rPr>
-                                <w:t>6</w:t>
-                              </w:r>
-                            </w:fldSimple>
+                            <w:r>
+                              <w:fldChar w:fldCharType="begin"/>
+                            </w:r>
+                            <w:r>
+                              <w:instrText xml:space="preserve"> SEQ Figure \* ARABIC </w:instrText>
+                            </w:r>
+                            <w:r>
+                              <w:fldChar w:fldCharType="separate"/>
+                            </w:r>
+                            <w:r>
+                              <w:rPr>
+                                <w:noProof/>
+                              </w:rPr>
+                              <w:t>6</w:t>
+                            </w:r>
+                            <w:r>
+                              <w:rPr>
+                                <w:noProof/>
+                              </w:rPr>
+                              <w:fldChar w:fldCharType="end"/>
+                            </w:r>
                             <w:r>
                               <w:t>: 5.1 extract from main() showing test() function.</w:t>
                             </w:r>
@@ -4244,18 +4468,31 @@
                           <w:szCs w:val="24"/>
                         </w:rPr>
                       </w:pPr>
-                      <w:bookmarkStart w:id="17" w:name="_Toc137059555"/>
+                      <w:bookmarkStart w:id="17" w:name="_Toc137107916"/>
                       <w:r>
                         <w:t xml:space="preserve">Figure </w:t>
                       </w:r>
-                      <w:fldSimple w:instr=" SEQ Figure \* ARABIC ">
-                        <w:r>
-                          <w:rPr>
-                            <w:noProof/>
-                          </w:rPr>
-                          <w:t>6</w:t>
-                        </w:r>
-                      </w:fldSimple>
+                      <w:r>
+                        <w:fldChar w:fldCharType="begin"/>
+                      </w:r>
+                      <w:r>
+                        <w:instrText xml:space="preserve"> SEQ Figure \* ARABIC </w:instrText>
+                      </w:r>
+                      <w:r>
+                        <w:fldChar w:fldCharType="separate"/>
+                      </w:r>
+                      <w:r>
+                        <w:rPr>
+                          <w:noProof/>
+                        </w:rPr>
+                        <w:t>6</w:t>
+                      </w:r>
+                      <w:r>
+                        <w:rPr>
+                          <w:noProof/>
+                        </w:rPr>
+                        <w:fldChar w:fldCharType="end"/>
+                      </w:r>
                       <w:r>
                         <w:t>: 5.1 extract from main() showing test() function.</w:t>
                       </w:r>
@@ -4339,139 +4576,8 @@
         <w:rPr>
           <w:noProof/>
         </w:rPr>
-        <mc:AlternateContent>
-          <mc:Choice Requires="wps">
-            <w:drawing>
-              <wp:anchor distT="0" distB="0" distL="114300" distR="114300" simplePos="0" relativeHeight="251684864" behindDoc="1" locked="0" layoutInCell="1" allowOverlap="1" wp14:anchorId="683E31D9" wp14:editId="3FD56819">
-                <wp:simplePos x="0" y="0"/>
-                <wp:positionH relativeFrom="column">
-                  <wp:posOffset>0</wp:posOffset>
-                </wp:positionH>
-                <wp:positionV relativeFrom="paragraph">
-                  <wp:posOffset>2663190</wp:posOffset>
-                </wp:positionV>
-                <wp:extent cx="3271520" cy="635"/>
-                <wp:effectExtent l="0" t="0" r="5080" b="0"/>
-                <wp:wrapNone/>
-                <wp:docPr id="1442046791" name="Text Box 1"/>
-                <wp:cNvGraphicFramePr/>
-                <a:graphic xmlns:a="http://schemas.openxmlformats.org/drawingml/2006/main">
-                  <a:graphicData uri="http://schemas.microsoft.com/office/word/2010/wordprocessingShape">
-                    <wps:wsp>
-                      <wps:cNvSpPr txBox="1"/>
-                      <wps:spPr>
-                        <a:xfrm>
-                          <a:off x="0" y="0"/>
-                          <a:ext cx="3271520" cy="635"/>
-                        </a:xfrm>
-                        <a:prstGeom prst="rect">
-                          <a:avLst/>
-                        </a:prstGeom>
-                        <a:noFill/>
-                        <a:ln>
-                          <a:noFill/>
-                        </a:ln>
-                      </wps:spPr>
-                      <wps:txbx>
-                        <w:txbxContent>
-                          <w:p>
-                            <w:pPr>
-                              <w:pStyle w:val="Caption"/>
-                              <w:rPr>
-                                <w:noProof/>
-                                <w:szCs w:val="24"/>
-                              </w:rPr>
-                            </w:pPr>
-                            <w:bookmarkStart w:id="18" w:name="_Toc137059556"/>
-                            <w:r>
-                              <w:t xml:space="preserve">Figure </w:t>
-                            </w:r>
-                            <w:fldSimple w:instr=" SEQ Figure \* ARABIC ">
-                              <w:r>
-                                <w:rPr>
-                                  <w:noProof/>
-                                </w:rPr>
-                                <w:t>7</w:t>
-                              </w:r>
-                            </w:fldSimple>
-                            <w:r>
-                              <w:t xml:space="preserve">: 5.3 </w:t>
-                            </w:r>
-                            <w:proofErr w:type="gramStart"/>
-                            <w:r>
-                              <w:t>test(</w:t>
-                            </w:r>
-                            <w:proofErr w:type="gramEnd"/>
-                            <w:r>
-                              <w:t>) function.</w:t>
-                            </w:r>
-                            <w:bookmarkEnd w:id="18"/>
-                          </w:p>
-                        </w:txbxContent>
-                      </wps:txbx>
-                      <wps:bodyPr rot="0" spcFirstLastPara="0" vertOverflow="overflow" horzOverflow="overflow" vert="horz" wrap="square" lIns="0" tIns="0" rIns="0" bIns="0" numCol="1" spcCol="0" rtlCol="0" fromWordArt="0" anchor="t" anchorCtr="0" forceAA="0" compatLnSpc="1">
-                        <a:prstTxWarp prst="textNoShape">
-                          <a:avLst/>
-                        </a:prstTxWarp>
-                        <a:spAutoFit/>
-                      </wps:bodyPr>
-                    </wps:wsp>
-                  </a:graphicData>
-                </a:graphic>
-              </wp:anchor>
-            </w:drawing>
-          </mc:Choice>
-          <mc:Fallback>
-            <w:pict>
-              <v:shape w14:anchorId="683E31D9" id="_x0000_s1033" type="#_x0000_t202" style="position:absolute;left:0;text-align:left;margin-left:0;margin-top:209.7pt;width:257.6pt;height:.05pt;z-index:-251631616;visibility:visible;mso-wrap-style:square;mso-wrap-distance-left:9pt;mso-wrap-distance-top:0;mso-wrap-distance-right:9pt;mso-wrap-distance-bottom:0;mso-position-horizontal:absolute;mso-position-horizontal-relative:text;mso-position-vertical:absolute;mso-position-vertical-relative:text;v-text-anchor:top" o:gfxdata="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" filled="f" stroked="f">
-                <v:textbox style="mso-fit-shape-to-text:t" inset="0,0,0,0">
-                  <w:txbxContent>
-                    <w:p>
-                      <w:pPr>
-                        <w:pStyle w:val="Caption"/>
-                        <w:rPr>
-                          <w:noProof/>
-                          <w:szCs w:val="24"/>
-                        </w:rPr>
-                      </w:pPr>
-                      <w:bookmarkStart w:id="19" w:name="_Toc137059556"/>
-                      <w:r>
-                        <w:t xml:space="preserve">Figure </w:t>
-                      </w:r>
-                      <w:fldSimple w:instr=" SEQ Figure \* ARABIC ">
-                        <w:r>
-                          <w:rPr>
-                            <w:noProof/>
-                          </w:rPr>
-                          <w:t>7</w:t>
-                        </w:r>
-                      </w:fldSimple>
-                      <w:r>
-                        <w:t xml:space="preserve">: 5.3 </w:t>
-                      </w:r>
-                      <w:proofErr w:type="gramStart"/>
-                      <w:r>
-                        <w:t>test(</w:t>
-                      </w:r>
-                      <w:proofErr w:type="gramEnd"/>
-                      <w:r>
-                        <w:t>) function.</w:t>
-                      </w:r>
-                      <w:bookmarkEnd w:id="19"/>
-                    </w:p>
-                  </w:txbxContent>
-                </v:textbox>
-              </v:shape>
-            </w:pict>
-          </mc:Fallback>
-        </mc:AlternateContent>
-      </w:r>
-      <w:r>
-        <w:rPr>
-          <w:noProof/>
-        </w:rPr>
         <w:drawing>
-          <wp:anchor distT="0" distB="0" distL="114300" distR="114300" simplePos="0" relativeHeight="251663360" behindDoc="1" locked="0" layoutInCell="1" allowOverlap="1" wp14:anchorId="2F0017E4" wp14:editId="42BE549E">
+          <wp:anchor distT="0" distB="0" distL="114300" distR="114300" simplePos="0" relativeHeight="251663360" behindDoc="1" locked="0" layoutInCell="1" allowOverlap="1" wp14:anchorId="2F0017E4" wp14:editId="5D72A499">
             <wp:simplePos x="0" y="0"/>
             <wp:positionH relativeFrom="column">
               <wp:posOffset>0</wp:posOffset>
@@ -4539,13 +4645,13 @@
         <mc:AlternateContent>
           <mc:Choice Requires="wps">
             <w:drawing>
-              <wp:anchor distT="0" distB="0" distL="114300" distR="114300" simplePos="0" relativeHeight="251682816" behindDoc="1" locked="0" layoutInCell="1" allowOverlap="1" wp14:anchorId="7DA024BE" wp14:editId="1CAA9A13">
+              <wp:anchor distT="0" distB="0" distL="114300" distR="114300" simplePos="0" relativeHeight="251682816" behindDoc="1" locked="0" layoutInCell="1" allowOverlap="1" wp14:anchorId="3ADCAD34" wp14:editId="5DA11582">
                 <wp:simplePos x="0" y="0"/>
                 <wp:positionH relativeFrom="column">
-                  <wp:posOffset>4614530</wp:posOffset>
+                  <wp:posOffset>4638368</wp:posOffset>
                 </wp:positionH>
                 <wp:positionV relativeFrom="paragraph">
-                  <wp:posOffset>164997</wp:posOffset>
+                  <wp:posOffset>149839</wp:posOffset>
                 </wp:positionV>
                 <wp:extent cx="520996" cy="584790"/>
                 <wp:effectExtent l="0" t="0" r="12700" b="6350"/>
@@ -4579,22 +4685,35 @@
                                 <w:szCs w:val="24"/>
                               </w:rPr>
                             </w:pPr>
-                            <w:bookmarkStart w:id="20" w:name="_Toc137059557"/>
+                            <w:bookmarkStart w:id="18" w:name="_Toc137107917"/>
                             <w:r>
                               <w:t xml:space="preserve">Figure </w:t>
                             </w:r>
-                            <w:fldSimple w:instr=" SEQ Figure \* ARABIC ">
-                              <w:r>
-                                <w:rPr>
-                                  <w:noProof/>
-                                </w:rPr>
-                                <w:t>8</w:t>
-                              </w:r>
-                            </w:fldSimple>
+                            <w:r>
+                              <w:fldChar w:fldCharType="begin"/>
+                            </w:r>
+                            <w:r>
+                              <w:instrText xml:space="preserve"> SEQ Figure \* ARABIC </w:instrText>
+                            </w:r>
+                            <w:r>
+                              <w:fldChar w:fldCharType="separate"/>
+                            </w:r>
+                            <w:r>
+                              <w:rPr>
+                                <w:noProof/>
+                              </w:rPr>
+                              <w:t>8</w:t>
+                            </w:r>
+                            <w:r>
+                              <w:rPr>
+                                <w:noProof/>
+                              </w:rPr>
+                              <w:fldChar w:fldCharType="end"/>
+                            </w:r>
                             <w:r>
                               <w:t>: 5.2b lines 31-60 of TEST file.</w:t>
                             </w:r>
-                            <w:bookmarkEnd w:id="20"/>
+                            <w:bookmarkEnd w:id="18"/>
                           </w:p>
                         </w:txbxContent>
                       </wps:txbx>
@@ -4618,7 +4737,7 @@
           </mc:Choice>
           <mc:Fallback>
             <w:pict>
-              <v:shape w14:anchorId="7DA024BE" id="_x0000_s1034" type="#_x0000_t202" style="position:absolute;margin-left:363.35pt;margin-top:13pt;width:41pt;height:46.05pt;z-index:-251633664;visibility:visible;mso-wrap-style:square;mso-width-percent:0;mso-height-percent:0;mso-wrap-distance-left:9pt;mso-wrap-distance-top:0;mso-wrap-distance-right:9pt;mso-wrap-distance-bottom:0;mso-position-horizontal:absolute;mso-position-horizontal-relative:text;mso-position-vertical:absolute;mso-position-vertical-relative:text;mso-width-percent:0;mso-height-percent:0;mso-width-relative:margin;mso-height-relative:margin;v-text-anchor:top" o:gfxdata="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" filled="f" stroked="f">
+              <v:shape w14:anchorId="3ADCAD34" id="_x0000_s1033" type="#_x0000_t202" style="position:absolute;margin-left:365.25pt;margin-top:11.8pt;width:41pt;height:46.05pt;z-index:-251633664;visibility:visible;mso-wrap-style:square;mso-width-percent:0;mso-height-percent:0;mso-wrap-distance-left:9pt;mso-wrap-distance-top:0;mso-wrap-distance-right:9pt;mso-wrap-distance-bottom:0;mso-position-horizontal:absolute;mso-position-horizontal-relative:text;mso-position-vertical:absolute;mso-position-vertical-relative:text;mso-width-percent:0;mso-height-percent:0;mso-width-relative:margin;mso-height-relative:margin;v-text-anchor:top" o:gfxdata="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" filled="f" stroked="f">
                 <v:textbox inset="0,0,0,0">
                   <w:txbxContent>
                     <w:p>
@@ -4629,22 +4748,35 @@
                           <w:szCs w:val="24"/>
                         </w:rPr>
                       </w:pPr>
-                      <w:bookmarkStart w:id="21" w:name="_Toc137059557"/>
+                      <w:bookmarkStart w:id="19" w:name="_Toc137107917"/>
                       <w:r>
                         <w:t xml:space="preserve">Figure </w:t>
                       </w:r>
-                      <w:fldSimple w:instr=" SEQ Figure \* ARABIC ">
-                        <w:r>
-                          <w:rPr>
-                            <w:noProof/>
-                          </w:rPr>
-                          <w:t>8</w:t>
-                        </w:r>
-                      </w:fldSimple>
+                      <w:r>
+                        <w:fldChar w:fldCharType="begin"/>
+                      </w:r>
+                      <w:r>
+                        <w:instrText xml:space="preserve"> SEQ Figure \* ARABIC </w:instrText>
+                      </w:r>
+                      <w:r>
+                        <w:fldChar w:fldCharType="separate"/>
+                      </w:r>
+                      <w:r>
+                        <w:rPr>
+                          <w:noProof/>
+                        </w:rPr>
+                        <w:t>8</w:t>
+                      </w:r>
+                      <w:r>
+                        <w:rPr>
+                          <w:noProof/>
+                        </w:rPr>
+                        <w:fldChar w:fldCharType="end"/>
+                      </w:r>
                       <w:r>
                         <w:t>: 5.2b lines 31-60 of TEST file.</w:t>
                       </w:r>
-                      <w:bookmarkEnd w:id="21"/>
+                      <w:bookmarkEnd w:id="19"/>
                     </w:p>
                   </w:txbxContent>
                 </v:textbox>
@@ -4660,7 +4792,7 @@
         <mc:AlternateContent>
           <mc:Choice Requires="wps">
             <w:drawing>
-              <wp:anchor distT="0" distB="0" distL="114300" distR="114300" simplePos="0" relativeHeight="251680768" behindDoc="1" locked="0" layoutInCell="1" allowOverlap="1" wp14:anchorId="51F7A7AC" wp14:editId="67D02B49">
+              <wp:anchor distT="0" distB="0" distL="114300" distR="114300" simplePos="0" relativeHeight="251680768" behindDoc="1" locked="0" layoutInCell="1" allowOverlap="1" wp14:anchorId="51F7A7AC" wp14:editId="4EC800B8">
                 <wp:simplePos x="0" y="0"/>
                 <wp:positionH relativeFrom="column">
                   <wp:posOffset>3604113</wp:posOffset>
@@ -4700,22 +4832,35 @@
                                 <w:szCs w:val="24"/>
                               </w:rPr>
                             </w:pPr>
-                            <w:bookmarkStart w:id="22" w:name="_Toc137059558"/>
+                            <w:bookmarkStart w:id="20" w:name="_Toc137107918"/>
                             <w:r>
                               <w:t xml:space="preserve">Figure </w:t>
                             </w:r>
-                            <w:fldSimple w:instr=" SEQ Figure \* ARABIC ">
-                              <w:r>
-                                <w:rPr>
-                                  <w:noProof/>
-                                </w:rPr>
-                                <w:t>9</w:t>
-                              </w:r>
-                            </w:fldSimple>
+                            <w:r>
+                              <w:fldChar w:fldCharType="begin"/>
+                            </w:r>
+                            <w:r>
+                              <w:instrText xml:space="preserve"> SEQ Figure \* ARABIC </w:instrText>
+                            </w:r>
+                            <w:r>
+                              <w:fldChar w:fldCharType="separate"/>
+                            </w:r>
+                            <w:r>
+                              <w:rPr>
+                                <w:noProof/>
+                              </w:rPr>
+                              <w:t>7</w:t>
+                            </w:r>
+                            <w:r>
+                              <w:rPr>
+                                <w:noProof/>
+                              </w:rPr>
+                              <w:fldChar w:fldCharType="end"/>
+                            </w:r>
                             <w:r>
                               <w:t>: 5.2a lines 1-30 of TEST file.</w:t>
                             </w:r>
-                            <w:bookmarkEnd w:id="22"/>
+                            <w:bookmarkEnd w:id="20"/>
                           </w:p>
                         </w:txbxContent>
                       </wps:txbx>
@@ -4736,7 +4881,7 @@
           </mc:Choice>
           <mc:Fallback>
             <w:pict>
-              <v:shape w14:anchorId="51F7A7AC" id="_x0000_s1035" type="#_x0000_t202" style="position:absolute;margin-left:283.8pt;margin-top:12.95pt;width:52.75pt;height:.05pt;z-index:-251635712;visibility:visible;mso-wrap-style:square;mso-width-percent:0;mso-wrap-distance-left:9pt;mso-wrap-distance-top:0;mso-wrap-distance-right:9pt;mso-wrap-distance-bottom:0;mso-position-horizontal:absolute;mso-position-horizontal-relative:text;mso-position-vertical:absolute;mso-position-vertical-relative:text;mso-width-percent:0;mso-width-relative:margin;v-text-anchor:top" o:gfxdata="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" filled="f" stroked="f">
+              <v:shape w14:anchorId="51F7A7AC" id="_x0000_s1034" type="#_x0000_t202" style="position:absolute;margin-left:283.8pt;margin-top:12.95pt;width:52.75pt;height:.05pt;z-index:-251635712;visibility:visible;mso-wrap-style:square;mso-width-percent:0;mso-wrap-distance-left:9pt;mso-wrap-distance-top:0;mso-wrap-distance-right:9pt;mso-wrap-distance-bottom:0;mso-position-horizontal:absolute;mso-position-horizontal-relative:text;mso-position-vertical:absolute;mso-position-vertical-relative:text;mso-width-percent:0;mso-width-relative:margin;v-text-anchor:top" o:gfxdata="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" filled="f" stroked="f">
                 <v:textbox style="mso-fit-shape-to-text:t" inset="0,0,0,0">
                   <w:txbxContent>
                     <w:p>
@@ -4747,22 +4892,35 @@
                           <w:szCs w:val="24"/>
                         </w:rPr>
                       </w:pPr>
-                      <w:bookmarkStart w:id="23" w:name="_Toc137059558"/>
+                      <w:bookmarkStart w:id="21" w:name="_Toc137107918"/>
                       <w:r>
                         <w:t xml:space="preserve">Figure </w:t>
                       </w:r>
-                      <w:fldSimple w:instr=" SEQ Figure \* ARABIC ">
-                        <w:r>
-                          <w:rPr>
-                            <w:noProof/>
-                          </w:rPr>
-                          <w:t>9</w:t>
-                        </w:r>
-                      </w:fldSimple>
+                      <w:r>
+                        <w:fldChar w:fldCharType="begin"/>
+                      </w:r>
+                      <w:r>
+                        <w:instrText xml:space="preserve"> SEQ Figure \* ARABIC </w:instrText>
+                      </w:r>
+                      <w:r>
+                        <w:fldChar w:fldCharType="separate"/>
+                      </w:r>
+                      <w:r>
+                        <w:rPr>
+                          <w:noProof/>
+                        </w:rPr>
+                        <w:t>7</w:t>
+                      </w:r>
+                      <w:r>
+                        <w:rPr>
+                          <w:noProof/>
+                        </w:rPr>
+                        <w:fldChar w:fldCharType="end"/>
+                      </w:r>
                       <w:r>
                         <w:t>: 5.2a lines 1-30 of TEST file.</w:t>
                       </w:r>
-                      <w:bookmarkEnd w:id="23"/>
+                      <w:bookmarkEnd w:id="21"/>
                     </w:p>
                   </w:txbxContent>
                 </v:textbox>
@@ -4900,7 +5058,150 @@
     <w:p/>
     <w:p/>
     <w:p/>
-    <w:p/>
+    <w:p>
+      <w:r>
+        <w:rPr>
+          <w:noProof/>
+        </w:rPr>
+        <mc:AlternateContent>
+          <mc:Choice Requires="wps">
+            <w:drawing>
+              <wp:anchor distT="0" distB="0" distL="114300" distR="114300" simplePos="0" relativeHeight="251684864" behindDoc="1" locked="0" layoutInCell="1" allowOverlap="1" wp14:anchorId="68CA064A" wp14:editId="18D7806E">
+                <wp:simplePos x="0" y="0"/>
+                <wp:positionH relativeFrom="margin">
+                  <wp:align>left</wp:align>
+                </wp:positionH>
+                <wp:positionV relativeFrom="paragraph">
+                  <wp:posOffset>31136</wp:posOffset>
+                </wp:positionV>
+                <wp:extent cx="3271520" cy="635"/>
+                <wp:effectExtent l="0" t="0" r="5080" b="0"/>
+                <wp:wrapNone/>
+                <wp:docPr id="1442046791" name="Text Box 1"/>
+                <wp:cNvGraphicFramePr/>
+                <a:graphic xmlns:a="http://schemas.openxmlformats.org/drawingml/2006/main">
+                  <a:graphicData uri="http://schemas.microsoft.com/office/word/2010/wordprocessingShape">
+                    <wps:wsp>
+                      <wps:cNvSpPr txBox="1"/>
+                      <wps:spPr>
+                        <a:xfrm>
+                          <a:off x="0" y="0"/>
+                          <a:ext cx="3271520" cy="635"/>
+                        </a:xfrm>
+                        <a:prstGeom prst="rect">
+                          <a:avLst/>
+                        </a:prstGeom>
+                        <a:noFill/>
+                        <a:ln>
+                          <a:noFill/>
+                        </a:ln>
+                      </wps:spPr>
+                      <wps:txbx>
+                        <w:txbxContent>
+                          <w:p>
+                            <w:pPr>
+                              <w:pStyle w:val="Caption"/>
+                              <w:rPr>
+                                <w:noProof/>
+                                <w:szCs w:val="24"/>
+                              </w:rPr>
+                            </w:pPr>
+                            <w:bookmarkStart w:id="22" w:name="_Toc137107919"/>
+                            <w:r>
+                              <w:t xml:space="preserve">Figure </w:t>
+                            </w:r>
+                            <w:r>
+                              <w:fldChar w:fldCharType="begin"/>
+                            </w:r>
+                            <w:r>
+                              <w:instrText xml:space="preserve"> SEQ Figure \* ARABIC </w:instrText>
+                            </w:r>
+                            <w:r>
+                              <w:fldChar w:fldCharType="separate"/>
+                            </w:r>
+                            <w:r>
+                              <w:rPr>
+                                <w:noProof/>
+                              </w:rPr>
+                              <w:t>9</w:t>
+                            </w:r>
+                            <w:r>
+                              <w:rPr>
+                                <w:noProof/>
+                              </w:rPr>
+                              <w:fldChar w:fldCharType="end"/>
+                            </w:r>
+                            <w:r>
+                              <w:t>: 5.3 test() function.</w:t>
+                            </w:r>
+                            <w:bookmarkEnd w:id="22"/>
+                          </w:p>
+                        </w:txbxContent>
+                      </wps:txbx>
+                      <wps:bodyPr rot="0" spcFirstLastPara="0" vertOverflow="overflow" horzOverflow="overflow" vert="horz" wrap="square" lIns="0" tIns="0" rIns="0" bIns="0" numCol="1" spcCol="0" rtlCol="0" fromWordArt="0" anchor="t" anchorCtr="0" forceAA="0" compatLnSpc="1">
+                        <a:prstTxWarp prst="textNoShape">
+                          <a:avLst/>
+                        </a:prstTxWarp>
+                        <a:spAutoFit/>
+                      </wps:bodyPr>
+                    </wps:wsp>
+                  </a:graphicData>
+                </a:graphic>
+              </wp:anchor>
+            </w:drawing>
+          </mc:Choice>
+          <mc:Fallback>
+            <w:pict>
+              <v:shape w14:anchorId="68CA064A" id="_x0000_s1035" type="#_x0000_t202" style="position:absolute;margin-left:0;margin-top:2.45pt;width:257.6pt;height:.05pt;z-index:-251631616;visibility:visible;mso-wrap-style:square;mso-wrap-distance-left:9pt;mso-wrap-distance-top:0;mso-wrap-distance-right:9pt;mso-wrap-distance-bottom:0;mso-position-horizontal:left;mso-position-horizontal-relative:margin;mso-position-vertical:absolute;mso-position-vertical-relative:text;v-text-anchor:top" o:gfxdata="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" filled="f" stroked="f">
+                <v:textbox style="mso-fit-shape-to-text:t" inset="0,0,0,0">
+                  <w:txbxContent>
+                    <w:p>
+                      <w:pPr>
+                        <w:pStyle w:val="Caption"/>
+                        <w:rPr>
+                          <w:noProof/>
+                          <w:szCs w:val="24"/>
+                        </w:rPr>
+                      </w:pPr>
+                      <w:bookmarkStart w:id="23" w:name="_Toc137107919"/>
+                      <w:r>
+                        <w:t xml:space="preserve">Figure </w:t>
+                      </w:r>
+                      <w:r>
+                        <w:fldChar w:fldCharType="begin"/>
+                      </w:r>
+                      <w:r>
+                        <w:instrText xml:space="preserve"> SEQ Figure \* ARABIC </w:instrText>
+                      </w:r>
+                      <w:r>
+                        <w:fldChar w:fldCharType="separate"/>
+                      </w:r>
+                      <w:r>
+                        <w:rPr>
+                          <w:noProof/>
+                        </w:rPr>
+                        <w:t>9</w:t>
+                      </w:r>
+                      <w:r>
+                        <w:rPr>
+                          <w:noProof/>
+                        </w:rPr>
+                        <w:fldChar w:fldCharType="end"/>
+                      </w:r>
+                      <w:r>
+                        <w:t>: 5.3 test() function.</w:t>
+                      </w:r>
+                      <w:bookmarkEnd w:id="23"/>
+                    </w:p>
+                  </w:txbxContent>
+                </v:textbox>
+                <w10:wrap anchorx="margin"/>
+              </v:shape>
+            </w:pict>
+          </mc:Fallback>
+        </mc:AlternateContent>
+      </w:r>
+    </w:p>
     <w:p/>
     <w:p>
       <w:r>
@@ -4956,21 +5257,12 @@
         </w:rPr>
         <w:t>‘</w:t>
       </w:r>
-      <w:proofErr w:type="gramStart"/>
       <w:r>
         <w:rPr>
           <w:i/>
           <w:iCs/>
         </w:rPr>
-        <w:t>ui.flush</w:t>
-      </w:r>
-      <w:proofErr w:type="gramEnd"/>
-      <w:r>
-        <w:rPr>
-          <w:i/>
-          <w:iCs/>
-        </w:rPr>
-        <w:t>_input()</w:t>
+        <w:t>ui.flush_input()</w:t>
       </w:r>
       <w:r>
         <w:rPr>
@@ -6502,7 +6794,7 @@
   <w:style w:type="paragraph" w:default="1" w:styleId="Normal">
     <w:name w:val="Normal"/>
     <w:qFormat/>
-    <w:rsid w:val="002B4714"/>
+    <w:rsid w:val="0011034F"/>
     <w:pPr>
       <w:spacing w:line="360" w:lineRule="auto"/>
     </w:pPr>
@@ -6749,7 +7041,6 @@
   <w:style w:type="character" w:default="1" w:styleId="DefaultParagraphFont">
     <w:name w:val="Default Paragraph Font"/>
     <w:uiPriority w:val="1"/>
-    <w:semiHidden/>
     <w:unhideWhenUsed/>
   </w:style>
   <w:style w:type="table" w:default="1" w:styleId="TableNormal">
@@ -7343,6 +7634,18 @@
       <w:szCs w:val="18"/>
     </w:rPr>
   </w:style>
+  <w:style w:type="character" w:styleId="SubtleEmphasis">
+    <w:name w:val="Subtle Emphasis"/>
+    <w:basedOn w:val="DefaultParagraphFont"/>
+    <w:uiPriority w:val="19"/>
+    <w:qFormat/>
+    <w:rsid w:val="004654D7"/>
+    <w:rPr>
+      <w:i/>
+      <w:iCs/>
+      <w:color w:val="404040" w:themeColor="text1" w:themeTint="BF"/>
+    </w:rPr>
+  </w:style>
 </w:styles>
 </file>
 

</xml_diff>

<commit_message>
Flowcharts - Initial Finished
</commit_message>
<xml_diff>
--- a/docs/ICT112 - 2023 - Task 3.docx
+++ b/docs/ICT112 - 2023 - Task 3.docx
@@ -3143,19 +3143,7 @@
         <w:rPr>
           <w:rStyle w:val="SubtleEmphasis"/>
         </w:rPr>
-        <w:t xml:space="preserve">The test plan should include paths (maybe in an input file using piping). You should break the problem into </w:t>
-      </w:r>
-      <w:r>
-        <w:rPr>
-          <w:rStyle w:val="SubtleEmphasis"/>
-        </w:rPr>
-        <w:t>subproblems and</w:t>
-      </w:r>
-      <w:r>
-        <w:rPr>
-          <w:rStyle w:val="SubtleEmphasis"/>
-        </w:rPr>
-        <w:t xml:space="preserve"> solve and test each. E</w:t>
+        <w:t>The test plan should include paths (maybe in an input file using piping). You should break the problem into subproblems and solve and test each. E</w:t>
       </w:r>
       <w:r>
         <w:rPr>
@@ -3213,7 +3201,17 @@
         <w:jc w:val="both"/>
       </w:pPr>
       <w:r>
-        <w:t>The program assumes that the program will be run on either a Windows or Unix/Linux system based on the value of ‘sys.platform’.</w:t>
+        <w:t>The program assumes that the program will be run on either a Windows or Unix/Linux system based on the value of ‘</w:t>
+      </w:r>
+      <w:proofErr w:type="spellStart"/>
+      <w:proofErr w:type="gramStart"/>
+      <w:r>
+        <w:t>sys.platform</w:t>
+      </w:r>
+      <w:proofErr w:type="spellEnd"/>
+      <w:proofErr w:type="gramEnd"/>
+      <w:r>
+        <w:t>’.</w:t>
       </w:r>
     </w:p>
     <w:p>
@@ -3232,9 +3230,11 @@
       <w:r>
         <w:t>‘</w:t>
       </w:r>
+      <w:proofErr w:type="spellStart"/>
       <w:r>
         <w:t>msvcrt</w:t>
       </w:r>
+      <w:proofErr w:type="spellEnd"/>
       <w:r>
         <w:t>’</w:t>
       </w:r>
@@ -3244,9 +3244,11 @@
       <w:r>
         <w:t>‘</w:t>
       </w:r>
+      <w:proofErr w:type="spellStart"/>
       <w:r>
         <w:t>termios</w:t>
       </w:r>
+      <w:proofErr w:type="spellEnd"/>
       <w:r>
         <w:t>’</w:t>
       </w:r>
@@ -3256,9 +3258,11 @@
       <w:r>
         <w:t>‘</w:t>
       </w:r>
+      <w:proofErr w:type="spellStart"/>
       <w:r>
         <w:t>tty</w:t>
       </w:r>
+      <w:proofErr w:type="spellEnd"/>
       <w:r>
         <w:t>’</w:t>
       </w:r>
@@ -3345,7 +3349,15 @@
         <w:jc w:val="both"/>
       </w:pPr>
       <w:r>
-        <w:t>The program assumes the availability of certain Python standard library modules such as sys, os, glob, random, and time.</w:t>
+        <w:t xml:space="preserve">The program assumes the availability of certain Python standard library modules such as sys, </w:t>
+      </w:r>
+      <w:proofErr w:type="spellStart"/>
+      <w:r>
+        <w:t>os</w:t>
+      </w:r>
+      <w:proofErr w:type="spellEnd"/>
+      <w:r>
+        <w:t>, glob, random, and time.</w:t>
       </w:r>
     </w:p>
     <w:p>
@@ -3378,6 +3390,108 @@
         <w:pStyle w:val="Heading1"/>
       </w:pPr>
       <w:bookmarkStart w:id="5" w:name="_Toc137050771"/>
+      <w:r>
+        <w:lastRenderedPageBreak/>
+        <w:t>Flowcharts</w:t>
+      </w:r>
+    </w:p>
+    <w:p>
+      <w:pPr>
+        <w:pStyle w:val="Heading2"/>
+      </w:pPr>
+      <w:r>
+        <w:rPr>
+          <w:noProof/>
+        </w:rPr>
+        <w:drawing>
+          <wp:anchor distT="0" distB="0" distL="114300" distR="114300" simplePos="0" relativeHeight="251685888" behindDoc="0" locked="0" layoutInCell="1" allowOverlap="1" wp14:anchorId="26D969F9" wp14:editId="56B8CD22">
+            <wp:simplePos x="0" y="0"/>
+            <wp:positionH relativeFrom="margin">
+              <wp:align>center</wp:align>
+            </wp:positionH>
+            <wp:positionV relativeFrom="paragraph">
+              <wp:posOffset>271549</wp:posOffset>
+            </wp:positionV>
+            <wp:extent cx="7286117" cy="2098964"/>
+            <wp:effectExtent l="0" t="0" r="0" b="0"/>
+            <wp:wrapSquare wrapText="bothSides"/>
+            <wp:docPr id="1605165546" name="Picture 1"/>
+            <wp:cNvGraphicFramePr>
+              <a:graphicFrameLocks xmlns:a="http://schemas.openxmlformats.org/drawingml/2006/main" noChangeAspect="1"/>
+            </wp:cNvGraphicFramePr>
+            <a:graphic xmlns:a="http://schemas.openxmlformats.org/drawingml/2006/main">
+              <a:graphicData uri="http://schemas.openxmlformats.org/drawingml/2006/picture">
+                <pic:pic xmlns:pic="http://schemas.openxmlformats.org/drawingml/2006/picture">
+                  <pic:nvPicPr>
+                    <pic:cNvPr id="0" name="Picture 1"/>
+                    <pic:cNvPicPr>
+                      <a:picLocks noChangeAspect="1" noChangeArrowheads="1"/>
+                    </pic:cNvPicPr>
+                  </pic:nvPicPr>
+                  <pic:blipFill>
+                    <a:blip r:embed="rId20" cstate="print">
+                      <a:extLst>
+                        <a:ext uri="{28A0092B-C50C-407E-A947-70E740481C1C}">
+                          <a14:useLocalDpi xmlns:a14="http://schemas.microsoft.com/office/drawing/2010/main" val="0"/>
+                        </a:ext>
+                      </a:extLst>
+                    </a:blip>
+                    <a:srcRect/>
+                    <a:stretch>
+                      <a:fillRect/>
+                    </a:stretch>
+                  </pic:blipFill>
+                  <pic:spPr bwMode="auto">
+                    <a:xfrm>
+                      <a:off x="0" y="0"/>
+                      <a:ext cx="7286117" cy="2098964"/>
+                    </a:xfrm>
+                    <a:prstGeom prst="rect">
+                      <a:avLst/>
+                    </a:prstGeom>
+                    <a:noFill/>
+                    <a:ln>
+                      <a:noFill/>
+                    </a:ln>
+                  </pic:spPr>
+                </pic:pic>
+              </a:graphicData>
+            </a:graphic>
+            <wp14:sizeRelH relativeFrom="margin">
+              <wp14:pctWidth>0</wp14:pctWidth>
+            </wp14:sizeRelH>
+            <wp14:sizeRelV relativeFrom="margin">
+              <wp14:pctHeight>0</wp14:pctHeight>
+            </wp14:sizeRelV>
+          </wp:anchor>
+        </w:drawing>
+      </w:r>
+      <w:r>
+        <w:t>Initial</w:t>
+      </w:r>
+    </w:p>
+    <w:p/>
+    <w:p>
+      <w:pPr>
+        <w:pStyle w:val="Heading2"/>
+      </w:pPr>
+      <w:r>
+        <w:t>Final</w:t>
+      </w:r>
+    </w:p>
+    <w:p/>
+    <w:p>
+      <w:pPr>
+        <w:spacing w:line="240" w:lineRule="auto"/>
+      </w:pPr>
+      <w:r>
+        <w:br w:type="page"/>
+      </w:r>
+    </w:p>
+    <w:p>
+      <w:pPr>
+        <w:pStyle w:val="Heading1"/>
+      </w:pPr>
       <w:r>
         <w:lastRenderedPageBreak/>
         <w:t>Design</w:t>
@@ -3460,7 +3574,7 @@
                     <pic:cNvPicPr/>
                   </pic:nvPicPr>
                   <pic:blipFill>
-                    <a:blip r:embed="rId20"/>
+                    <a:blip r:embed="rId21"/>
                     <a:stretch>
                       <a:fillRect/>
                     </a:stretch>
@@ -3500,7 +3614,7 @@
                     <pic:cNvPicPr/>
                   </pic:nvPicPr>
                   <pic:blipFill>
-                    <a:blip r:embed="rId21"/>
+                    <a:blip r:embed="rId22"/>
                     <a:stretch>
                       <a:fillRect/>
                     </a:stretch>
@@ -3530,27 +3644,14 @@
       <w:r>
         <w:t xml:space="preserve">Figure </w:t>
       </w:r>
-      <w:r>
-        <w:fldChar w:fldCharType="begin"/>
-      </w:r>
-      <w:r>
-        <w:instrText xml:space="preserve"> SEQ Figure \* ARABIC </w:instrText>
-      </w:r>
-      <w:r>
-        <w:fldChar w:fldCharType="separate"/>
-      </w:r>
-      <w:r>
-        <w:rPr>
-          <w:noProof/>
-        </w:rPr>
-        <w:t>1</w:t>
-      </w:r>
-      <w:r>
-        <w:rPr>
-          <w:noProof/>
-        </w:rPr>
-        <w:fldChar w:fldCharType="end"/>
-      </w:r>
+      <w:fldSimple w:instr=" SEQ Figure \* ARABIC ">
+        <w:r>
+          <w:rPr>
+            <w:noProof/>
+          </w:rPr>
+          <w:t>1</w:t>
+        </w:r>
+      </w:fldSimple>
       <w:r>
         <w:t xml:space="preserve">: 4.2.1a </w:t>
       </w:r>
@@ -3570,27 +3671,14 @@
         <w:tab/>
         <w:t xml:space="preserve">          Figure </w:t>
       </w:r>
-      <w:r>
-        <w:fldChar w:fldCharType="begin"/>
-      </w:r>
-      <w:r>
-        <w:instrText xml:space="preserve"> SEQ Figure \* ARABIC </w:instrText>
-      </w:r>
-      <w:r>
-        <w:fldChar w:fldCharType="separate"/>
-      </w:r>
-      <w:r>
-        <w:rPr>
-          <w:noProof/>
-        </w:rPr>
-        <w:t>2</w:t>
-      </w:r>
-      <w:r>
-        <w:rPr>
-          <w:noProof/>
-        </w:rPr>
-        <w:fldChar w:fldCharType="end"/>
-      </w:r>
+      <w:fldSimple w:instr=" SEQ Figure \* ARABIC ">
+        <w:r>
+          <w:rPr>
+            <w:noProof/>
+          </w:rPr>
+          <w:t>2</w:t>
+        </w:r>
+      </w:fldSimple>
       <w:r>
         <w:t>: 4.2.1b example of running code.</w:t>
       </w:r>
@@ -3681,29 +3769,29 @@
                             <w:r>
                               <w:t xml:space="preserve">Figure </w:t>
                             </w:r>
+                            <w:fldSimple w:instr=" SEQ Figure \* ARABIC ">
+                              <w:r>
+                                <w:rPr>
+                                  <w:noProof/>
+                                </w:rPr>
+                                <w:t>3</w:t>
+                              </w:r>
+                            </w:fldSimple>
                             <w:r>
-                              <w:fldChar w:fldCharType="begin"/>
+                              <w:t xml:space="preserve">: 4.2.2 </w:t>
                             </w:r>
+                            <w:proofErr w:type="spellStart"/>
                             <w:r>
-                              <w:instrText xml:space="preserve"> SEQ Figure \* ARABIC </w:instrText>
+                              <w:t>data_</w:t>
                             </w:r>
+                            <w:proofErr w:type="gramStart"/>
                             <w:r>
-                              <w:fldChar w:fldCharType="separate"/>
+                              <w:t>store.move</w:t>
                             </w:r>
+                            <w:proofErr w:type="spellEnd"/>
+                            <w:proofErr w:type="gramEnd"/>
                             <w:r>
-                              <w:rPr>
-                                <w:noProof/>
-                              </w:rPr>
-                              <w:t>3</w:t>
-                            </w:r>
-                            <w:r>
-                              <w:rPr>
-                                <w:noProof/>
-                              </w:rPr>
-                              <w:fldChar w:fldCharType="end"/>
-                            </w:r>
-                            <w:r>
-                              <w:t>: 4.2.2 data_store.move() function</w:t>
+                              <w:t>() function</w:t>
                             </w:r>
                             <w:bookmarkEnd w:id="9"/>
                           </w:p>
@@ -3734,29 +3822,29 @@
                       <w:r>
                         <w:t xml:space="preserve">Figure </w:t>
                       </w:r>
+                      <w:fldSimple w:instr=" SEQ Figure \* ARABIC ">
+                        <w:r>
+                          <w:rPr>
+                            <w:noProof/>
+                          </w:rPr>
+                          <w:t>3</w:t>
+                        </w:r>
+                      </w:fldSimple>
                       <w:r>
-                        <w:fldChar w:fldCharType="begin"/>
+                        <w:t xml:space="preserve">: 4.2.2 </w:t>
                       </w:r>
+                      <w:proofErr w:type="spellStart"/>
                       <w:r>
-                        <w:instrText xml:space="preserve"> SEQ Figure \* ARABIC </w:instrText>
+                        <w:t>data_</w:t>
                       </w:r>
+                      <w:proofErr w:type="gramStart"/>
                       <w:r>
-                        <w:fldChar w:fldCharType="separate"/>
+                        <w:t>store.move</w:t>
                       </w:r>
+                      <w:proofErr w:type="spellEnd"/>
+                      <w:proofErr w:type="gramEnd"/>
                       <w:r>
-                        <w:rPr>
-                          <w:noProof/>
-                        </w:rPr>
-                        <w:t>3</w:t>
-                      </w:r>
-                      <w:r>
-                        <w:rPr>
-                          <w:noProof/>
-                        </w:rPr>
-                        <w:fldChar w:fldCharType="end"/>
-                      </w:r>
-                      <w:r>
-                        <w:t>: 4.2.2 data_store.move() function</w:t>
+                        <w:t>() function</w:t>
                       </w:r>
                       <w:bookmarkEnd w:id="10"/>
                     </w:p>
@@ -3796,7 +3884,7 @@
                     <pic:cNvPicPr/>
                   </pic:nvPicPr>
                   <pic:blipFill>
-                    <a:blip r:embed="rId22" cstate="print">
+                    <a:blip r:embed="rId23" cstate="print">
                       <a:extLst>
                         <a:ext uri="{28A0092B-C50C-407E-A947-70E740481C1C}">
                           <a14:useLocalDpi xmlns:a14="http://schemas.microsoft.com/office/drawing/2010/main" val="0"/>
@@ -3895,29 +3983,26 @@
                             <w:r>
                               <w:t xml:space="preserve">Figure </w:t>
                             </w:r>
+                            <w:fldSimple w:instr=" SEQ Figure \* ARABIC ">
+                              <w:r>
+                                <w:rPr>
+                                  <w:noProof/>
+                                </w:rPr>
+                                <w:t>4</w:t>
+                              </w:r>
+                            </w:fldSimple>
                             <w:r>
-                              <w:fldChar w:fldCharType="begin"/>
+                              <w:t xml:space="preserve">: 4.2.3 </w:t>
                             </w:r>
+                            <w:proofErr w:type="spellStart"/>
+                            <w:proofErr w:type="gramStart"/>
                             <w:r>
-                              <w:instrText xml:space="preserve"> SEQ Figure \* ARABIC </w:instrText>
+                              <w:t>ui.shop</w:t>
                             </w:r>
+                            <w:proofErr w:type="spellEnd"/>
+                            <w:proofErr w:type="gramEnd"/>
                             <w:r>
-                              <w:fldChar w:fldCharType="separate"/>
-                            </w:r>
-                            <w:r>
-                              <w:rPr>
-                                <w:noProof/>
-                              </w:rPr>
-                              <w:t>4</w:t>
-                            </w:r>
-                            <w:r>
-                              <w:rPr>
-                                <w:noProof/>
-                              </w:rPr>
-                              <w:fldChar w:fldCharType="end"/>
-                            </w:r>
-                            <w:r>
-                              <w:t>: 4.2.3 ui.shop() function</w:t>
+                              <w:t>() function</w:t>
                             </w:r>
                             <w:bookmarkEnd w:id="11"/>
                           </w:p>
@@ -3951,29 +4036,26 @@
                       <w:r>
                         <w:t xml:space="preserve">Figure </w:t>
                       </w:r>
+                      <w:fldSimple w:instr=" SEQ Figure \* ARABIC ">
+                        <w:r>
+                          <w:rPr>
+                            <w:noProof/>
+                          </w:rPr>
+                          <w:t>4</w:t>
+                        </w:r>
+                      </w:fldSimple>
                       <w:r>
-                        <w:fldChar w:fldCharType="begin"/>
+                        <w:t xml:space="preserve">: 4.2.3 </w:t>
                       </w:r>
+                      <w:proofErr w:type="spellStart"/>
+                      <w:proofErr w:type="gramStart"/>
                       <w:r>
-                        <w:instrText xml:space="preserve"> SEQ Figure \* ARABIC </w:instrText>
+                        <w:t>ui.shop</w:t>
                       </w:r>
+                      <w:proofErr w:type="spellEnd"/>
+                      <w:proofErr w:type="gramEnd"/>
                       <w:r>
-                        <w:fldChar w:fldCharType="separate"/>
-                      </w:r>
-                      <w:r>
-                        <w:rPr>
-                          <w:noProof/>
-                        </w:rPr>
-                        <w:t>4</w:t>
-                      </w:r>
-                      <w:r>
-                        <w:rPr>
-                          <w:noProof/>
-                        </w:rPr>
-                        <w:fldChar w:fldCharType="end"/>
-                      </w:r>
-                      <w:r>
-                        <w:t>: 4.2.3 ui.shop() function</w:t>
+                        <w:t>() function</w:t>
                       </w:r>
                       <w:bookmarkEnd w:id="12"/>
                     </w:p>
@@ -4013,7 +4095,7 @@
                     <pic:cNvPicPr/>
                   </pic:nvPicPr>
                   <pic:blipFill>
-                    <a:blip r:embed="rId23">
+                    <a:blip r:embed="rId24">
                       <a:extLst>
                         <a:ext uri="{28A0092B-C50C-407E-A947-70E740481C1C}">
                           <a14:useLocalDpi xmlns:a14="http://schemas.microsoft.com/office/drawing/2010/main" val="0"/>
@@ -4046,7 +4128,15 @@
         </w:drawing>
       </w:r>
       <w:r>
-        <w:t>Or like with shop, where it makes the shop display to the user, and allows them to choose something to buy, then returns the results to the data_store, to be stored.</w:t>
+        <w:t xml:space="preserve">Or like with shop, where it makes the shop display to the user, and allows them to choose something to buy, then returns the results to the </w:t>
+      </w:r>
+      <w:proofErr w:type="spellStart"/>
+      <w:r>
+        <w:t>data_store</w:t>
+      </w:r>
+      <w:proofErr w:type="spellEnd"/>
+      <w:r>
+        <w:t>, to be stored.</w:t>
       </w:r>
     </w:p>
     <w:p>
@@ -4067,7 +4157,15 @@
         <w:t>what it does is call</w:t>
       </w:r>
       <w:r>
-        <w:t xml:space="preserve"> the data_store to save the current state of all of the rooms and the player’s information to file, then </w:t>
+        <w:t xml:space="preserve"> the </w:t>
+      </w:r>
+      <w:proofErr w:type="spellStart"/>
+      <w:r>
+        <w:t>data_store</w:t>
+      </w:r>
+      <w:proofErr w:type="spellEnd"/>
+      <w:r>
+        <w:t xml:space="preserve"> to save the current state of all of the rooms and the player’s information to file, then </w:t>
       </w:r>
       <w:r>
         <w:t>exits</w:t>
@@ -4078,8 +4176,15 @@
       <w:r>
         <w:t>‘</w:t>
       </w:r>
-      <w:r>
-        <w:t>sys.exit()</w:t>
+      <w:proofErr w:type="spellStart"/>
+      <w:proofErr w:type="gramStart"/>
+      <w:r>
+        <w:t>sys.exit</w:t>
+      </w:r>
+      <w:proofErr w:type="spellEnd"/>
+      <w:proofErr w:type="gramEnd"/>
+      <w:r>
+        <w:t>()</w:t>
       </w:r>
       <w:r>
         <w:t>’, the only warning being the print() call in the UI in the save function mentioned earlier</w:t>
@@ -4160,27 +4265,14 @@
                             <w:r>
                               <w:t xml:space="preserve">Figure </w:t>
                             </w:r>
-                            <w:r>
-                              <w:fldChar w:fldCharType="begin"/>
-                            </w:r>
-                            <w:r>
-                              <w:instrText xml:space="preserve"> SEQ Figure \* ARABIC </w:instrText>
-                            </w:r>
-                            <w:r>
-                              <w:fldChar w:fldCharType="separate"/>
-                            </w:r>
-                            <w:r>
-                              <w:rPr>
-                                <w:noProof/>
-                              </w:rPr>
-                              <w:t>5</w:t>
-                            </w:r>
-                            <w:r>
-                              <w:rPr>
-                                <w:noProof/>
-                              </w:rPr>
-                              <w:fldChar w:fldCharType="end"/>
-                            </w:r>
+                            <w:fldSimple w:instr=" SEQ Figure \* ARABIC ">
+                              <w:r>
+                                <w:rPr>
+                                  <w:noProof/>
+                                </w:rPr>
+                                <w:t>5</w:t>
+                              </w:r>
+                            </w:fldSimple>
                             <w:r>
                               <w:t>: 4.2.4 extract from main, after user chooses an action.</w:t>
                             </w:r>
@@ -4219,27 +4311,14 @@
                       <w:r>
                         <w:t xml:space="preserve">Figure </w:t>
                       </w:r>
-                      <w:r>
-                        <w:fldChar w:fldCharType="begin"/>
-                      </w:r>
-                      <w:r>
-                        <w:instrText xml:space="preserve"> SEQ Figure \* ARABIC </w:instrText>
-                      </w:r>
-                      <w:r>
-                        <w:fldChar w:fldCharType="separate"/>
-                      </w:r>
-                      <w:r>
-                        <w:rPr>
-                          <w:noProof/>
-                        </w:rPr>
-                        <w:t>5</w:t>
-                      </w:r>
-                      <w:r>
-                        <w:rPr>
-                          <w:noProof/>
-                        </w:rPr>
-                        <w:fldChar w:fldCharType="end"/>
-                      </w:r>
+                      <w:fldSimple w:instr=" SEQ Figure \* ARABIC ">
+                        <w:r>
+                          <w:rPr>
+                            <w:noProof/>
+                          </w:rPr>
+                          <w:t>5</w:t>
+                        </w:r>
+                      </w:fldSimple>
                       <w:r>
                         <w:t>: 4.2.4 extract from main, after user chooses an action.</w:t>
                       </w:r>
@@ -4273,7 +4352,7 @@
                     <pic:cNvPicPr/>
                   </pic:nvPicPr>
                   <pic:blipFill>
-                    <a:blip r:embed="rId24"/>
+                    <a:blip r:embed="rId25"/>
                     <a:stretch>
                       <a:fillRect/>
                     </a:stretch>
@@ -4335,7 +4414,7 @@
       <w:r>
         <w:t xml:space="preserve">the </w:t>
       </w:r>
-      <w:hyperlink r:id="rId25" w:history="1">
+      <w:hyperlink r:id="rId26" w:history="1">
         <w:r>
           <w:rPr>
             <w:rStyle w:val="Hyperlink"/>
@@ -4412,29 +4491,24 @@
                             <w:r>
                               <w:t xml:space="preserve">Figure </w:t>
                             </w:r>
+                            <w:fldSimple w:instr=" SEQ Figure \* ARABIC ">
+                              <w:r>
+                                <w:rPr>
+                                  <w:noProof/>
+                                </w:rPr>
+                                <w:t>6</w:t>
+                              </w:r>
+                            </w:fldSimple>
                             <w:r>
-                              <w:fldChar w:fldCharType="begin"/>
+                              <w:t xml:space="preserve">: 5.1 extract from </w:t>
                             </w:r>
+                            <w:proofErr w:type="gramStart"/>
                             <w:r>
-                              <w:instrText xml:space="preserve"> SEQ Figure \* ARABIC </w:instrText>
+                              <w:t>main(</w:t>
                             </w:r>
+                            <w:proofErr w:type="gramEnd"/>
                             <w:r>
-                              <w:fldChar w:fldCharType="separate"/>
-                            </w:r>
-                            <w:r>
-                              <w:rPr>
-                                <w:noProof/>
-                              </w:rPr>
-                              <w:t>6</w:t>
-                            </w:r>
-                            <w:r>
-                              <w:rPr>
-                                <w:noProof/>
-                              </w:rPr>
-                              <w:fldChar w:fldCharType="end"/>
-                            </w:r>
-                            <w:r>
-                              <w:t>: 5.1 extract from main() showing test() function.</w:t>
+                              <w:t>) showing test() function.</w:t>
                             </w:r>
                             <w:bookmarkEnd w:id="16"/>
                           </w:p>
@@ -4472,29 +4546,24 @@
                       <w:r>
                         <w:t xml:space="preserve">Figure </w:t>
                       </w:r>
+                      <w:fldSimple w:instr=" SEQ Figure \* ARABIC ">
+                        <w:r>
+                          <w:rPr>
+                            <w:noProof/>
+                          </w:rPr>
+                          <w:t>6</w:t>
+                        </w:r>
+                      </w:fldSimple>
                       <w:r>
-                        <w:fldChar w:fldCharType="begin"/>
+                        <w:t xml:space="preserve">: 5.1 extract from </w:t>
                       </w:r>
+                      <w:proofErr w:type="gramStart"/>
                       <w:r>
-                        <w:instrText xml:space="preserve"> SEQ Figure \* ARABIC </w:instrText>
+                        <w:t>main(</w:t>
                       </w:r>
+                      <w:proofErr w:type="gramEnd"/>
                       <w:r>
-                        <w:fldChar w:fldCharType="separate"/>
-                      </w:r>
-                      <w:r>
-                        <w:rPr>
-                          <w:noProof/>
-                        </w:rPr>
-                        <w:t>6</w:t>
-                      </w:r>
-                      <w:r>
-                        <w:rPr>
-                          <w:noProof/>
-                        </w:rPr>
-                        <w:fldChar w:fldCharType="end"/>
-                      </w:r>
-                      <w:r>
-                        <w:t>: 5.1 extract from main() showing test() function.</w:t>
+                        <w:t>) showing test() function.</w:t>
                       </w:r>
                       <w:bookmarkEnd w:id="17"/>
                     </w:p>
@@ -4533,7 +4602,7 @@
                     <pic:cNvPicPr/>
                   </pic:nvPicPr>
                   <pic:blipFill rotWithShape="1">
-                    <a:blip r:embed="rId26">
+                    <a:blip r:embed="rId27">
                       <a:extLst>
                         <a:ext uri="{28A0092B-C50C-407E-A947-70E740481C1C}">
                           <a14:useLocalDpi xmlns:a14="http://schemas.microsoft.com/office/drawing/2010/main" val="0"/>
@@ -4602,7 +4671,7 @@
                     </pic:cNvPicPr>
                   </pic:nvPicPr>
                   <pic:blipFill rotWithShape="1">
-                    <a:blip r:embed="rId27" cstate="print">
+                    <a:blip r:embed="rId28" cstate="print">
                       <a:extLst>
                         <a:ext uri="{28A0092B-C50C-407E-A947-70E740481C1C}">
                           <a14:useLocalDpi xmlns:a14="http://schemas.microsoft.com/office/drawing/2010/main" val="0"/>
@@ -4689,27 +4758,14 @@
                             <w:r>
                               <w:t xml:space="preserve">Figure </w:t>
                             </w:r>
-                            <w:r>
-                              <w:fldChar w:fldCharType="begin"/>
-                            </w:r>
-                            <w:r>
-                              <w:instrText xml:space="preserve"> SEQ Figure \* ARABIC </w:instrText>
-                            </w:r>
-                            <w:r>
-                              <w:fldChar w:fldCharType="separate"/>
-                            </w:r>
-                            <w:r>
-                              <w:rPr>
-                                <w:noProof/>
-                              </w:rPr>
-                              <w:t>8</w:t>
-                            </w:r>
-                            <w:r>
-                              <w:rPr>
-                                <w:noProof/>
-                              </w:rPr>
-                              <w:fldChar w:fldCharType="end"/>
-                            </w:r>
+                            <w:fldSimple w:instr=" SEQ Figure \* ARABIC ">
+                              <w:r>
+                                <w:rPr>
+                                  <w:noProof/>
+                                </w:rPr>
+                                <w:t>8</w:t>
+                              </w:r>
+                            </w:fldSimple>
                             <w:r>
                               <w:t>: 5.2b lines 31-60 of TEST file.</w:t>
                             </w:r>
@@ -4752,27 +4808,14 @@
                       <w:r>
                         <w:t xml:space="preserve">Figure </w:t>
                       </w:r>
-                      <w:r>
-                        <w:fldChar w:fldCharType="begin"/>
-                      </w:r>
-                      <w:r>
-                        <w:instrText xml:space="preserve"> SEQ Figure \* ARABIC </w:instrText>
-                      </w:r>
-                      <w:r>
-                        <w:fldChar w:fldCharType="separate"/>
-                      </w:r>
-                      <w:r>
-                        <w:rPr>
-                          <w:noProof/>
-                        </w:rPr>
-                        <w:t>8</w:t>
-                      </w:r>
-                      <w:r>
-                        <w:rPr>
-                          <w:noProof/>
-                        </w:rPr>
-                        <w:fldChar w:fldCharType="end"/>
-                      </w:r>
+                      <w:fldSimple w:instr=" SEQ Figure \* ARABIC ">
+                        <w:r>
+                          <w:rPr>
+                            <w:noProof/>
+                          </w:rPr>
+                          <w:t>8</w:t>
+                        </w:r>
+                      </w:fldSimple>
                       <w:r>
                         <w:t>: 5.2b lines 31-60 of TEST file.</w:t>
                       </w:r>
@@ -4836,27 +4879,14 @@
                             <w:r>
                               <w:t xml:space="preserve">Figure </w:t>
                             </w:r>
-                            <w:r>
-                              <w:fldChar w:fldCharType="begin"/>
-                            </w:r>
-                            <w:r>
-                              <w:instrText xml:space="preserve"> SEQ Figure \* ARABIC </w:instrText>
-                            </w:r>
-                            <w:r>
-                              <w:fldChar w:fldCharType="separate"/>
-                            </w:r>
-                            <w:r>
-                              <w:rPr>
-                                <w:noProof/>
-                              </w:rPr>
-                              <w:t>7</w:t>
-                            </w:r>
-                            <w:r>
-                              <w:rPr>
-                                <w:noProof/>
-                              </w:rPr>
-                              <w:fldChar w:fldCharType="end"/>
-                            </w:r>
+                            <w:fldSimple w:instr=" SEQ Figure \* ARABIC ">
+                              <w:r>
+                                <w:rPr>
+                                  <w:noProof/>
+                                </w:rPr>
+                                <w:t>7</w:t>
+                              </w:r>
+                            </w:fldSimple>
                             <w:r>
                               <w:t>: 5.2a lines 1-30 of TEST file.</w:t>
                             </w:r>
@@ -4896,27 +4926,14 @@
                       <w:r>
                         <w:t xml:space="preserve">Figure </w:t>
                       </w:r>
-                      <w:r>
-                        <w:fldChar w:fldCharType="begin"/>
-                      </w:r>
-                      <w:r>
-                        <w:instrText xml:space="preserve"> SEQ Figure \* ARABIC </w:instrText>
-                      </w:r>
-                      <w:r>
-                        <w:fldChar w:fldCharType="separate"/>
-                      </w:r>
-                      <w:r>
-                        <w:rPr>
-                          <w:noProof/>
-                        </w:rPr>
-                        <w:t>7</w:t>
-                      </w:r>
-                      <w:r>
-                        <w:rPr>
-                          <w:noProof/>
-                        </w:rPr>
-                        <w:fldChar w:fldCharType="end"/>
-                      </w:r>
+                      <w:fldSimple w:instr=" SEQ Figure \* ARABIC ">
+                        <w:r>
+                          <w:rPr>
+                            <w:noProof/>
+                          </w:rPr>
+                          <w:t>7</w:t>
+                        </w:r>
+                      </w:fldSimple>
                       <w:r>
                         <w:t>: 5.2a lines 1-30 of TEST file.</w:t>
                       </w:r>
@@ -4957,7 +4974,7 @@
                     <pic:cNvPicPr/>
                   </pic:nvPicPr>
                   <pic:blipFill>
-                    <a:blip r:embed="rId28" cstate="print">
+                    <a:blip r:embed="rId29" cstate="print">
                       <a:extLst>
                         <a:ext uri="{28A0092B-C50C-407E-A947-70E740481C1C}">
                           <a14:useLocalDpi xmlns:a14="http://schemas.microsoft.com/office/drawing/2010/main" val="0"/>
@@ -5017,7 +5034,7 @@
                     <pic:cNvPicPr/>
                   </pic:nvPicPr>
                   <pic:blipFill>
-                    <a:blip r:embed="rId29" cstate="print">
+                    <a:blip r:embed="rId30" cstate="print">
                       <a:extLst>
                         <a:ext uri="{28A0092B-C50C-407E-A947-70E740481C1C}">
                           <a14:useLocalDpi xmlns:a14="http://schemas.microsoft.com/office/drawing/2010/main" val="0"/>
@@ -5110,29 +5127,24 @@
                             <w:r>
                               <w:t xml:space="preserve">Figure </w:t>
                             </w:r>
+                            <w:fldSimple w:instr=" SEQ Figure \* ARABIC ">
+                              <w:r>
+                                <w:rPr>
+                                  <w:noProof/>
+                                </w:rPr>
+                                <w:t>9</w:t>
+                              </w:r>
+                            </w:fldSimple>
                             <w:r>
-                              <w:fldChar w:fldCharType="begin"/>
+                              <w:t xml:space="preserve">: 5.3 </w:t>
                             </w:r>
+                            <w:proofErr w:type="gramStart"/>
                             <w:r>
-                              <w:instrText xml:space="preserve"> SEQ Figure \* ARABIC </w:instrText>
+                              <w:t>test(</w:t>
                             </w:r>
+                            <w:proofErr w:type="gramEnd"/>
                             <w:r>
-                              <w:fldChar w:fldCharType="separate"/>
-                            </w:r>
-                            <w:r>
-                              <w:rPr>
-                                <w:noProof/>
-                              </w:rPr>
-                              <w:t>9</w:t>
-                            </w:r>
-                            <w:r>
-                              <w:rPr>
-                                <w:noProof/>
-                              </w:rPr>
-                              <w:fldChar w:fldCharType="end"/>
-                            </w:r>
-                            <w:r>
-                              <w:t>: 5.3 test() function.</w:t>
+                              <w:t>) function.</w:t>
                             </w:r>
                             <w:bookmarkEnd w:id="22"/>
                           </w:p>
@@ -5167,29 +5179,24 @@
                       <w:r>
                         <w:t xml:space="preserve">Figure </w:t>
                       </w:r>
+                      <w:fldSimple w:instr=" SEQ Figure \* ARABIC ">
+                        <w:r>
+                          <w:rPr>
+                            <w:noProof/>
+                          </w:rPr>
+                          <w:t>9</w:t>
+                        </w:r>
+                      </w:fldSimple>
                       <w:r>
-                        <w:fldChar w:fldCharType="begin"/>
+                        <w:t xml:space="preserve">: 5.3 </w:t>
                       </w:r>
+                      <w:proofErr w:type="gramStart"/>
                       <w:r>
-                        <w:instrText xml:space="preserve"> SEQ Figure \* ARABIC </w:instrText>
+                        <w:t>test(</w:t>
                       </w:r>
+                      <w:proofErr w:type="gramEnd"/>
                       <w:r>
-                        <w:fldChar w:fldCharType="separate"/>
-                      </w:r>
-                      <w:r>
-                        <w:rPr>
-                          <w:noProof/>
-                        </w:rPr>
-                        <w:t>9</w:t>
-                      </w:r>
-                      <w:r>
-                        <w:rPr>
-                          <w:noProof/>
-                        </w:rPr>
-                        <w:fldChar w:fldCharType="end"/>
-                      </w:r>
-                      <w:r>
-                        <w:t>: 5.3 test() function.</w:t>
+                        <w:t>) function.</w:t>
                       </w:r>
                       <w:bookmarkEnd w:id="23"/>
                     </w:p>
@@ -5219,6 +5226,7 @@
       <w:r>
         <w:t>‘</w:t>
       </w:r>
+      <w:proofErr w:type="spellStart"/>
       <w:r>
         <w:rPr>
           <w:i/>
@@ -5226,6 +5234,7 @@
         </w:rPr>
         <w:t>ui.test_mode</w:t>
       </w:r>
+      <w:proofErr w:type="spellEnd"/>
       <w:r>
         <w:rPr>
           <w:i/>
@@ -5257,12 +5266,30 @@
         </w:rPr>
         <w:t>‘</w:t>
       </w:r>
+      <w:proofErr w:type="spellStart"/>
+      <w:proofErr w:type="gramStart"/>
       <w:r>
         <w:rPr>
           <w:i/>
           <w:iCs/>
         </w:rPr>
-        <w:t>ui.flush_input()</w:t>
+        <w:t>ui.flush</w:t>
+      </w:r>
+      <w:proofErr w:type="gramEnd"/>
+      <w:r>
+        <w:rPr>
+          <w:i/>
+          <w:iCs/>
+        </w:rPr>
+        <w:t>_input</w:t>
+      </w:r>
+      <w:proofErr w:type="spellEnd"/>
+      <w:r>
+        <w:rPr>
+          <w:i/>
+          <w:iCs/>
+        </w:rPr>
+        <w:t>()</w:t>
       </w:r>
       <w:r>
         <w:rPr>
@@ -7041,6 +7068,7 @@
   <w:style w:type="character" w:default="1" w:styleId="DefaultParagraphFont">
     <w:name w:val="Default Paragraph Font"/>
     <w:uiPriority w:val="1"/>
+    <w:semiHidden/>
     <w:unhideWhenUsed/>
   </w:style>
   <w:style w:type="table" w:default="1" w:styleId="TableNormal">

</xml_diff>

<commit_message>
Flowchart - Final finished + figures
</commit_message>
<xml_diff>
--- a/docs/ICT112 - 2023 - Task 3.docx
+++ b/docs/ICT112 - 2023 - Task 3.docx
@@ -691,7 +691,23 @@
                                         <w:szCs w:val="20"/>
                                       </w:rPr>
                                       <w:br/>
-                                      <w:t xml:space="preserve">Word Count: </w:t>
+                                      <w:t>Word Count:</w:t>
+                                    </w:r>
+                                    <w:r>
+                                      <w:rPr>
+                                        <w:color w:val="595959" w:themeColor="text1" w:themeTint="A6"/>
+                                        <w:sz w:val="20"/>
+                                        <w:szCs w:val="20"/>
+                                      </w:rPr>
+                                      <w:t xml:space="preserve"> 1653</w:t>
+                                    </w:r>
+                                    <w:r>
+                                      <w:rPr>
+                                        <w:color w:val="595959" w:themeColor="text1" w:themeTint="A6"/>
+                                        <w:sz w:val="20"/>
+                                        <w:szCs w:val="20"/>
+                                      </w:rPr>
+                                      <w:t xml:space="preserve"> </w:t>
                                     </w:r>
                                   </w:sdtContent>
                                 </w:sdt>
@@ -718,7 +734,11 @@
               </mc:Choice>
               <mc:Fallback>
                 <w:pict>
-                  <v:shape w14:anchorId="30752D12" id="Text Box 153" o:spid="_x0000_s1027" type="#_x0000_t202" style="position:absolute;margin-left:0;margin-top:0;width:8in;height:79.5pt;z-index:251661312;visibility:visible;mso-wrap-style:square;mso-width-percent:941;mso-height-percent:100;mso-top-percent:700;mso-wrap-distance-left:9pt;mso-wrap-distance-top:0;mso-wrap-distance-right:9pt;mso-wrap-distance-bottom:0;mso-position-horizontal:center;mso-position-horizontal-relative:page;mso-position-vertical-relative:page;mso-width-percent:941;mso-height-percent:100;mso-top-percent:700;mso-width-relative:page;mso-height-relative:page;v-text-anchor:top" o:gfxdata="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" filled="f" stroked="f" strokeweight=".5pt">
+                  <v:shapetype w14:anchorId="30752D12" id="_x0000_t202" coordsize="21600,21600" o:spt="202" path="m,l,21600r21600,l21600,xe">
+                    <v:stroke joinstyle="miter"/>
+                    <v:path gradientshapeok="t" o:connecttype="rect"/>
+                  </v:shapetype>
+                  <v:shape id="Text Box 153" o:spid="_x0000_s1027" type="#_x0000_t202" style="position:absolute;margin-left:0;margin-top:0;width:8in;height:79.5pt;z-index:251661312;visibility:visible;mso-wrap-style:square;mso-width-percent:941;mso-height-percent:100;mso-top-percent:700;mso-wrap-distance-left:9pt;mso-wrap-distance-top:0;mso-wrap-distance-right:9pt;mso-wrap-distance-bottom:0;mso-position-horizontal:center;mso-position-horizontal-relative:page;mso-position-vertical-relative:page;mso-width-percent:941;mso-height-percent:100;mso-top-percent:700;mso-width-relative:page;mso-height-relative:page;v-text-anchor:top" o:gfxdata="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" filled="f" stroked="f" strokeweight=".5pt">
                     <v:textbox style="mso-fit-shape-to-text:t" inset="126pt,0,54pt,0">
                       <w:txbxContent>
                         <w:p>
@@ -796,7 +816,23 @@
                                   <w:szCs w:val="20"/>
                                 </w:rPr>
                                 <w:br/>
-                                <w:t xml:space="preserve">Word Count: </w:t>
+                                <w:t>Word Count:</w:t>
+                              </w:r>
+                              <w:r>
+                                <w:rPr>
+                                  <w:color w:val="595959" w:themeColor="text1" w:themeTint="A6"/>
+                                  <w:sz w:val="20"/>
+                                  <w:szCs w:val="20"/>
+                                </w:rPr>
+                                <w:t xml:space="preserve"> 1653</w:t>
+                              </w:r>
+                              <w:r>
+                                <w:rPr>
+                                  <w:color w:val="595959" w:themeColor="text1" w:themeTint="A6"/>
+                                  <w:sz w:val="20"/>
+                                  <w:szCs w:val="20"/>
+                                </w:rPr>
+                                <w:t xml:space="preserve"> </w:t>
                               </w:r>
                             </w:sdtContent>
                           </w:sdt>
@@ -1236,7 +1272,7 @@
             </w:rPr>
             <w:fldChar w:fldCharType="separate"/>
           </w:r>
-          <w:hyperlink w:anchor="_Toc137050768" w:history="1">
+          <w:hyperlink w:anchor="_Toc137112626" w:history="1">
             <w:r>
               <w:rPr>
                 <w:rStyle w:val="Hyperlink"/>
@@ -1286,7 +1322,7 @@
                 <w:noProof/>
                 <w:webHidden/>
               </w:rPr>
-              <w:instrText xml:space="preserve"> PAGEREF _Toc137050768 \h </w:instrText>
+              <w:instrText xml:space="preserve"> PAGEREF _Toc137112626 \h </w:instrText>
             </w:r>
             <w:r>
               <w:rPr>
@@ -1338,7 +1374,7 @@
               <w14:ligatures w14:val="standardContextual"/>
             </w:rPr>
           </w:pPr>
-          <w:hyperlink w:anchor="_Toc137050769" w:history="1">
+          <w:hyperlink w:anchor="_Toc137112627" w:history="1">
             <w:r>
               <w:rPr>
                 <w:rStyle w:val="Hyperlink"/>
@@ -1388,7 +1424,7 @@
                 <w:noProof/>
                 <w:webHidden/>
               </w:rPr>
-              <w:instrText xml:space="preserve"> PAGEREF _Toc137050769 \h </w:instrText>
+              <w:instrText xml:space="preserve"> PAGEREF _Toc137112627 \h </w:instrText>
             </w:r>
             <w:r>
               <w:rPr>
@@ -1440,7 +1476,7 @@
               <w14:ligatures w14:val="standardContextual"/>
             </w:rPr>
           </w:pPr>
-          <w:hyperlink w:anchor="_Toc137050770" w:history="1">
+          <w:hyperlink w:anchor="_Toc137112628" w:history="1">
             <w:r>
               <w:rPr>
                 <w:rStyle w:val="Hyperlink"/>
@@ -1490,7 +1526,7 @@
                 <w:noProof/>
                 <w:webHidden/>
               </w:rPr>
-              <w:instrText xml:space="preserve"> PAGEREF _Toc137050770 \h </w:instrText>
+              <w:instrText xml:space="preserve"> PAGEREF _Toc137112628 \h </w:instrText>
             </w:r>
             <w:r>
               <w:rPr>
@@ -1542,7 +1578,7 @@
               <w14:ligatures w14:val="standardContextual"/>
             </w:rPr>
           </w:pPr>
-          <w:hyperlink w:anchor="_Toc137050771" w:history="1">
+          <w:hyperlink w:anchor="_Toc137112629" w:history="1">
             <w:r>
               <w:rPr>
                 <w:rStyle w:val="Hyperlink"/>
@@ -1571,7 +1607,7 @@
                 <w:rStyle w:val="Hyperlink"/>
                 <w:noProof/>
               </w:rPr>
-              <w:t>Design</w:t>
+              <w:t>Flowcharts</w:t>
             </w:r>
             <w:r>
               <w:rPr>
@@ -1592,7 +1628,7 @@
                 <w:noProof/>
                 <w:webHidden/>
               </w:rPr>
-              <w:instrText xml:space="preserve"> PAGEREF _Toc137050771 \h </w:instrText>
+              <w:instrText xml:space="preserve"> PAGEREF _Toc137112629 \h </w:instrText>
             </w:r>
             <w:r>
               <w:rPr>
@@ -1640,7 +1676,7 @@
               <w14:ligatures w14:val="standardContextual"/>
             </w:rPr>
           </w:pPr>
-          <w:hyperlink w:anchor="_Toc137050772" w:history="1">
+          <w:hyperlink w:anchor="_Toc137112630" w:history="1">
             <w:r>
               <w:rPr>
                 <w:rStyle w:val="Hyperlink"/>
@@ -1665,7 +1701,7 @@
                 <w:rStyle w:val="Hyperlink"/>
                 <w:noProof/>
               </w:rPr>
-              <w:t>Top-Level</w:t>
+              <w:t>Initial</w:t>
             </w:r>
             <w:r>
               <w:rPr>
@@ -1686,7 +1722,7 @@
                 <w:noProof/>
                 <w:webHidden/>
               </w:rPr>
-              <w:instrText xml:space="preserve"> PAGEREF _Toc137050772 \h </w:instrText>
+              <w:instrText xml:space="preserve"> PAGEREF _Toc137112630 \h </w:instrText>
             </w:r>
             <w:r>
               <w:rPr>
@@ -1734,7 +1770,7 @@
               <w14:ligatures w14:val="standardContextual"/>
             </w:rPr>
           </w:pPr>
-          <w:hyperlink w:anchor="_Toc137050773" w:history="1">
+          <w:hyperlink w:anchor="_Toc137112631" w:history="1">
             <w:r>
               <w:rPr>
                 <w:rStyle w:val="Hyperlink"/>
@@ -1759,7 +1795,7 @@
                 <w:rStyle w:val="Hyperlink"/>
                 <w:noProof/>
               </w:rPr>
-              <w:t>Detailed</w:t>
+              <w:t>Final</w:t>
             </w:r>
             <w:r>
               <w:rPr>
@@ -1780,7 +1816,7 @@
                 <w:noProof/>
                 <w:webHidden/>
               </w:rPr>
-              <w:instrText xml:space="preserve"> PAGEREF _Toc137050773 \h </w:instrText>
+              <w:instrText xml:space="preserve"> PAGEREF _Toc137112631 \h </w:instrText>
             </w:r>
             <w:r>
               <w:rPr>
@@ -1832,7 +1868,7 @@
               <w14:ligatures w14:val="standardContextual"/>
             </w:rPr>
           </w:pPr>
-          <w:hyperlink w:anchor="_Toc137050774" w:history="1">
+          <w:hyperlink w:anchor="_Toc137112632" w:history="1">
             <w:r>
               <w:rPr>
                 <w:rStyle w:val="Hyperlink"/>
@@ -1861,7 +1897,7 @@
                 <w:rStyle w:val="Hyperlink"/>
                 <w:noProof/>
               </w:rPr>
-              <w:t>Test Plan</w:t>
+              <w:t>Design</w:t>
             </w:r>
             <w:r>
               <w:rPr>
@@ -1882,7 +1918,195 @@
                 <w:noProof/>
                 <w:webHidden/>
               </w:rPr>
-              <w:instrText xml:space="preserve"> PAGEREF _Toc137050774 \h </w:instrText>
+              <w:instrText xml:space="preserve"> PAGEREF _Toc137112632 \h </w:instrText>
+            </w:r>
+            <w:r>
+              <w:rPr>
+                <w:noProof/>
+                <w:webHidden/>
+              </w:rPr>
+            </w:r>
+            <w:r>
+              <w:rPr>
+                <w:noProof/>
+                <w:webHidden/>
+              </w:rPr>
+              <w:fldChar w:fldCharType="separate"/>
+            </w:r>
+            <w:r>
+              <w:rPr>
+                <w:noProof/>
+                <w:webHidden/>
+              </w:rPr>
+              <w:t>5</w:t>
+            </w:r>
+            <w:r>
+              <w:rPr>
+                <w:noProof/>
+                <w:webHidden/>
+              </w:rPr>
+              <w:fldChar w:fldCharType="end"/>
+            </w:r>
+          </w:hyperlink>
+        </w:p>
+        <w:p>
+          <w:pPr>
+            <w:pStyle w:val="TOC2"/>
+            <w:tabs>
+              <w:tab w:val="left" w:pos="880"/>
+              <w:tab w:val="right" w:leader="dot" w:pos="9016"/>
+            </w:tabs>
+            <w:rPr>
+              <w:rFonts w:eastAsiaTheme="minorEastAsia" w:cstheme="minorBidi"/>
+              <w:b w:val="0"/>
+              <w:bCs w:val="0"/>
+              <w:noProof/>
+              <w:kern w:val="2"/>
+              <w:lang w:eastAsia="en-AU"/>
+              <w14:ligatures w14:val="standardContextual"/>
+            </w:rPr>
+          </w:pPr>
+          <w:hyperlink w:anchor="_Toc137112633" w:history="1">
+            <w:r>
+              <w:rPr>
+                <w:rStyle w:val="Hyperlink"/>
+                <w:noProof/>
+              </w:rPr>
+              <w:t>5.1</w:t>
+            </w:r>
+            <w:r>
+              <w:rPr>
+                <w:rFonts w:eastAsiaTheme="minorEastAsia" w:cstheme="minorBidi"/>
+                <w:b w:val="0"/>
+                <w:bCs w:val="0"/>
+                <w:noProof/>
+                <w:kern w:val="2"/>
+                <w:lang w:eastAsia="en-AU"/>
+                <w14:ligatures w14:val="standardContextual"/>
+              </w:rPr>
+              <w:tab/>
+            </w:r>
+            <w:r>
+              <w:rPr>
+                <w:rStyle w:val="Hyperlink"/>
+                <w:noProof/>
+              </w:rPr>
+              <w:t>Top-Level view</w:t>
+            </w:r>
+            <w:r>
+              <w:rPr>
+                <w:noProof/>
+                <w:webHidden/>
+              </w:rPr>
+              <w:tab/>
+            </w:r>
+            <w:r>
+              <w:rPr>
+                <w:noProof/>
+                <w:webHidden/>
+              </w:rPr>
+              <w:fldChar w:fldCharType="begin"/>
+            </w:r>
+            <w:r>
+              <w:rPr>
+                <w:noProof/>
+                <w:webHidden/>
+              </w:rPr>
+              <w:instrText xml:space="preserve"> PAGEREF _Toc137112633 \h </w:instrText>
+            </w:r>
+            <w:r>
+              <w:rPr>
+                <w:noProof/>
+                <w:webHidden/>
+              </w:rPr>
+            </w:r>
+            <w:r>
+              <w:rPr>
+                <w:noProof/>
+                <w:webHidden/>
+              </w:rPr>
+              <w:fldChar w:fldCharType="separate"/>
+            </w:r>
+            <w:r>
+              <w:rPr>
+                <w:noProof/>
+                <w:webHidden/>
+              </w:rPr>
+              <w:t>5</w:t>
+            </w:r>
+            <w:r>
+              <w:rPr>
+                <w:noProof/>
+                <w:webHidden/>
+              </w:rPr>
+              <w:fldChar w:fldCharType="end"/>
+            </w:r>
+          </w:hyperlink>
+        </w:p>
+        <w:p>
+          <w:pPr>
+            <w:pStyle w:val="TOC2"/>
+            <w:tabs>
+              <w:tab w:val="left" w:pos="880"/>
+              <w:tab w:val="right" w:leader="dot" w:pos="9016"/>
+            </w:tabs>
+            <w:rPr>
+              <w:rFonts w:eastAsiaTheme="minorEastAsia" w:cstheme="minorBidi"/>
+              <w:b w:val="0"/>
+              <w:bCs w:val="0"/>
+              <w:noProof/>
+              <w:kern w:val="2"/>
+              <w:lang w:eastAsia="en-AU"/>
+              <w14:ligatures w14:val="standardContextual"/>
+            </w:rPr>
+          </w:pPr>
+          <w:hyperlink w:anchor="_Toc137112634" w:history="1">
+            <w:r>
+              <w:rPr>
+                <w:rStyle w:val="Hyperlink"/>
+                <w:noProof/>
+              </w:rPr>
+              <w:t>5.2</w:t>
+            </w:r>
+            <w:r>
+              <w:rPr>
+                <w:rFonts w:eastAsiaTheme="minorEastAsia" w:cstheme="minorBidi"/>
+                <w:b w:val="0"/>
+                <w:bCs w:val="0"/>
+                <w:noProof/>
+                <w:kern w:val="2"/>
+                <w:lang w:eastAsia="en-AU"/>
+                <w14:ligatures w14:val="standardContextual"/>
+              </w:rPr>
+              <w:tab/>
+            </w:r>
+            <w:r>
+              <w:rPr>
+                <w:rStyle w:val="Hyperlink"/>
+                <w:noProof/>
+              </w:rPr>
+              <w:t>Detailed view</w:t>
+            </w:r>
+            <w:r>
+              <w:rPr>
+                <w:noProof/>
+                <w:webHidden/>
+              </w:rPr>
+              <w:tab/>
+            </w:r>
+            <w:r>
+              <w:rPr>
+                <w:noProof/>
+                <w:webHidden/>
+              </w:rPr>
+              <w:fldChar w:fldCharType="begin"/>
+            </w:r>
+            <w:r>
+              <w:rPr>
+                <w:noProof/>
+                <w:webHidden/>
+              </w:rPr>
+              <w:instrText xml:space="preserve"> PAGEREF _Toc137112634 \h </w:instrText>
             </w:r>
             <w:r>
               <w:rPr>
@@ -1934,7 +2158,7 @@
               <w14:ligatures w14:val="standardContextual"/>
             </w:rPr>
           </w:pPr>
-          <w:hyperlink w:anchor="_Toc137050775" w:history="1">
+          <w:hyperlink w:anchor="_Toc137112635" w:history="1">
             <w:r>
               <w:rPr>
                 <w:rStyle w:val="Hyperlink"/>
@@ -1963,7 +2187,7 @@
                 <w:rStyle w:val="Hyperlink"/>
                 <w:noProof/>
               </w:rPr>
-              <w:t>References</w:t>
+              <w:t>Test Plan</w:t>
             </w:r>
             <w:r>
               <w:rPr>
@@ -1984,113 +2208,7 @@
                 <w:noProof/>
                 <w:webHidden/>
               </w:rPr>
-              <w:instrText xml:space="preserve"> PAGEREF _Toc137050775 \h </w:instrText>
-            </w:r>
-            <w:r>
-              <w:rPr>
-                <w:noProof/>
-                <w:webHidden/>
-              </w:rPr>
-            </w:r>
-            <w:r>
-              <w:rPr>
-                <w:noProof/>
-                <w:webHidden/>
-              </w:rPr>
-              <w:fldChar w:fldCharType="separate"/>
-            </w:r>
-            <w:r>
-              <w:rPr>
-                <w:noProof/>
-                <w:webHidden/>
-              </w:rPr>
-              <w:t>6</w:t>
-            </w:r>
-            <w:r>
-              <w:rPr>
-                <w:noProof/>
-                <w:webHidden/>
-              </w:rPr>
-              <w:fldChar w:fldCharType="end"/>
-            </w:r>
-          </w:hyperlink>
-        </w:p>
-        <w:p>
-          <w:pPr>
-            <w:pStyle w:val="TOC1"/>
-            <w:tabs>
-              <w:tab w:val="left" w:pos="440"/>
-              <w:tab w:val="right" w:leader="dot" w:pos="9016"/>
-            </w:tabs>
-            <w:rPr>
-              <w:rFonts w:eastAsiaTheme="minorEastAsia" w:cstheme="minorBidi"/>
-              <w:b w:val="0"/>
-              <w:bCs w:val="0"/>
-              <w:i w:val="0"/>
-              <w:iCs w:val="0"/>
-              <w:noProof/>
-              <w:kern w:val="2"/>
-              <w:sz w:val="22"/>
-              <w:szCs w:val="22"/>
-              <w:lang w:eastAsia="en-AU"/>
-              <w14:ligatures w14:val="standardContextual"/>
-            </w:rPr>
-          </w:pPr>
-          <w:hyperlink w:anchor="_Toc137050776" w:history="1">
-            <w:r>
-              <w:rPr>
-                <w:rStyle w:val="Hyperlink"/>
-                <w:rFonts w:eastAsia="Times New Roman"/>
-                <w:noProof/>
-                <w:lang w:eastAsia="en-GB"/>
-              </w:rPr>
-              <w:t>7</w:t>
-            </w:r>
-            <w:r>
-              <w:rPr>
-                <w:rFonts w:eastAsiaTheme="minorEastAsia" w:cstheme="minorBidi"/>
-                <w:b w:val="0"/>
-                <w:bCs w:val="0"/>
-                <w:i w:val="0"/>
-                <w:iCs w:val="0"/>
-                <w:noProof/>
-                <w:kern w:val="2"/>
-                <w:sz w:val="22"/>
-                <w:szCs w:val="22"/>
-                <w:lang w:eastAsia="en-AU"/>
-                <w14:ligatures w14:val="standardContextual"/>
-              </w:rPr>
-              <w:tab/>
-            </w:r>
-            <w:r>
-              <w:rPr>
-                <w:rStyle w:val="Hyperlink"/>
-                <w:rFonts w:eastAsia="Times New Roman"/>
-                <w:noProof/>
-                <w:lang w:eastAsia="en-GB"/>
-              </w:rPr>
-              <w:t>Appendices</w:t>
-            </w:r>
-            <w:r>
-              <w:rPr>
-                <w:noProof/>
-                <w:webHidden/>
-              </w:rPr>
-              <w:tab/>
-            </w:r>
-            <w:r>
-              <w:rPr>
-                <w:noProof/>
-                <w:webHidden/>
-              </w:rPr>
-              <w:fldChar w:fldCharType="begin"/>
-            </w:r>
-            <w:r>
-              <w:rPr>
-                <w:noProof/>
-                <w:webHidden/>
-              </w:rPr>
-              <w:instrText xml:space="preserve"> PAGEREF _Toc137050776 \h </w:instrText>
+              <w:instrText xml:space="preserve"> PAGEREF _Toc137112635 \h </w:instrText>
             </w:r>
             <w:r>
               <w:rPr>
@@ -2204,7 +2322,6 @@
       <w:pPr>
         <w:pStyle w:val="TableofFigures"/>
         <w:tabs>
-          <w:tab w:val="left" w:pos="3923"/>
           <w:tab w:val="right" w:leader="dot" w:pos="9016"/>
         </w:tabs>
         <w:rPr>
@@ -2246,52 +2363,34 @@
         </w:rPr>
         <w:fldChar w:fldCharType="separate"/>
       </w:r>
-      <w:hyperlink w:anchor="_Toc137107912" w:history="1">
+      <w:hyperlink r:id="rId11" w:anchor="_Toc137112663" w:history="1">
         <w:r>
           <w:rPr>
             <w:rStyle w:val="Hyperlink"/>
             <w:noProof/>
           </w:rPr>
-          <w:t xml:space="preserve">Figure 1: 4.2.1a display_actions function. </w:t>
-        </w:r>
-        <w:r>
-          <w:rPr>
-            <w:rFonts w:eastAsiaTheme="minorEastAsia"/>
-            <w:noProof/>
-            <w:kern w:val="2"/>
-            <w:szCs w:val="22"/>
-            <w:lang w:eastAsia="en-AU"/>
-            <w14:ligatures w14:val="standardContextual"/>
+          <w:t>Figure 1: 4.1.1 Initial flowchart - Lucidchart.</w:t>
+        </w:r>
+        <w:r>
+          <w:rPr>
+            <w:noProof/>
+            <w:webHidden/>
           </w:rPr>
           <w:tab/>
         </w:r>
         <w:r>
           <w:rPr>
-            <w:rStyle w:val="Hyperlink"/>
-            <w:noProof/>
-          </w:rPr>
-          <w:t xml:space="preserve">           Figure 2: 4.2.1b example of running code.</w:t>
-        </w:r>
-        <w:r>
-          <w:rPr>
             <w:noProof/>
             <w:webHidden/>
           </w:rPr>
-          <w:tab/>
+          <w:fldChar w:fldCharType="begin"/>
         </w:r>
         <w:r>
           <w:rPr>
             <w:noProof/>
             <w:webHidden/>
           </w:rPr>
-          <w:fldChar w:fldCharType="begin"/>
-        </w:r>
-        <w:r>
-          <w:rPr>
-            <w:noProof/>
-            <w:webHidden/>
-          </w:rPr>
-          <w:instrText xml:space="preserve"> PAGEREF _Toc137107912 \h </w:instrText>
+          <w:instrText xml:space="preserve"> PAGEREF _Toc137112663 \h </w:instrText>
         </w:r>
         <w:r>
           <w:rPr>
@@ -2337,13 +2436,13 @@
           <w14:ligatures w14:val="standardContextual"/>
         </w:rPr>
       </w:pPr>
-      <w:hyperlink r:id="rId11" w:anchor="_Toc137107913" w:history="1">
+      <w:hyperlink r:id="rId12" w:anchor="_Toc137112664" w:history="1">
         <w:r>
           <w:rPr>
             <w:rStyle w:val="Hyperlink"/>
             <w:noProof/>
           </w:rPr>
-          <w:t>Figure 3: 4.2.2 data_store.move() function</w:t>
+          <w:t>Figure 2: 4.2.1 Final flowchart - Lucidchart.</w:t>
         </w:r>
         <w:r>
           <w:rPr>
@@ -2364,7 +2463,7 @@
             <w:noProof/>
             <w:webHidden/>
           </w:rPr>
-          <w:instrText xml:space="preserve"> PAGEREF _Toc137107913 \h </w:instrText>
+          <w:instrText xml:space="preserve"> PAGEREF _Toc137112664 \h </w:instrText>
         </w:r>
         <w:r>
           <w:rPr>
@@ -2384,7 +2483,7 @@
             <w:noProof/>
             <w:webHidden/>
           </w:rPr>
-          <w:t>5</w:t>
+          <w:t>4</w:t>
         </w:r>
         <w:r>
           <w:rPr>
@@ -2410,13 +2509,13 @@
           <w14:ligatures w14:val="standardContextual"/>
         </w:rPr>
       </w:pPr>
-      <w:hyperlink r:id="rId12" w:anchor="_Toc137107914" w:history="1">
+      <w:hyperlink w:anchor="_Toc137112665" w:history="1">
         <w:r>
           <w:rPr>
             <w:rStyle w:val="Hyperlink"/>
             <w:noProof/>
           </w:rPr>
-          <w:t>Figure 4: 4.2.3 ui.shop() function</w:t>
+          <w:t>Figure 3: 5.2.1a display_actions function.</w:t>
         </w:r>
         <w:r>
           <w:rPr>
@@ -2437,7 +2536,7 @@
             <w:noProof/>
             <w:webHidden/>
           </w:rPr>
-          <w:instrText xml:space="preserve"> PAGEREF _Toc137107914 \h </w:instrText>
+          <w:instrText xml:space="preserve"> PAGEREF _Toc137112665 \h </w:instrText>
         </w:r>
         <w:r>
           <w:rPr>
@@ -2483,13 +2582,27 @@
           <w14:ligatures w14:val="standardContextual"/>
         </w:rPr>
       </w:pPr>
-      <w:hyperlink r:id="rId13" w:anchor="_Toc137107915" w:history="1">
+      <w:hyperlink w:anchor="_Toc137112666" w:history="1">
         <w:r>
           <w:rPr>
             <w:rStyle w:val="Hyperlink"/>
             <w:noProof/>
           </w:rPr>
-          <w:t>Figure 5: 4.2.4 extract from main, after user chooses an action.</w:t>
+          <w:t>Figure 4: 5.2.1b example of</w:t>
+        </w:r>
+        <w:r>
+          <w:rPr>
+            <w:rStyle w:val="Hyperlink"/>
+            <w:noProof/>
+          </w:rPr>
+          <w:t xml:space="preserve"> </w:t>
+        </w:r>
+        <w:r>
+          <w:rPr>
+            <w:rStyle w:val="Hyperlink"/>
+            <w:noProof/>
+          </w:rPr>
+          <w:t>running code.</w:t>
         </w:r>
         <w:r>
           <w:rPr>
@@ -2510,7 +2623,7 @@
             <w:noProof/>
             <w:webHidden/>
           </w:rPr>
-          <w:instrText xml:space="preserve"> PAGEREF _Toc137107915 \h </w:instrText>
+          <w:instrText xml:space="preserve"> PAGEREF _Toc137112666 \h </w:instrText>
         </w:r>
         <w:r>
           <w:rPr>
@@ -2556,13 +2669,13 @@
           <w14:ligatures w14:val="standardContextual"/>
         </w:rPr>
       </w:pPr>
-      <w:hyperlink r:id="rId14" w:anchor="_Toc137107916" w:history="1">
+      <w:hyperlink r:id="rId13" w:anchor="_Toc137112667" w:history="1">
         <w:r>
           <w:rPr>
             <w:rStyle w:val="Hyperlink"/>
             <w:noProof/>
           </w:rPr>
-          <w:t>Figure 6: 5.1 extract from main() showing test() function.</w:t>
+          <w:t>Figure 5: 5.2.2 data_store.move() function</w:t>
         </w:r>
         <w:r>
           <w:rPr>
@@ -2583,7 +2696,7 @@
             <w:noProof/>
             <w:webHidden/>
           </w:rPr>
-          <w:instrText xml:space="preserve"> PAGEREF _Toc137107916 \h </w:instrText>
+          <w:instrText xml:space="preserve"> PAGEREF _Toc137112667 \h </w:instrText>
         </w:r>
         <w:r>
           <w:rPr>
@@ -2629,13 +2742,13 @@
           <w14:ligatures w14:val="standardContextual"/>
         </w:rPr>
       </w:pPr>
-      <w:hyperlink r:id="rId15" w:anchor="_Toc137107918" w:history="1">
+      <w:hyperlink r:id="rId14" w:anchor="_Toc137112668" w:history="1">
         <w:r>
           <w:rPr>
             <w:rStyle w:val="Hyperlink"/>
             <w:noProof/>
           </w:rPr>
-          <w:t>Figure 7: 5.2a lines 1-30 of TEST file.</w:t>
+          <w:t>Figure 6: 5.2.3 ui.shop() function</w:t>
         </w:r>
         <w:r>
           <w:rPr>
@@ -2656,7 +2769,7 @@
             <w:noProof/>
             <w:webHidden/>
           </w:rPr>
-          <w:instrText xml:space="preserve"> PAGEREF _Toc137107918 \h </w:instrText>
+          <w:instrText xml:space="preserve"> PAGEREF _Toc137112668 \h </w:instrText>
         </w:r>
         <w:r>
           <w:rPr>
@@ -2702,13 +2815,13 @@
           <w14:ligatures w14:val="standardContextual"/>
         </w:rPr>
       </w:pPr>
-      <w:hyperlink r:id="rId16" w:anchor="_Toc137107917" w:history="1">
+      <w:hyperlink r:id="rId15" w:anchor="_Toc137112669" w:history="1">
         <w:r>
           <w:rPr>
             <w:rStyle w:val="Hyperlink"/>
             <w:noProof/>
           </w:rPr>
-          <w:t>Figure 8: 5.2b lines 31-60 of TEST file.</w:t>
+          <w:t>Figure 7: 5.2.4 extract from main, after user chooses an action.</w:t>
         </w:r>
         <w:r>
           <w:rPr>
@@ -2729,7 +2842,7 @@
             <w:noProof/>
             <w:webHidden/>
           </w:rPr>
-          <w:instrText xml:space="preserve"> PAGEREF _Toc137107917 \h </w:instrText>
+          <w:instrText xml:space="preserve"> PAGEREF _Toc137112669 \h </w:instrText>
         </w:r>
         <w:r>
           <w:rPr>
@@ -2759,20 +2872,29 @@
           <w:fldChar w:fldCharType="end"/>
         </w:r>
       </w:hyperlink>
-      <w:r>
+    </w:p>
+    <w:p>
+      <w:pPr>
+        <w:pStyle w:val="TableofFigures"/>
+        <w:tabs>
+          <w:tab w:val="right" w:leader="dot" w:pos="9016"/>
+        </w:tabs>
         <w:rPr>
-          <w:rStyle w:val="Hyperlink"/>
+          <w:rFonts w:eastAsiaTheme="minorEastAsia"/>
           <w:noProof/>
+          <w:kern w:val="2"/>
+          <w:szCs w:val="22"/>
+          <w:lang w:eastAsia="en-AU"/>
+          <w14:ligatures w14:val="standardContextual"/>
         </w:rPr>
-        <w:br/>
-      </w:r>
-      <w:hyperlink r:id="rId17" w:anchor="_Toc137107919" w:history="1">
+      </w:pPr>
+      <w:hyperlink r:id="rId16" w:anchor="_Toc137112670" w:history="1">
         <w:r>
           <w:rPr>
             <w:rStyle w:val="Hyperlink"/>
             <w:noProof/>
           </w:rPr>
-          <w:t>Figure 9: 5.3 test() function.</w:t>
+          <w:t>Figure 8: 6.1 extract from main() showing test() function.</w:t>
         </w:r>
         <w:r>
           <w:rPr>
@@ -2793,7 +2915,7 @@
             <w:noProof/>
             <w:webHidden/>
           </w:rPr>
-          <w:instrText xml:space="preserve"> PAGEREF _Toc137107919 \h </w:instrText>
+          <w:instrText xml:space="preserve"> PAGEREF _Toc137112670 \h </w:instrText>
         </w:r>
         <w:r>
           <w:rPr>
@@ -2813,7 +2935,226 @@
             <w:noProof/>
             <w:webHidden/>
           </w:rPr>
-          <w:t>6</w:t>
+          <w:t>7</w:t>
+        </w:r>
+        <w:r>
+          <w:rPr>
+            <w:noProof/>
+            <w:webHidden/>
+          </w:rPr>
+          <w:fldChar w:fldCharType="end"/>
+        </w:r>
+      </w:hyperlink>
+    </w:p>
+    <w:p>
+      <w:pPr>
+        <w:pStyle w:val="TableofFigures"/>
+        <w:tabs>
+          <w:tab w:val="right" w:leader="dot" w:pos="9016"/>
+        </w:tabs>
+        <w:rPr>
+          <w:rFonts w:eastAsiaTheme="minorEastAsia"/>
+          <w:noProof/>
+          <w:kern w:val="2"/>
+          <w:szCs w:val="22"/>
+          <w:lang w:eastAsia="en-AU"/>
+          <w14:ligatures w14:val="standardContextual"/>
+        </w:rPr>
+      </w:pPr>
+      <w:hyperlink r:id="rId17" w:anchor="_Toc137112671" w:history="1">
+        <w:r>
+          <w:rPr>
+            <w:rStyle w:val="Hyperlink"/>
+            <w:noProof/>
+          </w:rPr>
+          <w:t>Figure 9: 6.2b lines 31-60 of TEST file.</w:t>
+        </w:r>
+        <w:r>
+          <w:rPr>
+            <w:noProof/>
+            <w:webHidden/>
+          </w:rPr>
+          <w:tab/>
+        </w:r>
+        <w:r>
+          <w:rPr>
+            <w:noProof/>
+            <w:webHidden/>
+          </w:rPr>
+          <w:fldChar w:fldCharType="begin"/>
+        </w:r>
+        <w:r>
+          <w:rPr>
+            <w:noProof/>
+            <w:webHidden/>
+          </w:rPr>
+          <w:instrText xml:space="preserve"> PAGEREF _Toc137112671 \h </w:instrText>
+        </w:r>
+        <w:r>
+          <w:rPr>
+            <w:noProof/>
+            <w:webHidden/>
+          </w:rPr>
+        </w:r>
+        <w:r>
+          <w:rPr>
+            <w:noProof/>
+            <w:webHidden/>
+          </w:rPr>
+          <w:fldChar w:fldCharType="separate"/>
+        </w:r>
+        <w:r>
+          <w:rPr>
+            <w:noProof/>
+            <w:webHidden/>
+          </w:rPr>
+          <w:t>7</w:t>
+        </w:r>
+        <w:r>
+          <w:rPr>
+            <w:noProof/>
+            <w:webHidden/>
+          </w:rPr>
+          <w:fldChar w:fldCharType="end"/>
+        </w:r>
+      </w:hyperlink>
+    </w:p>
+    <w:p>
+      <w:pPr>
+        <w:pStyle w:val="TableofFigures"/>
+        <w:tabs>
+          <w:tab w:val="right" w:leader="dot" w:pos="9016"/>
+        </w:tabs>
+        <w:rPr>
+          <w:rFonts w:eastAsiaTheme="minorEastAsia"/>
+          <w:noProof/>
+          <w:kern w:val="2"/>
+          <w:szCs w:val="22"/>
+          <w:lang w:eastAsia="en-AU"/>
+          <w14:ligatures w14:val="standardContextual"/>
+        </w:rPr>
+      </w:pPr>
+      <w:hyperlink r:id="rId18" w:anchor="_Toc137112672" w:history="1">
+        <w:r>
+          <w:rPr>
+            <w:rStyle w:val="Hyperlink"/>
+            <w:noProof/>
+          </w:rPr>
+          <w:t>Figure 10: 6.2a lines 1-30 of TEST file.</w:t>
+        </w:r>
+        <w:r>
+          <w:rPr>
+            <w:noProof/>
+            <w:webHidden/>
+          </w:rPr>
+          <w:tab/>
+        </w:r>
+        <w:r>
+          <w:rPr>
+            <w:noProof/>
+            <w:webHidden/>
+          </w:rPr>
+          <w:fldChar w:fldCharType="begin"/>
+        </w:r>
+        <w:r>
+          <w:rPr>
+            <w:noProof/>
+            <w:webHidden/>
+          </w:rPr>
+          <w:instrText xml:space="preserve"> PAGEREF _Toc137112672 \h </w:instrText>
+        </w:r>
+        <w:r>
+          <w:rPr>
+            <w:noProof/>
+            <w:webHidden/>
+          </w:rPr>
+        </w:r>
+        <w:r>
+          <w:rPr>
+            <w:noProof/>
+            <w:webHidden/>
+          </w:rPr>
+          <w:fldChar w:fldCharType="separate"/>
+        </w:r>
+        <w:r>
+          <w:rPr>
+            <w:noProof/>
+            <w:webHidden/>
+          </w:rPr>
+          <w:t>7</w:t>
+        </w:r>
+        <w:r>
+          <w:rPr>
+            <w:noProof/>
+            <w:webHidden/>
+          </w:rPr>
+          <w:fldChar w:fldCharType="end"/>
+        </w:r>
+      </w:hyperlink>
+    </w:p>
+    <w:p>
+      <w:pPr>
+        <w:pStyle w:val="TableofFigures"/>
+        <w:tabs>
+          <w:tab w:val="right" w:leader="dot" w:pos="9016"/>
+        </w:tabs>
+        <w:rPr>
+          <w:rFonts w:eastAsiaTheme="minorEastAsia"/>
+          <w:noProof/>
+          <w:kern w:val="2"/>
+          <w:szCs w:val="22"/>
+          <w:lang w:eastAsia="en-AU"/>
+          <w14:ligatures w14:val="standardContextual"/>
+        </w:rPr>
+      </w:pPr>
+      <w:hyperlink r:id="rId19" w:anchor="_Toc137112673" w:history="1">
+        <w:r>
+          <w:rPr>
+            <w:rStyle w:val="Hyperlink"/>
+            <w:noProof/>
+          </w:rPr>
+          <w:t>Figure 11: 6.3 test() function.</w:t>
+        </w:r>
+        <w:r>
+          <w:rPr>
+            <w:noProof/>
+            <w:webHidden/>
+          </w:rPr>
+          <w:tab/>
+        </w:r>
+        <w:r>
+          <w:rPr>
+            <w:noProof/>
+            <w:webHidden/>
+          </w:rPr>
+          <w:fldChar w:fldCharType="begin"/>
+        </w:r>
+        <w:r>
+          <w:rPr>
+            <w:noProof/>
+            <w:webHidden/>
+          </w:rPr>
+          <w:instrText xml:space="preserve"> PAGEREF _Toc137112673 \h </w:instrText>
+        </w:r>
+        <w:r>
+          <w:rPr>
+            <w:noProof/>
+            <w:webHidden/>
+          </w:rPr>
+        </w:r>
+        <w:r>
+          <w:rPr>
+            <w:noProof/>
+            <w:webHidden/>
+          </w:rPr>
+          <w:fldChar w:fldCharType="separate"/>
+        </w:r>
+        <w:r>
+          <w:rPr>
+            <w:noProof/>
+            <w:webHidden/>
+          </w:rPr>
+          <w:t>7</w:t>
         </w:r>
         <w:r>
           <w:rPr>
@@ -2869,8 +3210,8 @@
           <w:lang w:eastAsia="en-GB"/>
         </w:rPr>
         <w:sectPr>
-          <w:footerReference w:type="even" r:id="rId18"/>
-          <w:footerReference w:type="default" r:id="rId19"/>
+          <w:footerReference w:type="even" r:id="rId20"/>
+          <w:footerReference w:type="default" r:id="rId21"/>
           <w:pgSz w:w="11906" w:h="16838"/>
           <w:pgMar w:top="1440" w:right="1440" w:bottom="1440" w:left="1440" w:header="708" w:footer="708" w:gutter="0"/>
           <w:pgNumType w:fmt="lowerRoman" w:start="1"/>
@@ -2883,13 +3224,13 @@
       <w:pPr>
         <w:pStyle w:val="Heading1"/>
       </w:pPr>
-      <w:bookmarkStart w:id="1" w:name="_Toc137050768"/>
-      <w:bookmarkStart w:id="2" w:name="_Toc130714987"/>
+      <w:bookmarkStart w:id="1" w:name="_Toc130714987"/>
+      <w:bookmarkStart w:id="2" w:name="_Toc137112626"/>
       <w:r>
         <w:lastRenderedPageBreak/>
         <w:t>Introduction</w:t>
       </w:r>
-      <w:bookmarkEnd w:id="1"/>
+      <w:bookmarkEnd w:id="2"/>
     </w:p>
     <w:p>
       <w:pPr>
@@ -2920,7 +3261,7 @@
       <w:pPr>
         <w:pStyle w:val="Heading1"/>
       </w:pPr>
-      <w:bookmarkStart w:id="3" w:name="_Toc137050769"/>
+      <w:bookmarkStart w:id="3" w:name="_Toc137112627"/>
       <w:r>
         <w:lastRenderedPageBreak/>
         <w:t>Problem Description</w:t>
@@ -3178,7 +3519,7 @@
       <w:pPr>
         <w:pStyle w:val="Heading1"/>
       </w:pPr>
-      <w:bookmarkStart w:id="4" w:name="_Toc137050770"/>
+      <w:bookmarkStart w:id="4" w:name="_Toc137112628"/>
       <w:r>
         <w:lastRenderedPageBreak/>
         <w:t>Assumptions</w:t>
@@ -3201,17 +3542,7 @@
         <w:jc w:val="both"/>
       </w:pPr>
       <w:r>
-        <w:t>The program assumes that the program will be run on either a Windows or Unix/Linux system based on the value of ‘</w:t>
-      </w:r>
-      <w:proofErr w:type="spellStart"/>
-      <w:proofErr w:type="gramStart"/>
-      <w:r>
-        <w:t>sys.platform</w:t>
-      </w:r>
-      <w:proofErr w:type="spellEnd"/>
-      <w:proofErr w:type="gramEnd"/>
-      <w:r>
-        <w:t>’.</w:t>
+        <w:t>The program assumes that the program will be run on either a Windows or Unix/Linux system based on the value of ‘sys.platform’.</w:t>
       </w:r>
     </w:p>
     <w:p>
@@ -3230,11 +3561,9 @@
       <w:r>
         <w:t>‘</w:t>
       </w:r>
-      <w:proofErr w:type="spellStart"/>
       <w:r>
         <w:t>msvcrt</w:t>
       </w:r>
-      <w:proofErr w:type="spellEnd"/>
       <w:r>
         <w:t>’</w:t>
       </w:r>
@@ -3244,11 +3573,9 @@
       <w:r>
         <w:t>‘</w:t>
       </w:r>
-      <w:proofErr w:type="spellStart"/>
       <w:r>
         <w:t>termios</w:t>
       </w:r>
-      <w:proofErr w:type="spellEnd"/>
       <w:r>
         <w:t>’</w:t>
       </w:r>
@@ -3258,11 +3585,9 @@
       <w:r>
         <w:t>‘</w:t>
       </w:r>
-      <w:proofErr w:type="spellStart"/>
       <w:r>
         <w:t>tty</w:t>
       </w:r>
-      <w:proofErr w:type="spellEnd"/>
       <w:r>
         <w:t>’</w:t>
       </w:r>
@@ -3349,15 +3674,7 @@
         <w:jc w:val="both"/>
       </w:pPr>
       <w:r>
-        <w:t xml:space="preserve">The program assumes the availability of certain Python standard library modules such as sys, </w:t>
-      </w:r>
-      <w:proofErr w:type="spellStart"/>
-      <w:r>
-        <w:t>os</w:t>
-      </w:r>
-      <w:proofErr w:type="spellEnd"/>
-      <w:r>
-        <w:t>, glob, random, and time.</w:t>
+        <w:t>The program assumes the availability of certain Python standard library modules such as sys, os, glob, random, and time.</w:t>
       </w:r>
     </w:p>
     <w:p>
@@ -3389,22 +3706,137 @@
       <w:pPr>
         <w:pStyle w:val="Heading1"/>
       </w:pPr>
-      <w:bookmarkStart w:id="5" w:name="_Toc137050771"/>
+      <w:bookmarkStart w:id="5" w:name="_Toc137112629"/>
       <w:r>
         <w:lastRenderedPageBreak/>
         <w:t>Flowcharts</w:t>
       </w:r>
+      <w:bookmarkEnd w:id="5"/>
     </w:p>
     <w:p>
       <w:pPr>
         <w:pStyle w:val="Heading2"/>
       </w:pPr>
+      <w:bookmarkStart w:id="6" w:name="_Toc137112630"/>
+      <w:r>
+        <w:rPr>
+          <w:noProof/>
+        </w:rPr>
+        <mc:AlternateContent>
+          <mc:Choice Requires="wps">
+            <w:drawing>
+              <wp:anchor distT="0" distB="0" distL="114300" distR="114300" simplePos="0" relativeHeight="251688960" behindDoc="0" locked="0" layoutInCell="1" allowOverlap="1" wp14:anchorId="19C15BF9" wp14:editId="6A42A431">
+                <wp:simplePos x="0" y="0"/>
+                <wp:positionH relativeFrom="column">
+                  <wp:posOffset>-779145</wp:posOffset>
+                </wp:positionH>
+                <wp:positionV relativeFrom="paragraph">
+                  <wp:posOffset>2430145</wp:posOffset>
+                </wp:positionV>
+                <wp:extent cx="7285990" cy="635"/>
+                <wp:effectExtent l="0" t="0" r="10160" b="0"/>
+                <wp:wrapNone/>
+                <wp:docPr id="457569863" name="Text Box 1"/>
+                <wp:cNvGraphicFramePr/>
+                <a:graphic xmlns:a="http://schemas.openxmlformats.org/drawingml/2006/main">
+                  <a:graphicData uri="http://schemas.microsoft.com/office/word/2010/wordprocessingShape">
+                    <wps:wsp>
+                      <wps:cNvSpPr txBox="1"/>
+                      <wps:spPr>
+                        <a:xfrm>
+                          <a:off x="0" y="0"/>
+                          <a:ext cx="7285990" cy="635"/>
+                        </a:xfrm>
+                        <a:prstGeom prst="rect">
+                          <a:avLst/>
+                        </a:prstGeom>
+                        <a:noFill/>
+                        <a:ln>
+                          <a:noFill/>
+                        </a:ln>
+                      </wps:spPr>
+                      <wps:txbx>
+                        <w:txbxContent>
+                          <w:p>
+                            <w:pPr>
+                              <w:pStyle w:val="Caption"/>
+                              <w:rPr>
+                                <w:noProof/>
+                              </w:rPr>
+                            </w:pPr>
+                            <w:bookmarkStart w:id="7" w:name="_Toc137112663"/>
+                            <w:r>
+                              <w:t xml:space="preserve">Figure </w:t>
+                            </w:r>
+                            <w:fldSimple w:instr=" SEQ Figure \* ARABIC ">
+                              <w:r>
+                                <w:rPr>
+                                  <w:noProof/>
+                                </w:rPr>
+                                <w:t>1</w:t>
+                              </w:r>
+                            </w:fldSimple>
+                            <w:r>
+                              <w:t>: 4.1.1 Initial flowchart - Lucidchart.</w:t>
+                            </w:r>
+                            <w:bookmarkEnd w:id="7"/>
+                          </w:p>
+                        </w:txbxContent>
+                      </wps:txbx>
+                      <wps:bodyPr rot="0" spcFirstLastPara="0" vertOverflow="overflow" horzOverflow="overflow" vert="horz" wrap="square" lIns="0" tIns="0" rIns="0" bIns="0" numCol="1" spcCol="0" rtlCol="0" fromWordArt="0" anchor="t" anchorCtr="0" forceAA="0" compatLnSpc="1">
+                        <a:prstTxWarp prst="textNoShape">
+                          <a:avLst/>
+                        </a:prstTxWarp>
+                        <a:spAutoFit/>
+                      </wps:bodyPr>
+                    </wps:wsp>
+                  </a:graphicData>
+                </a:graphic>
+              </wp:anchor>
+            </w:drawing>
+          </mc:Choice>
+          <mc:Fallback>
+            <w:pict>
+              <v:shape w14:anchorId="19C15BF9" id="Text Box 1" o:spid="_x0000_s1029" type="#_x0000_t202" style="position:absolute;left:0;text-align:left;margin-left:-61.35pt;margin-top:191.35pt;width:573.7pt;height:.05pt;z-index:251688960;visibility:visible;mso-wrap-style:square;mso-wrap-distance-left:9pt;mso-wrap-distance-top:0;mso-wrap-distance-right:9pt;mso-wrap-distance-bottom:0;mso-position-horizontal:absolute;mso-position-horizontal-relative:text;mso-position-vertical:absolute;mso-position-vertical-relative:text;v-text-anchor:top" o:gfxdata="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" filled="f" stroked="f">
+                <v:textbox style="mso-fit-shape-to-text:t" inset="0,0,0,0">
+                  <w:txbxContent>
+                    <w:p>
+                      <w:pPr>
+                        <w:pStyle w:val="Caption"/>
+                        <w:rPr>
+                          <w:noProof/>
+                        </w:rPr>
+                      </w:pPr>
+                      <w:bookmarkStart w:id="8" w:name="_Toc137112663"/>
+                      <w:r>
+                        <w:t xml:space="preserve">Figure </w:t>
+                      </w:r>
+                      <w:fldSimple w:instr=" SEQ Figure \* ARABIC ">
+                        <w:r>
+                          <w:rPr>
+                            <w:noProof/>
+                          </w:rPr>
+                          <w:t>1</w:t>
+                        </w:r>
+                      </w:fldSimple>
+                      <w:r>
+                        <w:t>: 4.1.1 Initial flowchart - Lucidchart.</w:t>
+                      </w:r>
+                      <w:bookmarkEnd w:id="8"/>
+                    </w:p>
+                  </w:txbxContent>
+                </v:textbox>
+              </v:shape>
+            </w:pict>
+          </mc:Fallback>
+        </mc:AlternateContent>
+      </w:r>
       <w:r>
         <w:rPr>
           <w:noProof/>
         </w:rPr>
         <w:drawing>
-          <wp:anchor distT="0" distB="0" distL="114300" distR="114300" simplePos="0" relativeHeight="251685888" behindDoc="0" locked="0" layoutInCell="1" allowOverlap="1" wp14:anchorId="26D969F9" wp14:editId="56B8CD22">
+          <wp:anchor distT="0" distB="0" distL="114300" distR="114300" simplePos="0" relativeHeight="251685888" behindDoc="0" locked="0" layoutInCell="1" allowOverlap="1" wp14:anchorId="26D969F9" wp14:editId="24A00ED7">
             <wp:simplePos x="0" y="0"/>
             <wp:positionH relativeFrom="margin">
               <wp:align>center</wp:align>
@@ -3429,7 +3861,7 @@
                     </pic:cNvPicPr>
                   </pic:nvPicPr>
                   <pic:blipFill>
-                    <a:blip r:embed="rId20" cstate="print">
+                    <a:blip r:embed="rId22" cstate="print">
                       <a:extLst>
                         <a:ext uri="{28A0092B-C50C-407E-A947-70E740481C1C}">
                           <a14:useLocalDpi xmlns:a14="http://schemas.microsoft.com/office/drawing/2010/main" val="0"/>
@@ -3469,47 +3901,231 @@
       <w:r>
         <w:t>Initial</w:t>
       </w:r>
+      <w:bookmarkEnd w:id="6"/>
     </w:p>
     <w:p/>
     <w:p>
       <w:pPr>
         <w:pStyle w:val="Heading2"/>
       </w:pPr>
+      <w:bookmarkStart w:id="9" w:name="_Toc137112631"/>
+      <w:r>
+        <w:rPr>
+          <w:noProof/>
+        </w:rPr>
+        <mc:AlternateContent>
+          <mc:Choice Requires="wps">
+            <w:drawing>
+              <wp:anchor distT="0" distB="0" distL="114300" distR="114300" simplePos="0" relativeHeight="251691008" behindDoc="0" locked="0" layoutInCell="1" allowOverlap="1" wp14:anchorId="339603DE" wp14:editId="78BBDBB3">
+                <wp:simplePos x="0" y="0"/>
+                <wp:positionH relativeFrom="column">
+                  <wp:posOffset>-410845</wp:posOffset>
+                </wp:positionH>
+                <wp:positionV relativeFrom="paragraph">
+                  <wp:posOffset>5536565</wp:posOffset>
+                </wp:positionV>
+                <wp:extent cx="6551930" cy="635"/>
+                <wp:effectExtent l="0" t="0" r="1270" b="0"/>
+                <wp:wrapNone/>
+                <wp:docPr id="1146507189" name="Text Box 1"/>
+                <wp:cNvGraphicFramePr/>
+                <a:graphic xmlns:a="http://schemas.openxmlformats.org/drawingml/2006/main">
+                  <a:graphicData uri="http://schemas.microsoft.com/office/word/2010/wordprocessingShape">
+                    <wps:wsp>
+                      <wps:cNvSpPr txBox="1"/>
+                      <wps:spPr>
+                        <a:xfrm>
+                          <a:off x="0" y="0"/>
+                          <a:ext cx="6551930" cy="635"/>
+                        </a:xfrm>
+                        <a:prstGeom prst="rect">
+                          <a:avLst/>
+                        </a:prstGeom>
+                        <a:solidFill>
+                          <a:prstClr val="white"/>
+                        </a:solidFill>
+                        <a:ln>
+                          <a:noFill/>
+                        </a:ln>
+                      </wps:spPr>
+                      <wps:txbx>
+                        <w:txbxContent>
+                          <w:p>
+                            <w:pPr>
+                              <w:pStyle w:val="Caption"/>
+                              <w:rPr>
+                                <w:noProof/>
+                              </w:rPr>
+                            </w:pPr>
+                            <w:bookmarkStart w:id="10" w:name="_Toc137112664"/>
+                            <w:r>
+                              <w:t xml:space="preserve">Figure </w:t>
+                            </w:r>
+                            <w:fldSimple w:instr=" SEQ Figure \* ARABIC ">
+                              <w:r>
+                                <w:rPr>
+                                  <w:noProof/>
+                                </w:rPr>
+                                <w:t>2</w:t>
+                              </w:r>
+                            </w:fldSimple>
+                            <w:r>
+                              <w:t>: 4.2.1 Final flowchart - Lucidchart.</w:t>
+                            </w:r>
+                            <w:bookmarkEnd w:id="10"/>
+                          </w:p>
+                        </w:txbxContent>
+                      </wps:txbx>
+                      <wps:bodyPr rot="0" spcFirstLastPara="0" vertOverflow="overflow" horzOverflow="overflow" vert="horz" wrap="square" lIns="0" tIns="0" rIns="0" bIns="0" numCol="1" spcCol="0" rtlCol="0" fromWordArt="0" anchor="t" anchorCtr="0" forceAA="0" compatLnSpc="1">
+                        <a:prstTxWarp prst="textNoShape">
+                          <a:avLst/>
+                        </a:prstTxWarp>
+                        <a:spAutoFit/>
+                      </wps:bodyPr>
+                    </wps:wsp>
+                  </a:graphicData>
+                </a:graphic>
+              </wp:anchor>
+            </w:drawing>
+          </mc:Choice>
+          <mc:Fallback>
+            <w:pict>
+              <v:shape w14:anchorId="339603DE" id="_x0000_s1030" type="#_x0000_t202" style="position:absolute;left:0;text-align:left;margin-left:-32.35pt;margin-top:435.95pt;width:515.9pt;height:.05pt;z-index:251691008;visibility:visible;mso-wrap-style:square;mso-wrap-distance-left:9pt;mso-wrap-distance-top:0;mso-wrap-distance-right:9pt;mso-wrap-distance-bottom:0;mso-position-horizontal:absolute;mso-position-horizontal-relative:text;mso-position-vertical:absolute;mso-position-vertical-relative:text;v-text-anchor:top" o:gfxdata="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" stroked="f">
+                <v:textbox style="mso-fit-shape-to-text:t" inset="0,0,0,0">
+                  <w:txbxContent>
+                    <w:p>
+                      <w:pPr>
+                        <w:pStyle w:val="Caption"/>
+                        <w:rPr>
+                          <w:noProof/>
+                        </w:rPr>
+                      </w:pPr>
+                      <w:bookmarkStart w:id="11" w:name="_Toc137112664"/>
+                      <w:r>
+                        <w:t xml:space="preserve">Figure </w:t>
+                      </w:r>
+                      <w:fldSimple w:instr=" SEQ Figure \* ARABIC ">
+                        <w:r>
+                          <w:rPr>
+                            <w:noProof/>
+                          </w:rPr>
+                          <w:t>2</w:t>
+                        </w:r>
+                      </w:fldSimple>
+                      <w:r>
+                        <w:t>: 4.2.1 Final flowchart - Lucidchart.</w:t>
+                      </w:r>
+                      <w:bookmarkEnd w:id="11"/>
+                    </w:p>
+                  </w:txbxContent>
+                </v:textbox>
+              </v:shape>
+            </w:pict>
+          </mc:Fallback>
+        </mc:AlternateContent>
+      </w:r>
+      <w:r>
+        <w:rPr>
+          <w:noProof/>
+          <w14:ligatures w14:val="standardContextual"/>
+        </w:rPr>
+        <w:drawing>
+          <wp:anchor distT="0" distB="0" distL="114300" distR="114300" simplePos="0" relativeHeight="251686912" behindDoc="1" locked="0" layoutInCell="1" allowOverlap="1" wp14:anchorId="4FBC132A" wp14:editId="6BA0FCC5">
+            <wp:simplePos x="0" y="0"/>
+            <wp:positionH relativeFrom="margin">
+              <wp:align>center</wp:align>
+            </wp:positionH>
+            <wp:positionV relativeFrom="paragraph">
+              <wp:posOffset>291677</wp:posOffset>
+            </wp:positionV>
+            <wp:extent cx="6551930" cy="5186680"/>
+            <wp:effectExtent l="0" t="0" r="1270" b="0"/>
+            <wp:wrapTight wrapText="bothSides">
+              <wp:wrapPolygon edited="0">
+                <wp:start x="0" y="0"/>
+                <wp:lineTo x="0" y="21500"/>
+                <wp:lineTo x="21541" y="21500"/>
+                <wp:lineTo x="21541" y="0"/>
+                <wp:lineTo x="0" y="0"/>
+              </wp:wrapPolygon>
+            </wp:wrapTight>
+            <wp:docPr id="2137527869" name="Picture 1" descr="A picture containing text, diagram, plan, parallel&#10;&#10;Description automatically generated"/>
+            <wp:cNvGraphicFramePr>
+              <a:graphicFrameLocks xmlns:a="http://schemas.openxmlformats.org/drawingml/2006/main" noChangeAspect="1"/>
+            </wp:cNvGraphicFramePr>
+            <a:graphic xmlns:a="http://schemas.openxmlformats.org/drawingml/2006/main">
+              <a:graphicData uri="http://schemas.openxmlformats.org/drawingml/2006/picture">
+                <pic:pic xmlns:pic="http://schemas.openxmlformats.org/drawingml/2006/picture">
+                  <pic:nvPicPr>
+                    <pic:cNvPr id="2137527869" name="Picture 1" descr="A picture containing text, diagram, plan, parallel&#10;&#10;Description automatically generated"/>
+                    <pic:cNvPicPr/>
+                  </pic:nvPicPr>
+                  <pic:blipFill>
+                    <a:blip r:embed="rId23" cstate="print">
+                      <a:extLst>
+                        <a:ext uri="{28A0092B-C50C-407E-A947-70E740481C1C}">
+                          <a14:useLocalDpi xmlns:a14="http://schemas.microsoft.com/office/drawing/2010/main" val="0"/>
+                        </a:ext>
+                      </a:extLst>
+                    </a:blip>
+                    <a:stretch>
+                      <a:fillRect/>
+                    </a:stretch>
+                  </pic:blipFill>
+                  <pic:spPr>
+                    <a:xfrm>
+                      <a:off x="0" y="0"/>
+                      <a:ext cx="6551930" cy="5186680"/>
+                    </a:xfrm>
+                    <a:prstGeom prst="rect">
+                      <a:avLst/>
+                    </a:prstGeom>
+                  </pic:spPr>
+                </pic:pic>
+              </a:graphicData>
+            </a:graphic>
+            <wp14:sizeRelH relativeFrom="margin">
+              <wp14:pctWidth>0</wp14:pctWidth>
+            </wp14:sizeRelH>
+            <wp14:sizeRelV relativeFrom="margin">
+              <wp14:pctHeight>0</wp14:pctHeight>
+            </wp14:sizeRelV>
+          </wp:anchor>
+        </w:drawing>
+      </w:r>
       <w:r>
         <w:t>Final</w:t>
       </w:r>
-    </w:p>
-    <w:p/>
-    <w:p>
-      <w:pPr>
-        <w:spacing w:line="240" w:lineRule="auto"/>
-      </w:pPr>
-      <w:r>
-        <w:br w:type="page"/>
-      </w:r>
+      <w:bookmarkEnd w:id="9"/>
     </w:p>
     <w:p>
+      <w:r>
+        <w:br w:type="page"/>
+      </w:r>
+    </w:p>
+    <w:p>
       <w:pPr>
         <w:pStyle w:val="Heading1"/>
       </w:pPr>
+      <w:bookmarkStart w:id="12" w:name="_Toc137112632"/>
       <w:r>
         <w:lastRenderedPageBreak/>
         <w:t>Design</w:t>
       </w:r>
-      <w:bookmarkEnd w:id="5"/>
+      <w:bookmarkEnd w:id="12"/>
     </w:p>
     <w:p>
       <w:pPr>
         <w:pStyle w:val="Heading2"/>
       </w:pPr>
-      <w:bookmarkStart w:id="6" w:name="_Toc137050772"/>
+      <w:bookmarkStart w:id="13" w:name="_Toc137112633"/>
       <w:r>
         <w:t>Top-Level</w:t>
       </w:r>
-      <w:bookmarkEnd w:id="6"/>
       <w:r>
         <w:t xml:space="preserve"> view</w:t>
       </w:r>
+      <w:bookmarkEnd w:id="13"/>
     </w:p>
     <w:p>
       <w:pPr>
@@ -3529,14 +4145,14 @@
       <w:pPr>
         <w:pStyle w:val="Heading2"/>
       </w:pPr>
-      <w:bookmarkStart w:id="7" w:name="_Toc137050773"/>
+      <w:bookmarkStart w:id="14" w:name="_Toc137112634"/>
       <w:r>
         <w:t>Detailed</w:t>
       </w:r>
-      <w:bookmarkEnd w:id="7"/>
       <w:r>
         <w:t xml:space="preserve"> view</w:t>
       </w:r>
+      <w:bookmarkEnd w:id="14"/>
     </w:p>
     <w:p>
       <w:pPr>
@@ -3574,7 +4190,7 @@
                     <pic:cNvPicPr/>
                   </pic:nvPicPr>
                   <pic:blipFill>
-                    <a:blip r:embed="rId21"/>
+                    <a:blip r:embed="rId24"/>
                     <a:stretch>
                       <a:fillRect/>
                     </a:stretch>
@@ -3614,7 +4230,7 @@
                     <pic:cNvPicPr/>
                   </pic:nvPicPr>
                   <pic:blipFill>
-                    <a:blip r:embed="rId22"/>
+                    <a:blip r:embed="rId25"/>
                     <a:stretch>
                       <a:fillRect/>
                     </a:stretch>
@@ -3640,7 +4256,7 @@
         <w:pStyle w:val="Caption"/>
         <w:jc w:val="both"/>
       </w:pPr>
-      <w:bookmarkStart w:id="8" w:name="_Toc137107912"/>
+      <w:bookmarkStart w:id="15" w:name="_Toc137112665"/>
       <w:r>
         <w:t xml:space="preserve">Figure </w:t>
       </w:r>
@@ -3649,11 +4265,17 @@
           <w:rPr>
             <w:noProof/>
           </w:rPr>
-          <w:t>1</w:t>
+          <w:t>3</w:t>
         </w:r>
       </w:fldSimple>
       <w:r>
-        <w:t xml:space="preserve">: 4.2.1a </w:t>
+        <w:t xml:space="preserve">: </w:t>
+      </w:r>
+      <w:r>
+        <w:t>5</w:t>
+      </w:r>
+      <w:r>
+        <w:t xml:space="preserve">.2.1a </w:t>
       </w:r>
       <w:r>
         <w:rPr>
@@ -3661,28 +4283,38 @@
         </w:rPr>
         <w:t>display_actions function.</w:t>
       </w:r>
-      <w:r>
-        <w:t xml:space="preserve"> </w:t>
-      </w:r>
+      <w:bookmarkEnd w:id="15"/>
       <w:r>
         <w:tab/>
       </w:r>
       <w:r>
-        <w:tab/>
-        <w:t xml:space="preserve">          Figure </w:t>
+        <w:t xml:space="preserve">                          </w:t>
+      </w:r>
+      <w:bookmarkStart w:id="16" w:name="_Toc137112666"/>
+      <w:r>
+        <w:t xml:space="preserve">  </w:t>
+      </w:r>
+      <w:r>
+        <w:t xml:space="preserve">Figure </w:t>
       </w:r>
       <w:fldSimple w:instr=" SEQ Figure \* ARABIC ">
         <w:r>
           <w:rPr>
             <w:noProof/>
           </w:rPr>
-          <w:t>2</w:t>
+          <w:t>4</w:t>
         </w:r>
       </w:fldSimple>
       <w:r>
-        <w:t>: 4.2.1b example of running code.</w:t>
-      </w:r>
-      <w:bookmarkEnd w:id="8"/>
+        <w:t xml:space="preserve">: </w:t>
+      </w:r>
+      <w:r>
+        <w:t>5</w:t>
+      </w:r>
+      <w:r>
+        <w:t>.2.1b example of running code.</w:t>
+      </w:r>
+      <w:bookmarkEnd w:id="16"/>
       <w:r>
         <w:tab/>
       </w:r>
@@ -3765,7 +4397,7 @@
                             <w:pPr>
                               <w:pStyle w:val="Caption"/>
                             </w:pPr>
-                            <w:bookmarkStart w:id="9" w:name="_Toc137107913"/>
+                            <w:bookmarkStart w:id="17" w:name="_Toc137112667"/>
                             <w:r>
                               <w:t xml:space="preserve">Figure </w:t>
                             </w:r>
@@ -3774,26 +4406,19 @@
                                 <w:rPr>
                                   <w:noProof/>
                                 </w:rPr>
-                                <w:t>3</w:t>
+                                <w:t>5</w:t>
                               </w:r>
                             </w:fldSimple>
                             <w:r>
-                              <w:t xml:space="preserve">: 4.2.2 </w:t>
+                              <w:t xml:space="preserve">: </w:t>
                             </w:r>
-                            <w:proofErr w:type="spellStart"/>
                             <w:r>
-                              <w:t>data_</w:t>
+                              <w:t>5</w:t>
                             </w:r>
-                            <w:proofErr w:type="gramStart"/>
                             <w:r>
-                              <w:t>store.move</w:t>
+                              <w:t>.2.2 data_store.move() function</w:t>
                             </w:r>
-                            <w:proofErr w:type="spellEnd"/>
-                            <w:proofErr w:type="gramEnd"/>
-                            <w:r>
-                              <w:t>() function</w:t>
-                            </w:r>
-                            <w:bookmarkEnd w:id="9"/>
+                            <w:bookmarkEnd w:id="17"/>
                           </w:p>
                         </w:txbxContent>
                       </wps:txbx>
@@ -3811,14 +4436,14 @@
           </mc:Choice>
           <mc:Fallback>
             <w:pict>
-              <v:shape w14:anchorId="6D2B9285" id="Text Box 1" o:spid="_x0000_s1029" type="#_x0000_t202" style="position:absolute;left:0;text-align:left;margin-left:0;margin-top:75.7pt;width:250.5pt;height:.05pt;z-index:251671552;visibility:visible;mso-wrap-style:square;mso-wrap-distance-left:9pt;mso-wrap-distance-top:0;mso-wrap-distance-right:9pt;mso-wrap-distance-bottom:0;mso-position-horizontal:left;mso-position-horizontal-relative:margin;mso-position-vertical:absolute;mso-position-vertical-relative:text;v-text-anchor:top" o:gfxdata="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" filled="f" stroked="f">
+              <v:shape w14:anchorId="6D2B9285" id="_x0000_s1031" type="#_x0000_t202" style="position:absolute;left:0;text-align:left;margin-left:0;margin-top:75.7pt;width:250.5pt;height:.05pt;z-index:251671552;visibility:visible;mso-wrap-style:square;mso-wrap-distance-left:9pt;mso-wrap-distance-top:0;mso-wrap-distance-right:9pt;mso-wrap-distance-bottom:0;mso-position-horizontal:left;mso-position-horizontal-relative:margin;mso-position-vertical:absolute;mso-position-vertical-relative:text;v-text-anchor:top" o:gfxdata="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" filled="f" stroked="f">
                 <v:textbox style="mso-fit-shape-to-text:t" inset="0,0,0,0">
                   <w:txbxContent>
                     <w:p>
                       <w:pPr>
                         <w:pStyle w:val="Caption"/>
                       </w:pPr>
-                      <w:bookmarkStart w:id="10" w:name="_Toc137107913"/>
+                      <w:bookmarkStart w:id="18" w:name="_Toc137112667"/>
                       <w:r>
                         <w:t xml:space="preserve">Figure </w:t>
                       </w:r>
@@ -3827,26 +4452,19 @@
                           <w:rPr>
                             <w:noProof/>
                           </w:rPr>
-                          <w:t>3</w:t>
+                          <w:t>5</w:t>
                         </w:r>
                       </w:fldSimple>
                       <w:r>
-                        <w:t xml:space="preserve">: 4.2.2 </w:t>
+                        <w:t xml:space="preserve">: </w:t>
                       </w:r>
-                      <w:proofErr w:type="spellStart"/>
                       <w:r>
-                        <w:t>data_</w:t>
+                        <w:t>5</w:t>
                       </w:r>
-                      <w:proofErr w:type="gramStart"/>
                       <w:r>
-                        <w:t>store.move</w:t>
+                        <w:t>.2.2 data_store.move() function</w:t>
                       </w:r>
-                      <w:proofErr w:type="spellEnd"/>
-                      <w:proofErr w:type="gramEnd"/>
-                      <w:r>
-                        <w:t>() function</w:t>
-                      </w:r>
-                      <w:bookmarkEnd w:id="10"/>
+                      <w:bookmarkEnd w:id="18"/>
                     </w:p>
                   </w:txbxContent>
                 </v:textbox>
@@ -3884,7 +4502,7 @@
                     <pic:cNvPicPr/>
                   </pic:nvPicPr>
                   <pic:blipFill>
-                    <a:blip r:embed="rId23" cstate="print">
+                    <a:blip r:embed="rId26" cstate="print">
                       <a:extLst>
                         <a:ext uri="{28A0092B-C50C-407E-A947-70E740481C1C}">
                           <a14:useLocalDpi xmlns:a14="http://schemas.microsoft.com/office/drawing/2010/main" val="0"/>
@@ -3979,7 +4597,7 @@
                                 <w:szCs w:val="24"/>
                               </w:rPr>
                             </w:pPr>
-                            <w:bookmarkStart w:id="11" w:name="_Toc137107914"/>
+                            <w:bookmarkStart w:id="19" w:name="_Toc137112668"/>
                             <w:r>
                               <w:t xml:space="preserve">Figure </w:t>
                             </w:r>
@@ -3988,23 +4606,19 @@
                                 <w:rPr>
                                   <w:noProof/>
                                 </w:rPr>
-                                <w:t>4</w:t>
+                                <w:t>6</w:t>
                               </w:r>
                             </w:fldSimple>
                             <w:r>
-                              <w:t xml:space="preserve">: 4.2.3 </w:t>
+                              <w:t xml:space="preserve">: </w:t>
                             </w:r>
-                            <w:proofErr w:type="spellStart"/>
-                            <w:proofErr w:type="gramStart"/>
                             <w:r>
-                              <w:t>ui.shop</w:t>
+                              <w:t>5</w:t>
                             </w:r>
-                            <w:proofErr w:type="spellEnd"/>
-                            <w:proofErr w:type="gramEnd"/>
                             <w:r>
-                              <w:t>() function</w:t>
+                              <w:t>.2.3 ui.shop() function</w:t>
                             </w:r>
-                            <w:bookmarkEnd w:id="11"/>
+                            <w:bookmarkEnd w:id="19"/>
                           </w:p>
                         </w:txbxContent>
                       </wps:txbx>
@@ -4022,7 +4636,7 @@
           </mc:Choice>
           <mc:Fallback>
             <w:pict>
-              <v:shape w14:anchorId="0956822F" id="_x0000_s1030" type="#_x0000_t202" style="position:absolute;left:0;text-align:left;margin-left:0;margin-top:168.8pt;width:255.75pt;height:.05pt;z-index:251674624;visibility:visible;mso-wrap-style:square;mso-wrap-distance-left:9pt;mso-wrap-distance-top:0;mso-wrap-distance-right:9pt;mso-wrap-distance-bottom:0;mso-position-horizontal:absolute;mso-position-horizontal-relative:text;mso-position-vertical:absolute;mso-position-vertical-relative:text;v-text-anchor:top" o:gfxdata="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" filled="f" stroked="f">
+              <v:shape w14:anchorId="0956822F" id="_x0000_s1032" type="#_x0000_t202" style="position:absolute;left:0;text-align:left;margin-left:0;margin-top:168.8pt;width:255.75pt;height:.05pt;z-index:251674624;visibility:visible;mso-wrap-style:square;mso-wrap-distance-left:9pt;mso-wrap-distance-top:0;mso-wrap-distance-right:9pt;mso-wrap-distance-bottom:0;mso-position-horizontal:absolute;mso-position-horizontal-relative:text;mso-position-vertical:absolute;mso-position-vertical-relative:text;v-text-anchor:top" o:gfxdata="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" filled="f" stroked="f">
                 <v:textbox style="mso-fit-shape-to-text:t" inset="0,0,0,0">
                   <w:txbxContent>
                     <w:p>
@@ -4032,7 +4646,7 @@
                           <w:szCs w:val="24"/>
                         </w:rPr>
                       </w:pPr>
-                      <w:bookmarkStart w:id="12" w:name="_Toc137107914"/>
+                      <w:bookmarkStart w:id="20" w:name="_Toc137112668"/>
                       <w:r>
                         <w:t xml:space="preserve">Figure </w:t>
                       </w:r>
@@ -4041,23 +4655,19 @@
                           <w:rPr>
                             <w:noProof/>
                           </w:rPr>
-                          <w:t>4</w:t>
+                          <w:t>6</w:t>
                         </w:r>
                       </w:fldSimple>
                       <w:r>
-                        <w:t xml:space="preserve">: 4.2.3 </w:t>
+                        <w:t xml:space="preserve">: </w:t>
                       </w:r>
-                      <w:proofErr w:type="spellStart"/>
-                      <w:proofErr w:type="gramStart"/>
                       <w:r>
-                        <w:t>ui.shop</w:t>
+                        <w:t>5</w:t>
                       </w:r>
-                      <w:proofErr w:type="spellEnd"/>
-                      <w:proofErr w:type="gramEnd"/>
                       <w:r>
-                        <w:t>() function</w:t>
+                        <w:t>.2.3 ui.shop() function</w:t>
                       </w:r>
-                      <w:bookmarkEnd w:id="12"/>
+                      <w:bookmarkEnd w:id="20"/>
                     </w:p>
                   </w:txbxContent>
                 </v:textbox>
@@ -4095,7 +4705,7 @@
                     <pic:cNvPicPr/>
                   </pic:nvPicPr>
                   <pic:blipFill>
-                    <a:blip r:embed="rId24">
+                    <a:blip r:embed="rId27">
                       <a:extLst>
                         <a:ext uri="{28A0092B-C50C-407E-A947-70E740481C1C}">
                           <a14:useLocalDpi xmlns:a14="http://schemas.microsoft.com/office/drawing/2010/main" val="0"/>
@@ -4128,15 +4738,7 @@
         </w:drawing>
       </w:r>
       <w:r>
-        <w:t xml:space="preserve">Or like with shop, where it makes the shop display to the user, and allows them to choose something to buy, then returns the results to the </w:t>
-      </w:r>
-      <w:proofErr w:type="spellStart"/>
-      <w:r>
-        <w:t>data_store</w:t>
-      </w:r>
-      <w:proofErr w:type="spellEnd"/>
-      <w:r>
-        <w:t>, to be stored.</w:t>
+        <w:t>Or like with shop, where it makes the shop display to the user, and allows them to choose something to buy, then returns the results to the data_store, to be stored.</w:t>
       </w:r>
     </w:p>
     <w:p>
@@ -4157,15 +4759,7 @@
         <w:t>what it does is call</w:t>
       </w:r>
       <w:r>
-        <w:t xml:space="preserve"> the </w:t>
-      </w:r>
-      <w:proofErr w:type="spellStart"/>
-      <w:r>
-        <w:t>data_store</w:t>
-      </w:r>
-      <w:proofErr w:type="spellEnd"/>
-      <w:r>
-        <w:t xml:space="preserve"> to save the current state of all of the rooms and the player’s information to file, then </w:t>
+        <w:t xml:space="preserve"> the data_store to save the current state of all of the rooms and the player’s information to file, then </w:t>
       </w:r>
       <w:r>
         <w:t>exits</w:t>
@@ -4176,15 +4770,8 @@
       <w:r>
         <w:t>‘</w:t>
       </w:r>
-      <w:proofErr w:type="spellStart"/>
-      <w:proofErr w:type="gramStart"/>
-      <w:r>
-        <w:t>sys.exit</w:t>
-      </w:r>
-      <w:proofErr w:type="spellEnd"/>
-      <w:proofErr w:type="gramEnd"/>
-      <w:r>
-        <w:t>()</w:t>
+      <w:r>
+        <w:t>sys.exit()</w:t>
       </w:r>
       <w:r>
         <w:t>’, the only warning being the print() call in the UI in the save function mentioned earlier</w:t>
@@ -4261,7 +4848,7 @@
                                 <w:szCs w:val="24"/>
                               </w:rPr>
                             </w:pPr>
-                            <w:bookmarkStart w:id="13" w:name="_Toc137107915"/>
+                            <w:bookmarkStart w:id="21" w:name="_Toc137112669"/>
                             <w:r>
                               <w:t xml:space="preserve">Figure </w:t>
                             </w:r>
@@ -4270,13 +4857,19 @@
                                 <w:rPr>
                                   <w:noProof/>
                                 </w:rPr>
-                                <w:t>5</w:t>
+                                <w:t>7</w:t>
                               </w:r>
                             </w:fldSimple>
                             <w:r>
-                              <w:t>: 4.2.4 extract from main, after user chooses an action.</w:t>
+                              <w:t xml:space="preserve">: </w:t>
                             </w:r>
-                            <w:bookmarkEnd w:id="13"/>
+                            <w:r>
+                              <w:t>5</w:t>
+                            </w:r>
+                            <w:r>
+                              <w:t>.2.4 extract from main, after user chooses an action.</w:t>
+                            </w:r>
+                            <w:bookmarkEnd w:id="21"/>
                           </w:p>
                         </w:txbxContent>
                       </wps:txbx>
@@ -4297,7 +4890,7 @@
           </mc:Choice>
           <mc:Fallback>
             <w:pict>
-              <v:shape w14:anchorId="3AA0922D" id="_x0000_s1031" type="#_x0000_t202" style="position:absolute;margin-left:327.15pt;margin-top:1.95pt;width:102.75pt;height:.05pt;z-index:251676672;visibility:visible;mso-wrap-style:square;mso-width-percent:0;mso-wrap-distance-left:9pt;mso-wrap-distance-top:0;mso-wrap-distance-right:9pt;mso-wrap-distance-bottom:0;mso-position-horizontal:absolute;mso-position-horizontal-relative:text;mso-position-vertical:absolute;mso-position-vertical-relative:text;mso-width-percent:0;mso-width-relative:margin;v-text-anchor:top" o:gfxdata="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" filled="f" stroked="f">
+              <v:shape w14:anchorId="3AA0922D" id="_x0000_s1033" type="#_x0000_t202" style="position:absolute;margin-left:327.15pt;margin-top:1.95pt;width:102.75pt;height:.05pt;z-index:251676672;visibility:visible;mso-wrap-style:square;mso-width-percent:0;mso-wrap-distance-left:9pt;mso-wrap-distance-top:0;mso-wrap-distance-right:9pt;mso-wrap-distance-bottom:0;mso-position-horizontal:absolute;mso-position-horizontal-relative:text;mso-position-vertical:absolute;mso-position-vertical-relative:text;mso-width-percent:0;mso-width-relative:margin;v-text-anchor:top" o:gfxdata="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" filled="f" stroked="f">
                 <v:textbox style="mso-fit-shape-to-text:t" inset="0,0,0,0">
                   <w:txbxContent>
                     <w:p>
@@ -4307,7 +4900,7 @@
                           <w:szCs w:val="24"/>
                         </w:rPr>
                       </w:pPr>
-                      <w:bookmarkStart w:id="14" w:name="_Toc137107915"/>
+                      <w:bookmarkStart w:id="22" w:name="_Toc137112669"/>
                       <w:r>
                         <w:t xml:space="preserve">Figure </w:t>
                       </w:r>
@@ -4316,13 +4909,19 @@
                           <w:rPr>
                             <w:noProof/>
                           </w:rPr>
-                          <w:t>5</w:t>
+                          <w:t>7</w:t>
                         </w:r>
                       </w:fldSimple>
                       <w:r>
-                        <w:t>: 4.2.4 extract from main, after user chooses an action.</w:t>
+                        <w:t xml:space="preserve">: </w:t>
                       </w:r>
-                      <w:bookmarkEnd w:id="14"/>
+                      <w:r>
+                        <w:t>5</w:t>
+                      </w:r>
+                      <w:r>
+                        <w:t>.2.4 extract from main, after user chooses an action.</w:t>
+                      </w:r>
+                      <w:bookmarkEnd w:id="22"/>
                     </w:p>
                   </w:txbxContent>
                 </v:textbox>
@@ -4352,7 +4951,7 @@
                     <pic:cNvPicPr/>
                   </pic:nvPicPr>
                   <pic:blipFill>
-                    <a:blip r:embed="rId25"/>
+                    <a:blip r:embed="rId28"/>
                     <a:stretch>
                       <a:fillRect/>
                     </a:stretch>
@@ -4390,13 +4989,13 @@
       <w:pPr>
         <w:pStyle w:val="Heading1"/>
       </w:pPr>
-      <w:bookmarkStart w:id="15" w:name="_Toc137050774"/>
+      <w:bookmarkStart w:id="23" w:name="_Toc137112635"/>
       <w:r>
         <w:lastRenderedPageBreak/>
         <w:t>Test Plan</w:t>
       </w:r>
-      <w:bookmarkEnd w:id="2"/>
-      <w:bookmarkEnd w:id="15"/>
+      <w:bookmarkEnd w:id="1"/>
+      <w:bookmarkEnd w:id="23"/>
     </w:p>
     <w:p>
       <w:pPr>
@@ -4414,7 +5013,7 @@
       <w:r>
         <w:t xml:space="preserve">the </w:t>
       </w:r>
-      <w:hyperlink r:id="rId26" w:history="1">
+      <w:hyperlink r:id="rId29" w:history="1">
         <w:r>
           <w:rPr>
             <w:rStyle w:val="Hyperlink"/>
@@ -4487,7 +5086,7 @@
                                 <w:szCs w:val="24"/>
                               </w:rPr>
                             </w:pPr>
-                            <w:bookmarkStart w:id="16" w:name="_Toc137107916"/>
+                            <w:bookmarkStart w:id="24" w:name="_Toc137112670"/>
                             <w:r>
                               <w:t xml:space="preserve">Figure </w:t>
                             </w:r>
@@ -4496,21 +5095,19 @@
                                 <w:rPr>
                                   <w:noProof/>
                                 </w:rPr>
-                                <w:t>6</w:t>
+                                <w:t>8</w:t>
                               </w:r>
                             </w:fldSimple>
                             <w:r>
-                              <w:t xml:space="preserve">: 5.1 extract from </w:t>
+                              <w:t xml:space="preserve">: </w:t>
                             </w:r>
-                            <w:proofErr w:type="gramStart"/>
                             <w:r>
-                              <w:t>main(</w:t>
+                              <w:t>6</w:t>
                             </w:r>
-                            <w:proofErr w:type="gramEnd"/>
                             <w:r>
-                              <w:t>) showing test() function.</w:t>
+                              <w:t>.1 extract from main() showing test() function.</w:t>
                             </w:r>
-                            <w:bookmarkEnd w:id="16"/>
+                            <w:bookmarkEnd w:id="24"/>
                           </w:p>
                         </w:txbxContent>
                       </wps:txbx>
@@ -4531,7 +5128,7 @@
           </mc:Choice>
           <mc:Fallback>
             <w:pict>
-              <v:shape w14:anchorId="62598895" id="_x0000_s1032" type="#_x0000_t202" style="position:absolute;left:0;text-align:left;margin-left:404.35pt;margin-top:.5pt;width:105.5pt;height:.05pt;z-index:-251637760;visibility:visible;mso-wrap-style:square;mso-width-percent:0;mso-wrap-distance-left:9pt;mso-wrap-distance-top:0;mso-wrap-distance-right:9pt;mso-wrap-distance-bottom:0;mso-position-horizontal:absolute;mso-position-horizontal-relative:text;mso-position-vertical:absolute;mso-position-vertical-relative:text;mso-width-percent:0;mso-width-relative:margin;v-text-anchor:top" o:gfxdata="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" filled="f" stroked="f">
+              <v:shape w14:anchorId="62598895" id="_x0000_s1034" type="#_x0000_t202" style="position:absolute;left:0;text-align:left;margin-left:404.35pt;margin-top:.5pt;width:105.5pt;height:.05pt;z-index:-251637760;visibility:visible;mso-wrap-style:square;mso-width-percent:0;mso-wrap-distance-left:9pt;mso-wrap-distance-top:0;mso-wrap-distance-right:9pt;mso-wrap-distance-bottom:0;mso-position-horizontal:absolute;mso-position-horizontal-relative:text;mso-position-vertical:absolute;mso-position-vertical-relative:text;mso-width-percent:0;mso-width-relative:margin;v-text-anchor:top" o:gfxdata="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" filled="f" stroked="f">
                 <v:textbox style="mso-fit-shape-to-text:t" inset="0,0,0,0">
                   <w:txbxContent>
                     <w:p>
@@ -4542,7 +5139,7 @@
                           <w:szCs w:val="24"/>
                         </w:rPr>
                       </w:pPr>
-                      <w:bookmarkStart w:id="17" w:name="_Toc137107916"/>
+                      <w:bookmarkStart w:id="25" w:name="_Toc137112670"/>
                       <w:r>
                         <w:t xml:space="preserve">Figure </w:t>
                       </w:r>
@@ -4551,21 +5148,19 @@
                           <w:rPr>
                             <w:noProof/>
                           </w:rPr>
-                          <w:t>6</w:t>
+                          <w:t>8</w:t>
                         </w:r>
                       </w:fldSimple>
                       <w:r>
-                        <w:t xml:space="preserve">: 5.1 extract from </w:t>
+                        <w:t xml:space="preserve">: </w:t>
                       </w:r>
-                      <w:proofErr w:type="gramStart"/>
                       <w:r>
-                        <w:t>main(</w:t>
+                        <w:t>6</w:t>
                       </w:r>
-                      <w:proofErr w:type="gramEnd"/>
                       <w:r>
-                        <w:t>) showing test() function.</w:t>
+                        <w:t>.1 extract from main() showing test() function.</w:t>
                       </w:r>
-                      <w:bookmarkEnd w:id="17"/>
+                      <w:bookmarkEnd w:id="25"/>
                     </w:p>
                   </w:txbxContent>
                 </v:textbox>
@@ -4602,7 +5197,7 @@
                     <pic:cNvPicPr/>
                   </pic:nvPicPr>
                   <pic:blipFill rotWithShape="1">
-                    <a:blip r:embed="rId27">
+                    <a:blip r:embed="rId30">
                       <a:extLst>
                         <a:ext uri="{28A0092B-C50C-407E-A947-70E740481C1C}">
                           <a14:useLocalDpi xmlns:a14="http://schemas.microsoft.com/office/drawing/2010/main" val="0"/>
@@ -4671,7 +5266,7 @@
                     </pic:cNvPicPr>
                   </pic:nvPicPr>
                   <pic:blipFill rotWithShape="1">
-                    <a:blip r:embed="rId28" cstate="print">
+                    <a:blip r:embed="rId31" cstate="print">
                       <a:extLst>
                         <a:ext uri="{28A0092B-C50C-407E-A947-70E740481C1C}">
                           <a14:useLocalDpi xmlns:a14="http://schemas.microsoft.com/office/drawing/2010/main" val="0"/>
@@ -4754,7 +5349,7 @@
                                 <w:szCs w:val="24"/>
                               </w:rPr>
                             </w:pPr>
-                            <w:bookmarkStart w:id="18" w:name="_Toc137107917"/>
+                            <w:bookmarkStart w:id="26" w:name="_Toc137112671"/>
                             <w:r>
                               <w:t xml:space="preserve">Figure </w:t>
                             </w:r>
@@ -4763,13 +5358,19 @@
                                 <w:rPr>
                                   <w:noProof/>
                                 </w:rPr>
-                                <w:t>8</w:t>
+                                <w:t>9</w:t>
                               </w:r>
                             </w:fldSimple>
                             <w:r>
-                              <w:t>: 5.2b lines 31-60 of TEST file.</w:t>
+                              <w:t xml:space="preserve">: </w:t>
                             </w:r>
-                            <w:bookmarkEnd w:id="18"/>
+                            <w:r>
+                              <w:t>6</w:t>
+                            </w:r>
+                            <w:r>
+                              <w:t>.2b lines 31-60 of TEST file.</w:t>
+                            </w:r>
+                            <w:bookmarkEnd w:id="26"/>
                           </w:p>
                         </w:txbxContent>
                       </wps:txbx>
@@ -4793,7 +5394,7 @@
           </mc:Choice>
           <mc:Fallback>
             <w:pict>
-              <v:shape w14:anchorId="3ADCAD34" id="_x0000_s1033" type="#_x0000_t202" style="position:absolute;margin-left:365.25pt;margin-top:11.8pt;width:41pt;height:46.05pt;z-index:-251633664;visibility:visible;mso-wrap-style:square;mso-width-percent:0;mso-height-percent:0;mso-wrap-distance-left:9pt;mso-wrap-distance-top:0;mso-wrap-distance-right:9pt;mso-wrap-distance-bottom:0;mso-position-horizontal:absolute;mso-position-horizontal-relative:text;mso-position-vertical:absolute;mso-position-vertical-relative:text;mso-width-percent:0;mso-height-percent:0;mso-width-relative:margin;mso-height-relative:margin;v-text-anchor:top" o:gfxdata="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" filled="f" stroked="f">
+              <v:shape w14:anchorId="3ADCAD34" id="_x0000_s1035" type="#_x0000_t202" style="position:absolute;margin-left:365.25pt;margin-top:11.8pt;width:41pt;height:46.05pt;z-index:-251633664;visibility:visible;mso-wrap-style:square;mso-width-percent:0;mso-height-percent:0;mso-wrap-distance-left:9pt;mso-wrap-distance-top:0;mso-wrap-distance-right:9pt;mso-wrap-distance-bottom:0;mso-position-horizontal:absolute;mso-position-horizontal-relative:text;mso-position-vertical:absolute;mso-position-vertical-relative:text;mso-width-percent:0;mso-height-percent:0;mso-width-relative:margin;mso-height-relative:margin;v-text-anchor:top" o:gfxdata="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" filled="f" stroked="f">
                 <v:textbox inset="0,0,0,0">
                   <w:txbxContent>
                     <w:p>
@@ -4804,7 +5405,7 @@
                           <w:szCs w:val="24"/>
                         </w:rPr>
                       </w:pPr>
-                      <w:bookmarkStart w:id="19" w:name="_Toc137107917"/>
+                      <w:bookmarkStart w:id="27" w:name="_Toc137112671"/>
                       <w:r>
                         <w:t xml:space="preserve">Figure </w:t>
                       </w:r>
@@ -4813,13 +5414,19 @@
                           <w:rPr>
                             <w:noProof/>
                           </w:rPr>
-                          <w:t>8</w:t>
+                          <w:t>9</w:t>
                         </w:r>
                       </w:fldSimple>
                       <w:r>
-                        <w:t>: 5.2b lines 31-60 of TEST file.</w:t>
+                        <w:t xml:space="preserve">: </w:t>
                       </w:r>
-                      <w:bookmarkEnd w:id="19"/>
+                      <w:r>
+                        <w:t>6</w:t>
+                      </w:r>
+                      <w:r>
+                        <w:t>.2b lines 31-60 of TEST file.</w:t>
+                      </w:r>
+                      <w:bookmarkEnd w:id="27"/>
                     </w:p>
                   </w:txbxContent>
                 </v:textbox>
@@ -4875,7 +5482,7 @@
                                 <w:szCs w:val="24"/>
                               </w:rPr>
                             </w:pPr>
-                            <w:bookmarkStart w:id="20" w:name="_Toc137107918"/>
+                            <w:bookmarkStart w:id="28" w:name="_Toc137112672"/>
                             <w:r>
                               <w:t xml:space="preserve">Figure </w:t>
                             </w:r>
@@ -4884,13 +5491,19 @@
                                 <w:rPr>
                                   <w:noProof/>
                                 </w:rPr>
-                                <w:t>7</w:t>
+                                <w:t>10</w:t>
                               </w:r>
                             </w:fldSimple>
                             <w:r>
-                              <w:t>: 5.2a lines 1-30 of TEST file.</w:t>
+                              <w:t xml:space="preserve">: </w:t>
                             </w:r>
-                            <w:bookmarkEnd w:id="20"/>
+                            <w:r>
+                              <w:t>6</w:t>
+                            </w:r>
+                            <w:r>
+                              <w:t>.2a lines 1-30 of TEST file.</w:t>
+                            </w:r>
+                            <w:bookmarkEnd w:id="28"/>
                           </w:p>
                         </w:txbxContent>
                       </wps:txbx>
@@ -4911,7 +5524,7 @@
           </mc:Choice>
           <mc:Fallback>
             <w:pict>
-              <v:shape w14:anchorId="51F7A7AC" id="_x0000_s1034" type="#_x0000_t202" style="position:absolute;margin-left:283.8pt;margin-top:12.95pt;width:52.75pt;height:.05pt;z-index:-251635712;visibility:visible;mso-wrap-style:square;mso-width-percent:0;mso-wrap-distance-left:9pt;mso-wrap-distance-top:0;mso-wrap-distance-right:9pt;mso-wrap-distance-bottom:0;mso-position-horizontal:absolute;mso-position-horizontal-relative:text;mso-position-vertical:absolute;mso-position-vertical-relative:text;mso-width-percent:0;mso-width-relative:margin;v-text-anchor:top" o:gfxdata="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" filled="f" stroked="f">
+              <v:shape w14:anchorId="51F7A7AC" id="_x0000_s1036" type="#_x0000_t202" style="position:absolute;margin-left:283.8pt;margin-top:12.95pt;width:52.75pt;height:.05pt;z-index:-251635712;visibility:visible;mso-wrap-style:square;mso-width-percent:0;mso-wrap-distance-left:9pt;mso-wrap-distance-top:0;mso-wrap-distance-right:9pt;mso-wrap-distance-bottom:0;mso-position-horizontal:absolute;mso-position-horizontal-relative:text;mso-position-vertical:absolute;mso-position-vertical-relative:text;mso-width-percent:0;mso-width-relative:margin;v-text-anchor:top" o:gfxdata="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" filled="f" stroked="f">
                 <v:textbox style="mso-fit-shape-to-text:t" inset="0,0,0,0">
                   <w:txbxContent>
                     <w:p>
@@ -4922,7 +5535,7 @@
                           <w:szCs w:val="24"/>
                         </w:rPr>
                       </w:pPr>
-                      <w:bookmarkStart w:id="21" w:name="_Toc137107918"/>
+                      <w:bookmarkStart w:id="29" w:name="_Toc137112672"/>
                       <w:r>
                         <w:t xml:space="preserve">Figure </w:t>
                       </w:r>
@@ -4931,13 +5544,19 @@
                           <w:rPr>
                             <w:noProof/>
                           </w:rPr>
-                          <w:t>7</w:t>
+                          <w:t>10</w:t>
                         </w:r>
                       </w:fldSimple>
                       <w:r>
-                        <w:t>: 5.2a lines 1-30 of TEST file.</w:t>
+                        <w:t xml:space="preserve">: </w:t>
                       </w:r>
-                      <w:bookmarkEnd w:id="21"/>
+                      <w:r>
+                        <w:t>6</w:t>
+                      </w:r>
+                      <w:r>
+                        <w:t>.2a lines 1-30 of TEST file.</w:t>
+                      </w:r>
+                      <w:bookmarkEnd w:id="29"/>
                     </w:p>
                   </w:txbxContent>
                 </v:textbox>
@@ -4974,7 +5593,7 @@
                     <pic:cNvPicPr/>
                   </pic:nvPicPr>
                   <pic:blipFill>
-                    <a:blip r:embed="rId29" cstate="print">
+                    <a:blip r:embed="rId32" cstate="print">
                       <a:extLst>
                         <a:ext uri="{28A0092B-C50C-407E-A947-70E740481C1C}">
                           <a14:useLocalDpi xmlns:a14="http://schemas.microsoft.com/office/drawing/2010/main" val="0"/>
@@ -5034,7 +5653,7 @@
                     <pic:cNvPicPr/>
                   </pic:nvPicPr>
                   <pic:blipFill>
-                    <a:blip r:embed="rId30" cstate="print">
+                    <a:blip r:embed="rId33" cstate="print">
                       <a:extLst>
                         <a:ext uri="{28A0092B-C50C-407E-A947-70E740481C1C}">
                           <a14:useLocalDpi xmlns:a14="http://schemas.microsoft.com/office/drawing/2010/main" val="0"/>
@@ -5123,7 +5742,7 @@
                                 <w:szCs w:val="24"/>
                               </w:rPr>
                             </w:pPr>
-                            <w:bookmarkStart w:id="22" w:name="_Toc137107919"/>
+                            <w:bookmarkStart w:id="30" w:name="_Toc137112673"/>
                             <w:r>
                               <w:t xml:space="preserve">Figure </w:t>
                             </w:r>
@@ -5132,21 +5751,19 @@
                                 <w:rPr>
                                   <w:noProof/>
                                 </w:rPr>
-                                <w:t>9</w:t>
+                                <w:t>11</w:t>
                               </w:r>
                             </w:fldSimple>
                             <w:r>
-                              <w:t xml:space="preserve">: 5.3 </w:t>
+                              <w:t xml:space="preserve">: </w:t>
                             </w:r>
-                            <w:proofErr w:type="gramStart"/>
                             <w:r>
-                              <w:t>test(</w:t>
+                              <w:t>6</w:t>
                             </w:r>
-                            <w:proofErr w:type="gramEnd"/>
                             <w:r>
-                              <w:t>) function.</w:t>
+                              <w:t>.3 test() function.</w:t>
                             </w:r>
-                            <w:bookmarkEnd w:id="22"/>
+                            <w:bookmarkEnd w:id="30"/>
                           </w:p>
                         </w:txbxContent>
                       </wps:txbx>
@@ -5164,7 +5781,7 @@
           </mc:Choice>
           <mc:Fallback>
             <w:pict>
-              <v:shape w14:anchorId="68CA064A" id="_x0000_s1035" type="#_x0000_t202" style="position:absolute;margin-left:0;margin-top:2.45pt;width:257.6pt;height:.05pt;z-index:-251631616;visibility:visible;mso-wrap-style:square;mso-wrap-distance-left:9pt;mso-wrap-distance-top:0;mso-wrap-distance-right:9pt;mso-wrap-distance-bottom:0;mso-position-horizontal:left;mso-position-horizontal-relative:margin;mso-position-vertical:absolute;mso-position-vertical-relative:text;v-text-anchor:top" o:gfxdata="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" filled="f" stroked="f">
+              <v:shape w14:anchorId="68CA064A" id="_x0000_s1037" type="#_x0000_t202" style="position:absolute;margin-left:0;margin-top:2.45pt;width:257.6pt;height:.05pt;z-index:-251631616;visibility:visible;mso-wrap-style:square;mso-wrap-distance-left:9pt;mso-wrap-distance-top:0;mso-wrap-distance-right:9pt;mso-wrap-distance-bottom:0;mso-position-horizontal:left;mso-position-horizontal-relative:margin;mso-position-vertical:absolute;mso-position-vertical-relative:text;v-text-anchor:top" o:gfxdata="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" filled="f" stroked="f">
                 <v:textbox style="mso-fit-shape-to-text:t" inset="0,0,0,0">
                   <w:txbxContent>
                     <w:p>
@@ -5175,7 +5792,7 @@
                           <w:szCs w:val="24"/>
                         </w:rPr>
                       </w:pPr>
-                      <w:bookmarkStart w:id="23" w:name="_Toc137107919"/>
+                      <w:bookmarkStart w:id="31" w:name="_Toc137112673"/>
                       <w:r>
                         <w:t xml:space="preserve">Figure </w:t>
                       </w:r>
@@ -5184,21 +5801,19 @@
                           <w:rPr>
                             <w:noProof/>
                           </w:rPr>
-                          <w:t>9</w:t>
+                          <w:t>11</w:t>
                         </w:r>
                       </w:fldSimple>
                       <w:r>
-                        <w:t xml:space="preserve">: 5.3 </w:t>
+                        <w:t xml:space="preserve">: </w:t>
                       </w:r>
-                      <w:proofErr w:type="gramStart"/>
                       <w:r>
-                        <w:t>test(</w:t>
+                        <w:t>6</w:t>
                       </w:r>
-                      <w:proofErr w:type="gramEnd"/>
                       <w:r>
-                        <w:t>) function.</w:t>
+                        <w:t>.3 test() function.</w:t>
                       </w:r>
-                      <w:bookmarkEnd w:id="23"/>
+                      <w:bookmarkEnd w:id="31"/>
                     </w:p>
                   </w:txbxContent>
                 </v:textbox>
@@ -5226,7 +5841,6 @@
       <w:r>
         <w:t>‘</w:t>
       </w:r>
-      <w:proofErr w:type="spellStart"/>
       <w:r>
         <w:rPr>
           <w:i/>
@@ -5234,7 +5848,6 @@
         </w:rPr>
         <w:t>ui.test_mode</w:t>
       </w:r>
-      <w:proofErr w:type="spellEnd"/>
       <w:r>
         <w:rPr>
           <w:i/>
@@ -5266,30 +5879,12 @@
         </w:rPr>
         <w:t>‘</w:t>
       </w:r>
-      <w:proofErr w:type="spellStart"/>
-      <w:proofErr w:type="gramStart"/>
       <w:r>
         <w:rPr>
           <w:i/>
           <w:iCs/>
         </w:rPr>
-        <w:t>ui.flush</w:t>
-      </w:r>
-      <w:proofErr w:type="gramEnd"/>
-      <w:r>
-        <w:rPr>
-          <w:i/>
-          <w:iCs/>
-        </w:rPr>
-        <w:t>_input</w:t>
-      </w:r>
-      <w:proofErr w:type="spellEnd"/>
-      <w:r>
-        <w:rPr>
-          <w:i/>
-          <w:iCs/>
-        </w:rPr>
-        <w:t>()</w:t>
+        <w:t>ui.flush_input()</w:t>
       </w:r>
       <w:r>
         <w:rPr>
@@ -5316,6 +5911,11 @@
       </w:r>
     </w:p>
     <w:p>
+      <w:pPr>
+        <w:rPr>
+          <w:lang w:eastAsia="en-GB"/>
+        </w:rPr>
+      </w:pPr>
       <w:r>
         <w:t>If the test is successful, it will completely run through the game and finish with it showing ‘</w:t>
       </w:r>
@@ -5334,15 +5934,11 @@
         <w:t>’</w:t>
       </w:r>
       <w:r>
-        <w:t>, if the program gets stuck midway through, or errors out, then there is a problem with it.</w:t>
-      </w:r>
-    </w:p>
-    <w:p>
-      <w:pPr>
-        <w:rPr>
-          <w:lang w:eastAsia="en-GB"/>
-        </w:rPr>
-      </w:pPr>
+        <w:t xml:space="preserve">, if the program gets stuck midway through, or errors out, </w:t>
+      </w:r>
+      <w:r>
+        <w:t>or does not print out this end message, then a problem has occurred during testing.</w:t>
+      </w:r>
     </w:p>
     <w:sectPr>
       <w:pgSz w:w="11906" w:h="16838"/>
@@ -7980,7 +8576,7 @@
 Tutor’s name: Andrew Lang
 Due date: June 9th, 2023
 Submission date: June 9th, 2023
-Word Count: </Abstract>
+Word Count: 1653 </Abstract>
   <CompanyAddress/>
   <CompanyPhone/>
   <CompanyFax/>

</xml_diff>

<commit_message>
Replace images and evaluation
</commit_message>
<xml_diff>
--- a/docs/ICT112 - 2023 - Task 3.docx
+++ b/docs/ICT112 - 2023 - Task 3.docx
@@ -707,7 +707,15 @@
                                         <w:sz w:val="20"/>
                                         <w:szCs w:val="20"/>
                                       </w:rPr>
-                                      <w:t>1705</w:t>
+                                      <w:t>17</w:t>
+                                    </w:r>
+                                    <w:r>
+                                      <w:rPr>
+                                        <w:color w:val="595959" w:themeColor="text1" w:themeTint="A6"/>
+                                        <w:sz w:val="20"/>
+                                        <w:szCs w:val="20"/>
+                                      </w:rPr>
+                                      <w:t>34</w:t>
                                     </w:r>
                                     <w:r>
                                       <w:rPr>
@@ -836,7 +844,15 @@
                                   <w:sz w:val="20"/>
                                   <w:szCs w:val="20"/>
                                 </w:rPr>
-                                <w:t>1705</w:t>
+                                <w:t>17</w:t>
+                              </w:r>
+                              <w:r>
+                                <w:rPr>
+                                  <w:color w:val="595959" w:themeColor="text1" w:themeTint="A6"/>
+                                  <w:sz w:val="20"/>
+                                  <w:szCs w:val="20"/>
+                                </w:rPr>
+                                <w:t>34</w:t>
                               </w:r>
                               <w:r>
                                 <w:rPr>
@@ -2375,27 +2391,13 @@
         </w:rPr>
         <w:fldChar w:fldCharType="separate"/>
       </w:r>
-      <w:hyperlink r:id="rId11" w:anchor="_Toc137112663" w:history="1">
+      <w:hyperlink r:id="rId11" w:anchor="_Toc137196232" w:history="1">
         <w:r>
           <w:rPr>
             <w:rStyle w:val="Hyperlink"/>
             <w:noProof/>
           </w:rPr>
-          <w:t>Figure 1: 4.1.1 Initial flowchart - L</w:t>
-        </w:r>
-        <w:r>
-          <w:rPr>
-            <w:rStyle w:val="Hyperlink"/>
-            <w:noProof/>
-          </w:rPr>
-          <w:t>u</w:t>
-        </w:r>
-        <w:r>
-          <w:rPr>
-            <w:rStyle w:val="Hyperlink"/>
-            <w:noProof/>
-          </w:rPr>
-          <w:t>cidchart.</w:t>
+          <w:t>Figure 1: 4.1.1 Initial flowchart - Lucidchart.</w:t>
         </w:r>
         <w:r>
           <w:rPr>
@@ -2416,7 +2418,7 @@
             <w:noProof/>
             <w:webHidden/>
           </w:rPr>
-          <w:instrText xml:space="preserve"> PAGEREF _Toc137112663 \h </w:instrText>
+          <w:instrText xml:space="preserve"> PAGEREF _Toc137196232 \h </w:instrText>
         </w:r>
         <w:r>
           <w:rPr>
@@ -2462,7 +2464,7 @@
           <w14:ligatures w14:val="standardContextual"/>
         </w:rPr>
       </w:pPr>
-      <w:hyperlink r:id="rId12" w:anchor="_Toc137112664" w:history="1">
+      <w:hyperlink r:id="rId12" w:anchor="_Toc137196233" w:history="1">
         <w:r>
           <w:rPr>
             <w:rStyle w:val="Hyperlink"/>
@@ -2489,7 +2491,7 @@
             <w:noProof/>
             <w:webHidden/>
           </w:rPr>
-          <w:instrText xml:space="preserve"> PAGEREF _Toc137112664 \h </w:instrText>
+          <w:instrText xml:space="preserve"> PAGEREF _Toc137196233 \h </w:instrText>
         </w:r>
         <w:r>
           <w:rPr>
@@ -2535,7 +2537,7 @@
           <w14:ligatures w14:val="standardContextual"/>
         </w:rPr>
       </w:pPr>
-      <w:hyperlink w:anchor="_Toc137112665" w:history="1">
+      <w:hyperlink w:anchor="_Toc137196234" w:history="1">
         <w:r>
           <w:rPr>
             <w:rStyle w:val="Hyperlink"/>
@@ -2562,7 +2564,7 @@
             <w:noProof/>
             <w:webHidden/>
           </w:rPr>
-          <w:instrText xml:space="preserve"> PAGEREF _Toc137112665 \h </w:instrText>
+          <w:instrText xml:space="preserve"> PAGEREF _Toc137196234 \h </w:instrText>
         </w:r>
         <w:r>
           <w:rPr>
@@ -2608,7 +2610,7 @@
           <w14:ligatures w14:val="standardContextual"/>
         </w:rPr>
       </w:pPr>
-      <w:hyperlink w:anchor="_Toc137112666" w:history="1">
+      <w:hyperlink w:anchor="_Toc137196235" w:history="1">
         <w:r>
           <w:rPr>
             <w:rStyle w:val="Hyperlink"/>
@@ -2635,7 +2637,7 @@
             <w:noProof/>
             <w:webHidden/>
           </w:rPr>
-          <w:instrText xml:space="preserve"> PAGEREF _Toc137112666 \h </w:instrText>
+          <w:instrText xml:space="preserve"> PAGEREF _Toc137196235 \h </w:instrText>
         </w:r>
         <w:r>
           <w:rPr>
@@ -2681,7 +2683,7 @@
           <w14:ligatures w14:val="standardContextual"/>
         </w:rPr>
       </w:pPr>
-      <w:hyperlink r:id="rId13" w:anchor="_Toc137112667" w:history="1">
+      <w:hyperlink r:id="rId13" w:anchor="_Toc137196236" w:history="1">
         <w:r>
           <w:rPr>
             <w:rStyle w:val="Hyperlink"/>
@@ -2708,7 +2710,7 @@
             <w:noProof/>
             <w:webHidden/>
           </w:rPr>
-          <w:instrText xml:space="preserve"> PAGEREF _Toc137112667 \h </w:instrText>
+          <w:instrText xml:space="preserve"> PAGEREF _Toc137196236 \h </w:instrText>
         </w:r>
         <w:r>
           <w:rPr>
@@ -2754,7 +2756,7 @@
           <w14:ligatures w14:val="standardContextual"/>
         </w:rPr>
       </w:pPr>
-      <w:hyperlink r:id="rId14" w:anchor="_Toc137112668" w:history="1">
+      <w:hyperlink r:id="rId14" w:anchor="_Toc137196237" w:history="1">
         <w:r>
           <w:rPr>
             <w:rStyle w:val="Hyperlink"/>
@@ -2781,7 +2783,7 @@
             <w:noProof/>
             <w:webHidden/>
           </w:rPr>
-          <w:instrText xml:space="preserve"> PAGEREF _Toc137112668 \h </w:instrText>
+          <w:instrText xml:space="preserve"> PAGEREF _Toc137196237 \h </w:instrText>
         </w:r>
         <w:r>
           <w:rPr>
@@ -2827,7 +2829,7 @@
           <w14:ligatures w14:val="standardContextual"/>
         </w:rPr>
       </w:pPr>
-      <w:hyperlink r:id="rId15" w:anchor="_Toc137112669" w:history="1">
+      <w:hyperlink r:id="rId15" w:anchor="_Toc137196238" w:history="1">
         <w:r>
           <w:rPr>
             <w:rStyle w:val="Hyperlink"/>
@@ -2854,7 +2856,7 @@
             <w:noProof/>
             <w:webHidden/>
           </w:rPr>
-          <w:instrText xml:space="preserve"> PAGEREF _Toc137112669 \h </w:instrText>
+          <w:instrText xml:space="preserve"> PAGEREF _Toc137196238 \h </w:instrText>
         </w:r>
         <w:r>
           <w:rPr>
@@ -2900,7 +2902,7 @@
           <w14:ligatures w14:val="standardContextual"/>
         </w:rPr>
       </w:pPr>
-      <w:hyperlink r:id="rId16" w:anchor="_Toc137112670" w:history="1">
+      <w:hyperlink r:id="rId16" w:anchor="_Toc137196239" w:history="1">
         <w:r>
           <w:rPr>
             <w:rStyle w:val="Hyperlink"/>
@@ -2927,7 +2929,7 @@
             <w:noProof/>
             <w:webHidden/>
           </w:rPr>
-          <w:instrText xml:space="preserve"> PAGEREF _Toc137112670 \h </w:instrText>
+          <w:instrText xml:space="preserve"> PAGEREF _Toc137196239 \h </w:instrText>
         </w:r>
         <w:r>
           <w:rPr>
@@ -2973,13 +2975,13 @@
           <w14:ligatures w14:val="standardContextual"/>
         </w:rPr>
       </w:pPr>
-      <w:hyperlink r:id="rId17" w:anchor="_Toc137112671" w:history="1">
+      <w:hyperlink r:id="rId17" w:anchor="_Toc137196241" w:history="1">
         <w:r>
           <w:rPr>
             <w:rStyle w:val="Hyperlink"/>
             <w:noProof/>
           </w:rPr>
-          <w:t>Figure 9: 6.2b lines 31-60 of TEST file.</w:t>
+          <w:t>Figure 9: 6.2a lines 1-31 of TEST file.</w:t>
         </w:r>
         <w:r>
           <w:rPr>
@@ -3000,7 +3002,7 @@
             <w:noProof/>
             <w:webHidden/>
           </w:rPr>
-          <w:instrText xml:space="preserve"> PAGEREF _Toc137112671 \h </w:instrText>
+          <w:instrText xml:space="preserve"> PAGEREF _Toc137196241 \h </w:instrText>
         </w:r>
         <w:r>
           <w:rPr>
@@ -3046,13 +3048,13 @@
           <w14:ligatures w14:val="standardContextual"/>
         </w:rPr>
       </w:pPr>
-      <w:hyperlink r:id="rId18" w:anchor="_Toc137112672" w:history="1">
+      <w:hyperlink r:id="rId18" w:anchor="_Toc137196240" w:history="1">
         <w:r>
           <w:rPr>
             <w:rStyle w:val="Hyperlink"/>
             <w:noProof/>
           </w:rPr>
-          <w:t>Figure 10: 6.2a lines 1-30 of TEST file.</w:t>
+          <w:t>Figure 10: 6.2b lines 32-62 of TEST file.</w:t>
         </w:r>
         <w:r>
           <w:rPr>
@@ -3073,7 +3075,7 @@
             <w:noProof/>
             <w:webHidden/>
           </w:rPr>
-          <w:instrText xml:space="preserve"> PAGEREF _Toc137112672 \h </w:instrText>
+          <w:instrText xml:space="preserve"> PAGEREF _Toc137196240 \h </w:instrText>
         </w:r>
         <w:r>
           <w:rPr>
@@ -3103,23 +3105,14 @@
           <w:fldChar w:fldCharType="end"/>
         </w:r>
       </w:hyperlink>
-    </w:p>
-    <w:p>
-      <w:pPr>
-        <w:pStyle w:val="TableofFigures"/>
-        <w:tabs>
-          <w:tab w:val="right" w:leader="dot" w:pos="9016"/>
-        </w:tabs>
+      <w:r>
         <w:rPr>
-          <w:rFonts w:eastAsiaTheme="minorEastAsia"/>
+          <w:rStyle w:val="Hyperlink"/>
           <w:noProof/>
-          <w:kern w:val="2"/>
-          <w:szCs w:val="22"/>
-          <w:lang w:eastAsia="en-AU"/>
-          <w14:ligatures w14:val="standardContextual"/>
         </w:rPr>
-      </w:pPr>
-      <w:hyperlink r:id="rId19" w:anchor="_Toc137112673" w:history="1">
+        <w:br/>
+      </w:r>
+      <w:hyperlink r:id="rId19" w:anchor="_Toc137196242" w:history="1">
         <w:r>
           <w:rPr>
             <w:rStyle w:val="Hyperlink"/>
@@ -3146,7 +3139,7 @@
             <w:noProof/>
             <w:webHidden/>
           </w:rPr>
-          <w:instrText xml:space="preserve"> PAGEREF _Toc137112673 \h </w:instrText>
+          <w:instrText xml:space="preserve"> PAGEREF _Toc137196242 \h </w:instrText>
         </w:r>
         <w:r>
           <w:rPr>
@@ -3236,13 +3229,13 @@
       <w:pPr>
         <w:pStyle w:val="Heading1"/>
       </w:pPr>
-      <w:bookmarkStart w:id="1" w:name="_Toc130714987"/>
-      <w:bookmarkStart w:id="2" w:name="_Toc137121042"/>
+      <w:bookmarkStart w:id="1" w:name="_Toc137121042"/>
+      <w:bookmarkStart w:id="2" w:name="_Toc130714987"/>
       <w:r>
         <w:lastRenderedPageBreak/>
         <w:t>Introduction</w:t>
       </w:r>
-      <w:bookmarkEnd w:id="2"/>
+      <w:bookmarkEnd w:id="1"/>
     </w:p>
     <w:p>
       <w:pPr>
@@ -3287,34 +3280,6 @@
     </w:p>
     <w:p>
       <w:r>
-        <w:t xml:space="preserve">An outline of what problem is being solved -the scope. Also </w:t>
-      </w:r>
-      <w:r>
-        <w:t xml:space="preserve">identify </w:t>
-      </w:r>
-      <w:r>
-        <w:t>what you are</w:t>
-      </w:r>
-      <w:r>
-        <w:t xml:space="preserve"> </w:t>
-      </w:r>
-      <w:r>
-        <w:t xml:space="preserve">including </w:t>
-      </w:r>
-      <w:r>
-        <w:t>and what</w:t>
-      </w:r>
-      <w:r>
-        <w:t xml:space="preserve"> you are not.</w:t>
-      </w:r>
-    </w:p>
-    <w:p>
-      <w:r>
-        <w:t>Discuss any versions you did and would do in the future.</w:t>
-      </w:r>
-    </w:p>
-    <w:p>
-      <w:r>
         <w:t>As per the task description for the ‘</w:t>
       </w:r>
       <w:r>
@@ -3530,6 +3495,11 @@
       </w:r>
       <w:r>
         <w:t>t.</w:t>
+      </w:r>
+    </w:p>
+    <w:p>
+      <w:r>
+        <w:t>In the making of this program, initially a system of having each action to be inputted by the user was used, but then was replaced by the menu system as the amount of checking user inputs to see if they are valid or not is significantly less, which reduces the complexity of the code and how often code is being repeated.</w:t>
       </w:r>
     </w:p>
     <w:p>
@@ -3563,17 +3533,7 @@
         <w:jc w:val="both"/>
       </w:pPr>
       <w:r>
-        <w:t>The program assumes that the program will be run on either a Windows or Unix/Linux system based on the value of ‘</w:t>
-      </w:r>
-      <w:proofErr w:type="spellStart"/>
-      <w:proofErr w:type="gramStart"/>
-      <w:r>
-        <w:t>sys.platform</w:t>
-      </w:r>
-      <w:proofErr w:type="spellEnd"/>
-      <w:proofErr w:type="gramEnd"/>
-      <w:r>
-        <w:t>’.</w:t>
+        <w:t>The program assumes that the program will be run on either a Windows or Unix/Linux system based on the value of ‘sys.platform’.</w:t>
       </w:r>
     </w:p>
     <w:p>
@@ -3592,11 +3552,9 @@
       <w:r>
         <w:t>‘</w:t>
       </w:r>
-      <w:proofErr w:type="spellStart"/>
       <w:r>
         <w:t>msvcrt</w:t>
       </w:r>
-      <w:proofErr w:type="spellEnd"/>
       <w:r>
         <w:t>’</w:t>
       </w:r>
@@ -3606,11 +3564,9 @@
       <w:r>
         <w:t>‘</w:t>
       </w:r>
-      <w:proofErr w:type="spellStart"/>
       <w:r>
         <w:t>termios</w:t>
       </w:r>
-      <w:proofErr w:type="spellEnd"/>
       <w:r>
         <w:t>’</w:t>
       </w:r>
@@ -3620,11 +3576,9 @@
       <w:r>
         <w:t>‘</w:t>
       </w:r>
-      <w:proofErr w:type="spellStart"/>
       <w:r>
         <w:t>tty</w:t>
       </w:r>
-      <w:proofErr w:type="spellEnd"/>
       <w:r>
         <w:t>’</w:t>
       </w:r>
@@ -3711,15 +3665,7 @@
         <w:jc w:val="both"/>
       </w:pPr>
       <w:r>
-        <w:t xml:space="preserve">The program assumes the availability of certain Python standard library modules such as sys, </w:t>
-      </w:r>
-      <w:proofErr w:type="spellStart"/>
-      <w:r>
-        <w:t>os</w:t>
-      </w:r>
-      <w:proofErr w:type="spellEnd"/>
-      <w:r>
-        <w:t>, glob, random, and time.</w:t>
+        <w:t>The program assumes the availability of certain Python standard library modules such as sys, os, glob, random, and time.</w:t>
       </w:r>
     </w:p>
     <w:p>
@@ -3809,7 +3755,7 @@
                                 <w:noProof/>
                               </w:rPr>
                             </w:pPr>
-                            <w:bookmarkStart w:id="7" w:name="_Toc137112663"/>
+                            <w:bookmarkStart w:id="7" w:name="_Toc137196232"/>
                             <w:r>
                               <w:t xml:space="preserve">Figure </w:t>
                             </w:r>
@@ -3822,15 +3768,7 @@
                               </w:r>
                             </w:fldSimple>
                             <w:r>
-                              <w:t xml:space="preserve">: 4.1.1 Initial flowchart - </w:t>
-                            </w:r>
-                            <w:proofErr w:type="spellStart"/>
-                            <w:r>
-                              <w:t>Lucidchart</w:t>
-                            </w:r>
-                            <w:proofErr w:type="spellEnd"/>
-                            <w:r>
-                              <w:t>.</w:t>
+                              <w:t>: 4.1.1 Initial flowchart - Lucidchart.</w:t>
                             </w:r>
                             <w:bookmarkEnd w:id="7"/>
                           </w:p>
@@ -3860,7 +3798,7 @@
                           <w:noProof/>
                         </w:rPr>
                       </w:pPr>
-                      <w:bookmarkStart w:id="8" w:name="_Toc137112663"/>
+                      <w:bookmarkStart w:id="8" w:name="_Toc137196232"/>
                       <w:r>
                         <w:t xml:space="preserve">Figure </w:t>
                       </w:r>
@@ -3873,15 +3811,7 @@
                         </w:r>
                       </w:fldSimple>
                       <w:r>
-                        <w:t xml:space="preserve">: 4.1.1 Initial flowchart - </w:t>
-                      </w:r>
-                      <w:proofErr w:type="spellStart"/>
-                      <w:r>
-                        <w:t>Lucidchart</w:t>
-                      </w:r>
-                      <w:proofErr w:type="spellEnd"/>
-                      <w:r>
-                        <w:t>.</w:t>
+                        <w:t>: 4.1.1 Initial flowchart - Lucidchart.</w:t>
                       </w:r>
                       <w:bookmarkEnd w:id="8"/>
                     </w:p>
@@ -4016,7 +3946,7 @@
                                 <w:noProof/>
                               </w:rPr>
                             </w:pPr>
-                            <w:bookmarkStart w:id="10" w:name="_Toc137112664"/>
+                            <w:bookmarkStart w:id="10" w:name="_Toc137196233"/>
                             <w:r>
                               <w:t xml:space="preserve">Figure </w:t>
                             </w:r>
@@ -4029,15 +3959,7 @@
                               </w:r>
                             </w:fldSimple>
                             <w:r>
-                              <w:t xml:space="preserve">: 4.2.1 Final flowchart - </w:t>
-                            </w:r>
-                            <w:proofErr w:type="spellStart"/>
-                            <w:r>
-                              <w:t>Lucidchart</w:t>
-                            </w:r>
-                            <w:proofErr w:type="spellEnd"/>
-                            <w:r>
-                              <w:t>.</w:t>
+                              <w:t>: 4.2.1 Final flowchart - Lucidchart.</w:t>
                             </w:r>
                             <w:bookmarkEnd w:id="10"/>
                           </w:p>
@@ -4067,7 +3989,7 @@
                           <w:noProof/>
                         </w:rPr>
                       </w:pPr>
-                      <w:bookmarkStart w:id="11" w:name="_Toc137112664"/>
+                      <w:bookmarkStart w:id="11" w:name="_Toc137196233"/>
                       <w:r>
                         <w:t xml:space="preserve">Figure </w:t>
                       </w:r>
@@ -4080,15 +4002,7 @@
                         </w:r>
                       </w:fldSimple>
                       <w:r>
-                        <w:t xml:space="preserve">: 4.2.1 Final flowchart - </w:t>
-                      </w:r>
-                      <w:proofErr w:type="spellStart"/>
-                      <w:r>
-                        <w:t>Lucidchart</w:t>
-                      </w:r>
-                      <w:proofErr w:type="spellEnd"/>
-                      <w:r>
-                        <w:t>.</w:t>
+                        <w:t>: 4.2.1 Final flowchart - Lucidchart.</w:t>
                       </w:r>
                       <w:bookmarkEnd w:id="11"/>
                     </w:p>
@@ -4330,8 +4244,11 @@
       <w:pPr>
         <w:pStyle w:val="Caption"/>
         <w:jc w:val="both"/>
-      </w:pPr>
-      <w:bookmarkStart w:id="15" w:name="_Toc137112665"/>
+        <w:rPr>
+          <w:noProof/>
+        </w:rPr>
+      </w:pPr>
+      <w:bookmarkStart w:id="15" w:name="_Toc137196234"/>
       <w:r>
         <w:t xml:space="preserve">Figure </w:t>
       </w:r>
@@ -4365,10 +4282,10 @@
       <w:r>
         <w:t xml:space="preserve">                          </w:t>
       </w:r>
-      <w:bookmarkStart w:id="16" w:name="_Toc137112666"/>
       <w:r>
         <w:t xml:space="preserve">  </w:t>
       </w:r>
+      <w:bookmarkStart w:id="16" w:name="_Toc137196235"/>
       <w:r>
         <w:t xml:space="preserve">Figure </w:t>
       </w:r>
@@ -4472,7 +4389,7 @@
                             <w:pPr>
                               <w:pStyle w:val="Caption"/>
                             </w:pPr>
-                            <w:bookmarkStart w:id="17" w:name="_Toc137112667"/>
+                            <w:bookmarkStart w:id="17" w:name="_Toc137196236"/>
                             <w:r>
                               <w:t xml:space="preserve">Figure </w:t>
                             </w:r>
@@ -4491,20 +4408,7 @@
                               <w:t>5</w:t>
                             </w:r>
                             <w:r>
-                              <w:t xml:space="preserve">.2.2 </w:t>
-                            </w:r>
-                            <w:proofErr w:type="spellStart"/>
-                            <w:r>
-                              <w:t>data_</w:t>
-                            </w:r>
-                            <w:proofErr w:type="gramStart"/>
-                            <w:r>
-                              <w:t>store.move</w:t>
-                            </w:r>
-                            <w:proofErr w:type="spellEnd"/>
-                            <w:proofErr w:type="gramEnd"/>
-                            <w:r>
-                              <w:t>() function</w:t>
+                              <w:t>.2.2 data_store.move() function</w:t>
                             </w:r>
                             <w:bookmarkEnd w:id="17"/>
                           </w:p>
@@ -4531,7 +4435,7 @@
                       <w:pPr>
                         <w:pStyle w:val="Caption"/>
                       </w:pPr>
-                      <w:bookmarkStart w:id="18" w:name="_Toc137112667"/>
+                      <w:bookmarkStart w:id="18" w:name="_Toc137196236"/>
                       <w:r>
                         <w:t xml:space="preserve">Figure </w:t>
                       </w:r>
@@ -4550,20 +4454,7 @@
                         <w:t>5</w:t>
                       </w:r>
                       <w:r>
-                        <w:t xml:space="preserve">.2.2 </w:t>
-                      </w:r>
-                      <w:proofErr w:type="spellStart"/>
-                      <w:r>
-                        <w:t>data_</w:t>
-                      </w:r>
-                      <w:proofErr w:type="gramStart"/>
-                      <w:r>
-                        <w:t>store.move</w:t>
-                      </w:r>
-                      <w:proofErr w:type="spellEnd"/>
-                      <w:proofErr w:type="gramEnd"/>
-                      <w:r>
-                        <w:t>() function</w:t>
+                        <w:t>.2.2 data_store.move() function</w:t>
                       </w:r>
                       <w:bookmarkEnd w:id="18"/>
                     </w:p>
@@ -4698,7 +4589,7 @@
                                 <w:szCs w:val="24"/>
                               </w:rPr>
                             </w:pPr>
-                            <w:bookmarkStart w:id="19" w:name="_Toc137112668"/>
+                            <w:bookmarkStart w:id="19" w:name="_Toc137196237"/>
                             <w:r>
                               <w:t xml:space="preserve">Figure </w:t>
                             </w:r>
@@ -4717,17 +4608,7 @@
                               <w:t>5</w:t>
                             </w:r>
                             <w:r>
-                              <w:t xml:space="preserve">.2.3 </w:t>
-                            </w:r>
-                            <w:proofErr w:type="spellStart"/>
-                            <w:proofErr w:type="gramStart"/>
-                            <w:r>
-                              <w:t>ui.shop</w:t>
-                            </w:r>
-                            <w:proofErr w:type="spellEnd"/>
-                            <w:proofErr w:type="gramEnd"/>
-                            <w:r>
-                              <w:t>() function</w:t>
+                              <w:t>.2.3 ui.shop() function</w:t>
                             </w:r>
                             <w:bookmarkEnd w:id="19"/>
                           </w:p>
@@ -4757,7 +4638,7 @@
                           <w:szCs w:val="24"/>
                         </w:rPr>
                       </w:pPr>
-                      <w:bookmarkStart w:id="20" w:name="_Toc137112668"/>
+                      <w:bookmarkStart w:id="20" w:name="_Toc137196237"/>
                       <w:r>
                         <w:t xml:space="preserve">Figure </w:t>
                       </w:r>
@@ -4776,17 +4657,7 @@
                         <w:t>5</w:t>
                       </w:r>
                       <w:r>
-                        <w:t xml:space="preserve">.2.3 </w:t>
-                      </w:r>
-                      <w:proofErr w:type="spellStart"/>
-                      <w:proofErr w:type="gramStart"/>
-                      <w:r>
-                        <w:t>ui.shop</w:t>
-                      </w:r>
-                      <w:proofErr w:type="spellEnd"/>
-                      <w:proofErr w:type="gramEnd"/>
-                      <w:r>
-                        <w:t>() function</w:t>
+                        <w:t>.2.3 ui.shop() function</w:t>
                       </w:r>
                       <w:bookmarkEnd w:id="20"/>
                     </w:p>
@@ -4859,15 +4730,7 @@
         </w:drawing>
       </w:r>
       <w:r>
-        <w:t xml:space="preserve">Or like with shop, where it makes the shop display to the user, and allows them to choose something to buy, then returns the results to the </w:t>
-      </w:r>
-      <w:proofErr w:type="spellStart"/>
-      <w:r>
-        <w:t>data_store</w:t>
-      </w:r>
-      <w:proofErr w:type="spellEnd"/>
-      <w:r>
-        <w:t>, to be stored.</w:t>
+        <w:t>Or like with shop, where it makes the shop display to the user, and allows them to choose something to buy, then returns the results to the data_store, to be stored.</w:t>
       </w:r>
     </w:p>
     <w:p>
@@ -4888,15 +4751,7 @@
         <w:t>what it does is call</w:t>
       </w:r>
       <w:r>
-        <w:t xml:space="preserve"> the </w:t>
-      </w:r>
-      <w:proofErr w:type="spellStart"/>
-      <w:r>
-        <w:t>data_store</w:t>
-      </w:r>
-      <w:proofErr w:type="spellEnd"/>
-      <w:r>
-        <w:t xml:space="preserve"> to save the current state of all of the rooms and the player’s information to file, then </w:t>
+        <w:t xml:space="preserve"> the data_store to save the current state of all of the rooms and the player’s information to file, then </w:t>
       </w:r>
       <w:r>
         <w:t>exits</w:t>
@@ -4907,15 +4762,8 @@
       <w:r>
         <w:t>‘</w:t>
       </w:r>
-      <w:proofErr w:type="spellStart"/>
-      <w:proofErr w:type="gramStart"/>
-      <w:r>
-        <w:t>sys.exit</w:t>
-      </w:r>
-      <w:proofErr w:type="spellEnd"/>
-      <w:proofErr w:type="gramEnd"/>
-      <w:r>
-        <w:t>()</w:t>
+      <w:r>
+        <w:t>sys.exit()</w:t>
       </w:r>
       <w:r>
         <w:t>’, the only warning being the print() call in the UI in the save function mentioned earlier</w:t>
@@ -4992,7 +4840,7 @@
                                 <w:szCs w:val="24"/>
                               </w:rPr>
                             </w:pPr>
-                            <w:bookmarkStart w:id="21" w:name="_Toc137112669"/>
+                            <w:bookmarkStart w:id="21" w:name="_Toc137196238"/>
                             <w:r>
                               <w:t xml:space="preserve">Figure </w:t>
                             </w:r>
@@ -5044,7 +4892,7 @@
                           <w:szCs w:val="24"/>
                         </w:rPr>
                       </w:pPr>
-                      <w:bookmarkStart w:id="22" w:name="_Toc137112669"/>
+                      <w:bookmarkStart w:id="22" w:name="_Toc137196238"/>
                       <w:r>
                         <w:t xml:space="preserve">Figure </w:t>
                       </w:r>
@@ -5138,7 +4986,7 @@
         <w:lastRenderedPageBreak/>
         <w:t>Test Plan</w:t>
       </w:r>
-      <w:bookmarkEnd w:id="1"/>
+      <w:bookmarkEnd w:id="2"/>
       <w:bookmarkEnd w:id="23"/>
     </w:p>
     <w:p>
@@ -5168,21 +5016,12 @@
       <w:r>
         <w:t>, which in one of the functions of the module, called ‘</w:t>
       </w:r>
-      <w:proofErr w:type="spellStart"/>
       <w:r>
         <w:rPr>
           <w:i/>
           <w:iCs/>
         </w:rPr>
-        <w:t>keyboard.press</w:t>
-      </w:r>
-      <w:proofErr w:type="spellEnd"/>
-      <w:r>
-        <w:rPr>
-          <w:i/>
-          <w:iCs/>
-        </w:rPr>
-        <w:t>(key)</w:t>
+        <w:t>keyboard.press(key)</w:t>
       </w:r>
       <w:r>
         <w:t>’, allows for a key as a string to be passed of which it will simulate that key being pressed on the keyboard. Shown below is how it was implemented in this project:</w:t>
@@ -5239,7 +5078,7 @@
                                 <w:szCs w:val="24"/>
                               </w:rPr>
                             </w:pPr>
-                            <w:bookmarkStart w:id="24" w:name="_Toc137112670"/>
+                            <w:bookmarkStart w:id="24" w:name="_Toc137196239"/>
                             <w:r>
                               <w:t xml:space="preserve">Figure </w:t>
                             </w:r>
@@ -5258,15 +5097,7 @@
                               <w:t>6</w:t>
                             </w:r>
                             <w:r>
-                              <w:t xml:space="preserve">.1 extract from </w:t>
-                            </w:r>
-                            <w:proofErr w:type="gramStart"/>
-                            <w:r>
-                              <w:t>main(</w:t>
-                            </w:r>
-                            <w:proofErr w:type="gramEnd"/>
-                            <w:r>
-                              <w:t>) showing test() function.</w:t>
+                              <w:t>.1 extract from main() showing test() function.</w:t>
                             </w:r>
                             <w:bookmarkEnd w:id="24"/>
                           </w:p>
@@ -5300,7 +5131,7 @@
                           <w:szCs w:val="24"/>
                         </w:rPr>
                       </w:pPr>
-                      <w:bookmarkStart w:id="25" w:name="_Toc137112670"/>
+                      <w:bookmarkStart w:id="25" w:name="_Toc137196239"/>
                       <w:r>
                         <w:t xml:space="preserve">Figure </w:t>
                       </w:r>
@@ -5319,15 +5150,7 @@
                         <w:t>6</w:t>
                       </w:r>
                       <w:r>
-                        <w:t xml:space="preserve">.1 extract from </w:t>
-                      </w:r>
-                      <w:proofErr w:type="gramStart"/>
-                      <w:r>
-                        <w:t>main(</w:t>
-                      </w:r>
-                      <w:proofErr w:type="gramEnd"/>
-                      <w:r>
-                        <w:t>) showing test() function.</w:t>
+                        <w:t>.1 extract from main() showing test() function.</w:t>
                       </w:r>
                       <w:bookmarkEnd w:id="25"/>
                     </w:p>
@@ -5475,16 +5298,136 @@
         <w:rPr>
           <w:noProof/>
         </w:rPr>
+        <w:drawing>
+          <wp:anchor distT="0" distB="0" distL="114300" distR="114300" simplePos="0" relativeHeight="251668480" behindDoc="1" locked="0" layoutInCell="1" allowOverlap="1" wp14:anchorId="48DA6B9D" wp14:editId="6200582C">
+            <wp:simplePos x="0" y="0"/>
+            <wp:positionH relativeFrom="column">
+              <wp:posOffset>4259384</wp:posOffset>
+            </wp:positionH>
+            <wp:positionV relativeFrom="paragraph">
+              <wp:posOffset>144731</wp:posOffset>
+            </wp:positionV>
+            <wp:extent cx="316523" cy="2177415"/>
+            <wp:effectExtent l="0" t="0" r="7620" b="0"/>
+            <wp:wrapNone/>
+            <wp:docPr id="154553707" name="Picture 1"/>
+            <wp:cNvGraphicFramePr>
+              <a:graphicFrameLocks xmlns:a="http://schemas.openxmlformats.org/drawingml/2006/main" noChangeAspect="1"/>
+            </wp:cNvGraphicFramePr>
+            <a:graphic xmlns:a="http://schemas.openxmlformats.org/drawingml/2006/main">
+              <a:graphicData uri="http://schemas.openxmlformats.org/drawingml/2006/picture">
+                <pic:pic xmlns:pic="http://schemas.openxmlformats.org/drawingml/2006/picture">
+                  <pic:nvPicPr>
+                    <pic:cNvPr id="154553707" name="Picture 1"/>
+                    <pic:cNvPicPr/>
+                  </pic:nvPicPr>
+                  <pic:blipFill>
+                    <a:blip r:embed="rId32" cstate="print">
+                      <a:extLst>
+                        <a:ext uri="{28A0092B-C50C-407E-A947-70E740481C1C}">
+                          <a14:useLocalDpi xmlns:a14="http://schemas.microsoft.com/office/drawing/2010/main" val="0"/>
+                        </a:ext>
+                      </a:extLst>
+                    </a:blip>
+                    <a:stretch>
+                      <a:fillRect/>
+                    </a:stretch>
+                  </pic:blipFill>
+                  <pic:spPr>
+                    <a:xfrm>
+                      <a:off x="0" y="0"/>
+                      <a:ext cx="320488" cy="2204689"/>
+                    </a:xfrm>
+                    <a:prstGeom prst="rect">
+                      <a:avLst/>
+                    </a:prstGeom>
+                  </pic:spPr>
+                </pic:pic>
+              </a:graphicData>
+            </a:graphic>
+            <wp14:sizeRelH relativeFrom="margin">
+              <wp14:pctWidth>0</wp14:pctWidth>
+            </wp14:sizeRelH>
+            <wp14:sizeRelV relativeFrom="margin">
+              <wp14:pctHeight>0</wp14:pctHeight>
+            </wp14:sizeRelV>
+          </wp:anchor>
+        </w:drawing>
+      </w:r>
+      <w:r>
+        <w:rPr>
+          <w:noProof/>
+        </w:rPr>
+        <w:drawing>
+          <wp:anchor distT="0" distB="0" distL="114300" distR="114300" simplePos="0" relativeHeight="251665408" behindDoc="1" locked="0" layoutInCell="1" allowOverlap="1" wp14:anchorId="1FBEDB1E" wp14:editId="5E96F8C7">
+            <wp:simplePos x="0" y="0"/>
+            <wp:positionH relativeFrom="margin">
+              <wp:posOffset>3274646</wp:posOffset>
+            </wp:positionH>
+            <wp:positionV relativeFrom="paragraph">
+              <wp:posOffset>152547</wp:posOffset>
+            </wp:positionV>
+            <wp:extent cx="304800" cy="2177415"/>
+            <wp:effectExtent l="0" t="0" r="0" b="0"/>
+            <wp:wrapNone/>
+            <wp:docPr id="1135199191" name="Picture 1"/>
+            <wp:cNvGraphicFramePr>
+              <a:graphicFrameLocks xmlns:a="http://schemas.openxmlformats.org/drawingml/2006/main" noChangeAspect="1"/>
+            </wp:cNvGraphicFramePr>
+            <a:graphic xmlns:a="http://schemas.openxmlformats.org/drawingml/2006/main">
+              <a:graphicData uri="http://schemas.openxmlformats.org/drawingml/2006/picture">
+                <pic:pic xmlns:pic="http://schemas.openxmlformats.org/drawingml/2006/picture">
+                  <pic:nvPicPr>
+                    <pic:cNvPr id="1135199191" name="Picture 1"/>
+                    <pic:cNvPicPr/>
+                  </pic:nvPicPr>
+                  <pic:blipFill>
+                    <a:blip r:embed="rId33" cstate="print">
+                      <a:extLst>
+                        <a:ext uri="{28A0092B-C50C-407E-A947-70E740481C1C}">
+                          <a14:useLocalDpi xmlns:a14="http://schemas.microsoft.com/office/drawing/2010/main" val="0"/>
+                        </a:ext>
+                      </a:extLst>
+                    </a:blip>
+                    <a:stretch>
+                      <a:fillRect/>
+                    </a:stretch>
+                  </pic:blipFill>
+                  <pic:spPr>
+                    <a:xfrm>
+                      <a:off x="0" y="0"/>
+                      <a:ext cx="307596" cy="2197389"/>
+                    </a:xfrm>
+                    <a:prstGeom prst="rect">
+                      <a:avLst/>
+                    </a:prstGeom>
+                  </pic:spPr>
+                </pic:pic>
+              </a:graphicData>
+            </a:graphic>
+            <wp14:sizeRelH relativeFrom="margin">
+              <wp14:pctWidth>0</wp14:pctWidth>
+            </wp14:sizeRelH>
+            <wp14:sizeRelV relativeFrom="margin">
+              <wp14:pctHeight>0</wp14:pctHeight>
+            </wp14:sizeRelV>
+          </wp:anchor>
+        </w:drawing>
+      </w:r>
+      <w:r>
+        <w:rPr>
+          <w:noProof/>
+        </w:rPr>
         <mc:AlternateContent>
           <mc:Choice Requires="wps">
             <w:drawing>
-              <wp:anchor distT="0" distB="0" distL="114300" distR="114300" simplePos="0" relativeHeight="251682816" behindDoc="1" locked="0" layoutInCell="1" allowOverlap="1" wp14:anchorId="3ADCAD34" wp14:editId="5DA11582">
+              <wp:anchor distT="0" distB="0" distL="114300" distR="114300" simplePos="0" relativeHeight="251693056" behindDoc="1" locked="0" layoutInCell="1" allowOverlap="1" wp14:anchorId="45B1325B" wp14:editId="6D2ACA47">
                 <wp:simplePos x="0" y="0"/>
                 <wp:positionH relativeFrom="column">
-                  <wp:posOffset>4638368</wp:posOffset>
+                  <wp:posOffset>4575908</wp:posOffset>
                 </wp:positionH>
                 <wp:positionV relativeFrom="paragraph">
-                  <wp:posOffset>149839</wp:posOffset>
+                  <wp:posOffset>145757</wp:posOffset>
                 </wp:positionV>
                 <wp:extent cx="520996" cy="584790"/>
                 <wp:effectExtent l="0" t="0" r="12700" b="6350"/>
@@ -5518,26 +5461,45 @@
                                 <w:szCs w:val="24"/>
                               </w:rPr>
                             </w:pPr>
-                            <w:bookmarkStart w:id="26" w:name="_Toc137112671"/>
+                            <w:bookmarkStart w:id="26" w:name="_Toc137196240"/>
                             <w:r>
                               <w:t xml:space="preserve">Figure </w:t>
                             </w:r>
-                            <w:fldSimple w:instr=" SEQ Figure \* ARABIC ">
-                              <w:r>
-                                <w:rPr>
-                                  <w:noProof/>
-                                </w:rPr>
-                                <w:t>9</w:t>
-                              </w:r>
-                            </w:fldSimple>
                             <w:r>
-                              <w:t xml:space="preserve">: </w:t>
+                              <w:fldChar w:fldCharType="begin"/>
                             </w:r>
                             <w:r>
-                              <w:t>6</w:t>
+                              <w:instrText xml:space="preserve"> SEQ Figure \* ARABIC </w:instrText>
                             </w:r>
                             <w:r>
-                              <w:t>.2b lines 31-60 of TEST file.</w:t>
+                              <w:fldChar w:fldCharType="separate"/>
+                            </w:r>
+                            <w:r>
+                              <w:rPr>
+                                <w:noProof/>
+                              </w:rPr>
+                              <w:t>10</w:t>
+                            </w:r>
+                            <w:r>
+                              <w:rPr>
+                                <w:noProof/>
+                              </w:rPr>
+                              <w:fldChar w:fldCharType="end"/>
+                            </w:r>
+                            <w:r>
+                              <w:t>: 6.2b lines 3</w:t>
+                            </w:r>
+                            <w:r>
+                              <w:t>2</w:t>
+                            </w:r>
+                            <w:r>
+                              <w:t>-6</w:t>
+                            </w:r>
+                            <w:r>
+                              <w:t>2</w:t>
+                            </w:r>
+                            <w:r>
+                              <w:t xml:space="preserve"> of TEST file.</w:t>
                             </w:r>
                             <w:bookmarkEnd w:id="26"/>
                           </w:p>
@@ -5563,7 +5525,7 @@
           </mc:Choice>
           <mc:Fallback>
             <w:pict>
-              <v:shape w14:anchorId="3ADCAD34" id="_x0000_s1035" type="#_x0000_t202" style="position:absolute;margin-left:365.25pt;margin-top:11.8pt;width:41pt;height:46.05pt;z-index:-251633664;visibility:visible;mso-wrap-style:square;mso-width-percent:0;mso-height-percent:0;mso-wrap-distance-left:9pt;mso-wrap-distance-top:0;mso-wrap-distance-right:9pt;mso-wrap-distance-bottom:0;mso-position-horizontal:absolute;mso-position-horizontal-relative:text;mso-position-vertical:absolute;mso-position-vertical-relative:text;mso-width-percent:0;mso-height-percent:0;mso-width-relative:margin;mso-height-relative:margin;v-text-anchor:top" o:gfxdata="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" filled="f" stroked="f">
+              <v:shape w14:anchorId="45B1325B" id="_x0000_s1035" type="#_x0000_t202" style="position:absolute;margin-left:360.3pt;margin-top:11.5pt;width:41pt;height:46.05pt;z-index:-251623424;visibility:visible;mso-wrap-style:square;mso-width-percent:0;mso-height-percent:0;mso-wrap-distance-left:9pt;mso-wrap-distance-top:0;mso-wrap-distance-right:9pt;mso-wrap-distance-bottom:0;mso-position-horizontal:absolute;mso-position-horizontal-relative:text;mso-position-vertical:absolute;mso-position-vertical-relative:text;mso-width-percent:0;mso-height-percent:0;mso-width-relative:margin;mso-height-relative:margin;v-text-anchor:top" o:gfxdata="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" filled="f" stroked="f">
                 <v:textbox inset="0,0,0,0">
                   <w:txbxContent>
                     <w:p>
@@ -5574,26 +5536,45 @@
                           <w:szCs w:val="24"/>
                         </w:rPr>
                       </w:pPr>
-                      <w:bookmarkStart w:id="27" w:name="_Toc137112671"/>
+                      <w:bookmarkStart w:id="27" w:name="_Toc137196240"/>
                       <w:r>
                         <w:t xml:space="preserve">Figure </w:t>
                       </w:r>
-                      <w:fldSimple w:instr=" SEQ Figure \* ARABIC ">
-                        <w:r>
-                          <w:rPr>
-                            <w:noProof/>
-                          </w:rPr>
-                          <w:t>9</w:t>
-                        </w:r>
-                      </w:fldSimple>
                       <w:r>
-                        <w:t xml:space="preserve">: </w:t>
+                        <w:fldChar w:fldCharType="begin"/>
                       </w:r>
                       <w:r>
-                        <w:t>6</w:t>
+                        <w:instrText xml:space="preserve"> SEQ Figure \* ARABIC </w:instrText>
                       </w:r>
                       <w:r>
-                        <w:t>.2b lines 31-60 of TEST file.</w:t>
+                        <w:fldChar w:fldCharType="separate"/>
+                      </w:r>
+                      <w:r>
+                        <w:rPr>
+                          <w:noProof/>
+                        </w:rPr>
+                        <w:t>10</w:t>
+                      </w:r>
+                      <w:r>
+                        <w:rPr>
+                          <w:noProof/>
+                        </w:rPr>
+                        <w:fldChar w:fldCharType="end"/>
+                      </w:r>
+                      <w:r>
+                        <w:t>: 6.2b lines 3</w:t>
+                      </w:r>
+                      <w:r>
+                        <w:t>2</w:t>
+                      </w:r>
+                      <w:r>
+                        <w:t>-6</w:t>
+                      </w:r>
+                      <w:r>
+                        <w:t>2</w:t>
+                      </w:r>
+                      <w:r>
+                        <w:t xml:space="preserve"> of TEST file.</w:t>
                       </w:r>
                       <w:bookmarkEnd w:id="27"/>
                     </w:p>
@@ -5611,7 +5592,7 @@
         <mc:AlternateContent>
           <mc:Choice Requires="wps">
             <w:drawing>
-              <wp:anchor distT="0" distB="0" distL="114300" distR="114300" simplePos="0" relativeHeight="251680768" behindDoc="1" locked="0" layoutInCell="1" allowOverlap="1" wp14:anchorId="51F7A7AC" wp14:editId="4EC800B8">
+              <wp:anchor distT="0" distB="0" distL="114300" distR="114300" simplePos="0" relativeHeight="251680768" behindDoc="1" locked="0" layoutInCell="1" allowOverlap="1" wp14:anchorId="51F7A7AC" wp14:editId="61F13298">
                 <wp:simplePos x="0" y="0"/>
                 <wp:positionH relativeFrom="column">
                   <wp:posOffset>3604113</wp:posOffset>
@@ -5651,7 +5632,7 @@
                                 <w:szCs w:val="24"/>
                               </w:rPr>
                             </w:pPr>
-                            <w:bookmarkStart w:id="28" w:name="_Toc137112672"/>
+                            <w:bookmarkStart w:id="28" w:name="_Toc137196241"/>
                             <w:r>
                               <w:t xml:space="preserve">Figure </w:t>
                             </w:r>
@@ -5660,7 +5641,7 @@
                                 <w:rPr>
                                   <w:noProof/>
                                 </w:rPr>
-                                <w:t>10</w:t>
+                                <w:t>9</w:t>
                               </w:r>
                             </w:fldSimple>
                             <w:r>
@@ -5670,7 +5651,13 @@
                               <w:t>6</w:t>
                             </w:r>
                             <w:r>
-                              <w:t>.2a lines 1-30 of TEST file.</w:t>
+                              <w:t>.2a lines 1-3</w:t>
+                            </w:r>
+                            <w:r>
+                              <w:t>1</w:t>
+                            </w:r>
+                            <w:r>
+                              <w:t xml:space="preserve"> of TEST file.</w:t>
                             </w:r>
                             <w:bookmarkEnd w:id="28"/>
                           </w:p>
@@ -5704,7 +5691,7 @@
                           <w:szCs w:val="24"/>
                         </w:rPr>
                       </w:pPr>
-                      <w:bookmarkStart w:id="29" w:name="_Toc137112672"/>
+                      <w:bookmarkStart w:id="29" w:name="_Toc137196241"/>
                       <w:r>
                         <w:t xml:space="preserve">Figure </w:t>
                       </w:r>
@@ -5713,7 +5700,7 @@
                           <w:rPr>
                             <w:noProof/>
                           </w:rPr>
-                          <w:t>10</w:t>
+                          <w:t>9</w:t>
                         </w:r>
                       </w:fldSimple>
                       <w:r>
@@ -5723,7 +5710,13 @@
                         <w:t>6</w:t>
                       </w:r>
                       <w:r>
-                        <w:t>.2a lines 1-30 of TEST file.</w:t>
+                        <w:t>.2a lines 1-3</w:t>
+                      </w:r>
+                      <w:r>
+                        <w:t>1</w:t>
+                      </w:r>
+                      <w:r>
+                        <w:t xml:space="preserve"> of TEST file.</w:t>
                       </w:r>
                       <w:bookmarkEnd w:id="29"/>
                     </w:p>
@@ -5733,126 +5726,6 @@
             </w:pict>
           </mc:Fallback>
         </mc:AlternateContent>
-      </w:r>
-      <w:r>
-        <w:rPr>
-          <w:noProof/>
-        </w:rPr>
-        <w:drawing>
-          <wp:anchor distT="0" distB="0" distL="114300" distR="114300" simplePos="0" relativeHeight="251668480" behindDoc="1" locked="0" layoutInCell="1" allowOverlap="1" wp14:anchorId="48DA6B9D" wp14:editId="26096550">
-            <wp:simplePos x="0" y="0"/>
-            <wp:positionH relativeFrom="column">
-              <wp:posOffset>4229602</wp:posOffset>
-            </wp:positionH>
-            <wp:positionV relativeFrom="paragraph">
-              <wp:posOffset>146685</wp:posOffset>
-            </wp:positionV>
-            <wp:extent cx="358048" cy="2177582"/>
-            <wp:effectExtent l="0" t="0" r="4445" b="0"/>
-            <wp:wrapNone/>
-            <wp:docPr id="154553707" name="Picture 1" descr="A screenshot of a computer screen&#10;&#10;Description automatically generated with low confidence"/>
-            <wp:cNvGraphicFramePr>
-              <a:graphicFrameLocks xmlns:a="http://schemas.openxmlformats.org/drawingml/2006/main" noChangeAspect="1"/>
-            </wp:cNvGraphicFramePr>
-            <a:graphic xmlns:a="http://schemas.openxmlformats.org/drawingml/2006/main">
-              <a:graphicData uri="http://schemas.openxmlformats.org/drawingml/2006/picture">
-                <pic:pic xmlns:pic="http://schemas.openxmlformats.org/drawingml/2006/picture">
-                  <pic:nvPicPr>
-                    <pic:cNvPr id="154553707" name="Picture 1" descr="A screenshot of a computer screen&#10;&#10;Description automatically generated with low confidence"/>
-                    <pic:cNvPicPr/>
-                  </pic:nvPicPr>
-                  <pic:blipFill>
-                    <a:blip r:embed="rId32" cstate="print">
-                      <a:extLst>
-                        <a:ext uri="{28A0092B-C50C-407E-A947-70E740481C1C}">
-                          <a14:useLocalDpi xmlns:a14="http://schemas.microsoft.com/office/drawing/2010/main" val="0"/>
-                        </a:ext>
-                      </a:extLst>
-                    </a:blip>
-                    <a:stretch>
-                      <a:fillRect/>
-                    </a:stretch>
-                  </pic:blipFill>
-                  <pic:spPr>
-                    <a:xfrm>
-                      <a:off x="0" y="0"/>
-                      <a:ext cx="358048" cy="2177582"/>
-                    </a:xfrm>
-                    <a:prstGeom prst="rect">
-                      <a:avLst/>
-                    </a:prstGeom>
-                  </pic:spPr>
-                </pic:pic>
-              </a:graphicData>
-            </a:graphic>
-            <wp14:sizeRelH relativeFrom="margin">
-              <wp14:pctWidth>0</wp14:pctWidth>
-            </wp14:sizeRelH>
-            <wp14:sizeRelV relativeFrom="margin">
-              <wp14:pctHeight>0</wp14:pctHeight>
-            </wp14:sizeRelV>
-          </wp:anchor>
-        </w:drawing>
-      </w:r>
-      <w:r>
-        <w:rPr>
-          <w:noProof/>
-        </w:rPr>
-        <w:drawing>
-          <wp:anchor distT="0" distB="0" distL="114300" distR="114300" simplePos="0" relativeHeight="251665408" behindDoc="1" locked="0" layoutInCell="1" allowOverlap="1" wp14:anchorId="1FBEDB1E" wp14:editId="38842CBA">
-            <wp:simplePos x="0" y="0"/>
-            <wp:positionH relativeFrom="margin">
-              <wp:posOffset>3271979</wp:posOffset>
-            </wp:positionH>
-            <wp:positionV relativeFrom="paragraph">
-              <wp:posOffset>152316</wp:posOffset>
-            </wp:positionV>
-            <wp:extent cx="296105" cy="2178015"/>
-            <wp:effectExtent l="0" t="0" r="8890" b="0"/>
-            <wp:wrapNone/>
-            <wp:docPr id="1135199191" name="Picture 1"/>
-            <wp:cNvGraphicFramePr>
-              <a:graphicFrameLocks xmlns:a="http://schemas.openxmlformats.org/drawingml/2006/main" noChangeAspect="1"/>
-            </wp:cNvGraphicFramePr>
-            <a:graphic xmlns:a="http://schemas.openxmlformats.org/drawingml/2006/main">
-              <a:graphicData uri="http://schemas.openxmlformats.org/drawingml/2006/picture">
-                <pic:pic xmlns:pic="http://schemas.openxmlformats.org/drawingml/2006/picture">
-                  <pic:nvPicPr>
-                    <pic:cNvPr id="1135199191" name=""/>
-                    <pic:cNvPicPr/>
-                  </pic:nvPicPr>
-                  <pic:blipFill>
-                    <a:blip r:embed="rId33" cstate="print">
-                      <a:extLst>
-                        <a:ext uri="{28A0092B-C50C-407E-A947-70E740481C1C}">
-                          <a14:useLocalDpi xmlns:a14="http://schemas.microsoft.com/office/drawing/2010/main" val="0"/>
-                        </a:ext>
-                      </a:extLst>
-                    </a:blip>
-                    <a:stretch>
-                      <a:fillRect/>
-                    </a:stretch>
-                  </pic:blipFill>
-                  <pic:spPr>
-                    <a:xfrm>
-                      <a:off x="0" y="0"/>
-                      <a:ext cx="296105" cy="2178015"/>
-                    </a:xfrm>
-                    <a:prstGeom prst="rect">
-                      <a:avLst/>
-                    </a:prstGeom>
-                  </pic:spPr>
-                </pic:pic>
-              </a:graphicData>
-            </a:graphic>
-            <wp14:sizeRelH relativeFrom="margin">
-              <wp14:pctWidth>0</wp14:pctWidth>
-            </wp14:sizeRelH>
-            <wp14:sizeRelV relativeFrom="margin">
-              <wp14:pctHeight>0</wp14:pctHeight>
-            </wp14:sizeRelV>
-          </wp:anchor>
-        </w:drawing>
       </w:r>
     </w:p>
     <w:p/>
@@ -5911,7 +5784,7 @@
                                 <w:szCs w:val="24"/>
                               </w:rPr>
                             </w:pPr>
-                            <w:bookmarkStart w:id="30" w:name="_Toc137112673"/>
+                            <w:bookmarkStart w:id="30" w:name="_Toc137196242"/>
                             <w:r>
                               <w:t xml:space="preserve">Figure </w:t>
                             </w:r>
@@ -5930,15 +5803,7 @@
                               <w:t>6</w:t>
                             </w:r>
                             <w:r>
-                              <w:t xml:space="preserve">.3 </w:t>
-                            </w:r>
-                            <w:proofErr w:type="gramStart"/>
-                            <w:r>
-                              <w:t>test(</w:t>
-                            </w:r>
-                            <w:proofErr w:type="gramEnd"/>
-                            <w:r>
-                              <w:t>) function.</w:t>
+                              <w:t>.3 test() function.</w:t>
                             </w:r>
                             <w:bookmarkEnd w:id="30"/>
                           </w:p>
@@ -5969,7 +5834,7 @@
                           <w:szCs w:val="24"/>
                         </w:rPr>
                       </w:pPr>
-                      <w:bookmarkStart w:id="31" w:name="_Toc137112673"/>
+                      <w:bookmarkStart w:id="31" w:name="_Toc137196242"/>
                       <w:r>
                         <w:t xml:space="preserve">Figure </w:t>
                       </w:r>
@@ -5988,15 +5853,7 @@
                         <w:t>6</w:t>
                       </w:r>
                       <w:r>
-                        <w:t xml:space="preserve">.3 </w:t>
-                      </w:r>
-                      <w:proofErr w:type="gramStart"/>
-                      <w:r>
-                        <w:t>test(</w:t>
-                      </w:r>
-                      <w:proofErr w:type="gramEnd"/>
-                      <w:r>
-                        <w:t>) function.</w:t>
+                        <w:t>.3 test() function.</w:t>
                       </w:r>
                       <w:bookmarkEnd w:id="31"/>
                     </w:p>
@@ -6026,7 +5883,6 @@
       <w:r>
         <w:t>‘</w:t>
       </w:r>
-      <w:proofErr w:type="spellStart"/>
       <w:r>
         <w:rPr>
           <w:i/>
@@ -6034,7 +5890,6 @@
         </w:rPr>
         <w:t>ui.test_mode</w:t>
       </w:r>
-      <w:proofErr w:type="spellEnd"/>
       <w:r>
         <w:rPr>
           <w:i/>
@@ -6066,30 +5921,12 @@
         </w:rPr>
         <w:t>‘</w:t>
       </w:r>
-      <w:proofErr w:type="spellStart"/>
-      <w:proofErr w:type="gramStart"/>
       <w:r>
         <w:rPr>
           <w:i/>
           <w:iCs/>
         </w:rPr>
-        <w:t>ui.flush</w:t>
-      </w:r>
-      <w:proofErr w:type="gramEnd"/>
-      <w:r>
-        <w:rPr>
-          <w:i/>
-          <w:iCs/>
-        </w:rPr>
-        <w:t>_input</w:t>
-      </w:r>
-      <w:proofErr w:type="spellEnd"/>
-      <w:r>
-        <w:rPr>
-          <w:i/>
-          <w:iCs/>
-        </w:rPr>
-        <w:t>()</w:t>
+        <w:t>ui.flush_input()</w:t>
       </w:r>
       <w:r>
         <w:rPr>
@@ -8896,7 +8733,7 @@
 Tutor’s name: Andrew Lang
 Due date: June 9th, 2023
 Submission date: June 9th, 2023
-Word Count: 1705 </Abstract>
+Word Count: 1734 </Abstract>
   <CompanyAddress/>
   <CompanyPhone/>
   <CompanyFax/>

</xml_diff>

<commit_message>
Final docs change - adding bit about what to do in future.
</commit_message>
<xml_diff>
--- a/docs/ICT112 - 2023 - Task 3.docx
+++ b/docs/ICT112 - 2023 - Task 3.docx
@@ -560,327 +560,7 @@
             <mc:AlternateContent>
               <mc:Choice Requires="wps">
                 <w:drawing>
-                  <wp:anchor distT="0" distB="0" distL="114300" distR="114300" simplePos="0" relativeHeight="251661312" behindDoc="0" locked="0" layoutInCell="1" allowOverlap="1" wp14:anchorId="30752D12" wp14:editId="1A4ED964">
-                    <wp:simplePos x="0" y="0"/>
-                    <wp:positionH relativeFrom="page">
-                      <wp:align>center</wp:align>
-                    </wp:positionH>
-                    <mc:AlternateContent>
-                      <mc:Choice Requires="wp14">
-                        <wp:positionV relativeFrom="page">
-                          <wp14:pctPosVOffset>70000</wp14:pctPosVOffset>
-                        </wp:positionV>
-                      </mc:Choice>
-                      <mc:Fallback>
-                        <wp:positionV relativeFrom="page">
-                          <wp:posOffset>7484110</wp:posOffset>
-                        </wp:positionV>
-                      </mc:Fallback>
-                    </mc:AlternateContent>
-                    <wp:extent cx="7315200" cy="1009650"/>
-                    <wp:effectExtent l="0" t="0" r="0" b="0"/>
-                    <wp:wrapSquare wrapText="bothSides"/>
-                    <wp:docPr id="153" name="Text Box 153"/>
-                    <wp:cNvGraphicFramePr/>
-                    <a:graphic xmlns:a="http://schemas.openxmlformats.org/drawingml/2006/main">
-                      <a:graphicData uri="http://schemas.microsoft.com/office/word/2010/wordprocessingShape">
-                        <wps:wsp>
-                          <wps:cNvSpPr txBox="1"/>
-                          <wps:spPr>
-                            <a:xfrm>
-                              <a:off x="0" y="0"/>
-                              <a:ext cx="7315200" cy="1009650"/>
-                            </a:xfrm>
-                            <a:prstGeom prst="rect">
-                              <a:avLst/>
-                            </a:prstGeom>
-                            <a:noFill/>
-                            <a:ln w="6350">
-                              <a:noFill/>
-                            </a:ln>
-                            <a:effectLst/>
-                          </wps:spPr>
-                          <wps:style>
-                            <a:lnRef idx="0">
-                              <a:schemeClr val="accent1"/>
-                            </a:lnRef>
-                            <a:fillRef idx="0">
-                              <a:schemeClr val="accent1"/>
-                            </a:fillRef>
-                            <a:effectRef idx="0">
-                              <a:schemeClr val="accent1"/>
-                            </a:effectRef>
-                            <a:fontRef idx="minor">
-                              <a:schemeClr val="dk1"/>
-                            </a:fontRef>
-                          </wps:style>
-                          <wps:txbx>
-                            <w:txbxContent>
-                              <w:p>
-                                <w:pPr>
-                                  <w:pStyle w:val="NoSpacing"/>
-                                  <w:jc w:val="right"/>
-                                  <w:rPr>
-                                    <w:color w:val="595959" w:themeColor="text1" w:themeTint="A6"/>
-                                    <w:sz w:val="20"/>
-                                    <w:szCs w:val="20"/>
-                                  </w:rPr>
-                                </w:pPr>
-                                <w:sdt>
-                                  <w:sdtPr>
-                                    <w:rPr>
-                                      <w:color w:val="595959" w:themeColor="text1" w:themeTint="A6"/>
-                                      <w:sz w:val="20"/>
-                                      <w:szCs w:val="20"/>
-                                    </w:rPr>
-                                    <w:alias w:val="Abstract"/>
-                                    <w:tag w:val=""/>
-                                    <w:id w:val="1375273687"/>
-                                    <w:dataBinding w:prefixMappings="xmlns:ns0='http://schemas.microsoft.com/office/2006/coverPageProps' " w:xpath="/ns0:CoverPageProperties[1]/ns0:Abstract[1]" w:storeItemID="{55AF091B-3C7A-41E3-B477-F2FDAA23CFDA}"/>
-                                    <w:text w:multiLine="1"/>
-                                  </w:sdtPr>
-                                  <w:sdtContent>
-                                    <w:r>
-                                      <w:rPr>
-                                        <w:color w:val="595959" w:themeColor="text1" w:themeTint="A6"/>
-                                        <w:sz w:val="20"/>
-                                        <w:szCs w:val="20"/>
-                                      </w:rPr>
-                                      <w:t xml:space="preserve">Student ID: 1166675 </w:t>
-                                    </w:r>
-                                    <w:r>
-                                      <w:rPr>
-                                        <w:color w:val="595959" w:themeColor="text1" w:themeTint="A6"/>
-                                        <w:sz w:val="20"/>
-                                        <w:szCs w:val="20"/>
-                                      </w:rPr>
-                                      <w:br/>
-                                      <w:t>Campus: Online</w:t>
-                                    </w:r>
-                                    <w:r>
-                                      <w:rPr>
-                                        <w:color w:val="595959" w:themeColor="text1" w:themeTint="A6"/>
-                                        <w:sz w:val="20"/>
-                                        <w:szCs w:val="20"/>
-                                      </w:rPr>
-                                      <w:br/>
-                                      <w:t>Tutor’s name: Andrew Lang</w:t>
-                                    </w:r>
-                                    <w:r>
-                                      <w:rPr>
-                                        <w:color w:val="595959" w:themeColor="text1" w:themeTint="A6"/>
-                                        <w:sz w:val="20"/>
-                                        <w:szCs w:val="20"/>
-                                      </w:rPr>
-                                      <w:br/>
-                                      <w:t>Due date: June 9th, 2023</w:t>
-                                    </w:r>
-                                    <w:r>
-                                      <w:rPr>
-                                        <w:color w:val="595959" w:themeColor="text1" w:themeTint="A6"/>
-                                        <w:sz w:val="20"/>
-                                        <w:szCs w:val="20"/>
-                                      </w:rPr>
-                                      <w:br/>
-                                      <w:t>Submission date: June 9th, 2023</w:t>
-                                    </w:r>
-                                    <w:r>
-                                      <w:rPr>
-                                        <w:color w:val="595959" w:themeColor="text1" w:themeTint="A6"/>
-                                        <w:sz w:val="20"/>
-                                        <w:szCs w:val="20"/>
-                                      </w:rPr>
-                                      <w:br/>
-                                      <w:t>Word Count:</w:t>
-                                    </w:r>
-                                    <w:r>
-                                      <w:rPr>
-                                        <w:color w:val="595959" w:themeColor="text1" w:themeTint="A6"/>
-                                        <w:sz w:val="20"/>
-                                        <w:szCs w:val="20"/>
-                                      </w:rPr>
-                                      <w:t xml:space="preserve"> </w:t>
-                                    </w:r>
-                                    <w:r>
-                                      <w:rPr>
-                                        <w:color w:val="595959" w:themeColor="text1" w:themeTint="A6"/>
-                                        <w:sz w:val="20"/>
-                                        <w:szCs w:val="20"/>
-                                      </w:rPr>
-                                      <w:t>17</w:t>
-                                    </w:r>
-                                    <w:r>
-                                      <w:rPr>
-                                        <w:color w:val="595959" w:themeColor="text1" w:themeTint="A6"/>
-                                        <w:sz w:val="20"/>
-                                        <w:szCs w:val="20"/>
-                                      </w:rPr>
-                                      <w:t>34</w:t>
-                                    </w:r>
-                                    <w:r>
-                                      <w:rPr>
-                                        <w:color w:val="595959" w:themeColor="text1" w:themeTint="A6"/>
-                                        <w:sz w:val="20"/>
-                                        <w:szCs w:val="20"/>
-                                      </w:rPr>
-                                      <w:t xml:space="preserve"> </w:t>
-                                    </w:r>
-                                  </w:sdtContent>
-                                </w:sdt>
-                              </w:p>
-                            </w:txbxContent>
-                          </wps:txbx>
-                          <wps:bodyPr rot="0" spcFirstLastPara="0" vertOverflow="overflow" horzOverflow="overflow" vert="horz" wrap="square" lIns="1600200" tIns="0" rIns="685800" bIns="0" numCol="1" spcCol="0" rtlCol="0" fromWordArt="0" anchor="t" anchorCtr="0" forceAA="0" compatLnSpc="1">
-                            <a:prstTxWarp prst="textNoShape">
-                              <a:avLst/>
-                            </a:prstTxWarp>
-                            <a:spAutoFit/>
-                          </wps:bodyPr>
-                        </wps:wsp>
-                      </a:graphicData>
-                    </a:graphic>
-                    <wp14:sizeRelH relativeFrom="page">
-                      <wp14:pctWidth>94100</wp14:pctWidth>
-                    </wp14:sizeRelH>
-                    <wp14:sizeRelV relativeFrom="page">
-                      <wp14:pctHeight>10000</wp14:pctHeight>
-                    </wp14:sizeRelV>
-                  </wp:anchor>
-                </w:drawing>
-              </mc:Choice>
-              <mc:Fallback>
-                <w:pict>
-                  <v:shape w14:anchorId="30752D12" id="Text Box 153" o:spid="_x0000_s1027" type="#_x0000_t202" style="position:absolute;margin-left:0;margin-top:0;width:8in;height:79.5pt;z-index:251661312;visibility:visible;mso-wrap-style:square;mso-width-percent:941;mso-height-percent:100;mso-top-percent:700;mso-wrap-distance-left:9pt;mso-wrap-distance-top:0;mso-wrap-distance-right:9pt;mso-wrap-distance-bottom:0;mso-position-horizontal:center;mso-position-horizontal-relative:page;mso-position-vertical-relative:page;mso-width-percent:941;mso-height-percent:100;mso-top-percent:700;mso-width-relative:page;mso-height-relative:page;v-text-anchor:top" o:gfxdata="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" filled="f" stroked="f" strokeweight=".5pt">
-                    <v:textbox style="mso-fit-shape-to-text:t" inset="126pt,0,54pt,0">
-                      <w:txbxContent>
-                        <w:p>
-                          <w:pPr>
-                            <w:pStyle w:val="NoSpacing"/>
-                            <w:jc w:val="right"/>
-                            <w:rPr>
-                              <w:color w:val="595959" w:themeColor="text1" w:themeTint="A6"/>
-                              <w:sz w:val="20"/>
-                              <w:szCs w:val="20"/>
-                            </w:rPr>
-                          </w:pPr>
-                          <w:sdt>
-                            <w:sdtPr>
-                              <w:rPr>
-                                <w:color w:val="595959" w:themeColor="text1" w:themeTint="A6"/>
-                                <w:sz w:val="20"/>
-                                <w:szCs w:val="20"/>
-                              </w:rPr>
-                              <w:alias w:val="Abstract"/>
-                              <w:tag w:val=""/>
-                              <w:id w:val="1375273687"/>
-                              <w:dataBinding w:prefixMappings="xmlns:ns0='http://schemas.microsoft.com/office/2006/coverPageProps' " w:xpath="/ns0:CoverPageProperties[1]/ns0:Abstract[1]" w:storeItemID="{55AF091B-3C7A-41E3-B477-F2FDAA23CFDA}"/>
-                              <w:text w:multiLine="1"/>
-                            </w:sdtPr>
-                            <w:sdtContent>
-                              <w:r>
-                                <w:rPr>
-                                  <w:color w:val="595959" w:themeColor="text1" w:themeTint="A6"/>
-                                  <w:sz w:val="20"/>
-                                  <w:szCs w:val="20"/>
-                                </w:rPr>
-                                <w:t xml:space="preserve">Student ID: 1166675 </w:t>
-                              </w:r>
-                              <w:r>
-                                <w:rPr>
-                                  <w:color w:val="595959" w:themeColor="text1" w:themeTint="A6"/>
-                                  <w:sz w:val="20"/>
-                                  <w:szCs w:val="20"/>
-                                </w:rPr>
-                                <w:br/>
-                                <w:t>Campus: Online</w:t>
-                              </w:r>
-                              <w:r>
-                                <w:rPr>
-                                  <w:color w:val="595959" w:themeColor="text1" w:themeTint="A6"/>
-                                  <w:sz w:val="20"/>
-                                  <w:szCs w:val="20"/>
-                                </w:rPr>
-                                <w:br/>
-                                <w:t>Tutor’s name: Andrew Lang</w:t>
-                              </w:r>
-                              <w:r>
-                                <w:rPr>
-                                  <w:color w:val="595959" w:themeColor="text1" w:themeTint="A6"/>
-                                  <w:sz w:val="20"/>
-                                  <w:szCs w:val="20"/>
-                                </w:rPr>
-                                <w:br/>
-                                <w:t>Due date: June 9th, 2023</w:t>
-                              </w:r>
-                              <w:r>
-                                <w:rPr>
-                                  <w:color w:val="595959" w:themeColor="text1" w:themeTint="A6"/>
-                                  <w:sz w:val="20"/>
-                                  <w:szCs w:val="20"/>
-                                </w:rPr>
-                                <w:br/>
-                                <w:t>Submission date: June 9th, 2023</w:t>
-                              </w:r>
-                              <w:r>
-                                <w:rPr>
-                                  <w:color w:val="595959" w:themeColor="text1" w:themeTint="A6"/>
-                                  <w:sz w:val="20"/>
-                                  <w:szCs w:val="20"/>
-                                </w:rPr>
-                                <w:br/>
-                                <w:t>Word Count:</w:t>
-                              </w:r>
-                              <w:r>
-                                <w:rPr>
-                                  <w:color w:val="595959" w:themeColor="text1" w:themeTint="A6"/>
-                                  <w:sz w:val="20"/>
-                                  <w:szCs w:val="20"/>
-                                </w:rPr>
-                                <w:t xml:space="preserve"> </w:t>
-                              </w:r>
-                              <w:r>
-                                <w:rPr>
-                                  <w:color w:val="595959" w:themeColor="text1" w:themeTint="A6"/>
-                                  <w:sz w:val="20"/>
-                                  <w:szCs w:val="20"/>
-                                </w:rPr>
-                                <w:t>17</w:t>
-                              </w:r>
-                              <w:r>
-                                <w:rPr>
-                                  <w:color w:val="595959" w:themeColor="text1" w:themeTint="A6"/>
-                                  <w:sz w:val="20"/>
-                                  <w:szCs w:val="20"/>
-                                </w:rPr>
-                                <w:t>34</w:t>
-                              </w:r>
-                              <w:r>
-                                <w:rPr>
-                                  <w:color w:val="595959" w:themeColor="text1" w:themeTint="A6"/>
-                                  <w:sz w:val="20"/>
-                                  <w:szCs w:val="20"/>
-                                </w:rPr>
-                                <w:t xml:space="preserve"> </w:t>
-                              </w:r>
-                            </w:sdtContent>
-                          </w:sdt>
-                        </w:p>
-                      </w:txbxContent>
-                    </v:textbox>
-                    <w10:wrap type="square" anchorx="page" anchory="page"/>
-                  </v:shape>
-                </w:pict>
-              </mc:Fallback>
-            </mc:AlternateContent>
-          </w:r>
-          <w:r>
-            <w:rPr>
-              <w:noProof/>
-            </w:rPr>
-            <mc:AlternateContent>
-              <mc:Choice Requires="wps">
-                <w:drawing>
-                  <wp:anchor distT="0" distB="0" distL="114300" distR="114300" simplePos="0" relativeHeight="251659264" behindDoc="0" locked="0" layoutInCell="1" allowOverlap="1" wp14:anchorId="5DF6A09A" wp14:editId="597C1487">
+                  <wp:anchor distT="0" distB="0" distL="114300" distR="114300" simplePos="0" relativeHeight="251659264" behindDoc="0" locked="0" layoutInCell="1" allowOverlap="1" wp14:anchorId="5DF6A09A" wp14:editId="61ED7665">
                     <wp:simplePos x="0" y="0"/>
                     <wp:positionH relativeFrom="page">
                       <wp:align>center</wp:align>
@@ -1077,7 +757,11 @@
               </mc:Choice>
               <mc:Fallback>
                 <w:pict>
-                  <v:shape w14:anchorId="5DF6A09A" id="Text Box 154" o:spid="_x0000_s1028" type="#_x0000_t202" style="position:absolute;margin-left:0;margin-top:0;width:8in;height:286.5pt;z-index:251659264;visibility:visible;mso-wrap-style:square;mso-width-percent:941;mso-height-percent:363;mso-top-percent:300;mso-wrap-distance-left:9pt;mso-wrap-distance-top:0;mso-wrap-distance-right:9pt;mso-wrap-distance-bottom:0;mso-position-horizontal:center;mso-position-horizontal-relative:page;mso-position-vertical-relative:page;mso-width-percent:941;mso-height-percent:363;mso-top-percent:300;mso-width-relative:page;mso-height-relative:page;v-text-anchor:bottom" o:gfxdata="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" filled="f" stroked="f" strokeweight=".5pt">
+                  <v:shapetype w14:anchorId="5DF6A09A" id="_x0000_t202" coordsize="21600,21600" o:spt="202" path="m,l,21600r21600,l21600,xe">
+                    <v:stroke joinstyle="miter"/>
+                    <v:path gradientshapeok="t" o:connecttype="rect"/>
+                  </v:shapetype>
+                  <v:shape id="Text Box 154" o:spid="_x0000_s1027" type="#_x0000_t202" style="position:absolute;margin-left:0;margin-top:0;width:8in;height:286.5pt;z-index:251659264;visibility:visible;mso-wrap-style:square;mso-width-percent:941;mso-height-percent:363;mso-top-percent:300;mso-wrap-distance-left:9pt;mso-wrap-distance-top:0;mso-wrap-distance-right:9pt;mso-wrap-distance-bottom:0;mso-position-horizontal:center;mso-position-horizontal-relative:page;mso-position-vertical-relative:page;mso-width-percent:941;mso-height-percent:363;mso-top-percent:300;mso-width-relative:page;mso-height-relative:page;v-text-anchor:bottom" o:gfxdata="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" filled="f" stroked="f" strokeweight=".5pt">
                     <v:textbox inset="126pt,0,54pt,0">
                       <w:txbxContent>
                         <w:p>
@@ -1213,6 +897,333 @@
             <w:spacing w:line="240" w:lineRule="auto"/>
           </w:pPr>
           <w:r>
+            <w:rPr>
+              <w:noProof/>
+            </w:rPr>
+            <mc:AlternateContent>
+              <mc:Choice Requires="wps">
+                <w:drawing>
+                  <wp:anchor distT="0" distB="0" distL="114300" distR="114300" simplePos="0" relativeHeight="251661312" behindDoc="0" locked="0" layoutInCell="1" allowOverlap="1" wp14:anchorId="30752D12" wp14:editId="590FA768">
+                    <wp:simplePos x="0" y="0"/>
+                    <wp:positionH relativeFrom="page">
+                      <wp:posOffset>222885</wp:posOffset>
+                    </wp:positionH>
+                    <wp:positionV relativeFrom="page">
+                      <wp:posOffset>7495540</wp:posOffset>
+                    </wp:positionV>
+                    <wp:extent cx="7315200" cy="1009650"/>
+                    <wp:effectExtent l="0" t="0" r="0" b="0"/>
+                    <wp:wrapSquare wrapText="bothSides"/>
+                    <wp:docPr id="153" name="Text Box 153"/>
+                    <wp:cNvGraphicFramePr/>
+                    <a:graphic xmlns:a="http://schemas.openxmlformats.org/drawingml/2006/main">
+                      <a:graphicData uri="http://schemas.microsoft.com/office/word/2010/wordprocessingShape">
+                        <wps:wsp>
+                          <wps:cNvSpPr txBox="1"/>
+                          <wps:spPr>
+                            <a:xfrm>
+                              <a:off x="0" y="0"/>
+                              <a:ext cx="7315200" cy="1009650"/>
+                            </a:xfrm>
+                            <a:prstGeom prst="rect">
+                              <a:avLst/>
+                            </a:prstGeom>
+                            <a:noFill/>
+                            <a:ln w="6350">
+                              <a:noFill/>
+                            </a:ln>
+                            <a:effectLst/>
+                          </wps:spPr>
+                          <wps:style>
+                            <a:lnRef idx="0">
+                              <a:schemeClr val="accent1"/>
+                            </a:lnRef>
+                            <a:fillRef idx="0">
+                              <a:schemeClr val="accent1"/>
+                            </a:fillRef>
+                            <a:effectRef idx="0">
+                              <a:schemeClr val="accent1"/>
+                            </a:effectRef>
+                            <a:fontRef idx="minor">
+                              <a:schemeClr val="dk1"/>
+                            </a:fontRef>
+                          </wps:style>
+                          <wps:txbx>
+                            <w:txbxContent>
+                              <w:p>
+                                <w:pPr>
+                                  <w:pStyle w:val="NoSpacing"/>
+                                  <w:jc w:val="right"/>
+                                  <w:rPr>
+                                    <w:color w:val="595959" w:themeColor="text1" w:themeTint="A6"/>
+                                    <w:sz w:val="20"/>
+                                    <w:szCs w:val="20"/>
+                                  </w:rPr>
+                                </w:pPr>
+                                <w:sdt>
+                                  <w:sdtPr>
+                                    <w:rPr>
+                                      <w:color w:val="595959" w:themeColor="text1" w:themeTint="A6"/>
+                                      <w:sz w:val="20"/>
+                                      <w:szCs w:val="20"/>
+                                    </w:rPr>
+                                    <w:alias w:val="Abstract"/>
+                                    <w:tag w:val=""/>
+                                    <w:id w:val="1375273687"/>
+                                    <w:dataBinding w:prefixMappings="xmlns:ns0='http://schemas.microsoft.com/office/2006/coverPageProps' " w:xpath="/ns0:CoverPageProperties[1]/ns0:Abstract[1]" w:storeItemID="{55AF091B-3C7A-41E3-B477-F2FDAA23CFDA}"/>
+                                    <w:text w:multiLine="1"/>
+                                  </w:sdtPr>
+                                  <w:sdtContent>
+                                    <w:r>
+                                      <w:rPr>
+                                        <w:color w:val="595959" w:themeColor="text1" w:themeTint="A6"/>
+                                        <w:sz w:val="20"/>
+                                        <w:szCs w:val="20"/>
+                                      </w:rPr>
+                                      <w:t xml:space="preserve">Student ID: 1166675 </w:t>
+                                    </w:r>
+                                    <w:r>
+                                      <w:rPr>
+                                        <w:color w:val="595959" w:themeColor="text1" w:themeTint="A6"/>
+                                        <w:sz w:val="20"/>
+                                        <w:szCs w:val="20"/>
+                                      </w:rPr>
+                                      <w:br/>
+                                      <w:t>Campus: Online</w:t>
+                                    </w:r>
+                                    <w:r>
+                                      <w:rPr>
+                                        <w:color w:val="595959" w:themeColor="text1" w:themeTint="A6"/>
+                                        <w:sz w:val="20"/>
+                                        <w:szCs w:val="20"/>
+                                      </w:rPr>
+                                      <w:br/>
+                                      <w:t>Tutor’s name: Andrew Lang</w:t>
+                                    </w:r>
+                                    <w:r>
+                                      <w:rPr>
+                                        <w:color w:val="595959" w:themeColor="text1" w:themeTint="A6"/>
+                                        <w:sz w:val="20"/>
+                                        <w:szCs w:val="20"/>
+                                      </w:rPr>
+                                      <w:br/>
+                                      <w:t>Due date: June 9th, 2023</w:t>
+                                    </w:r>
+                                    <w:r>
+                                      <w:rPr>
+                                        <w:color w:val="595959" w:themeColor="text1" w:themeTint="A6"/>
+                                        <w:sz w:val="20"/>
+                                        <w:szCs w:val="20"/>
+                                      </w:rPr>
+                                      <w:br/>
+                                      <w:t>Submission date: June 9th, 2023</w:t>
+                                    </w:r>
+                                    <w:r>
+                                      <w:rPr>
+                                        <w:color w:val="595959" w:themeColor="text1" w:themeTint="A6"/>
+                                        <w:sz w:val="20"/>
+                                        <w:szCs w:val="20"/>
+                                      </w:rPr>
+                                      <w:br/>
+                                      <w:t>Word Count:</w:t>
+                                    </w:r>
+                                    <w:r>
+                                      <w:rPr>
+                                        <w:color w:val="595959" w:themeColor="text1" w:themeTint="A6"/>
+                                        <w:sz w:val="20"/>
+                                        <w:szCs w:val="20"/>
+                                      </w:rPr>
+                                      <w:t xml:space="preserve"> </w:t>
+                                    </w:r>
+                                    <w:r>
+                                      <w:rPr>
+                                        <w:color w:val="595959" w:themeColor="text1" w:themeTint="A6"/>
+                                        <w:sz w:val="20"/>
+                                        <w:szCs w:val="20"/>
+                                      </w:rPr>
+                                      <w:t>17</w:t>
+                                    </w:r>
+                                    <w:r>
+                                      <w:rPr>
+                                        <w:color w:val="595959" w:themeColor="text1" w:themeTint="A6"/>
+                                        <w:sz w:val="20"/>
+                                        <w:szCs w:val="20"/>
+                                      </w:rPr>
+                                      <w:t>6</w:t>
+                                    </w:r>
+                                    <w:r>
+                                      <w:rPr>
+                                        <w:color w:val="595959" w:themeColor="text1" w:themeTint="A6"/>
+                                        <w:sz w:val="20"/>
+                                        <w:szCs w:val="20"/>
+                                      </w:rPr>
+                                      <w:t>4</w:t>
+                                    </w:r>
+                                    <w:r>
+                                      <w:rPr>
+                                        <w:color w:val="595959" w:themeColor="text1" w:themeTint="A6"/>
+                                        <w:sz w:val="20"/>
+                                        <w:szCs w:val="20"/>
+                                      </w:rPr>
+                                      <w:t xml:space="preserve"> </w:t>
+                                    </w:r>
+                                  </w:sdtContent>
+                                </w:sdt>
+                              </w:p>
+                            </w:txbxContent>
+                          </wps:txbx>
+                          <wps:bodyPr rot="0" spcFirstLastPara="0" vertOverflow="overflow" horzOverflow="overflow" vert="horz" wrap="square" lIns="1600200" tIns="0" rIns="685800" bIns="0" numCol="1" spcCol="0" rtlCol="0" fromWordArt="0" anchor="t" anchorCtr="0" forceAA="0" compatLnSpc="1">
+                            <a:prstTxWarp prst="textNoShape">
+                              <a:avLst/>
+                            </a:prstTxWarp>
+                            <a:spAutoFit/>
+                          </wps:bodyPr>
+                        </wps:wsp>
+                      </a:graphicData>
+                    </a:graphic>
+                    <wp14:sizeRelH relativeFrom="page">
+                      <wp14:pctWidth>94100</wp14:pctWidth>
+                    </wp14:sizeRelH>
+                    <wp14:sizeRelV relativeFrom="page">
+                      <wp14:pctHeight>10000</wp14:pctHeight>
+                    </wp14:sizeRelV>
+                  </wp:anchor>
+                </w:drawing>
+              </mc:Choice>
+              <mc:Fallback>
+                <w:pict>
+                  <v:shape w14:anchorId="30752D12" id="Text Box 153" o:spid="_x0000_s1028" type="#_x0000_t202" style="position:absolute;margin-left:17.55pt;margin-top:590.2pt;width:8in;height:79.5pt;z-index:251661312;visibility:visible;mso-wrap-style:square;mso-width-percent:941;mso-height-percent:100;mso-wrap-distance-left:9pt;mso-wrap-distance-top:0;mso-wrap-distance-right:9pt;mso-wrap-distance-bottom:0;mso-position-horizontal:absolute;mso-position-horizontal-relative:page;mso-position-vertical:absolute;mso-position-vertical-relative:page;mso-width-percent:941;mso-height-percent:100;mso-width-relative:page;mso-height-relative:page;v-text-anchor:top" o:gfxdata="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" filled="f" stroked="f" strokeweight=".5pt">
+                    <v:textbox style="mso-fit-shape-to-text:t" inset="126pt,0,54pt,0">
+                      <w:txbxContent>
+                        <w:p>
+                          <w:pPr>
+                            <w:pStyle w:val="NoSpacing"/>
+                            <w:jc w:val="right"/>
+                            <w:rPr>
+                              <w:color w:val="595959" w:themeColor="text1" w:themeTint="A6"/>
+                              <w:sz w:val="20"/>
+                              <w:szCs w:val="20"/>
+                            </w:rPr>
+                          </w:pPr>
+                          <w:sdt>
+                            <w:sdtPr>
+                              <w:rPr>
+                                <w:color w:val="595959" w:themeColor="text1" w:themeTint="A6"/>
+                                <w:sz w:val="20"/>
+                                <w:szCs w:val="20"/>
+                              </w:rPr>
+                              <w:alias w:val="Abstract"/>
+                              <w:tag w:val=""/>
+                              <w:id w:val="1375273687"/>
+                              <w:dataBinding w:prefixMappings="xmlns:ns0='http://schemas.microsoft.com/office/2006/coverPageProps' " w:xpath="/ns0:CoverPageProperties[1]/ns0:Abstract[1]" w:storeItemID="{55AF091B-3C7A-41E3-B477-F2FDAA23CFDA}"/>
+                              <w:text w:multiLine="1"/>
+                            </w:sdtPr>
+                            <w:sdtContent>
+                              <w:r>
+                                <w:rPr>
+                                  <w:color w:val="595959" w:themeColor="text1" w:themeTint="A6"/>
+                                  <w:sz w:val="20"/>
+                                  <w:szCs w:val="20"/>
+                                </w:rPr>
+                                <w:t xml:space="preserve">Student ID: 1166675 </w:t>
+                              </w:r>
+                              <w:r>
+                                <w:rPr>
+                                  <w:color w:val="595959" w:themeColor="text1" w:themeTint="A6"/>
+                                  <w:sz w:val="20"/>
+                                  <w:szCs w:val="20"/>
+                                </w:rPr>
+                                <w:br/>
+                                <w:t>Campus: Online</w:t>
+                              </w:r>
+                              <w:r>
+                                <w:rPr>
+                                  <w:color w:val="595959" w:themeColor="text1" w:themeTint="A6"/>
+                                  <w:sz w:val="20"/>
+                                  <w:szCs w:val="20"/>
+                                </w:rPr>
+                                <w:br/>
+                                <w:t>Tutor’s name: Andrew Lang</w:t>
+                              </w:r>
+                              <w:r>
+                                <w:rPr>
+                                  <w:color w:val="595959" w:themeColor="text1" w:themeTint="A6"/>
+                                  <w:sz w:val="20"/>
+                                  <w:szCs w:val="20"/>
+                                </w:rPr>
+                                <w:br/>
+                                <w:t>Due date: June 9th, 2023</w:t>
+                              </w:r>
+                              <w:r>
+                                <w:rPr>
+                                  <w:color w:val="595959" w:themeColor="text1" w:themeTint="A6"/>
+                                  <w:sz w:val="20"/>
+                                  <w:szCs w:val="20"/>
+                                </w:rPr>
+                                <w:br/>
+                                <w:t>Submission date: June 9th, 2023</w:t>
+                              </w:r>
+                              <w:r>
+                                <w:rPr>
+                                  <w:color w:val="595959" w:themeColor="text1" w:themeTint="A6"/>
+                                  <w:sz w:val="20"/>
+                                  <w:szCs w:val="20"/>
+                                </w:rPr>
+                                <w:br/>
+                                <w:t>Word Count:</w:t>
+                              </w:r>
+                              <w:r>
+                                <w:rPr>
+                                  <w:color w:val="595959" w:themeColor="text1" w:themeTint="A6"/>
+                                  <w:sz w:val="20"/>
+                                  <w:szCs w:val="20"/>
+                                </w:rPr>
+                                <w:t xml:space="preserve"> </w:t>
+                              </w:r>
+                              <w:r>
+                                <w:rPr>
+                                  <w:color w:val="595959" w:themeColor="text1" w:themeTint="A6"/>
+                                  <w:sz w:val="20"/>
+                                  <w:szCs w:val="20"/>
+                                </w:rPr>
+                                <w:t>17</w:t>
+                              </w:r>
+                              <w:r>
+                                <w:rPr>
+                                  <w:color w:val="595959" w:themeColor="text1" w:themeTint="A6"/>
+                                  <w:sz w:val="20"/>
+                                  <w:szCs w:val="20"/>
+                                </w:rPr>
+                                <w:t>6</w:t>
+                              </w:r>
+                              <w:r>
+                                <w:rPr>
+                                  <w:color w:val="595959" w:themeColor="text1" w:themeTint="A6"/>
+                                  <w:sz w:val="20"/>
+                                  <w:szCs w:val="20"/>
+                                </w:rPr>
+                                <w:t>4</w:t>
+                              </w:r>
+                              <w:r>
+                                <w:rPr>
+                                  <w:color w:val="595959" w:themeColor="text1" w:themeTint="A6"/>
+                                  <w:sz w:val="20"/>
+                                  <w:szCs w:val="20"/>
+                                </w:rPr>
+                                <w:t xml:space="preserve"> </w:t>
+                              </w:r>
+                            </w:sdtContent>
+                          </w:sdt>
+                        </w:p>
+                      </w:txbxContent>
+                    </v:textbox>
+                    <w10:wrap type="square" anchorx="page" anchory="page"/>
+                  </v:shape>
+                </w:pict>
+              </mc:Fallback>
+            </mc:AlternateContent>
+          </w:r>
+          <w:r>
             <w:br w:type="page"/>
           </w:r>
         </w:p>
@@ -3490,6 +3501,9 @@
       </w:r>
     </w:p>
     <w:p>
+      <w:pPr>
+        <w:jc w:val="both"/>
+      </w:pPr>
       <w:r>
         <w:t>The testing and main program will both incorporate this, as both read from a file, for testing that being TEST, and for the main program being the room and player save files. The testing portion of the program will take inputs in the form of words in a text file, then use a python module to send these to the program as keyboard inputs, as if the test was like a user running i</w:t>
       </w:r>
@@ -3498,8 +3512,14 @@
       </w:r>
     </w:p>
     <w:p>
+      <w:pPr>
+        <w:jc w:val="both"/>
+      </w:pPr>
       <w:r>
         <w:t>In the making of this program, initially a system of having each action to be inputted by the user was used, but then was replaced by the menu system as the amount of checking user inputs to see if they are valid or not is significantly less, which reduces the complexity of the code and how often code is being repeated.</w:t>
+      </w:r>
+      <w:r>
+        <w:t xml:space="preserve"> In the future, a system that allows unit testing to be conducted would be incorporated into this menu system so that unit testing can be conducted rather than user testing.</w:t>
       </w:r>
     </w:p>
     <w:p>
@@ -3704,11 +3724,11 @@
       </w:r>
       <w:bookmarkEnd w:id="5"/>
     </w:p>
+    <w:bookmarkStart w:id="6" w:name="_Toc137121046"/>
     <w:p>
       <w:pPr>
         <w:pStyle w:val="Heading2"/>
       </w:pPr>
-      <w:bookmarkStart w:id="6" w:name="_Toc137121046"/>
       <w:r>
         <w:rPr>
           <w:noProof/>
@@ -3895,11 +3915,11 @@
       <w:bookmarkEnd w:id="6"/>
     </w:p>
     <w:p/>
+    <w:bookmarkStart w:id="8" w:name="_Toc137121047"/>
     <w:p>
       <w:pPr>
         <w:pStyle w:val="Heading2"/>
       </w:pPr>
-      <w:bookmarkStart w:id="9" w:name="_Toc137121047"/>
       <w:r>
         <w:rPr>
           <w:noProof/>
@@ -3946,7 +3966,7 @@
                                 <w:noProof/>
                               </w:rPr>
                             </w:pPr>
-                            <w:bookmarkStart w:id="10" w:name="_Toc137196233"/>
+                            <w:bookmarkStart w:id="9" w:name="_Toc137196233"/>
                             <w:r>
                               <w:t xml:space="preserve">Figure </w:t>
                             </w:r>
@@ -3961,7 +3981,7 @@
                             <w:r>
                               <w:t>: 4.2.1 Final flowchart - Lucidchart.</w:t>
                             </w:r>
-                            <w:bookmarkEnd w:id="10"/>
+                            <w:bookmarkEnd w:id="9"/>
                           </w:p>
                         </w:txbxContent>
                       </wps:txbx>
@@ -4085,7 +4105,7 @@
       <w:r>
         <w:t>Final</w:t>
       </w:r>
-      <w:bookmarkEnd w:id="9"/>
+      <w:bookmarkEnd w:id="8"/>
     </w:p>
     <w:p>
       <w:r>
@@ -4096,25 +4116,25 @@
       <w:pPr>
         <w:pStyle w:val="Heading1"/>
       </w:pPr>
-      <w:bookmarkStart w:id="12" w:name="_Toc137121048"/>
+      <w:bookmarkStart w:id="10" w:name="_Toc137121048"/>
       <w:r>
         <w:lastRenderedPageBreak/>
         <w:t>Design</w:t>
       </w:r>
-      <w:bookmarkEnd w:id="12"/>
+      <w:bookmarkEnd w:id="10"/>
     </w:p>
     <w:p>
       <w:pPr>
         <w:pStyle w:val="Heading2"/>
       </w:pPr>
-      <w:bookmarkStart w:id="13" w:name="_Toc137121049"/>
+      <w:bookmarkStart w:id="11" w:name="_Toc137121049"/>
       <w:r>
         <w:t>Top-Level</w:t>
       </w:r>
       <w:r>
         <w:t xml:space="preserve"> view</w:t>
       </w:r>
-      <w:bookmarkEnd w:id="13"/>
+      <w:bookmarkEnd w:id="11"/>
     </w:p>
     <w:p>
       <w:pPr>
@@ -4134,14 +4154,14 @@
       <w:pPr>
         <w:pStyle w:val="Heading2"/>
       </w:pPr>
-      <w:bookmarkStart w:id="14" w:name="_Toc137121050"/>
+      <w:bookmarkStart w:id="12" w:name="_Toc137121050"/>
       <w:r>
         <w:t>Detailed</w:t>
       </w:r>
       <w:r>
         <w:t xml:space="preserve"> view</w:t>
       </w:r>
-      <w:bookmarkEnd w:id="14"/>
+      <w:bookmarkEnd w:id="12"/>
     </w:p>
     <w:p>
       <w:pPr>
@@ -4248,7 +4268,7 @@
           <w:noProof/>
         </w:rPr>
       </w:pPr>
-      <w:bookmarkStart w:id="15" w:name="_Toc137196234"/>
+      <w:bookmarkStart w:id="13" w:name="_Toc137196234"/>
       <w:r>
         <w:t xml:space="preserve">Figure </w:t>
       </w:r>
@@ -4275,7 +4295,7 @@
         </w:rPr>
         <w:t>display_actions function.</w:t>
       </w:r>
-      <w:bookmarkEnd w:id="15"/>
+      <w:bookmarkEnd w:id="13"/>
       <w:r>
         <w:tab/>
       </w:r>
@@ -4285,7 +4305,7 @@
       <w:r>
         <w:t xml:space="preserve">  </w:t>
       </w:r>
-      <w:bookmarkStart w:id="16" w:name="_Toc137196235"/>
+      <w:bookmarkStart w:id="14" w:name="_Toc137196235"/>
       <w:r>
         <w:t xml:space="preserve">Figure </w:t>
       </w:r>
@@ -4306,7 +4326,7 @@
       <w:r>
         <w:t>.2.1b example of running code.</w:t>
       </w:r>
-      <w:bookmarkEnd w:id="16"/>
+      <w:bookmarkEnd w:id="14"/>
       <w:r>
         <w:tab/>
       </w:r>
@@ -4389,7 +4409,7 @@
                             <w:pPr>
                               <w:pStyle w:val="Caption"/>
                             </w:pPr>
-                            <w:bookmarkStart w:id="17" w:name="_Toc137196236"/>
+                            <w:bookmarkStart w:id="15" w:name="_Toc137196236"/>
                             <w:r>
                               <w:t xml:space="preserve">Figure </w:t>
                             </w:r>
@@ -4410,7 +4430,7 @@
                             <w:r>
                               <w:t>.2.2 data_store.move() function</w:t>
                             </w:r>
-                            <w:bookmarkEnd w:id="17"/>
+                            <w:bookmarkEnd w:id="15"/>
                           </w:p>
                         </w:txbxContent>
                       </wps:txbx>
@@ -4589,7 +4609,7 @@
                                 <w:szCs w:val="24"/>
                               </w:rPr>
                             </w:pPr>
-                            <w:bookmarkStart w:id="19" w:name="_Toc137196237"/>
+                            <w:bookmarkStart w:id="16" w:name="_Toc137196237"/>
                             <w:r>
                               <w:t xml:space="preserve">Figure </w:t>
                             </w:r>
@@ -4610,7 +4630,7 @@
                             <w:r>
                               <w:t>.2.3 ui.shop() function</w:t>
                             </w:r>
-                            <w:bookmarkEnd w:id="19"/>
+                            <w:bookmarkEnd w:id="16"/>
                           </w:p>
                         </w:txbxContent>
                       </wps:txbx>
@@ -4840,7 +4860,7 @@
                                 <w:szCs w:val="24"/>
                               </w:rPr>
                             </w:pPr>
-                            <w:bookmarkStart w:id="21" w:name="_Toc137196238"/>
+                            <w:bookmarkStart w:id="17" w:name="_Toc137196238"/>
                             <w:r>
                               <w:t xml:space="preserve">Figure </w:t>
                             </w:r>
@@ -4861,7 +4881,7 @@
                             <w:r>
                               <w:t>.2.4 extract from main, after user chooses an action.</w:t>
                             </w:r>
-                            <w:bookmarkEnd w:id="21"/>
+                            <w:bookmarkEnd w:id="17"/>
                           </w:p>
                         </w:txbxContent>
                       </wps:txbx>
@@ -4981,13 +5001,13 @@
       <w:pPr>
         <w:pStyle w:val="Heading1"/>
       </w:pPr>
-      <w:bookmarkStart w:id="23" w:name="_Toc137121051"/>
+      <w:bookmarkStart w:id="18" w:name="_Toc137121051"/>
       <w:r>
         <w:lastRenderedPageBreak/>
         <w:t>Test Plan</w:t>
       </w:r>
       <w:bookmarkEnd w:id="2"/>
-      <w:bookmarkEnd w:id="23"/>
+      <w:bookmarkEnd w:id="18"/>
     </w:p>
     <w:p>
       <w:pPr>
@@ -5078,7 +5098,7 @@
                                 <w:szCs w:val="24"/>
                               </w:rPr>
                             </w:pPr>
-                            <w:bookmarkStart w:id="24" w:name="_Toc137196239"/>
+                            <w:bookmarkStart w:id="19" w:name="_Toc137196239"/>
                             <w:r>
                               <w:t xml:space="preserve">Figure </w:t>
                             </w:r>
@@ -5099,7 +5119,7 @@
                             <w:r>
                               <w:t>.1 extract from main() showing test() function.</w:t>
                             </w:r>
-                            <w:bookmarkEnd w:id="24"/>
+                            <w:bookmarkEnd w:id="19"/>
                           </w:p>
                         </w:txbxContent>
                       </wps:txbx>
@@ -5461,47 +5481,22 @@
                                 <w:szCs w:val="24"/>
                               </w:rPr>
                             </w:pPr>
-                            <w:bookmarkStart w:id="26" w:name="_Toc137196240"/>
+                            <w:bookmarkStart w:id="20" w:name="_Toc137196240"/>
                             <w:r>
                               <w:t xml:space="preserve">Figure </w:t>
                             </w:r>
+                            <w:fldSimple w:instr=" SEQ Figure \* ARABIC ">
+                              <w:r>
+                                <w:rPr>
+                                  <w:noProof/>
+                                </w:rPr>
+                                <w:t>10</w:t>
+                              </w:r>
+                            </w:fldSimple>
                             <w:r>
-                              <w:fldChar w:fldCharType="begin"/>
+                              <w:t>: 6.2b lines 32-62 of TEST file.</w:t>
                             </w:r>
-                            <w:r>
-                              <w:instrText xml:space="preserve"> SEQ Figure \* ARABIC </w:instrText>
-                            </w:r>
-                            <w:r>
-                              <w:fldChar w:fldCharType="separate"/>
-                            </w:r>
-                            <w:r>
-                              <w:rPr>
-                                <w:noProof/>
-                              </w:rPr>
-                              <w:t>10</w:t>
-                            </w:r>
-                            <w:r>
-                              <w:rPr>
-                                <w:noProof/>
-                              </w:rPr>
-                              <w:fldChar w:fldCharType="end"/>
-                            </w:r>
-                            <w:r>
-                              <w:t>: 6.2b lines 3</w:t>
-                            </w:r>
-                            <w:r>
-                              <w:t>2</w:t>
-                            </w:r>
-                            <w:r>
-                              <w:t>-6</w:t>
-                            </w:r>
-                            <w:r>
-                              <w:t>2</w:t>
-                            </w:r>
-                            <w:r>
-                              <w:t xml:space="preserve"> of TEST file.</w:t>
-                            </w:r>
-                            <w:bookmarkEnd w:id="26"/>
+                            <w:bookmarkEnd w:id="20"/>
                           </w:p>
                         </w:txbxContent>
                       </wps:txbx>
@@ -5632,7 +5627,7 @@
                                 <w:szCs w:val="24"/>
                               </w:rPr>
                             </w:pPr>
-                            <w:bookmarkStart w:id="28" w:name="_Toc137196241"/>
+                            <w:bookmarkStart w:id="21" w:name="_Toc137196241"/>
                             <w:r>
                               <w:t xml:space="preserve">Figure </w:t>
                             </w:r>
@@ -5659,7 +5654,7 @@
                             <w:r>
                               <w:t xml:space="preserve"> of TEST file.</w:t>
                             </w:r>
-                            <w:bookmarkEnd w:id="28"/>
+                            <w:bookmarkEnd w:id="21"/>
                           </w:p>
                         </w:txbxContent>
                       </wps:txbx>
@@ -5784,7 +5779,7 @@
                                 <w:szCs w:val="24"/>
                               </w:rPr>
                             </w:pPr>
-                            <w:bookmarkStart w:id="30" w:name="_Toc137196242"/>
+                            <w:bookmarkStart w:id="22" w:name="_Toc137196242"/>
                             <w:r>
                               <w:t xml:space="preserve">Figure </w:t>
                             </w:r>
@@ -5805,7 +5800,7 @@
                             <w:r>
                               <w:t>.3 test() function.</w:t>
                             </w:r>
-                            <w:bookmarkEnd w:id="30"/>
+                            <w:bookmarkEnd w:id="22"/>
                           </w:p>
                         </w:txbxContent>
                       </wps:txbx>
@@ -8733,7 +8728,7 @@
 Tutor’s name: Andrew Lang
 Due date: June 9th, 2023
 Submission date: June 9th, 2023
-Word Count: 1734 </Abstract>
+Word Count: 1764 </Abstract>
   <CompanyAddress/>
   <CompanyPhone/>
   <CompanyFax/>

</xml_diff>